<commit_message>
Inserido banco de dados, e requisitos
</commit_message>
<xml_diff>
--- a/DEV_Solutions - 2016.docx
+++ b/DEV_Solutions - 2016.docx
@@ -264,7 +264,17 @@
           <w:sz w:val="32"/>
           <w:szCs w:val="32"/>
         </w:rPr>
-        <w:t>DOCUEMNTAÇÃO E DESENVOLVIMENTO DO APLICATIVO</w:t>
+        <w:t>DOCUME</w:t>
+      </w:r>
+      <w:r>
+        <w:rPr>
+          <w:rFonts w:ascii="Arial" w:hAnsi="Arial" w:cs="Arial"/>
+          <w:b/>
+          <w:iCs/>
+          <w:sz w:val="32"/>
+          <w:szCs w:val="32"/>
+        </w:rPr>
+        <w:t>NTAÇÃO E DESENVOLVIMENTO DO APLICATIVO</w:t>
       </w:r>
     </w:p>
     <w:p>
@@ -1818,42 +1828,7 @@
           <w:rFonts w:ascii="Arial" w:hAnsi="Arial" w:cs="Arial"/>
           <w:color w:val="000000"/>
         </w:rPr>
-        <w:t>workout</w:t>
-      </w:r>
-      <w:r>
-        <w:rPr>
-          <w:rFonts w:ascii="Arial" w:hAnsi="Arial" w:cs="Arial"/>
-          <w:color w:val="000000"/>
-        </w:rPr>
-        <w:t xml:space="preserve">, </w:t>
-      </w:r>
-      <w:r>
-        <w:rPr>
-          <w:rFonts w:ascii="Arial" w:hAnsi="Arial" w:cs="Arial"/>
-          <w:color w:val="000000"/>
-        </w:rPr>
-        <w:t>application</w:t>
-      </w:r>
-      <w:r>
-        <w:rPr>
-          <w:rFonts w:ascii="Arial" w:hAnsi="Arial" w:cs="Arial"/>
-          <w:color w:val="000000"/>
-        </w:rPr>
-        <w:t xml:space="preserve">, </w:t>
-      </w:r>
-      <w:r>
-        <w:rPr>
-          <w:rFonts w:ascii="Arial" w:hAnsi="Arial" w:cs="Arial"/>
-          <w:color w:val="000000"/>
-        </w:rPr>
-        <w:t>development</w:t>
-      </w:r>
-      <w:r>
-        <w:rPr>
-          <w:rFonts w:ascii="Arial" w:hAnsi="Arial" w:cs="Arial"/>
-          <w:color w:val="000000"/>
-        </w:rPr>
-        <w:t>, fit, solutions.</w:t>
+        <w:t>workout, application, development, fit, solutions.</w:t>
       </w:r>
     </w:p>
     <w:p>
@@ -2055,8 +2030,6 @@
           <w:color w:val="000000"/>
         </w:rPr>
       </w:pPr>
-      <w:bookmarkStart w:id="0" w:name="_GoBack"/>
-      <w:bookmarkEnd w:id="0"/>
       <w:r>
         <w:rPr>
           <w:rFonts w:ascii="Arial" w:hAnsi="Arial" w:cs="Arial"/>
@@ -4313,14 +4286,27 @@
       <w:r>
         <w:t xml:space="preserve">Tabela </w:t>
       </w:r>
-      <w:fldSimple w:instr=" SEQ Tabela \* ARABIC ">
-        <w:r>
-          <w:rPr>
-            <w:noProof/>
-          </w:rPr>
-          <w:t>1</w:t>
-        </w:r>
-      </w:fldSimple>
+      <w:r>
+        <w:fldChar w:fldCharType="begin"/>
+      </w:r>
+      <w:r>
+        <w:instrText xml:space="preserve"> SEQ Tabela \* ARABIC </w:instrText>
+      </w:r>
+      <w:r>
+        <w:fldChar w:fldCharType="separate"/>
+      </w:r>
+      <w:r>
+        <w:rPr>
+          <w:noProof/>
+        </w:rPr>
+        <w:t>1</w:t>
+      </w:r>
+      <w:r>
+        <w:rPr>
+          <w:noProof/>
+        </w:rPr>
+        <w:fldChar w:fldCharType="end"/>
+      </w:r>
       <w:r>
         <w:t xml:space="preserve"> - Cronograma de Trabalho</w:t>
       </w:r>
@@ -4354,6 +4340,14 @@
     </w:p>
     <w:p>
       <w:pPr>
+        <w:pStyle w:val="TextoN2"/>
+      </w:pPr>
+      <w:r>
+        <w:t>Esse item tem como propósito a descrição dos requisitos funcionais do sistema.</w:t>
+      </w:r>
+    </w:p>
+    <w:p>
+      <w:pPr>
         <w:pStyle w:val="TitN3"/>
       </w:pPr>
       <w:r>
@@ -4370,476 +4364,757 @@
     </w:p>
     <w:p>
       <w:pPr>
-        <w:pStyle w:val="TitN3"/>
-      </w:pPr>
-      <w:r>
-        <w:t>Requisitos de Administrador</w:t>
-      </w:r>
-    </w:p>
-    <w:p>
-      <w:pPr>
-        <w:pStyle w:val="TitN2"/>
-      </w:pPr>
-      <w:r>
-        <w:t>Requisitos Não Funcionais</w:t>
-      </w:r>
-    </w:p>
-    <w:p>
-      <w:pPr>
-        <w:pStyle w:val="TitN3"/>
-      </w:pPr>
-      <w:r>
-        <w:t>Requisitos de Aparência e Estilo</w:t>
-      </w:r>
-    </w:p>
-    <w:p>
-      <w:pPr>
-        <w:pStyle w:val="TextoN3"/>
-      </w:pPr>
-      <w:r>
-        <w:t>[RNF001</w:t>
-      </w:r>
-      <w:r>
-        <w:t xml:space="preserve">] Aparência e estilo </w:t>
-      </w:r>
-    </w:p>
-    <w:p>
-      <w:pPr>
-        <w:pStyle w:val="TextoN3"/>
-        <w:rPr>
-          <w:b w:val="0"/>
-        </w:rPr>
-      </w:pPr>
-      <w:r>
-        <w:rPr>
-          <w:b w:val="0"/>
-        </w:rPr>
-        <w:t xml:space="preserve">O sistema deve </w:t>
-      </w:r>
-      <w:r>
-        <w:rPr>
-          <w:b w:val="0"/>
-        </w:rPr>
-        <w:t>possuir predominante as cores azul, vermelho e cinza</w:t>
-      </w:r>
-      <w:r>
-        <w:rPr>
-          <w:b w:val="0"/>
-        </w:rPr>
+        <w:pStyle w:val="TextoN2"/>
+        <w:rPr>
+          <w:b/>
+        </w:rPr>
+      </w:pPr>
+      <w:r>
+        <w:rPr>
+          <w:b/>
+        </w:rPr>
+        <w:t xml:space="preserve">[RF001] Cadastrar </w:t>
+      </w:r>
+      <w:r>
+        <w:rPr>
+          <w:b/>
+        </w:rPr>
+        <w:t>usuário</w:t>
+      </w:r>
+    </w:p>
+    <w:p>
+      <w:pPr>
+        <w:pStyle w:val="TextoN2"/>
+      </w:pPr>
+      <w:r>
+        <w:t xml:space="preserve">O sistema </w:t>
+      </w:r>
+      <w:r>
+        <w:t>deve permitir que o consultor</w:t>
+      </w:r>
+      <w:r>
+        <w:t xml:space="preserve"> cadastre um novo usuário</w:t>
+      </w:r>
+      <w:r>
+        <w:t xml:space="preserve"> </w:t>
+      </w:r>
+    </w:p>
+    <w:p>
+      <w:pPr>
+        <w:pStyle w:val="TextoN2"/>
+      </w:pPr>
+      <w:r>
+        <w:rPr>
+          <w:b/>
+        </w:rPr>
+        <w:t>Prioridade</w:t>
+      </w:r>
+      <w:r>
+        <w:t xml:space="preserve">: </w:t>
+      </w:r>
+      <w:r>
+        <w:t xml:space="preserve">[x] Essencial [ ] Importante [ ] Desejável </w:t>
+      </w:r>
+    </w:p>
+    <w:p>
+      <w:pPr>
+        <w:pStyle w:val="TextoN2"/>
+        <w:rPr>
+          <w:b/>
+        </w:rPr>
+      </w:pPr>
+      <w:r>
+        <w:rPr>
+          <w:b/>
+        </w:rPr>
+        <w:t>Entradas e pré-condições:</w:t>
+      </w:r>
+      <w:r>
+        <w:rPr>
+          <w:b/>
+        </w:rPr>
+        <w:t xml:space="preserve"> </w:t>
+      </w:r>
+    </w:p>
+    <w:p>
+      <w:pPr>
+        <w:pStyle w:val="TextoN2"/>
+      </w:pPr>
+      <w:r>
+        <w:rPr>
+          <w:b/>
+        </w:rPr>
+        <w:t xml:space="preserve">Saídas e pós-condições: </w:t>
+      </w:r>
+      <w:r>
+        <w:t>Novo usuário</w:t>
+      </w:r>
+      <w:r>
+        <w:t xml:space="preserve"> cadastrado</w:t>
+      </w:r>
+    </w:p>
+    <w:p>
+      <w:pPr>
+        <w:pStyle w:val="TextoN2"/>
+        <w:rPr>
+          <w:b/>
+        </w:rPr>
+      </w:pPr>
+    </w:p>
+    <w:p>
+      <w:pPr>
+        <w:pStyle w:val="TextoN2"/>
+        <w:rPr>
+          <w:b/>
+        </w:rPr>
+      </w:pPr>
+      <w:r>
+        <w:rPr>
+          <w:b/>
+        </w:rPr>
+        <w:t>[RF</w:t>
+      </w:r>
+      <w:r>
+        <w:rPr>
+          <w:b/>
+        </w:rPr>
+        <w:t xml:space="preserve">001] </w:t>
+      </w:r>
+      <w:r>
+        <w:rPr>
+          <w:b/>
+        </w:rPr>
+        <w:t>Cadastrar treino</w:t>
+      </w:r>
+    </w:p>
+    <w:p>
+      <w:pPr>
+        <w:pStyle w:val="TextoN2"/>
+        <w:rPr>
+          <w:b/>
+        </w:rPr>
+      </w:pPr>
+      <w:r>
+        <w:t xml:space="preserve">O sistema </w:t>
+      </w:r>
+      <w:r>
+        <w:t xml:space="preserve">deve permitir </w:t>
+      </w:r>
+      <w:r>
+        <w:t xml:space="preserve">que </w:t>
+      </w:r>
+      <w:r>
+        <w:t xml:space="preserve">o </w:t>
+      </w:r>
+      <w:r>
+        <w:t>consultor cadastre um treino para o</w:t>
+      </w:r>
+      <w:r>
+        <w:t xml:space="preserve"> usuário</w:t>
+      </w:r>
+      <w:r>
         <w:t xml:space="preserve">. </w:t>
       </w:r>
     </w:p>
     <w:p>
       <w:pPr>
-        <w:pStyle w:val="TextoN3"/>
-        <w:rPr>
-          <w:b w:val="0"/>
-        </w:rPr>
-      </w:pPr>
-      <w:r>
-        <w:t xml:space="preserve">Prioridade: </w:t>
-      </w:r>
-      <w:r>
-        <w:rPr>
-          <w:b w:val="0"/>
-        </w:rPr>
+        <w:pStyle w:val="TextoN2"/>
+        <w:rPr>
+          <w:b/>
+        </w:rPr>
+      </w:pPr>
+      <w:r>
+        <w:rPr>
+          <w:b/>
+        </w:rPr>
+        <w:t>Prioridade</w:t>
+      </w:r>
+      <w:r>
+        <w:t xml:space="preserve">: </w:t>
+      </w:r>
+      <w:r>
         <w:t xml:space="preserve">[x] Essencial [ ] Importante [ ] Desejável </w:t>
       </w:r>
     </w:p>
     <w:p>
       <w:pPr>
-        <w:pStyle w:val="TextoN3"/>
-      </w:pPr>
-      <w:r>
-        <w:t>Entradas e pré-condições:</w:t>
-      </w:r>
-    </w:p>
-    <w:p>
-      <w:pPr>
-        <w:pStyle w:val="TextoN3"/>
-      </w:pPr>
-      <w:r>
-        <w:t>Saídas e pós-condições</w:t>
+        <w:pStyle w:val="TextoN2"/>
+      </w:pPr>
+      <w:r>
+        <w:rPr>
+          <w:b/>
+        </w:rPr>
+        <w:t>Entradas e pré-condições</w:t>
       </w:r>
       <w:r>
         <w:t>:</w:t>
       </w:r>
-    </w:p>
-    <w:p>
-      <w:pPr>
-        <w:pStyle w:val="TextoN3"/>
-      </w:pPr>
-    </w:p>
-    <w:p>
-      <w:pPr>
-        <w:pStyle w:val="TextoN3"/>
-      </w:pPr>
-      <w:r>
-        <w:t>[RNF002</w:t>
-      </w:r>
-      <w:r>
-        <w:t xml:space="preserve">] Aparência e estilo </w:t>
-      </w:r>
-    </w:p>
-    <w:p>
-      <w:pPr>
-        <w:pStyle w:val="TextoN3"/>
-        <w:rPr>
-          <w:b w:val="0"/>
-        </w:rPr>
-      </w:pPr>
-      <w:r>
-        <w:rPr>
-          <w:b w:val="0"/>
-        </w:rPr>
-        <w:t xml:space="preserve">O sistema deve ter como fonte padrão a fonte “Arial” em todo sistema. </w:t>
-      </w:r>
-    </w:p>
-    <w:p>
-      <w:pPr>
-        <w:pStyle w:val="TextoN3"/>
-        <w:rPr>
-          <w:b w:val="0"/>
-        </w:rPr>
-      </w:pPr>
-      <w:r>
-        <w:t xml:space="preserve">Prioridade: </w:t>
-      </w:r>
-      <w:r>
-        <w:rPr>
-          <w:b w:val="0"/>
-        </w:rPr>
+      <w:r>
+        <w:t xml:space="preserve"> Usuário deve estar cadastrado.</w:t>
+      </w:r>
+    </w:p>
+    <w:p>
+      <w:pPr>
+        <w:pStyle w:val="TextoN2"/>
+      </w:pPr>
+      <w:r>
+        <w:rPr>
+          <w:b/>
+        </w:rPr>
+        <w:t>Saídas e pós-condições:</w:t>
+      </w:r>
+      <w:r>
+        <w:t xml:space="preserve"> Treino cadastrado</w:t>
+      </w:r>
+    </w:p>
+    <w:p>
+      <w:pPr>
+        <w:pStyle w:val="TextoN2"/>
+      </w:pPr>
+    </w:p>
+    <w:p>
+      <w:pPr>
+        <w:pStyle w:val="TextoN2"/>
+        <w:rPr>
+          <w:b/>
+        </w:rPr>
+      </w:pPr>
+      <w:r>
+        <w:rPr>
+          <w:b/>
+        </w:rPr>
+        <w:t xml:space="preserve">[RF001] Cadastrar </w:t>
+      </w:r>
+      <w:r>
+        <w:rPr>
+          <w:b/>
+        </w:rPr>
+        <w:t>dieta</w:t>
+      </w:r>
+    </w:p>
+    <w:p>
+      <w:pPr>
+        <w:pStyle w:val="TextoN2"/>
+        <w:rPr>
+          <w:b/>
+        </w:rPr>
+      </w:pPr>
+      <w:r>
+        <w:t xml:space="preserve">O sistema </w:t>
+      </w:r>
+      <w:r>
+        <w:t>deve permitir que o consultor</w:t>
+      </w:r>
+      <w:r>
+        <w:t xml:space="preserve"> cadastre uma dieta </w:t>
+      </w:r>
+      <w:r>
+        <w:t>para o usuário</w:t>
+      </w:r>
+      <w:r>
+        <w:t xml:space="preserve">. </w:t>
+      </w:r>
+    </w:p>
+    <w:p>
+      <w:pPr>
+        <w:pStyle w:val="TextoN2"/>
+        <w:rPr>
+          <w:b/>
+        </w:rPr>
+      </w:pPr>
+      <w:r>
+        <w:rPr>
+          <w:b/>
+        </w:rPr>
+        <w:t>Prioridade</w:t>
+      </w:r>
+      <w:r>
+        <w:t xml:space="preserve">: </w:t>
+      </w:r>
+      <w:r>
         <w:t xml:space="preserve">[x] Essencial [ ] Importante [ ] Desejável </w:t>
       </w:r>
     </w:p>
     <w:p>
       <w:pPr>
-        <w:pStyle w:val="TextoN3"/>
-      </w:pPr>
-      <w:r>
-        <w:t>Entradas e pré-condições:</w:t>
-      </w:r>
-    </w:p>
-    <w:p>
-      <w:pPr>
-        <w:pStyle w:val="TextoN3"/>
-      </w:pPr>
-      <w:r>
-        <w:t>Saídas e pós-condições</w:t>
+        <w:pStyle w:val="TextoN2"/>
+      </w:pPr>
+      <w:r>
+        <w:rPr>
+          <w:b/>
+        </w:rPr>
+        <w:t>Entradas e pré-condições</w:t>
       </w:r>
       <w:r>
         <w:t>:</w:t>
       </w:r>
-    </w:p>
-    <w:p>
-      <w:pPr>
-        <w:pStyle w:val="TextoN3"/>
-      </w:pPr>
-    </w:p>
-    <w:p>
-      <w:pPr>
-        <w:pStyle w:val="TitN3"/>
-      </w:pPr>
-      <w:r>
-        <w:t>Requisitos de Usabilidade e Humanidade</w:t>
-      </w:r>
-    </w:p>
-    <w:p>
-      <w:pPr>
-        <w:pStyle w:val="TextoN3"/>
-      </w:pPr>
-      <w:r>
-        <w:t>[RNF003</w:t>
-      </w:r>
-      <w:r>
-        <w:t>] Idioma</w:t>
-      </w:r>
-    </w:p>
-    <w:p>
-      <w:pPr>
-        <w:pStyle w:val="TextoN3"/>
-        <w:rPr>
-          <w:b w:val="0"/>
-        </w:rPr>
-      </w:pPr>
-      <w:r>
-        <w:rPr>
-          <w:b w:val="0"/>
-        </w:rPr>
-        <w:t xml:space="preserve">O sistema deve ter como padrão </w:t>
-      </w:r>
-      <w:r>
-        <w:rPr>
-          <w:b w:val="0"/>
-        </w:rPr>
-        <w:t>a língua portuguesa.</w:t>
-      </w:r>
-    </w:p>
-    <w:p>
-      <w:pPr>
-        <w:pStyle w:val="TextoN3"/>
-      </w:pPr>
-      <w:r>
-        <w:t xml:space="preserve">Prioridade: </w:t>
-      </w:r>
-      <w:r>
-        <w:rPr>
-          <w:b w:val="0"/>
-        </w:rPr>
-        <w:t>[x] Essencial [ ] Importante [ ] Desejável</w:t>
+      <w:r>
+        <w:t xml:space="preserve"> Usuário </w:t>
+      </w:r>
+      <w:r>
+        <w:t xml:space="preserve">e treino </w:t>
+      </w:r>
+      <w:r>
+        <w:t>deve</w:t>
+      </w:r>
+      <w:r>
+        <w:t>m</w:t>
+      </w:r>
+      <w:r>
+        <w:t xml:space="preserve"> estar cadastrado</w:t>
+      </w:r>
+      <w:r>
+        <w:t>s</w:t>
+      </w:r>
+      <w:r>
+        <w:t>.</w:t>
+      </w:r>
+    </w:p>
+    <w:p>
+      <w:pPr>
+        <w:pStyle w:val="TextoN2"/>
+      </w:pPr>
+      <w:r>
+        <w:rPr>
+          <w:b/>
+        </w:rPr>
+        <w:t>Saídas e pós-condições:</w:t>
       </w:r>
       <w:r>
         <w:t xml:space="preserve"> </w:t>
       </w:r>
-    </w:p>
-    <w:p>
-      <w:pPr>
-        <w:pStyle w:val="TextoN3"/>
-      </w:pPr>
-      <w:r>
-        <w:t>Entradas e pré-condições:</w:t>
-      </w:r>
-    </w:p>
-    <w:p>
-      <w:pPr>
-        <w:pStyle w:val="TextoN3"/>
-      </w:pPr>
-      <w:r>
-        <w:t>Saídas e pós-condições</w:t>
+      <w:r>
+        <w:t>Dieta cadastrada.</w:t>
+      </w:r>
+    </w:p>
+    <w:p>
+      <w:pPr>
+        <w:pStyle w:val="TextoN2"/>
+      </w:pPr>
+    </w:p>
+    <w:p>
+      <w:pPr>
+        <w:pStyle w:val="TextoN2"/>
+        <w:rPr>
+          <w:b/>
+        </w:rPr>
+      </w:pPr>
+      <w:r>
+        <w:rPr>
+          <w:b/>
+        </w:rPr>
+        <w:t xml:space="preserve">[RF001] </w:t>
+      </w:r>
+      <w:r>
+        <w:rPr>
+          <w:b/>
+        </w:rPr>
+        <w:t>Disponibilizar</w:t>
+      </w:r>
+      <w:r>
+        <w:rPr>
+          <w:b/>
+        </w:rPr>
+        <w:t xml:space="preserve"> treino</w:t>
+      </w:r>
+    </w:p>
+    <w:p>
+      <w:pPr>
+        <w:pStyle w:val="TextoN2"/>
+        <w:rPr>
+          <w:b/>
+        </w:rPr>
+      </w:pPr>
+      <w:r>
+        <w:t xml:space="preserve">O sistema </w:t>
+      </w:r>
+      <w:r>
+        <w:t xml:space="preserve">deve permitir que o consultor </w:t>
+      </w:r>
+      <w:r>
+        <w:t>disponibilize o treino para o aluno, após cadastrado.</w:t>
+      </w:r>
+    </w:p>
+    <w:p>
+      <w:pPr>
+        <w:pStyle w:val="TextoN2"/>
+        <w:rPr>
+          <w:b/>
+        </w:rPr>
+      </w:pPr>
+      <w:r>
+        <w:rPr>
+          <w:b/>
+        </w:rPr>
+        <w:t>Prioridade</w:t>
+      </w:r>
+      <w:r>
+        <w:t xml:space="preserve">: </w:t>
+      </w:r>
+      <w:r>
+        <w:t xml:space="preserve">[x] Essencial [ ] Importante [ ] Desejável </w:t>
+      </w:r>
+    </w:p>
+    <w:p>
+      <w:pPr>
+        <w:pStyle w:val="TextoN2"/>
+      </w:pPr>
+      <w:r>
+        <w:rPr>
+          <w:b/>
+        </w:rPr>
+        <w:t>Entradas e pré-condições</w:t>
       </w:r>
       <w:r>
         <w:t>:</w:t>
       </w:r>
-    </w:p>
-    <w:p>
-      <w:pPr>
-        <w:pStyle w:val="TextoN3"/>
-      </w:pPr>
-    </w:p>
-    <w:p>
-      <w:pPr>
-        <w:pStyle w:val="TextoN3"/>
-      </w:pPr>
-      <w:r>
-        <w:t>[RNF004</w:t>
-      </w:r>
-      <w:r>
-        <w:t xml:space="preserve">] </w:t>
-      </w:r>
-      <w:r>
-        <w:t>Interatividade</w:t>
-      </w:r>
-      <w:r>
-        <w:t xml:space="preserve"> </w:t>
-      </w:r>
-    </w:p>
-    <w:p>
-      <w:pPr>
-        <w:pStyle w:val="TextoN3"/>
-        <w:rPr>
-          <w:b w:val="0"/>
-        </w:rPr>
-      </w:pPr>
-      <w:r>
-        <w:rPr>
-          <w:b w:val="0"/>
-        </w:rPr>
-        <w:t>O sistema deve ser de fácil entendimento para todo tipo de usuário.</w:t>
-      </w:r>
-    </w:p>
-    <w:p>
-      <w:pPr>
-        <w:pStyle w:val="TextoN3"/>
-      </w:pPr>
-      <w:r>
-        <w:t xml:space="preserve">Prioridade: </w:t>
-      </w:r>
-      <w:r>
-        <w:rPr>
-          <w:b w:val="0"/>
-        </w:rPr>
+      <w:r>
+        <w:t xml:space="preserve"> Usuário </w:t>
+      </w:r>
+      <w:r>
+        <w:t xml:space="preserve">e treino </w:t>
+      </w:r>
+      <w:r>
+        <w:t>deve</w:t>
+      </w:r>
+      <w:r>
+        <w:t>m</w:t>
+      </w:r>
+      <w:r>
+        <w:t xml:space="preserve"> estar cadastrado</w:t>
+      </w:r>
+      <w:r>
+        <w:t>s</w:t>
+      </w:r>
+      <w:r>
+        <w:t>.</w:t>
+      </w:r>
+    </w:p>
+    <w:p>
+      <w:pPr>
+        <w:pStyle w:val="TextoN2"/>
+      </w:pPr>
+      <w:r>
+        <w:rPr>
+          <w:b/>
+        </w:rPr>
+        <w:t>Saídas e pós-condições:</w:t>
+      </w:r>
+      <w:r>
+        <w:t xml:space="preserve"> Treino </w:t>
+      </w:r>
+      <w:r>
+        <w:t>disponibilizado.</w:t>
+      </w:r>
+    </w:p>
+    <w:p>
+      <w:pPr>
+        <w:pStyle w:val="TextoN2"/>
+      </w:pPr>
+    </w:p>
+    <w:p>
+      <w:pPr>
+        <w:pStyle w:val="TextoN2"/>
+        <w:rPr>
+          <w:b/>
+        </w:rPr>
+      </w:pPr>
+      <w:r>
+        <w:rPr>
+          <w:b/>
+        </w:rPr>
+        <w:t xml:space="preserve">[RF001] </w:t>
+      </w:r>
+      <w:r>
+        <w:rPr>
+          <w:b/>
+        </w:rPr>
+        <w:t>Disponibilizar dieta</w:t>
+      </w:r>
+    </w:p>
+    <w:p>
+      <w:pPr>
+        <w:pStyle w:val="TextoN2"/>
+        <w:rPr>
+          <w:b/>
+        </w:rPr>
+      </w:pPr>
+      <w:r>
+        <w:t xml:space="preserve">O sistema </w:t>
+      </w:r>
+      <w:r>
+        <w:t xml:space="preserve">deve permitir que o consultor </w:t>
+      </w:r>
+      <w:r>
+        <w:t>disponibilize a dieta para o aluno</w:t>
+      </w:r>
+      <w:r>
+        <w:t xml:space="preserve">. </w:t>
+      </w:r>
+    </w:p>
+    <w:p>
+      <w:pPr>
+        <w:pStyle w:val="TextoN2"/>
+        <w:rPr>
+          <w:b/>
+        </w:rPr>
+      </w:pPr>
+      <w:r>
+        <w:rPr>
+          <w:b/>
+        </w:rPr>
+        <w:t>Prioridade</w:t>
+      </w:r>
+      <w:r>
+        <w:t xml:space="preserve">: </w:t>
+      </w:r>
+      <w:r>
         <w:t xml:space="preserve">[x] Essencial [ ] Importante [ ] Desejável </w:t>
       </w:r>
     </w:p>
     <w:p>
       <w:pPr>
-        <w:pStyle w:val="TextoN3"/>
-      </w:pPr>
-      <w:r>
-        <w:t>Entradas e pré-condições:</w:t>
-      </w:r>
-    </w:p>
-    <w:p>
-      <w:pPr>
-        <w:pStyle w:val="TextoN3"/>
-      </w:pPr>
-      <w:r>
-        <w:t>Saídas e pós-condições</w:t>
+        <w:pStyle w:val="TextoN2"/>
+      </w:pPr>
+      <w:r>
+        <w:rPr>
+          <w:b/>
+        </w:rPr>
+        <w:t>Entradas e pré-condições</w:t>
       </w:r>
       <w:r>
         <w:t>:</w:t>
       </w:r>
-    </w:p>
-    <w:p>
-      <w:pPr>
-        <w:spacing w:after="200" w:line="276" w:lineRule="auto"/>
-        <w:rPr>
-          <w:rFonts w:ascii="Arial" w:hAnsi="Arial" w:cs="Arial"/>
-          <w:b/>
-          <w:color w:val="000000"/>
-        </w:rPr>
-      </w:pPr>
-      <w:r>
-        <w:br w:type="page"/>
-      </w:r>
-    </w:p>
-    <w:p>
-      <w:pPr>
-        <w:pStyle w:val="TextoN3"/>
-      </w:pPr>
-    </w:p>
-    <w:p>
-      <w:pPr>
-        <w:pStyle w:val="TextoN3"/>
-      </w:pPr>
-      <w:r>
-        <w:t>[RNF005</w:t>
-      </w:r>
-      <w:r>
-        <w:t xml:space="preserve">] </w:t>
-      </w:r>
-      <w:r>
-        <w:t>Interatividade</w:t>
-      </w:r>
-      <w:r>
-        <w:t xml:space="preserve"> </w:t>
-      </w:r>
-    </w:p>
-    <w:p>
-      <w:pPr>
-        <w:pStyle w:val="TextoN3"/>
-        <w:rPr>
-          <w:b w:val="0"/>
-        </w:rPr>
-      </w:pPr>
-      <w:r>
-        <w:rPr>
-          <w:b w:val="0"/>
-        </w:rPr>
-        <w:t>O sistema deve ter fácil manuseio para uma melhor interação com todos os tipos de usuários.</w:t>
-      </w:r>
-    </w:p>
-    <w:p>
-      <w:pPr>
-        <w:pStyle w:val="TextoN3"/>
-      </w:pPr>
-      <w:r>
-        <w:t xml:space="preserve">Prioridade: </w:t>
-      </w:r>
-      <w:r>
-        <w:rPr>
-          <w:b w:val="0"/>
-        </w:rPr>
-        <w:t>[x] Essencial [ ] Importante [ ] Desejável</w:t>
-      </w:r>
-      <w:r>
-        <w:t xml:space="preserve"> </w:t>
-      </w:r>
-    </w:p>
-    <w:p>
-      <w:pPr>
-        <w:pStyle w:val="TextoN3"/>
-      </w:pPr>
-      <w:r>
-        <w:t>Entradas e pré-condições:</w:t>
-      </w:r>
-    </w:p>
-    <w:p>
-      <w:pPr>
-        <w:pStyle w:val="TextoN3"/>
-      </w:pPr>
-      <w:r>
-        <w:t>Saídas e pós-condições</w:t>
+      <w:r>
+        <w:t xml:space="preserve"> Usuário, dieta e treino devem estar cadastrados</w:t>
+      </w:r>
+      <w:r>
+        <w:t>.</w:t>
+      </w:r>
+    </w:p>
+    <w:p>
+      <w:pPr>
+        <w:pStyle w:val="TextoN2"/>
+      </w:pPr>
+      <w:r>
+        <w:rPr>
+          <w:b/>
+        </w:rPr>
+        <w:t>Saídas e pós-condições:</w:t>
+      </w:r>
+      <w:r>
+        <w:t xml:space="preserve"> Dieta disponibilizada.</w:t>
+      </w:r>
+    </w:p>
+    <w:p>
+      <w:pPr>
+        <w:pStyle w:val="TextoN2"/>
+      </w:pPr>
+    </w:p>
+    <w:p>
+      <w:pPr>
+        <w:pStyle w:val="TextoN2"/>
+        <w:rPr>
+          <w:b/>
+        </w:rPr>
+      </w:pPr>
+      <w:r>
+        <w:rPr>
+          <w:b/>
+        </w:rPr>
+        <w:t xml:space="preserve">[RF001] </w:t>
+      </w:r>
+      <w:r>
+        <w:rPr>
+          <w:b/>
+        </w:rPr>
+        <w:t>Realizar feedback ao aluno</w:t>
+      </w:r>
+    </w:p>
+    <w:p>
+      <w:pPr>
+        <w:pStyle w:val="TextoN2"/>
+        <w:rPr>
+          <w:b/>
+        </w:rPr>
+      </w:pPr>
+      <w:r>
+        <w:t xml:space="preserve">O sistema </w:t>
+      </w:r>
+      <w:r>
+        <w:t xml:space="preserve">deve permitir que o consultor </w:t>
+      </w:r>
+      <w:r>
+        <w:t>dê um feedback ao aluno</w:t>
+      </w:r>
+      <w:r>
+        <w:t xml:space="preserve">. </w:t>
+      </w:r>
+    </w:p>
+    <w:p>
+      <w:pPr>
+        <w:pStyle w:val="TextoN2"/>
+        <w:rPr>
+          <w:b/>
+        </w:rPr>
+      </w:pPr>
+      <w:r>
+        <w:rPr>
+          <w:b/>
+        </w:rPr>
+        <w:t>Prioridade</w:t>
+      </w:r>
+      <w:r>
+        <w:t xml:space="preserve">: </w:t>
+      </w:r>
+      <w:r>
+        <w:t xml:space="preserve">[x] Essencial [ ] Importante [ ] Desejável </w:t>
+      </w:r>
+    </w:p>
+    <w:p>
+      <w:pPr>
+        <w:pStyle w:val="TextoN2"/>
+      </w:pPr>
+      <w:r>
+        <w:rPr>
+          <w:b/>
+        </w:rPr>
+        <w:t>Entradas e pré-condições</w:t>
       </w:r>
       <w:r>
         <w:t>:</w:t>
       </w:r>
-    </w:p>
-    <w:p>
-      <w:pPr>
-        <w:pStyle w:val="TextoN3"/>
-      </w:pPr>
-    </w:p>
-    <w:p>
-      <w:pPr>
-        <w:pStyle w:val="TextoN3"/>
-      </w:pPr>
-      <w:r>
-        <w:t>[RNF006</w:t>
-      </w:r>
-      <w:r>
-        <w:t xml:space="preserve">] </w:t>
-      </w:r>
-      <w:r>
-        <w:t>Interatividade</w:t>
-      </w:r>
-      <w:r>
-        <w:t xml:space="preserve"> </w:t>
-      </w:r>
-    </w:p>
-    <w:p>
-      <w:pPr>
-        <w:pStyle w:val="TextoN3"/>
-        <w:rPr>
-          <w:b w:val="0"/>
-        </w:rPr>
-      </w:pPr>
-      <w:r>
-        <w:rPr>
-          <w:b w:val="0"/>
-        </w:rPr>
-        <w:t>O sistema deve ter simbologias padronizadas para facilitar na utilização do sistema para qualquer tipo de usuário.</w:t>
-      </w:r>
-    </w:p>
-    <w:p>
-      <w:pPr>
-        <w:pStyle w:val="TextoN3"/>
-      </w:pPr>
-      <w:r>
-        <w:t xml:space="preserve">Prioridade: </w:t>
-      </w:r>
-      <w:r>
-        <w:rPr>
-          <w:b w:val="0"/>
-        </w:rPr>
-        <w:t>[x] Essencial [ ] Importante [ ] Desejável</w:t>
-      </w:r>
-      <w:r>
-        <w:t xml:space="preserve"> </w:t>
-      </w:r>
-    </w:p>
-    <w:p>
-      <w:pPr>
-        <w:pStyle w:val="TextoN3"/>
-      </w:pPr>
-      <w:r>
-        <w:t>Entradas e pré-condições:</w:t>
-      </w:r>
-    </w:p>
-    <w:p>
-      <w:pPr>
-        <w:pStyle w:val="TextoN3"/>
-      </w:pPr>
-      <w:r>
-        <w:t>Saídas e pós-condições</w:t>
+      <w:r>
+        <w:t xml:space="preserve"> Usuário </w:t>
+      </w:r>
+      <w:r>
+        <w:t>e treino devem estar cadastrados</w:t>
+      </w:r>
+      <w:r>
+        <w:t>.</w:t>
+      </w:r>
+    </w:p>
+    <w:p>
+      <w:pPr>
+        <w:pStyle w:val="TextoN2"/>
+      </w:pPr>
+      <w:r>
+        <w:rPr>
+          <w:b/>
+        </w:rPr>
+        <w:t>Saídas e pós-condições:</w:t>
+      </w:r>
+      <w:r>
+        <w:t xml:space="preserve"> feedback realizado.</w:t>
+      </w:r>
+      <w:bookmarkStart w:id="0" w:name="_GoBack"/>
+      <w:bookmarkEnd w:id="0"/>
+    </w:p>
+    <w:p>
+      <w:pPr>
+        <w:pStyle w:val="TextoN2"/>
+      </w:pPr>
+    </w:p>
+    <w:p>
+      <w:pPr>
+        <w:pStyle w:val="TextoN2"/>
+        <w:rPr>
+          <w:b/>
+        </w:rPr>
+      </w:pPr>
+      <w:r>
+        <w:rPr>
+          <w:b/>
+        </w:rPr>
+        <w:t>[RF001] Cadastrar treino</w:t>
+      </w:r>
+    </w:p>
+    <w:p>
+      <w:pPr>
+        <w:pStyle w:val="TextoN2"/>
+        <w:rPr>
+          <w:b/>
+        </w:rPr>
+      </w:pPr>
+      <w:r>
+        <w:t xml:space="preserve">O sistema </w:t>
+      </w:r>
+      <w:r>
+        <w:t>deve permitir que o consultor cadastre um treino para o usuário</w:t>
+      </w:r>
+      <w:r>
+        <w:t xml:space="preserve">. </w:t>
+      </w:r>
+    </w:p>
+    <w:p>
+      <w:pPr>
+        <w:pStyle w:val="TextoN2"/>
+        <w:rPr>
+          <w:b/>
+        </w:rPr>
+      </w:pPr>
+      <w:r>
+        <w:rPr>
+          <w:b/>
+        </w:rPr>
+        <w:t>Prioridade</w:t>
+      </w:r>
+      <w:r>
+        <w:t xml:space="preserve">: </w:t>
+      </w:r>
+      <w:r>
+        <w:t xml:space="preserve">[x] Essencial [ ] Importante [ ] Desejável </w:t>
+      </w:r>
+    </w:p>
+    <w:p>
+      <w:pPr>
+        <w:pStyle w:val="TextoN2"/>
+      </w:pPr>
+      <w:r>
+        <w:rPr>
+          <w:b/>
+        </w:rPr>
+        <w:t>Entradas e pré-condições</w:t>
       </w:r>
       <w:r>
         <w:t>:</w:t>
       </w:r>
-    </w:p>
-    <w:p>
-      <w:pPr>
-        <w:pStyle w:val="TextoN3"/>
+      <w:r>
+        <w:t xml:space="preserve"> Usuário deve estar cadastrado.</w:t>
+      </w:r>
+    </w:p>
+    <w:p>
+      <w:pPr>
+        <w:pStyle w:val="TextoN2"/>
+      </w:pPr>
+      <w:r>
+        <w:rPr>
+          <w:b/>
+        </w:rPr>
+        <w:t>Saídas e pós-condições:</w:t>
+      </w:r>
+      <w:r>
+        <w:t xml:space="preserve"> Treino cadastrado</w:t>
+      </w:r>
+    </w:p>
+    <w:p>
+      <w:pPr>
+        <w:pStyle w:val="TextoN2"/>
+      </w:pPr>
+    </w:p>
+    <w:p>
+      <w:pPr>
+        <w:pStyle w:val="TextoN2"/>
+      </w:pPr>
+    </w:p>
+    <w:p>
+      <w:pPr>
+        <w:pStyle w:val="TextoN2"/>
+      </w:pPr>
+    </w:p>
+    <w:p>
+      <w:pPr>
+        <w:pStyle w:val="TextoN2"/>
       </w:pPr>
     </w:p>
     <w:p>
@@ -4854,6 +5129,498 @@
     </w:p>
     <w:p>
       <w:pPr>
+        <w:pStyle w:val="TitN3"/>
+      </w:pPr>
+      <w:r>
+        <w:t>Requisitos de Administrador</w:t>
+      </w:r>
+    </w:p>
+    <w:p>
+      <w:pPr>
+        <w:pStyle w:val="TitN2"/>
+      </w:pPr>
+      <w:r>
+        <w:t>Requisitos Não Funcionais</w:t>
+      </w:r>
+    </w:p>
+    <w:p>
+      <w:pPr>
+        <w:pStyle w:val="TextoN2"/>
+      </w:pPr>
+      <w:r>
+        <w:t>Esse item tem como propósito a descrição dos requisitos não funcionais do sistema.</w:t>
+      </w:r>
+    </w:p>
+    <w:p>
+      <w:pPr>
+        <w:pStyle w:val="TitN3"/>
+      </w:pPr>
+      <w:r>
+        <w:t>Requisitos de Aparência e Estilo</w:t>
+      </w:r>
+    </w:p>
+    <w:p>
+      <w:pPr>
+        <w:pStyle w:val="TextoN3"/>
+      </w:pPr>
+      <w:r>
+        <w:t>[RNF001</w:t>
+      </w:r>
+      <w:r>
+        <w:t xml:space="preserve">] Aparência e estilo </w:t>
+      </w:r>
+    </w:p>
+    <w:p>
+      <w:pPr>
+        <w:pStyle w:val="TextoN3"/>
+        <w:rPr>
+          <w:b w:val="0"/>
+        </w:rPr>
+      </w:pPr>
+      <w:r>
+        <w:rPr>
+          <w:b w:val="0"/>
+        </w:rPr>
+        <w:t xml:space="preserve">O sistema deve </w:t>
+      </w:r>
+      <w:r>
+        <w:rPr>
+          <w:b w:val="0"/>
+        </w:rPr>
+        <w:t>possuir predominante as cores azul, vermelho e cinza</w:t>
+      </w:r>
+      <w:r>
+        <w:rPr>
+          <w:b w:val="0"/>
+        </w:rPr>
+        <w:t xml:space="preserve">. </w:t>
+      </w:r>
+    </w:p>
+    <w:p>
+      <w:pPr>
+        <w:pStyle w:val="TextoN3"/>
+        <w:rPr>
+          <w:b w:val="0"/>
+        </w:rPr>
+      </w:pPr>
+      <w:r>
+        <w:t xml:space="preserve">Prioridade: </w:t>
+      </w:r>
+      <w:r>
+        <w:rPr>
+          <w:b w:val="0"/>
+        </w:rPr>
+        <w:t xml:space="preserve">[x] Essencial [ ] Importante [ ] Desejável </w:t>
+      </w:r>
+    </w:p>
+    <w:p>
+      <w:pPr>
+        <w:pStyle w:val="TextoN3"/>
+      </w:pPr>
+      <w:r>
+        <w:t>Entradas e pré-condições:</w:t>
+      </w:r>
+    </w:p>
+    <w:p>
+      <w:pPr>
+        <w:pStyle w:val="TextoN3"/>
+      </w:pPr>
+      <w:r>
+        <w:t>Saídas e pós-condições</w:t>
+      </w:r>
+      <w:r>
+        <w:t>:</w:t>
+      </w:r>
+    </w:p>
+    <w:p>
+      <w:pPr>
+        <w:pStyle w:val="TextoN3"/>
+      </w:pPr>
+    </w:p>
+    <w:p>
+      <w:pPr>
+        <w:pStyle w:val="TextoN3"/>
+      </w:pPr>
+      <w:r>
+        <w:t>[RNF002</w:t>
+      </w:r>
+      <w:r>
+        <w:t xml:space="preserve">] Aparência e estilo </w:t>
+      </w:r>
+    </w:p>
+    <w:p>
+      <w:pPr>
+        <w:pStyle w:val="TextoN3"/>
+        <w:rPr>
+          <w:b w:val="0"/>
+        </w:rPr>
+      </w:pPr>
+      <w:r>
+        <w:rPr>
+          <w:b w:val="0"/>
+        </w:rPr>
+        <w:t xml:space="preserve">O sistema deve ter como fonte padrão a fonte “Arial” em todo sistema. </w:t>
+      </w:r>
+    </w:p>
+    <w:p>
+      <w:pPr>
+        <w:pStyle w:val="TextoN3"/>
+        <w:rPr>
+          <w:b w:val="0"/>
+        </w:rPr>
+      </w:pPr>
+      <w:r>
+        <w:t xml:space="preserve">Prioridade: </w:t>
+      </w:r>
+      <w:r>
+        <w:rPr>
+          <w:b w:val="0"/>
+        </w:rPr>
+        <w:t xml:space="preserve">[x] Essencial [ ] Importante [ ] Desejável </w:t>
+      </w:r>
+    </w:p>
+    <w:p>
+      <w:pPr>
+        <w:pStyle w:val="TextoN3"/>
+      </w:pPr>
+      <w:r>
+        <w:t>Entradas e pré-condições:</w:t>
+      </w:r>
+    </w:p>
+    <w:p>
+      <w:pPr>
+        <w:pStyle w:val="TextoN3"/>
+      </w:pPr>
+      <w:r>
+        <w:t>Saídas e pós-condições</w:t>
+      </w:r>
+      <w:r>
+        <w:t>:</w:t>
+      </w:r>
+    </w:p>
+    <w:p>
+      <w:pPr>
+        <w:pStyle w:val="TextoN3"/>
+      </w:pPr>
+    </w:p>
+    <w:p>
+      <w:pPr>
+        <w:pStyle w:val="TitN3"/>
+      </w:pPr>
+      <w:r>
+        <w:t>Requisitos de Usabilidade e Humanidade</w:t>
+      </w:r>
+    </w:p>
+    <w:p>
+      <w:pPr>
+        <w:pStyle w:val="TextoN3"/>
+      </w:pPr>
+      <w:r>
+        <w:t>[RNF003</w:t>
+      </w:r>
+      <w:r>
+        <w:t>] Idioma</w:t>
+      </w:r>
+    </w:p>
+    <w:p>
+      <w:pPr>
+        <w:pStyle w:val="TextoN3"/>
+        <w:rPr>
+          <w:b w:val="0"/>
+        </w:rPr>
+      </w:pPr>
+      <w:r>
+        <w:rPr>
+          <w:b w:val="0"/>
+        </w:rPr>
+        <w:t xml:space="preserve">O sistema deve ter como padrão </w:t>
+      </w:r>
+      <w:r>
+        <w:rPr>
+          <w:b w:val="0"/>
+        </w:rPr>
+        <w:t>a língua portuguesa.</w:t>
+      </w:r>
+    </w:p>
+    <w:p>
+      <w:pPr>
+        <w:pStyle w:val="TextoN3"/>
+      </w:pPr>
+      <w:r>
+        <w:t xml:space="preserve">Prioridade: </w:t>
+      </w:r>
+      <w:r>
+        <w:rPr>
+          <w:b w:val="0"/>
+        </w:rPr>
+        <w:t>[x] Essencial [ ] Importante [ ] Desejável</w:t>
+      </w:r>
+      <w:r>
+        <w:t xml:space="preserve"> </w:t>
+      </w:r>
+    </w:p>
+    <w:p>
+      <w:pPr>
+        <w:pStyle w:val="TextoN3"/>
+      </w:pPr>
+      <w:r>
+        <w:t>Entradas e pré-condições:</w:t>
+      </w:r>
+    </w:p>
+    <w:p>
+      <w:pPr>
+        <w:pStyle w:val="TextoN3"/>
+      </w:pPr>
+      <w:r>
+        <w:t>Saídas e pós-condições</w:t>
+      </w:r>
+      <w:r>
+        <w:t>:</w:t>
+      </w:r>
+    </w:p>
+    <w:p>
+      <w:pPr>
+        <w:pStyle w:val="TextoN3"/>
+      </w:pPr>
+    </w:p>
+    <w:p>
+      <w:pPr>
+        <w:pStyle w:val="TextoN3"/>
+      </w:pPr>
+      <w:r>
+        <w:t>[RNF004</w:t>
+      </w:r>
+      <w:r>
+        <w:t xml:space="preserve">] </w:t>
+      </w:r>
+      <w:r>
+        <w:t>Interatividade</w:t>
+      </w:r>
+      <w:r>
+        <w:t xml:space="preserve"> </w:t>
+      </w:r>
+    </w:p>
+    <w:p>
+      <w:pPr>
+        <w:pStyle w:val="TextoN3"/>
+        <w:rPr>
+          <w:b w:val="0"/>
+        </w:rPr>
+      </w:pPr>
+      <w:r>
+        <w:rPr>
+          <w:b w:val="0"/>
+        </w:rPr>
+        <w:t>O sistema deve ser de fácil entendimento para todo tipo de usuário.</w:t>
+      </w:r>
+    </w:p>
+    <w:p>
+      <w:pPr>
+        <w:pStyle w:val="TextoN3"/>
+      </w:pPr>
+      <w:r>
+        <w:t xml:space="preserve">Prioridade: </w:t>
+      </w:r>
+      <w:r>
+        <w:rPr>
+          <w:b w:val="0"/>
+        </w:rPr>
+        <w:t xml:space="preserve">[x] Essencial [ ] Importante [ ] Desejável </w:t>
+      </w:r>
+    </w:p>
+    <w:p>
+      <w:pPr>
+        <w:pStyle w:val="TextoN3"/>
+      </w:pPr>
+      <w:r>
+        <w:t>Entradas e pré-condições:</w:t>
+      </w:r>
+    </w:p>
+    <w:p>
+      <w:pPr>
+        <w:pStyle w:val="TextoN3"/>
+      </w:pPr>
+      <w:r>
+        <w:t>Saídas e pós-condições</w:t>
+      </w:r>
+      <w:r>
+        <w:t>:</w:t>
+      </w:r>
+    </w:p>
+    <w:p>
+      <w:pPr>
+        <w:spacing w:after="200" w:line="276" w:lineRule="auto"/>
+        <w:rPr>
+          <w:rFonts w:ascii="Arial" w:hAnsi="Arial" w:cs="Arial"/>
+          <w:b/>
+          <w:color w:val="000000"/>
+        </w:rPr>
+      </w:pPr>
+      <w:r>
+        <w:br w:type="page"/>
+      </w:r>
+    </w:p>
+    <w:p>
+      <w:pPr>
+        <w:pStyle w:val="TextoN3"/>
+      </w:pPr>
+    </w:p>
+    <w:p>
+      <w:pPr>
+        <w:pStyle w:val="TextoN3"/>
+      </w:pPr>
+      <w:r>
+        <w:t>[RNF005</w:t>
+      </w:r>
+      <w:r>
+        <w:t xml:space="preserve">] </w:t>
+      </w:r>
+      <w:r>
+        <w:t>Interatividade</w:t>
+      </w:r>
+      <w:r>
+        <w:t xml:space="preserve"> </w:t>
+      </w:r>
+    </w:p>
+    <w:p>
+      <w:pPr>
+        <w:pStyle w:val="TextoN3"/>
+        <w:rPr>
+          <w:b w:val="0"/>
+        </w:rPr>
+      </w:pPr>
+      <w:r>
+        <w:rPr>
+          <w:b w:val="0"/>
+        </w:rPr>
+        <w:t>O sistema deve ter fácil manuseio para uma melhor interação com todos os tipos de usuários.</w:t>
+      </w:r>
+    </w:p>
+    <w:p>
+      <w:pPr>
+        <w:pStyle w:val="TextoN3"/>
+      </w:pPr>
+      <w:r>
+        <w:t xml:space="preserve">Prioridade: </w:t>
+      </w:r>
+      <w:r>
+        <w:rPr>
+          <w:b w:val="0"/>
+        </w:rPr>
+        <w:t>[x] Essencial [ ] Importante [ ] Desejável</w:t>
+      </w:r>
+      <w:r>
+        <w:t xml:space="preserve"> </w:t>
+      </w:r>
+    </w:p>
+    <w:p>
+      <w:pPr>
+        <w:pStyle w:val="TextoN3"/>
+      </w:pPr>
+      <w:r>
+        <w:t>Entradas e pré-condições:</w:t>
+      </w:r>
+    </w:p>
+    <w:p>
+      <w:pPr>
+        <w:pStyle w:val="TextoN3"/>
+      </w:pPr>
+      <w:r>
+        <w:t>Saídas e pós-condições</w:t>
+      </w:r>
+      <w:r>
+        <w:t>:</w:t>
+      </w:r>
+    </w:p>
+    <w:p>
+      <w:pPr>
+        <w:pStyle w:val="TextoN3"/>
+      </w:pPr>
+    </w:p>
+    <w:p>
+      <w:pPr>
+        <w:pStyle w:val="TextoN3"/>
+      </w:pPr>
+      <w:r>
+        <w:t>[RNF006</w:t>
+      </w:r>
+      <w:r>
+        <w:t xml:space="preserve">] </w:t>
+      </w:r>
+      <w:r>
+        <w:t>Interatividade</w:t>
+      </w:r>
+      <w:r>
+        <w:t xml:space="preserve"> </w:t>
+      </w:r>
+    </w:p>
+    <w:p>
+      <w:pPr>
+        <w:pStyle w:val="TextoN3"/>
+        <w:rPr>
+          <w:b w:val="0"/>
+        </w:rPr>
+      </w:pPr>
+      <w:r>
+        <w:rPr>
+          <w:b w:val="0"/>
+        </w:rPr>
+        <w:t>O sistema deve ter simbologias padronizadas para facilitar na utilização do sistema para qualquer tipo de usuário.</w:t>
+      </w:r>
+    </w:p>
+    <w:p>
+      <w:pPr>
+        <w:pStyle w:val="TextoN3"/>
+      </w:pPr>
+      <w:r>
+        <w:t xml:space="preserve">Prioridade: </w:t>
+      </w:r>
+      <w:r>
+        <w:rPr>
+          <w:b w:val="0"/>
+        </w:rPr>
+        <w:t>[x] Essencial [ ] Importante [ ] Desejável</w:t>
+      </w:r>
+      <w:r>
+        <w:t xml:space="preserve"> </w:t>
+      </w:r>
+    </w:p>
+    <w:p>
+      <w:pPr>
+        <w:pStyle w:val="TextoN3"/>
+      </w:pPr>
+      <w:r>
+        <w:t>Entradas e pré-condições:</w:t>
+      </w:r>
+    </w:p>
+    <w:p>
+      <w:pPr>
+        <w:pStyle w:val="TextoN3"/>
+      </w:pPr>
+      <w:r>
+        <w:t>Saídas e pós-condições</w:t>
+      </w:r>
+      <w:r>
+        <w:t>:</w:t>
+      </w:r>
+    </w:p>
+    <w:p>
+      <w:pPr>
+        <w:pStyle w:val="TextoN3"/>
+      </w:pPr>
+    </w:p>
+    <w:p>
+      <w:pPr>
+        <w:pStyle w:val="TitN3"/>
+        <w:numPr>
+          <w:ilvl w:val="0"/>
+          <w:numId w:val="0"/>
+        </w:numPr>
+        <w:ind w:left="1224"/>
+      </w:pPr>
+    </w:p>
+    <w:p>
+      <w:pPr>
         <w:pStyle w:val="TitN1"/>
       </w:pPr>
       <w:r>
@@ -4980,6 +5747,22 @@
     </w:p>
     <w:p>
       <w:pPr>
+        <w:spacing w:after="200" w:line="276" w:lineRule="auto"/>
+        <w:rPr>
+          <w:rFonts w:ascii="Arial" w:hAnsi="Arial" w:cs="Arial"/>
+          <w:color w:val="000000"/>
+        </w:rPr>
+      </w:pPr>
+      <w:r>
+        <w:rPr>
+          <w:rFonts w:ascii="Arial" w:hAnsi="Arial" w:cs="Arial"/>
+          <w:color w:val="000000"/>
+        </w:rPr>
+        <w:br w:type="page"/>
+      </w:r>
+    </w:p>
+    <w:p>
+      <w:pPr>
         <w:spacing w:before="200" w:after="240"/>
         <w:jc w:val="both"/>
         <w:rPr>
@@ -5001,12 +5784,14 @@
         <w:jc w:val="both"/>
         <w:rPr>
           <w:rFonts w:ascii="Arial" w:hAnsi="Arial" w:cs="Arial"/>
-          <w:color w:val="000000"/>
-        </w:rPr>
-      </w:pPr>
-      <w:r>
-        <w:rPr>
-          <w:rFonts w:ascii="Arial" w:hAnsi="Arial" w:cs="Arial"/>
+          <w:b/>
+          <w:color w:val="000000"/>
+        </w:rPr>
+      </w:pPr>
+      <w:r>
+        <w:rPr>
+          <w:rFonts w:ascii="Arial" w:hAnsi="Arial" w:cs="Arial"/>
+          <w:b/>
           <w:color w:val="000000"/>
         </w:rPr>
         <w:t>Modelagem Física</w:t>
@@ -5026,6 +5811,175 @@
           <w:rFonts w:ascii="Arial" w:hAnsi="Arial" w:cs="Arial"/>
           <w:color w:val="000000"/>
         </w:rPr>
+        <w:t>Abaixo segue modelagem física do banco de dados utilizado no aplicativo Fit Control.</w:t>
+      </w:r>
+    </w:p>
+    <w:p>
+      <w:pPr>
+        <w:keepNext/>
+        <w:spacing w:before="200" w:after="240"/>
+        <w:jc w:val="both"/>
+      </w:pPr>
+      <w:r>
+        <w:rPr>
+          <w:rFonts w:ascii="Arial" w:hAnsi="Arial" w:cs="Arial"/>
+          <w:noProof/>
+          <w:color w:val="000000"/>
+        </w:rPr>
+        <w:drawing>
+          <wp:inline distT="0" distB="0" distL="0" distR="0" wp14:anchorId="65A67B01" wp14:editId="3EC9D557">
+            <wp:extent cx="6120130" cy="4987290"/>
+            <wp:effectExtent l="0" t="0" r="0" b="3810"/>
+            <wp:docPr id="1" name="Imagem 1"/>
+            <wp:cNvGraphicFramePr>
+              <a:graphicFrameLocks xmlns:a="http://schemas.openxmlformats.org/drawingml/2006/main" noChangeAspect="1"/>
+            </wp:cNvGraphicFramePr>
+            <a:graphic xmlns:a="http://schemas.openxmlformats.org/drawingml/2006/main">
+              <a:graphicData uri="http://schemas.openxmlformats.org/drawingml/2006/picture">
+                <pic:pic xmlns:pic="http://schemas.openxmlformats.org/drawingml/2006/picture">
+                  <pic:nvPicPr>
+                    <pic:cNvPr id="0" name="banco_pap_5semestre.jpg"/>
+                    <pic:cNvPicPr/>
+                  </pic:nvPicPr>
+                  <pic:blipFill>
+                    <a:blip r:embed="rId8">
+                      <a:extLst>
+                        <a:ext uri="{28A0092B-C50C-407E-A947-70E740481C1C}">
+                          <a14:useLocalDpi xmlns:a14="http://schemas.microsoft.com/office/drawing/2010/main" val="0"/>
+                        </a:ext>
+                      </a:extLst>
+                    </a:blip>
+                    <a:stretch>
+                      <a:fillRect/>
+                    </a:stretch>
+                  </pic:blipFill>
+                  <pic:spPr>
+                    <a:xfrm>
+                      <a:off x="0" y="0"/>
+                      <a:ext cx="6120130" cy="4987290"/>
+                    </a:xfrm>
+                    <a:prstGeom prst="rect">
+                      <a:avLst/>
+                    </a:prstGeom>
+                  </pic:spPr>
+                </pic:pic>
+              </a:graphicData>
+            </a:graphic>
+          </wp:inline>
+        </w:drawing>
+      </w:r>
+    </w:p>
+    <w:p>
+      <w:pPr>
+        <w:pStyle w:val="Legenda"/>
+        <w:jc w:val="both"/>
+        <w:rPr>
+          <w:rFonts w:ascii="Arial" w:hAnsi="Arial" w:cs="Arial"/>
+          <w:color w:val="000000" w:themeColor="text1"/>
+        </w:rPr>
+      </w:pPr>
+      <w:r>
+        <w:rPr>
+          <w:rFonts w:ascii="Arial" w:hAnsi="Arial" w:cs="Arial"/>
+          <w:color w:val="000000" w:themeColor="text1"/>
+        </w:rPr>
+        <w:t xml:space="preserve">Figura </w:t>
+      </w:r>
+      <w:r>
+        <w:rPr>
+          <w:rFonts w:ascii="Arial" w:hAnsi="Arial" w:cs="Arial"/>
+          <w:color w:val="000000" w:themeColor="text1"/>
+        </w:rPr>
+        <w:fldChar w:fldCharType="begin"/>
+      </w:r>
+      <w:r>
+        <w:rPr>
+          <w:rFonts w:ascii="Arial" w:hAnsi="Arial" w:cs="Arial"/>
+          <w:color w:val="000000" w:themeColor="text1"/>
+        </w:rPr>
+        <w:instrText xml:space="preserve"> SEQ Figura \* ARABIC </w:instrText>
+      </w:r>
+      <w:r>
+        <w:rPr>
+          <w:rFonts w:ascii="Arial" w:hAnsi="Arial" w:cs="Arial"/>
+          <w:color w:val="000000" w:themeColor="text1"/>
+        </w:rPr>
+        <w:fldChar w:fldCharType="separate"/>
+      </w:r>
+      <w:r>
+        <w:rPr>
+          <w:rFonts w:ascii="Arial" w:hAnsi="Arial" w:cs="Arial"/>
+          <w:noProof/>
+          <w:color w:val="000000" w:themeColor="text1"/>
+        </w:rPr>
+        <w:t>1</w:t>
+      </w:r>
+      <w:r>
+        <w:rPr>
+          <w:rFonts w:ascii="Arial" w:hAnsi="Arial" w:cs="Arial"/>
+          <w:color w:val="000000" w:themeColor="text1"/>
+        </w:rPr>
+        <w:fldChar w:fldCharType="end"/>
+      </w:r>
+      <w:r>
+        <w:rPr>
+          <w:rFonts w:ascii="Arial" w:hAnsi="Arial" w:cs="Arial"/>
+          <w:color w:val="000000" w:themeColor="text1"/>
+        </w:rPr>
+        <w:t xml:space="preserve"> - Modelagem </w:t>
+      </w:r>
+      <w:r>
+        <w:rPr>
+          <w:rFonts w:ascii="Arial" w:hAnsi="Arial" w:cs="Arial"/>
+          <w:color w:val="000000" w:themeColor="text1"/>
+        </w:rPr>
+        <w:t>física</w:t>
+      </w:r>
+    </w:p>
+    <w:p>
+      <w:pPr>
+        <w:spacing w:before="200" w:after="240"/>
+        <w:jc w:val="both"/>
+        <w:rPr>
+          <w:rFonts w:ascii="Arial" w:hAnsi="Arial" w:cs="Arial"/>
+          <w:color w:val="000000"/>
+        </w:rPr>
+      </w:pPr>
+    </w:p>
+    <w:p>
+      <w:pPr>
+        <w:spacing w:after="200" w:line="276" w:lineRule="auto"/>
+        <w:rPr>
+          <w:rFonts w:ascii="Arial" w:hAnsi="Arial" w:cs="Arial"/>
+          <w:b/>
+          <w:color w:val="000000"/>
+        </w:rPr>
+      </w:pPr>
+      <w:r>
+        <w:rPr>
+          <w:rFonts w:ascii="Arial" w:hAnsi="Arial" w:cs="Arial"/>
+          <w:b/>
+          <w:color w:val="000000"/>
+        </w:rPr>
+        <w:br w:type="page"/>
+      </w:r>
+    </w:p>
+    <w:p>
+      <w:pPr>
+        <w:spacing w:before="200" w:after="240"/>
+        <w:jc w:val="both"/>
+        <w:rPr>
+          <w:rFonts w:ascii="Arial" w:hAnsi="Arial" w:cs="Arial"/>
+          <w:b/>
+          <w:color w:val="000000"/>
+        </w:rPr>
+      </w:pPr>
+      <w:r>
+        <w:rPr>
+          <w:rFonts w:ascii="Arial" w:hAnsi="Arial" w:cs="Arial"/>
+          <w:b/>
+          <w:color w:val="000000"/>
+        </w:rPr>
         <w:t>Modelagem Lógica</w:t>
       </w:r>
     </w:p>
@@ -5038,9 +5992,2515 @@
           <w:color w:val="000000"/>
         </w:rPr>
       </w:pPr>
+      <w:r>
+        <w:rPr>
+          <w:rFonts w:ascii="Arial" w:hAnsi="Arial" w:cs="Arial"/>
+          <w:color w:val="000000"/>
+        </w:rPr>
+        <w:t>Abaixo segue script PL/SQL do banco de dados utilizado na aplicação FIT Control.</w:t>
+      </w:r>
+    </w:p>
+    <w:p>
+      <w:pPr>
+        <w:spacing w:before="200" w:after="240"/>
+        <w:jc w:val="both"/>
+        <w:rPr>
+          <w:rFonts w:ascii="Arial" w:hAnsi="Arial" w:cs="Arial"/>
+          <w:color w:val="000000"/>
+        </w:rPr>
+      </w:pPr>
+    </w:p>
+    <w:p>
+      <w:pPr>
+        <w:spacing w:before="200" w:after="240"/>
+        <w:jc w:val="both"/>
+        <w:rPr>
+          <w:rFonts w:ascii="Arial" w:hAnsi="Arial" w:cs="Arial"/>
+          <w:color w:val="000000"/>
+        </w:rPr>
+      </w:pPr>
+      <w:r>
+        <w:rPr>
+          <w:rFonts w:ascii="Arial" w:hAnsi="Arial" w:cs="Arial"/>
+          <w:color w:val="000000"/>
+        </w:rPr>
+        <w:t>CREATE TABLE tipo_usuario (</w:t>
+      </w:r>
+    </w:p>
+    <w:p>
+      <w:pPr>
+        <w:spacing w:before="200" w:after="240"/>
+        <w:jc w:val="both"/>
+        <w:rPr>
+          <w:rFonts w:ascii="Arial" w:hAnsi="Arial" w:cs="Arial"/>
+          <w:color w:val="000000"/>
+        </w:rPr>
+      </w:pPr>
+      <w:r>
+        <w:rPr>
+          <w:rFonts w:ascii="Arial" w:hAnsi="Arial" w:cs="Arial"/>
+          <w:color w:val="000000"/>
+        </w:rPr>
+        <w:tab/>
+        <w:t xml:space="preserve">id </w:t>
+      </w:r>
+      <w:r>
+        <w:rPr>
+          <w:rFonts w:ascii="Arial" w:hAnsi="Arial" w:cs="Arial"/>
+          <w:color w:val="000000"/>
+        </w:rPr>
+        <w:tab/>
+      </w:r>
+      <w:r>
+        <w:rPr>
+          <w:rFonts w:ascii="Arial" w:hAnsi="Arial" w:cs="Arial"/>
+          <w:color w:val="000000"/>
+        </w:rPr>
+        <w:tab/>
+      </w:r>
+      <w:r>
+        <w:rPr>
+          <w:rFonts w:ascii="Arial" w:hAnsi="Arial" w:cs="Arial"/>
+          <w:color w:val="000000"/>
+        </w:rPr>
+        <w:tab/>
+      </w:r>
+      <w:r>
+        <w:rPr>
+          <w:rFonts w:ascii="Arial" w:hAnsi="Arial" w:cs="Arial"/>
+          <w:color w:val="000000"/>
+        </w:rPr>
+        <w:tab/>
+      </w:r>
+      <w:r>
+        <w:rPr>
+          <w:rFonts w:ascii="Arial" w:hAnsi="Arial" w:cs="Arial"/>
+          <w:color w:val="000000"/>
+        </w:rPr>
+        <w:tab/>
+        <w:t>NUMBER(10)</w:t>
+      </w:r>
+      <w:r>
+        <w:rPr>
+          <w:rFonts w:ascii="Arial" w:hAnsi="Arial" w:cs="Arial"/>
+          <w:color w:val="000000"/>
+        </w:rPr>
+        <w:tab/>
+      </w:r>
+      <w:r>
+        <w:rPr>
+          <w:rFonts w:ascii="Arial" w:hAnsi="Arial" w:cs="Arial"/>
+          <w:color w:val="000000"/>
+        </w:rPr>
+        <w:tab/>
+        <w:t>PRIMARY KEY,</w:t>
+      </w:r>
+    </w:p>
+    <w:p>
+      <w:pPr>
+        <w:spacing w:before="200" w:after="240"/>
+        <w:jc w:val="both"/>
+        <w:rPr>
+          <w:rFonts w:ascii="Arial" w:hAnsi="Arial" w:cs="Arial"/>
+          <w:color w:val="000000"/>
+        </w:rPr>
+      </w:pPr>
+      <w:r>
+        <w:rPr>
+          <w:rFonts w:ascii="Arial" w:hAnsi="Arial" w:cs="Arial"/>
+          <w:color w:val="000000"/>
+        </w:rPr>
+        <w:tab/>
+        <w:t xml:space="preserve">descricao </w:t>
+      </w:r>
+      <w:r>
+        <w:rPr>
+          <w:rFonts w:ascii="Arial" w:hAnsi="Arial" w:cs="Arial"/>
+          <w:color w:val="000000"/>
+        </w:rPr>
+        <w:tab/>
+      </w:r>
+      <w:r>
+        <w:rPr>
+          <w:rFonts w:ascii="Arial" w:hAnsi="Arial" w:cs="Arial"/>
+          <w:color w:val="000000"/>
+        </w:rPr>
+        <w:tab/>
+      </w:r>
+      <w:r>
+        <w:rPr>
+          <w:rFonts w:ascii="Arial" w:hAnsi="Arial" w:cs="Arial"/>
+          <w:color w:val="000000"/>
+        </w:rPr>
+        <w:tab/>
+        <w:t>VARCHAR2(100)</w:t>
+      </w:r>
+    </w:p>
+    <w:p>
+      <w:pPr>
+        <w:spacing w:before="200" w:after="240"/>
+        <w:jc w:val="both"/>
+        <w:rPr>
+          <w:rFonts w:ascii="Arial" w:hAnsi="Arial" w:cs="Arial"/>
+          <w:color w:val="000000"/>
+        </w:rPr>
+      </w:pPr>
+      <w:r>
+        <w:rPr>
+          <w:rFonts w:ascii="Arial" w:hAnsi="Arial" w:cs="Arial"/>
+          <w:color w:val="000000"/>
+        </w:rPr>
+        <w:t>);</w:t>
+      </w:r>
+    </w:p>
+    <w:p>
+      <w:pPr>
+        <w:spacing w:before="200" w:after="240"/>
+        <w:jc w:val="both"/>
+        <w:rPr>
+          <w:rFonts w:ascii="Arial" w:hAnsi="Arial" w:cs="Arial"/>
+          <w:color w:val="000000"/>
+        </w:rPr>
+      </w:pPr>
+    </w:p>
+    <w:p>
+      <w:pPr>
+        <w:spacing w:before="200" w:after="240"/>
+        <w:jc w:val="both"/>
+        <w:rPr>
+          <w:rFonts w:ascii="Arial" w:hAnsi="Arial" w:cs="Arial"/>
+          <w:color w:val="000000"/>
+        </w:rPr>
+      </w:pPr>
+      <w:r>
+        <w:rPr>
+          <w:rFonts w:ascii="Arial" w:hAnsi="Arial" w:cs="Arial"/>
+          <w:color w:val="000000"/>
+        </w:rPr>
+        <w:t>CREATE TABLE usuario (</w:t>
+      </w:r>
+    </w:p>
+    <w:p>
+      <w:pPr>
+        <w:spacing w:before="200" w:after="240"/>
+        <w:jc w:val="both"/>
+        <w:rPr>
+          <w:rFonts w:ascii="Arial" w:hAnsi="Arial" w:cs="Arial"/>
+          <w:color w:val="000000"/>
+        </w:rPr>
+      </w:pPr>
+      <w:r>
+        <w:rPr>
+          <w:rFonts w:ascii="Arial" w:hAnsi="Arial" w:cs="Arial"/>
+          <w:color w:val="000000"/>
+        </w:rPr>
+        <w:tab/>
+        <w:t>id</w:t>
+      </w:r>
+      <w:r>
+        <w:rPr>
+          <w:rFonts w:ascii="Arial" w:hAnsi="Arial" w:cs="Arial"/>
+          <w:color w:val="000000"/>
+        </w:rPr>
+        <w:tab/>
+      </w:r>
+      <w:r>
+        <w:rPr>
+          <w:rFonts w:ascii="Arial" w:hAnsi="Arial" w:cs="Arial"/>
+          <w:color w:val="000000"/>
+        </w:rPr>
+        <w:tab/>
+      </w:r>
+      <w:r>
+        <w:rPr>
+          <w:rFonts w:ascii="Arial" w:hAnsi="Arial" w:cs="Arial"/>
+          <w:color w:val="000000"/>
+        </w:rPr>
+        <w:tab/>
+      </w:r>
+      <w:r>
+        <w:rPr>
+          <w:rFonts w:ascii="Arial" w:hAnsi="Arial" w:cs="Arial"/>
+          <w:color w:val="000000"/>
+        </w:rPr>
+        <w:tab/>
+      </w:r>
+      <w:r>
+        <w:rPr>
+          <w:rFonts w:ascii="Arial" w:hAnsi="Arial" w:cs="Arial"/>
+          <w:color w:val="000000"/>
+        </w:rPr>
+        <w:tab/>
+        <w:t xml:space="preserve">NUMBER(10) </w:t>
+      </w:r>
+      <w:r>
+        <w:rPr>
+          <w:rFonts w:ascii="Arial" w:hAnsi="Arial" w:cs="Arial"/>
+          <w:color w:val="000000"/>
+        </w:rPr>
+        <w:tab/>
+      </w:r>
+      <w:r>
+        <w:rPr>
+          <w:rFonts w:ascii="Arial" w:hAnsi="Arial" w:cs="Arial"/>
+          <w:color w:val="000000"/>
+        </w:rPr>
+        <w:tab/>
+        <w:t>PRIMARY KEY,</w:t>
+      </w:r>
+    </w:p>
+    <w:p>
+      <w:pPr>
+        <w:spacing w:before="200" w:after="240"/>
+        <w:jc w:val="both"/>
+        <w:rPr>
+          <w:rFonts w:ascii="Arial" w:hAnsi="Arial" w:cs="Arial"/>
+          <w:color w:val="000000"/>
+        </w:rPr>
+      </w:pPr>
+      <w:r>
+        <w:rPr>
+          <w:rFonts w:ascii="Arial" w:hAnsi="Arial" w:cs="Arial"/>
+          <w:color w:val="000000"/>
+        </w:rPr>
+        <w:tab/>
+        <w:t>nome</w:t>
+      </w:r>
+      <w:r>
+        <w:rPr>
+          <w:rFonts w:ascii="Arial" w:hAnsi="Arial" w:cs="Arial"/>
+          <w:color w:val="000000"/>
+        </w:rPr>
+        <w:tab/>
+      </w:r>
+      <w:r>
+        <w:rPr>
+          <w:rFonts w:ascii="Arial" w:hAnsi="Arial" w:cs="Arial"/>
+          <w:color w:val="000000"/>
+        </w:rPr>
+        <w:tab/>
+      </w:r>
+      <w:r>
+        <w:rPr>
+          <w:rFonts w:ascii="Arial" w:hAnsi="Arial" w:cs="Arial"/>
+          <w:color w:val="000000"/>
+        </w:rPr>
+        <w:tab/>
+      </w:r>
+      <w:r>
+        <w:rPr>
+          <w:rFonts w:ascii="Arial" w:hAnsi="Arial" w:cs="Arial"/>
+          <w:color w:val="000000"/>
+        </w:rPr>
+        <w:tab/>
+        <w:t>VARCHAR2(150),</w:t>
+      </w:r>
+    </w:p>
+    <w:p>
+      <w:pPr>
+        <w:spacing w:before="200" w:after="240"/>
+        <w:jc w:val="both"/>
+        <w:rPr>
+          <w:rFonts w:ascii="Arial" w:hAnsi="Arial" w:cs="Arial"/>
+          <w:color w:val="000000"/>
+        </w:rPr>
+      </w:pPr>
+      <w:r>
+        <w:rPr>
+          <w:rFonts w:ascii="Arial" w:hAnsi="Arial" w:cs="Arial"/>
+          <w:color w:val="000000"/>
+        </w:rPr>
+        <w:tab/>
+        <w:t>usuario</w:t>
+      </w:r>
+      <w:r>
+        <w:rPr>
+          <w:rFonts w:ascii="Arial" w:hAnsi="Arial" w:cs="Arial"/>
+          <w:color w:val="000000"/>
+        </w:rPr>
+        <w:tab/>
+      </w:r>
+      <w:r>
+        <w:rPr>
+          <w:rFonts w:ascii="Arial" w:hAnsi="Arial" w:cs="Arial"/>
+          <w:color w:val="000000"/>
+        </w:rPr>
+        <w:tab/>
+      </w:r>
+      <w:r>
+        <w:rPr>
+          <w:rFonts w:ascii="Arial" w:hAnsi="Arial" w:cs="Arial"/>
+          <w:color w:val="000000"/>
+        </w:rPr>
+        <w:tab/>
+      </w:r>
+      <w:r>
+        <w:rPr>
+          <w:rFonts w:ascii="Arial" w:hAnsi="Arial" w:cs="Arial"/>
+          <w:color w:val="000000"/>
+        </w:rPr>
+        <w:tab/>
+        <w:t>VARCHAR2(50),</w:t>
+      </w:r>
+    </w:p>
+    <w:p>
+      <w:pPr>
+        <w:spacing w:before="200" w:after="240"/>
+        <w:jc w:val="both"/>
+        <w:rPr>
+          <w:rFonts w:ascii="Arial" w:hAnsi="Arial" w:cs="Arial"/>
+          <w:color w:val="000000"/>
+        </w:rPr>
+      </w:pPr>
+      <w:r>
+        <w:rPr>
+          <w:rFonts w:ascii="Arial" w:hAnsi="Arial" w:cs="Arial"/>
+          <w:color w:val="000000"/>
+        </w:rPr>
+        <w:tab/>
+        <w:t>senha</w:t>
+      </w:r>
+      <w:r>
+        <w:rPr>
+          <w:rFonts w:ascii="Arial" w:hAnsi="Arial" w:cs="Arial"/>
+          <w:color w:val="000000"/>
+        </w:rPr>
+        <w:tab/>
+      </w:r>
+      <w:r>
+        <w:rPr>
+          <w:rFonts w:ascii="Arial" w:hAnsi="Arial" w:cs="Arial"/>
+          <w:color w:val="000000"/>
+        </w:rPr>
+        <w:tab/>
+      </w:r>
+      <w:r>
+        <w:rPr>
+          <w:rFonts w:ascii="Arial" w:hAnsi="Arial" w:cs="Arial"/>
+          <w:color w:val="000000"/>
+        </w:rPr>
+        <w:tab/>
+      </w:r>
+      <w:r>
+        <w:rPr>
+          <w:rFonts w:ascii="Arial" w:hAnsi="Arial" w:cs="Arial"/>
+          <w:color w:val="000000"/>
+        </w:rPr>
+        <w:tab/>
+        <w:t>VARCHAR2(50),</w:t>
+      </w:r>
+    </w:p>
+    <w:p>
+      <w:pPr>
+        <w:spacing w:before="200" w:after="240"/>
+        <w:jc w:val="both"/>
+        <w:rPr>
+          <w:rFonts w:ascii="Arial" w:hAnsi="Arial" w:cs="Arial"/>
+          <w:color w:val="000000"/>
+        </w:rPr>
+      </w:pPr>
+      <w:r>
+        <w:rPr>
+          <w:rFonts w:ascii="Arial" w:hAnsi="Arial" w:cs="Arial"/>
+          <w:color w:val="000000"/>
+        </w:rPr>
+        <w:tab/>
+        <w:t>email</w:t>
+      </w:r>
+      <w:r>
+        <w:rPr>
+          <w:rFonts w:ascii="Arial" w:hAnsi="Arial" w:cs="Arial"/>
+          <w:color w:val="000000"/>
+        </w:rPr>
+        <w:tab/>
+      </w:r>
+      <w:r>
+        <w:rPr>
+          <w:rFonts w:ascii="Arial" w:hAnsi="Arial" w:cs="Arial"/>
+          <w:color w:val="000000"/>
+        </w:rPr>
+        <w:tab/>
+      </w:r>
+      <w:r>
+        <w:rPr>
+          <w:rFonts w:ascii="Arial" w:hAnsi="Arial" w:cs="Arial"/>
+          <w:color w:val="000000"/>
+        </w:rPr>
+        <w:tab/>
+      </w:r>
+      <w:r>
+        <w:rPr>
+          <w:rFonts w:ascii="Arial" w:hAnsi="Arial" w:cs="Arial"/>
+          <w:color w:val="000000"/>
+        </w:rPr>
+        <w:tab/>
+        <w:t>VARCHAR2(100),</w:t>
+      </w:r>
+    </w:p>
+    <w:p>
+      <w:pPr>
+        <w:spacing w:before="200" w:after="240"/>
+        <w:jc w:val="both"/>
+        <w:rPr>
+          <w:rFonts w:ascii="Arial" w:hAnsi="Arial" w:cs="Arial"/>
+          <w:color w:val="000000"/>
+        </w:rPr>
+      </w:pPr>
+      <w:r>
+        <w:rPr>
+          <w:rFonts w:ascii="Arial" w:hAnsi="Arial" w:cs="Arial"/>
+          <w:color w:val="000000"/>
+        </w:rPr>
+        <w:tab/>
+        <w:t>id_tipo_usuario</w:t>
+      </w:r>
+      <w:r>
+        <w:rPr>
+          <w:rFonts w:ascii="Arial" w:hAnsi="Arial" w:cs="Arial"/>
+          <w:color w:val="000000"/>
+        </w:rPr>
+        <w:tab/>
+      </w:r>
+      <w:r>
+        <w:rPr>
+          <w:rFonts w:ascii="Arial" w:hAnsi="Arial" w:cs="Arial"/>
+          <w:color w:val="000000"/>
+        </w:rPr>
+        <w:tab/>
+        <w:t>NUMBER(10),</w:t>
+      </w:r>
+    </w:p>
+    <w:p>
+      <w:pPr>
+        <w:spacing w:before="200" w:after="240"/>
+        <w:jc w:val="both"/>
+        <w:rPr>
+          <w:rFonts w:ascii="Arial" w:hAnsi="Arial" w:cs="Arial"/>
+          <w:color w:val="000000"/>
+        </w:rPr>
+      </w:pPr>
+      <w:r>
+        <w:rPr>
+          <w:rFonts w:ascii="Arial" w:hAnsi="Arial" w:cs="Arial"/>
+          <w:color w:val="000000"/>
+        </w:rPr>
+        <w:tab/>
+        <w:t xml:space="preserve">CONSTRAINT FK_TIPO_USUARIO </w:t>
+      </w:r>
+    </w:p>
+    <w:p>
+      <w:pPr>
+        <w:spacing w:before="200" w:after="240"/>
+        <w:jc w:val="both"/>
+        <w:rPr>
+          <w:rFonts w:ascii="Arial" w:hAnsi="Arial" w:cs="Arial"/>
+          <w:color w:val="000000"/>
+        </w:rPr>
+      </w:pPr>
+      <w:r>
+        <w:rPr>
+          <w:rFonts w:ascii="Arial" w:hAnsi="Arial" w:cs="Arial"/>
+          <w:color w:val="000000"/>
+        </w:rPr>
+        <w:tab/>
+      </w:r>
+      <w:r>
+        <w:rPr>
+          <w:rFonts w:ascii="Arial" w:hAnsi="Arial" w:cs="Arial"/>
+          <w:color w:val="000000"/>
+        </w:rPr>
+        <w:tab/>
+        <w:t>FOREIGN KEY (id_tipo_usuario)</w:t>
+      </w:r>
+    </w:p>
+    <w:p>
+      <w:pPr>
+        <w:spacing w:before="200" w:after="240"/>
+        <w:jc w:val="both"/>
+        <w:rPr>
+          <w:rFonts w:ascii="Arial" w:hAnsi="Arial" w:cs="Arial"/>
+          <w:color w:val="000000"/>
+        </w:rPr>
+      </w:pPr>
+      <w:r>
+        <w:rPr>
+          <w:rFonts w:ascii="Arial" w:hAnsi="Arial" w:cs="Arial"/>
+          <w:color w:val="000000"/>
+        </w:rPr>
+        <w:tab/>
+      </w:r>
+      <w:r>
+        <w:rPr>
+          <w:rFonts w:ascii="Arial" w:hAnsi="Arial" w:cs="Arial"/>
+          <w:color w:val="000000"/>
+        </w:rPr>
+        <w:tab/>
+        <w:t>REFERENCES tipo_usuario(id)</w:t>
+      </w:r>
+    </w:p>
+    <w:p>
+      <w:pPr>
+        <w:spacing w:before="200" w:after="240"/>
+        <w:jc w:val="both"/>
+        <w:rPr>
+          <w:rFonts w:ascii="Arial" w:hAnsi="Arial" w:cs="Arial"/>
+          <w:color w:val="000000"/>
+        </w:rPr>
+      </w:pPr>
+      <w:r>
+        <w:rPr>
+          <w:rFonts w:ascii="Arial" w:hAnsi="Arial" w:cs="Arial"/>
+          <w:color w:val="000000"/>
+        </w:rPr>
+        <w:t>);</w:t>
+      </w:r>
+    </w:p>
+    <w:p>
+      <w:pPr>
+        <w:spacing w:before="200" w:after="240"/>
+        <w:jc w:val="both"/>
+        <w:rPr>
+          <w:rFonts w:ascii="Arial" w:hAnsi="Arial" w:cs="Arial"/>
+          <w:color w:val="000000"/>
+        </w:rPr>
+      </w:pPr>
+    </w:p>
+    <w:p>
+      <w:pPr>
+        <w:spacing w:before="200" w:after="240"/>
+        <w:jc w:val="both"/>
+        <w:rPr>
+          <w:rFonts w:ascii="Arial" w:hAnsi="Arial" w:cs="Arial"/>
+          <w:color w:val="000000"/>
+        </w:rPr>
+      </w:pPr>
+      <w:r>
+        <w:rPr>
+          <w:rFonts w:ascii="Arial" w:hAnsi="Arial" w:cs="Arial"/>
+          <w:color w:val="000000"/>
+        </w:rPr>
+        <w:t>CREATE TABLE mensagem (</w:t>
+      </w:r>
+    </w:p>
+    <w:p>
+      <w:pPr>
+        <w:spacing w:before="200" w:after="240"/>
+        <w:jc w:val="both"/>
+        <w:rPr>
+          <w:rFonts w:ascii="Arial" w:hAnsi="Arial" w:cs="Arial"/>
+          <w:color w:val="000000"/>
+        </w:rPr>
+      </w:pPr>
+      <w:r>
+        <w:rPr>
+          <w:rFonts w:ascii="Arial" w:hAnsi="Arial" w:cs="Arial"/>
+          <w:color w:val="000000"/>
+        </w:rPr>
+        <w:tab/>
+        <w:t xml:space="preserve">id </w:t>
+      </w:r>
+      <w:r>
+        <w:rPr>
+          <w:rFonts w:ascii="Arial" w:hAnsi="Arial" w:cs="Arial"/>
+          <w:color w:val="000000"/>
+        </w:rPr>
+        <w:tab/>
+      </w:r>
+      <w:r>
+        <w:rPr>
+          <w:rFonts w:ascii="Arial" w:hAnsi="Arial" w:cs="Arial"/>
+          <w:color w:val="000000"/>
+        </w:rPr>
+        <w:tab/>
+      </w:r>
+      <w:r>
+        <w:rPr>
+          <w:rFonts w:ascii="Arial" w:hAnsi="Arial" w:cs="Arial"/>
+          <w:color w:val="000000"/>
+        </w:rPr>
+        <w:tab/>
+      </w:r>
+      <w:r>
+        <w:rPr>
+          <w:rFonts w:ascii="Arial" w:hAnsi="Arial" w:cs="Arial"/>
+          <w:color w:val="000000"/>
+        </w:rPr>
+        <w:tab/>
+      </w:r>
+      <w:r>
+        <w:rPr>
+          <w:rFonts w:ascii="Arial" w:hAnsi="Arial" w:cs="Arial"/>
+          <w:color w:val="000000"/>
+        </w:rPr>
+        <w:tab/>
+        <w:t>NUMBER(10)</w:t>
+      </w:r>
+      <w:r>
+        <w:rPr>
+          <w:rFonts w:ascii="Arial" w:hAnsi="Arial" w:cs="Arial"/>
+          <w:color w:val="000000"/>
+        </w:rPr>
+        <w:tab/>
+      </w:r>
+      <w:r>
+        <w:rPr>
+          <w:rFonts w:ascii="Arial" w:hAnsi="Arial" w:cs="Arial"/>
+          <w:color w:val="000000"/>
+        </w:rPr>
+        <w:tab/>
+        <w:t>PRIMARY KEY,</w:t>
+      </w:r>
+    </w:p>
+    <w:p>
+      <w:pPr>
+        <w:spacing w:before="200" w:after="240"/>
+        <w:jc w:val="both"/>
+        <w:rPr>
+          <w:rFonts w:ascii="Arial" w:hAnsi="Arial" w:cs="Arial"/>
+          <w:color w:val="000000"/>
+        </w:rPr>
+      </w:pPr>
+      <w:r>
+        <w:rPr>
+          <w:rFonts w:ascii="Arial" w:hAnsi="Arial" w:cs="Arial"/>
+          <w:color w:val="000000"/>
+        </w:rPr>
+        <w:tab/>
+        <w:t>id_consultor</w:t>
+      </w:r>
+      <w:r>
+        <w:rPr>
+          <w:rFonts w:ascii="Arial" w:hAnsi="Arial" w:cs="Arial"/>
+          <w:color w:val="000000"/>
+        </w:rPr>
+        <w:tab/>
+      </w:r>
+      <w:r>
+        <w:rPr>
+          <w:rFonts w:ascii="Arial" w:hAnsi="Arial" w:cs="Arial"/>
+          <w:color w:val="000000"/>
+        </w:rPr>
+        <w:tab/>
+        <w:t>NUMBER(10),</w:t>
+      </w:r>
+    </w:p>
+    <w:p>
+      <w:pPr>
+        <w:spacing w:before="200" w:after="240"/>
+        <w:jc w:val="both"/>
+        <w:rPr>
+          <w:rFonts w:ascii="Arial" w:hAnsi="Arial" w:cs="Arial"/>
+          <w:color w:val="000000"/>
+        </w:rPr>
+      </w:pPr>
+      <w:r>
+        <w:rPr>
+          <w:rFonts w:ascii="Arial" w:hAnsi="Arial" w:cs="Arial"/>
+          <w:color w:val="000000"/>
+        </w:rPr>
+        <w:tab/>
+        <w:t>id_usuario</w:t>
+      </w:r>
+      <w:r>
+        <w:rPr>
+          <w:rFonts w:ascii="Arial" w:hAnsi="Arial" w:cs="Arial"/>
+          <w:color w:val="000000"/>
+        </w:rPr>
+        <w:tab/>
+      </w:r>
+      <w:r>
+        <w:rPr>
+          <w:rFonts w:ascii="Arial" w:hAnsi="Arial" w:cs="Arial"/>
+          <w:color w:val="000000"/>
+        </w:rPr>
+        <w:tab/>
+      </w:r>
+      <w:r>
+        <w:rPr>
+          <w:rFonts w:ascii="Arial" w:hAnsi="Arial" w:cs="Arial"/>
+          <w:color w:val="000000"/>
+        </w:rPr>
+        <w:tab/>
+        <w:t>NUMBER(10),</w:t>
+      </w:r>
+    </w:p>
+    <w:p>
+      <w:pPr>
+        <w:spacing w:before="200" w:after="240"/>
+        <w:jc w:val="both"/>
+        <w:rPr>
+          <w:rFonts w:ascii="Arial" w:hAnsi="Arial" w:cs="Arial"/>
+          <w:color w:val="000000"/>
+        </w:rPr>
+      </w:pPr>
+      <w:r>
+        <w:rPr>
+          <w:rFonts w:ascii="Arial" w:hAnsi="Arial" w:cs="Arial"/>
+          <w:color w:val="000000"/>
+        </w:rPr>
+        <w:tab/>
+        <w:t>descricao</w:t>
+      </w:r>
+      <w:r>
+        <w:rPr>
+          <w:rFonts w:ascii="Arial" w:hAnsi="Arial" w:cs="Arial"/>
+          <w:color w:val="000000"/>
+        </w:rPr>
+        <w:tab/>
+      </w:r>
+      <w:r>
+        <w:rPr>
+          <w:rFonts w:ascii="Arial" w:hAnsi="Arial" w:cs="Arial"/>
+          <w:color w:val="000000"/>
+        </w:rPr>
+        <w:tab/>
+      </w:r>
+      <w:r>
+        <w:rPr>
+          <w:rFonts w:ascii="Arial" w:hAnsi="Arial" w:cs="Arial"/>
+          <w:color w:val="000000"/>
+        </w:rPr>
+        <w:tab/>
+        <w:t>VARCHAR2(500),</w:t>
+      </w:r>
+    </w:p>
+    <w:p>
+      <w:pPr>
+        <w:spacing w:before="200" w:after="240"/>
+        <w:jc w:val="both"/>
+        <w:rPr>
+          <w:rFonts w:ascii="Arial" w:hAnsi="Arial" w:cs="Arial"/>
+          <w:color w:val="000000"/>
+        </w:rPr>
+      </w:pPr>
+      <w:r>
+        <w:rPr>
+          <w:rFonts w:ascii="Arial" w:hAnsi="Arial" w:cs="Arial"/>
+          <w:color w:val="000000"/>
+        </w:rPr>
+        <w:tab/>
+        <w:t>remetente</w:t>
+      </w:r>
+      <w:r>
+        <w:rPr>
+          <w:rFonts w:ascii="Arial" w:hAnsi="Arial" w:cs="Arial"/>
+          <w:color w:val="000000"/>
+        </w:rPr>
+        <w:tab/>
+      </w:r>
+      <w:r>
+        <w:rPr>
+          <w:rFonts w:ascii="Arial" w:hAnsi="Arial" w:cs="Arial"/>
+          <w:color w:val="000000"/>
+        </w:rPr>
+        <w:tab/>
+      </w:r>
+      <w:r>
+        <w:rPr>
+          <w:rFonts w:ascii="Arial" w:hAnsi="Arial" w:cs="Arial"/>
+          <w:color w:val="000000"/>
+        </w:rPr>
+        <w:tab/>
+        <w:t>NUMBER(1),</w:t>
+      </w:r>
+    </w:p>
+    <w:p>
+      <w:pPr>
+        <w:spacing w:before="200" w:after="240"/>
+        <w:jc w:val="both"/>
+        <w:rPr>
+          <w:rFonts w:ascii="Arial" w:hAnsi="Arial" w:cs="Arial"/>
+          <w:color w:val="000000"/>
+        </w:rPr>
+      </w:pPr>
+      <w:r>
+        <w:rPr>
+          <w:rFonts w:ascii="Arial" w:hAnsi="Arial" w:cs="Arial"/>
+          <w:color w:val="000000"/>
+        </w:rPr>
+        <w:tab/>
+        <w:t>data</w:t>
+      </w:r>
+      <w:r>
+        <w:rPr>
+          <w:rFonts w:ascii="Arial" w:hAnsi="Arial" w:cs="Arial"/>
+          <w:color w:val="000000"/>
+        </w:rPr>
+        <w:tab/>
+      </w:r>
+      <w:r>
+        <w:rPr>
+          <w:rFonts w:ascii="Arial" w:hAnsi="Arial" w:cs="Arial"/>
+          <w:color w:val="000000"/>
+        </w:rPr>
+        <w:tab/>
+      </w:r>
+      <w:r>
+        <w:rPr>
+          <w:rFonts w:ascii="Arial" w:hAnsi="Arial" w:cs="Arial"/>
+          <w:color w:val="000000"/>
+        </w:rPr>
+        <w:tab/>
+      </w:r>
+      <w:r>
+        <w:rPr>
+          <w:rFonts w:ascii="Arial" w:hAnsi="Arial" w:cs="Arial"/>
+          <w:color w:val="000000"/>
+        </w:rPr>
+        <w:tab/>
+        <w:t>DATE,</w:t>
+      </w:r>
+    </w:p>
+    <w:p>
+      <w:pPr>
+        <w:spacing w:before="200" w:after="240"/>
+        <w:jc w:val="both"/>
+        <w:rPr>
+          <w:rFonts w:ascii="Arial" w:hAnsi="Arial" w:cs="Arial"/>
+          <w:color w:val="000000"/>
+        </w:rPr>
+      </w:pPr>
+      <w:r>
+        <w:rPr>
+          <w:rFonts w:ascii="Arial" w:hAnsi="Arial" w:cs="Arial"/>
+          <w:color w:val="000000"/>
+        </w:rPr>
+        <w:tab/>
+        <w:t xml:space="preserve">CONSTRAINT FK_CONSULTOR </w:t>
+      </w:r>
+    </w:p>
+    <w:p>
+      <w:pPr>
+        <w:spacing w:before="200" w:after="240"/>
+        <w:jc w:val="both"/>
+        <w:rPr>
+          <w:rFonts w:ascii="Arial" w:hAnsi="Arial" w:cs="Arial"/>
+          <w:color w:val="000000"/>
+        </w:rPr>
+      </w:pPr>
+      <w:r>
+        <w:rPr>
+          <w:rFonts w:ascii="Arial" w:hAnsi="Arial" w:cs="Arial"/>
+          <w:color w:val="000000"/>
+        </w:rPr>
+        <w:tab/>
+      </w:r>
+      <w:r>
+        <w:rPr>
+          <w:rFonts w:ascii="Arial" w:hAnsi="Arial" w:cs="Arial"/>
+          <w:color w:val="000000"/>
+        </w:rPr>
+        <w:tab/>
+        <w:t>FOREIGN KEY (id_consultor)</w:t>
+      </w:r>
+    </w:p>
+    <w:p>
+      <w:pPr>
+        <w:spacing w:before="200" w:after="240"/>
+        <w:jc w:val="both"/>
+        <w:rPr>
+          <w:rFonts w:ascii="Arial" w:hAnsi="Arial" w:cs="Arial"/>
+          <w:color w:val="000000"/>
+        </w:rPr>
+      </w:pPr>
+      <w:r>
+        <w:rPr>
+          <w:rFonts w:ascii="Arial" w:hAnsi="Arial" w:cs="Arial"/>
+          <w:color w:val="000000"/>
+        </w:rPr>
+        <w:tab/>
+      </w:r>
+      <w:r>
+        <w:rPr>
+          <w:rFonts w:ascii="Arial" w:hAnsi="Arial" w:cs="Arial"/>
+          <w:color w:val="000000"/>
+        </w:rPr>
+        <w:tab/>
+        <w:t>REFERENCES usuario(id),</w:t>
+      </w:r>
+    </w:p>
+    <w:p>
+      <w:pPr>
+        <w:spacing w:before="200" w:after="240"/>
+        <w:jc w:val="both"/>
+        <w:rPr>
+          <w:rFonts w:ascii="Arial" w:hAnsi="Arial" w:cs="Arial"/>
+          <w:color w:val="000000"/>
+        </w:rPr>
+      </w:pPr>
+      <w:r>
+        <w:rPr>
+          <w:rFonts w:ascii="Arial" w:hAnsi="Arial" w:cs="Arial"/>
+          <w:color w:val="000000"/>
+        </w:rPr>
+        <w:tab/>
+        <w:t>CONSTRAINT FK_USUARIO</w:t>
+      </w:r>
+    </w:p>
+    <w:p>
+      <w:pPr>
+        <w:spacing w:before="200" w:after="240"/>
+        <w:jc w:val="both"/>
+        <w:rPr>
+          <w:rFonts w:ascii="Arial" w:hAnsi="Arial" w:cs="Arial"/>
+          <w:color w:val="000000"/>
+        </w:rPr>
+      </w:pPr>
+      <w:r>
+        <w:rPr>
+          <w:rFonts w:ascii="Arial" w:hAnsi="Arial" w:cs="Arial"/>
+          <w:color w:val="000000"/>
+        </w:rPr>
+        <w:tab/>
+      </w:r>
+      <w:r>
+        <w:rPr>
+          <w:rFonts w:ascii="Arial" w:hAnsi="Arial" w:cs="Arial"/>
+          <w:color w:val="000000"/>
+        </w:rPr>
+        <w:tab/>
+        <w:t>FOREIGN KEY (id_usuario)</w:t>
+      </w:r>
+    </w:p>
+    <w:p>
+      <w:pPr>
+        <w:spacing w:before="200" w:after="240"/>
+        <w:jc w:val="both"/>
+        <w:rPr>
+          <w:rFonts w:ascii="Arial" w:hAnsi="Arial" w:cs="Arial"/>
+          <w:color w:val="000000"/>
+        </w:rPr>
+      </w:pPr>
+      <w:r>
+        <w:rPr>
+          <w:rFonts w:ascii="Arial" w:hAnsi="Arial" w:cs="Arial"/>
+          <w:color w:val="000000"/>
+        </w:rPr>
+        <w:tab/>
+      </w:r>
+      <w:r>
+        <w:rPr>
+          <w:rFonts w:ascii="Arial" w:hAnsi="Arial" w:cs="Arial"/>
+          <w:color w:val="000000"/>
+        </w:rPr>
+        <w:tab/>
+        <w:t>REFERENCES usuario(id)</w:t>
+      </w:r>
+    </w:p>
+    <w:p>
+      <w:pPr>
+        <w:spacing w:before="200" w:after="240"/>
+        <w:jc w:val="both"/>
+        <w:rPr>
+          <w:rFonts w:ascii="Arial" w:hAnsi="Arial" w:cs="Arial"/>
+          <w:color w:val="000000"/>
+        </w:rPr>
+      </w:pPr>
+      <w:r>
+        <w:rPr>
+          <w:rFonts w:ascii="Arial" w:hAnsi="Arial" w:cs="Arial"/>
+          <w:color w:val="000000"/>
+        </w:rPr>
+        <w:t>);</w:t>
+      </w:r>
+    </w:p>
+    <w:p>
+      <w:pPr>
+        <w:spacing w:before="200" w:after="240"/>
+        <w:jc w:val="both"/>
+        <w:rPr>
+          <w:rFonts w:ascii="Arial" w:hAnsi="Arial" w:cs="Arial"/>
+          <w:color w:val="000000"/>
+        </w:rPr>
+      </w:pPr>
+    </w:p>
+    <w:p>
+      <w:pPr>
+        <w:spacing w:before="200" w:after="240"/>
+        <w:jc w:val="both"/>
+        <w:rPr>
+          <w:rFonts w:ascii="Arial" w:hAnsi="Arial" w:cs="Arial"/>
+          <w:color w:val="000000"/>
+        </w:rPr>
+      </w:pPr>
+      <w:r>
+        <w:rPr>
+          <w:rFonts w:ascii="Arial" w:hAnsi="Arial" w:cs="Arial"/>
+          <w:color w:val="000000"/>
+        </w:rPr>
+        <w:t>CREATE TABLE consultor_usuario (</w:t>
+      </w:r>
+    </w:p>
+    <w:p>
+      <w:pPr>
+        <w:spacing w:before="200" w:after="240"/>
+        <w:jc w:val="both"/>
+        <w:rPr>
+          <w:rFonts w:ascii="Arial" w:hAnsi="Arial" w:cs="Arial"/>
+          <w:color w:val="000000"/>
+        </w:rPr>
+      </w:pPr>
+      <w:r>
+        <w:rPr>
+          <w:rFonts w:ascii="Arial" w:hAnsi="Arial" w:cs="Arial"/>
+          <w:color w:val="000000"/>
+        </w:rPr>
+        <w:tab/>
+        <w:t>id_usuario</w:t>
+      </w:r>
+      <w:r>
+        <w:rPr>
+          <w:rFonts w:ascii="Arial" w:hAnsi="Arial" w:cs="Arial"/>
+          <w:color w:val="000000"/>
+        </w:rPr>
+        <w:tab/>
+      </w:r>
+      <w:r>
+        <w:rPr>
+          <w:rFonts w:ascii="Arial" w:hAnsi="Arial" w:cs="Arial"/>
+          <w:color w:val="000000"/>
+        </w:rPr>
+        <w:tab/>
+      </w:r>
+      <w:r>
+        <w:rPr>
+          <w:rFonts w:ascii="Arial" w:hAnsi="Arial" w:cs="Arial"/>
+          <w:color w:val="000000"/>
+        </w:rPr>
+        <w:tab/>
+        <w:t>NUMBER(10),</w:t>
+      </w:r>
+    </w:p>
+    <w:p>
+      <w:pPr>
+        <w:spacing w:before="200" w:after="240"/>
+        <w:jc w:val="both"/>
+        <w:rPr>
+          <w:rFonts w:ascii="Arial" w:hAnsi="Arial" w:cs="Arial"/>
+          <w:color w:val="000000"/>
+        </w:rPr>
+      </w:pPr>
+      <w:r>
+        <w:rPr>
+          <w:rFonts w:ascii="Arial" w:hAnsi="Arial" w:cs="Arial"/>
+          <w:color w:val="000000"/>
+        </w:rPr>
+        <w:tab/>
+        <w:t>id_consultor</w:t>
+      </w:r>
+      <w:r>
+        <w:rPr>
+          <w:rFonts w:ascii="Arial" w:hAnsi="Arial" w:cs="Arial"/>
+          <w:color w:val="000000"/>
+        </w:rPr>
+        <w:tab/>
+      </w:r>
+      <w:r>
+        <w:rPr>
+          <w:rFonts w:ascii="Arial" w:hAnsi="Arial" w:cs="Arial"/>
+          <w:color w:val="000000"/>
+        </w:rPr>
+        <w:tab/>
+        <w:t>NUMBER(10),</w:t>
+      </w:r>
+    </w:p>
+    <w:p>
+      <w:pPr>
+        <w:spacing w:before="200" w:after="240"/>
+        <w:jc w:val="both"/>
+        <w:rPr>
+          <w:rFonts w:ascii="Arial" w:hAnsi="Arial" w:cs="Arial"/>
+          <w:color w:val="000000"/>
+        </w:rPr>
+      </w:pPr>
+      <w:r>
+        <w:rPr>
+          <w:rFonts w:ascii="Arial" w:hAnsi="Arial" w:cs="Arial"/>
+          <w:color w:val="000000"/>
+        </w:rPr>
+        <w:tab/>
+        <w:t xml:space="preserve">CONSTRAINT FK_CONSULTOR </w:t>
+      </w:r>
+    </w:p>
+    <w:p>
+      <w:pPr>
+        <w:spacing w:before="200" w:after="240"/>
+        <w:jc w:val="both"/>
+        <w:rPr>
+          <w:rFonts w:ascii="Arial" w:hAnsi="Arial" w:cs="Arial"/>
+          <w:color w:val="000000"/>
+        </w:rPr>
+      </w:pPr>
+      <w:r>
+        <w:rPr>
+          <w:rFonts w:ascii="Arial" w:hAnsi="Arial" w:cs="Arial"/>
+          <w:color w:val="000000"/>
+        </w:rPr>
+        <w:tab/>
+      </w:r>
+      <w:r>
+        <w:rPr>
+          <w:rFonts w:ascii="Arial" w:hAnsi="Arial" w:cs="Arial"/>
+          <w:color w:val="000000"/>
+        </w:rPr>
+        <w:tab/>
+        <w:t>FOREIGN KEY (id_consultor)</w:t>
+      </w:r>
+    </w:p>
+    <w:p>
+      <w:pPr>
+        <w:spacing w:before="200" w:after="240"/>
+        <w:jc w:val="both"/>
+        <w:rPr>
+          <w:rFonts w:ascii="Arial" w:hAnsi="Arial" w:cs="Arial"/>
+          <w:color w:val="000000"/>
+        </w:rPr>
+      </w:pPr>
+      <w:r>
+        <w:rPr>
+          <w:rFonts w:ascii="Arial" w:hAnsi="Arial" w:cs="Arial"/>
+          <w:color w:val="000000"/>
+        </w:rPr>
+        <w:tab/>
+      </w:r>
+      <w:r>
+        <w:rPr>
+          <w:rFonts w:ascii="Arial" w:hAnsi="Arial" w:cs="Arial"/>
+          <w:color w:val="000000"/>
+        </w:rPr>
+        <w:tab/>
+        <w:t>REFERENCES usuario(id),</w:t>
+      </w:r>
+    </w:p>
+    <w:p>
+      <w:pPr>
+        <w:spacing w:before="200" w:after="240"/>
+        <w:jc w:val="both"/>
+        <w:rPr>
+          <w:rFonts w:ascii="Arial" w:hAnsi="Arial" w:cs="Arial"/>
+          <w:color w:val="000000"/>
+        </w:rPr>
+      </w:pPr>
+      <w:r>
+        <w:rPr>
+          <w:rFonts w:ascii="Arial" w:hAnsi="Arial" w:cs="Arial"/>
+          <w:color w:val="000000"/>
+        </w:rPr>
+        <w:tab/>
+        <w:t>CONSTRAINT FK_USUARIO</w:t>
+      </w:r>
+    </w:p>
+    <w:p>
+      <w:pPr>
+        <w:spacing w:before="200" w:after="240"/>
+        <w:jc w:val="both"/>
+        <w:rPr>
+          <w:rFonts w:ascii="Arial" w:hAnsi="Arial" w:cs="Arial"/>
+          <w:color w:val="000000"/>
+        </w:rPr>
+      </w:pPr>
+      <w:r>
+        <w:rPr>
+          <w:rFonts w:ascii="Arial" w:hAnsi="Arial" w:cs="Arial"/>
+          <w:color w:val="000000"/>
+        </w:rPr>
+        <w:tab/>
+      </w:r>
+      <w:r>
+        <w:rPr>
+          <w:rFonts w:ascii="Arial" w:hAnsi="Arial" w:cs="Arial"/>
+          <w:color w:val="000000"/>
+        </w:rPr>
+        <w:tab/>
+        <w:t>FOREIGN KEY (id_usuario)</w:t>
+      </w:r>
+    </w:p>
+    <w:p>
+      <w:pPr>
+        <w:spacing w:before="200" w:after="240"/>
+        <w:jc w:val="both"/>
+        <w:rPr>
+          <w:rFonts w:ascii="Arial" w:hAnsi="Arial" w:cs="Arial"/>
+          <w:color w:val="000000"/>
+        </w:rPr>
+      </w:pPr>
+      <w:r>
+        <w:rPr>
+          <w:rFonts w:ascii="Arial" w:hAnsi="Arial" w:cs="Arial"/>
+          <w:color w:val="000000"/>
+        </w:rPr>
+        <w:tab/>
+      </w:r>
+      <w:r>
+        <w:rPr>
+          <w:rFonts w:ascii="Arial" w:hAnsi="Arial" w:cs="Arial"/>
+          <w:color w:val="000000"/>
+        </w:rPr>
+        <w:tab/>
+        <w:t>REFERENCES usuario(id)</w:t>
+      </w:r>
+    </w:p>
+    <w:p>
+      <w:pPr>
+        <w:spacing w:before="200" w:after="240"/>
+        <w:jc w:val="both"/>
+        <w:rPr>
+          <w:rFonts w:ascii="Arial" w:hAnsi="Arial" w:cs="Arial"/>
+          <w:color w:val="000000"/>
+        </w:rPr>
+      </w:pPr>
+      <w:r>
+        <w:rPr>
+          <w:rFonts w:ascii="Arial" w:hAnsi="Arial" w:cs="Arial"/>
+          <w:color w:val="000000"/>
+        </w:rPr>
+        <w:t>);</w:t>
+      </w:r>
+    </w:p>
+    <w:p>
+      <w:pPr>
+        <w:spacing w:before="200" w:after="240"/>
+        <w:jc w:val="both"/>
+        <w:rPr>
+          <w:rFonts w:ascii="Arial" w:hAnsi="Arial" w:cs="Arial"/>
+          <w:color w:val="000000"/>
+        </w:rPr>
+      </w:pPr>
+    </w:p>
+    <w:p>
+      <w:pPr>
+        <w:spacing w:before="200" w:after="240"/>
+        <w:jc w:val="both"/>
+        <w:rPr>
+          <w:rFonts w:ascii="Arial" w:hAnsi="Arial" w:cs="Arial"/>
+          <w:color w:val="000000"/>
+        </w:rPr>
+      </w:pPr>
+      <w:r>
+        <w:rPr>
+          <w:rFonts w:ascii="Arial" w:hAnsi="Arial" w:cs="Arial"/>
+          <w:color w:val="000000"/>
+        </w:rPr>
+        <w:t>CREATE TABLE treino (</w:t>
+      </w:r>
+    </w:p>
+    <w:p>
+      <w:pPr>
+        <w:spacing w:before="200" w:after="240"/>
+        <w:jc w:val="both"/>
+        <w:rPr>
+          <w:rFonts w:ascii="Arial" w:hAnsi="Arial" w:cs="Arial"/>
+          <w:color w:val="000000"/>
+        </w:rPr>
+      </w:pPr>
+      <w:r>
+        <w:rPr>
+          <w:rFonts w:ascii="Arial" w:hAnsi="Arial" w:cs="Arial"/>
+          <w:color w:val="000000"/>
+        </w:rPr>
+        <w:tab/>
+        <w:t>id</w:t>
+      </w:r>
+      <w:r>
+        <w:rPr>
+          <w:rFonts w:ascii="Arial" w:hAnsi="Arial" w:cs="Arial"/>
+          <w:color w:val="000000"/>
+        </w:rPr>
+        <w:tab/>
+      </w:r>
+      <w:r>
+        <w:rPr>
+          <w:rFonts w:ascii="Arial" w:hAnsi="Arial" w:cs="Arial"/>
+          <w:color w:val="000000"/>
+        </w:rPr>
+        <w:tab/>
+      </w:r>
+      <w:r>
+        <w:rPr>
+          <w:rFonts w:ascii="Arial" w:hAnsi="Arial" w:cs="Arial"/>
+          <w:color w:val="000000"/>
+        </w:rPr>
+        <w:tab/>
+      </w:r>
+      <w:r>
+        <w:rPr>
+          <w:rFonts w:ascii="Arial" w:hAnsi="Arial" w:cs="Arial"/>
+          <w:color w:val="000000"/>
+        </w:rPr>
+        <w:tab/>
+        <w:t xml:space="preserve">NUMBER(10) </w:t>
+      </w:r>
+      <w:r>
+        <w:rPr>
+          <w:rFonts w:ascii="Arial" w:hAnsi="Arial" w:cs="Arial"/>
+          <w:color w:val="000000"/>
+        </w:rPr>
+        <w:tab/>
+      </w:r>
+      <w:r>
+        <w:rPr>
+          <w:rFonts w:ascii="Arial" w:hAnsi="Arial" w:cs="Arial"/>
+          <w:color w:val="000000"/>
+        </w:rPr>
+        <w:tab/>
+        <w:t>PRIMARY KEY,</w:t>
+      </w:r>
+    </w:p>
+    <w:p>
+      <w:pPr>
+        <w:spacing w:before="200" w:after="240"/>
+        <w:jc w:val="both"/>
+        <w:rPr>
+          <w:rFonts w:ascii="Arial" w:hAnsi="Arial" w:cs="Arial"/>
+          <w:color w:val="000000"/>
+        </w:rPr>
+      </w:pPr>
+      <w:r>
+        <w:rPr>
+          <w:rFonts w:ascii="Arial" w:hAnsi="Arial" w:cs="Arial"/>
+          <w:color w:val="000000"/>
+        </w:rPr>
+        <w:tab/>
+        <w:t>nome</w:t>
+      </w:r>
+      <w:r>
+        <w:rPr>
+          <w:rFonts w:ascii="Arial" w:hAnsi="Arial" w:cs="Arial"/>
+          <w:color w:val="000000"/>
+        </w:rPr>
+        <w:tab/>
+      </w:r>
+      <w:r>
+        <w:rPr>
+          <w:rFonts w:ascii="Arial" w:hAnsi="Arial" w:cs="Arial"/>
+          <w:color w:val="000000"/>
+        </w:rPr>
+        <w:tab/>
+      </w:r>
+      <w:r>
+        <w:rPr>
+          <w:rFonts w:ascii="Arial" w:hAnsi="Arial" w:cs="Arial"/>
+          <w:color w:val="000000"/>
+        </w:rPr>
+        <w:tab/>
+        <w:t>VARCHAR2(100),</w:t>
+      </w:r>
+    </w:p>
+    <w:p>
+      <w:pPr>
+        <w:spacing w:before="200" w:after="240"/>
+        <w:jc w:val="both"/>
+        <w:rPr>
+          <w:rFonts w:ascii="Arial" w:hAnsi="Arial" w:cs="Arial"/>
+          <w:color w:val="000000"/>
+        </w:rPr>
+      </w:pPr>
+      <w:r>
+        <w:rPr>
+          <w:rFonts w:ascii="Arial" w:hAnsi="Arial" w:cs="Arial"/>
+          <w:color w:val="000000"/>
+        </w:rPr>
+        <w:tab/>
+        <w:t xml:space="preserve">tipo </w:t>
+      </w:r>
+      <w:r>
+        <w:rPr>
+          <w:rFonts w:ascii="Arial" w:hAnsi="Arial" w:cs="Arial"/>
+          <w:color w:val="000000"/>
+        </w:rPr>
+        <w:tab/>
+      </w:r>
+      <w:r>
+        <w:rPr>
+          <w:rFonts w:ascii="Arial" w:hAnsi="Arial" w:cs="Arial"/>
+          <w:color w:val="000000"/>
+        </w:rPr>
+        <w:tab/>
+      </w:r>
+      <w:r>
+        <w:rPr>
+          <w:rFonts w:ascii="Arial" w:hAnsi="Arial" w:cs="Arial"/>
+          <w:color w:val="000000"/>
+        </w:rPr>
+        <w:tab/>
+        <w:t>VARCHAR2(100)</w:t>
+      </w:r>
+    </w:p>
+    <w:p>
+      <w:pPr>
+        <w:spacing w:before="200" w:after="240"/>
+        <w:jc w:val="both"/>
+        <w:rPr>
+          <w:rFonts w:ascii="Arial" w:hAnsi="Arial" w:cs="Arial"/>
+          <w:color w:val="000000"/>
+        </w:rPr>
+      </w:pPr>
+      <w:r>
+        <w:rPr>
+          <w:rFonts w:ascii="Arial" w:hAnsi="Arial" w:cs="Arial"/>
+          <w:color w:val="000000"/>
+        </w:rPr>
+        <w:t>);</w:t>
+      </w:r>
+    </w:p>
+    <w:p>
+      <w:pPr>
+        <w:spacing w:before="200" w:after="240"/>
+        <w:jc w:val="both"/>
+        <w:rPr>
+          <w:rFonts w:ascii="Arial" w:hAnsi="Arial" w:cs="Arial"/>
+          <w:color w:val="000000"/>
+        </w:rPr>
+      </w:pPr>
+    </w:p>
+    <w:p>
+      <w:pPr>
+        <w:spacing w:before="200" w:after="240"/>
+        <w:jc w:val="both"/>
+        <w:rPr>
+          <w:rFonts w:ascii="Arial" w:hAnsi="Arial" w:cs="Arial"/>
+          <w:color w:val="000000"/>
+        </w:rPr>
+      </w:pPr>
+      <w:r>
+        <w:rPr>
+          <w:rFonts w:ascii="Arial" w:hAnsi="Arial" w:cs="Arial"/>
+          <w:color w:val="000000"/>
+        </w:rPr>
+        <w:t>CREATE TABLE treino_usuario (</w:t>
+      </w:r>
+    </w:p>
+    <w:p>
+      <w:pPr>
+        <w:spacing w:before="200" w:after="240"/>
+        <w:jc w:val="both"/>
+        <w:rPr>
+          <w:rFonts w:ascii="Arial" w:hAnsi="Arial" w:cs="Arial"/>
+          <w:color w:val="000000"/>
+        </w:rPr>
+      </w:pPr>
+      <w:r>
+        <w:rPr>
+          <w:rFonts w:ascii="Arial" w:hAnsi="Arial" w:cs="Arial"/>
+          <w:color w:val="000000"/>
+        </w:rPr>
+        <w:tab/>
+        <w:t>id</w:t>
+      </w:r>
+      <w:r>
+        <w:rPr>
+          <w:rFonts w:ascii="Arial" w:hAnsi="Arial" w:cs="Arial"/>
+          <w:color w:val="000000"/>
+        </w:rPr>
+        <w:tab/>
+      </w:r>
+      <w:r>
+        <w:rPr>
+          <w:rFonts w:ascii="Arial" w:hAnsi="Arial" w:cs="Arial"/>
+          <w:color w:val="000000"/>
+        </w:rPr>
+        <w:tab/>
+      </w:r>
+      <w:r>
+        <w:rPr>
+          <w:rFonts w:ascii="Arial" w:hAnsi="Arial" w:cs="Arial"/>
+          <w:color w:val="000000"/>
+        </w:rPr>
+        <w:tab/>
+      </w:r>
+      <w:r>
+        <w:rPr>
+          <w:rFonts w:ascii="Arial" w:hAnsi="Arial" w:cs="Arial"/>
+          <w:color w:val="000000"/>
+        </w:rPr>
+        <w:tab/>
+        <w:t>NUMBER(10)</w:t>
+      </w:r>
+      <w:r>
+        <w:rPr>
+          <w:rFonts w:ascii="Arial" w:hAnsi="Arial" w:cs="Arial"/>
+          <w:color w:val="000000"/>
+        </w:rPr>
+        <w:tab/>
+      </w:r>
+      <w:r>
+        <w:rPr>
+          <w:rFonts w:ascii="Arial" w:hAnsi="Arial" w:cs="Arial"/>
+          <w:color w:val="000000"/>
+        </w:rPr>
+        <w:tab/>
+        <w:t>PRIMARY KEY,</w:t>
+      </w:r>
+    </w:p>
+    <w:p>
+      <w:pPr>
+        <w:spacing w:before="200" w:after="240"/>
+        <w:jc w:val="both"/>
+        <w:rPr>
+          <w:rFonts w:ascii="Arial" w:hAnsi="Arial" w:cs="Arial"/>
+          <w:color w:val="000000"/>
+        </w:rPr>
+      </w:pPr>
+      <w:r>
+        <w:rPr>
+          <w:rFonts w:ascii="Arial" w:hAnsi="Arial" w:cs="Arial"/>
+          <w:color w:val="000000"/>
+        </w:rPr>
+        <w:tab/>
+        <w:t>data</w:t>
+      </w:r>
+      <w:r>
+        <w:rPr>
+          <w:rFonts w:ascii="Arial" w:hAnsi="Arial" w:cs="Arial"/>
+          <w:color w:val="000000"/>
+        </w:rPr>
+        <w:tab/>
+      </w:r>
+      <w:r>
+        <w:rPr>
+          <w:rFonts w:ascii="Arial" w:hAnsi="Arial" w:cs="Arial"/>
+          <w:color w:val="000000"/>
+        </w:rPr>
+        <w:tab/>
+      </w:r>
+      <w:r>
+        <w:rPr>
+          <w:rFonts w:ascii="Arial" w:hAnsi="Arial" w:cs="Arial"/>
+          <w:color w:val="000000"/>
+        </w:rPr>
+        <w:tab/>
+        <w:t>DATE,</w:t>
+      </w:r>
+    </w:p>
+    <w:p>
+      <w:pPr>
+        <w:spacing w:before="200" w:after="240"/>
+        <w:jc w:val="both"/>
+        <w:rPr>
+          <w:rFonts w:ascii="Arial" w:hAnsi="Arial" w:cs="Arial"/>
+          <w:color w:val="000000"/>
+        </w:rPr>
+      </w:pPr>
+      <w:r>
+        <w:rPr>
+          <w:rFonts w:ascii="Arial" w:hAnsi="Arial" w:cs="Arial"/>
+          <w:color w:val="000000"/>
+        </w:rPr>
+        <w:tab/>
+        <w:t>tempo</w:t>
+      </w:r>
+      <w:r>
+        <w:rPr>
+          <w:rFonts w:ascii="Arial" w:hAnsi="Arial" w:cs="Arial"/>
+          <w:color w:val="000000"/>
+        </w:rPr>
+        <w:tab/>
+      </w:r>
+      <w:r>
+        <w:rPr>
+          <w:rFonts w:ascii="Arial" w:hAnsi="Arial" w:cs="Arial"/>
+          <w:color w:val="000000"/>
+        </w:rPr>
+        <w:tab/>
+      </w:r>
+      <w:r>
+        <w:rPr>
+          <w:rFonts w:ascii="Arial" w:hAnsi="Arial" w:cs="Arial"/>
+          <w:color w:val="000000"/>
+        </w:rPr>
+        <w:tab/>
+      </w:r>
+    </w:p>
+    <w:p>
+      <w:pPr>
+        <w:spacing w:before="200" w:after="240"/>
+        <w:jc w:val="both"/>
+        <w:rPr>
+          <w:rFonts w:ascii="Arial" w:hAnsi="Arial" w:cs="Arial"/>
+          <w:color w:val="000000"/>
+        </w:rPr>
+      </w:pPr>
+      <w:r>
+        <w:rPr>
+          <w:rFonts w:ascii="Arial" w:hAnsi="Arial" w:cs="Arial"/>
+          <w:color w:val="000000"/>
+        </w:rPr>
+        <w:t>);</w:t>
+      </w:r>
+    </w:p>
+    <w:p>
+      <w:pPr>
+        <w:spacing w:before="200" w:after="240"/>
+        <w:jc w:val="both"/>
+        <w:rPr>
+          <w:rFonts w:ascii="Arial" w:hAnsi="Arial" w:cs="Arial"/>
+          <w:color w:val="000000"/>
+        </w:rPr>
+      </w:pPr>
+    </w:p>
+    <w:p>
+      <w:pPr>
+        <w:spacing w:before="200" w:after="240"/>
+        <w:jc w:val="both"/>
+        <w:rPr>
+          <w:rFonts w:ascii="Arial" w:hAnsi="Arial" w:cs="Arial"/>
+          <w:color w:val="000000"/>
+        </w:rPr>
+      </w:pPr>
+      <w:r>
+        <w:rPr>
+          <w:rFonts w:ascii="Arial" w:hAnsi="Arial" w:cs="Arial"/>
+          <w:color w:val="000000"/>
+        </w:rPr>
+        <w:t>CREATE TABLE controle_treino (</w:t>
+      </w:r>
+    </w:p>
+    <w:p>
+      <w:pPr>
+        <w:spacing w:before="200" w:after="240"/>
+        <w:jc w:val="both"/>
+        <w:rPr>
+          <w:rFonts w:ascii="Arial" w:hAnsi="Arial" w:cs="Arial"/>
+          <w:color w:val="000000"/>
+        </w:rPr>
+      </w:pPr>
+      <w:r>
+        <w:rPr>
+          <w:rFonts w:ascii="Arial" w:hAnsi="Arial" w:cs="Arial"/>
+          <w:color w:val="000000"/>
+        </w:rPr>
+        <w:tab/>
+        <w:t>id</w:t>
+      </w:r>
+      <w:r>
+        <w:rPr>
+          <w:rFonts w:ascii="Arial" w:hAnsi="Arial" w:cs="Arial"/>
+          <w:color w:val="000000"/>
+        </w:rPr>
+        <w:tab/>
+      </w:r>
+      <w:r>
+        <w:rPr>
+          <w:rFonts w:ascii="Arial" w:hAnsi="Arial" w:cs="Arial"/>
+          <w:color w:val="000000"/>
+        </w:rPr>
+        <w:tab/>
+      </w:r>
+      <w:r>
+        <w:rPr>
+          <w:rFonts w:ascii="Arial" w:hAnsi="Arial" w:cs="Arial"/>
+          <w:color w:val="000000"/>
+        </w:rPr>
+        <w:tab/>
+      </w:r>
+      <w:r>
+        <w:rPr>
+          <w:rFonts w:ascii="Arial" w:hAnsi="Arial" w:cs="Arial"/>
+          <w:color w:val="000000"/>
+        </w:rPr>
+        <w:tab/>
+      </w:r>
+      <w:r>
+        <w:rPr>
+          <w:rFonts w:ascii="Arial" w:hAnsi="Arial" w:cs="Arial"/>
+          <w:color w:val="000000"/>
+        </w:rPr>
+        <w:tab/>
+        <w:t>NUMBER(10)</w:t>
+      </w:r>
+      <w:r>
+        <w:rPr>
+          <w:rFonts w:ascii="Arial" w:hAnsi="Arial" w:cs="Arial"/>
+          <w:color w:val="000000"/>
+        </w:rPr>
+        <w:tab/>
+      </w:r>
+      <w:r>
+        <w:rPr>
+          <w:rFonts w:ascii="Arial" w:hAnsi="Arial" w:cs="Arial"/>
+          <w:color w:val="000000"/>
+        </w:rPr>
+        <w:tab/>
+        <w:t>PRIMARY KEY,</w:t>
+      </w:r>
+    </w:p>
+    <w:p>
+      <w:pPr>
+        <w:spacing w:before="200" w:after="240"/>
+        <w:jc w:val="both"/>
+        <w:rPr>
+          <w:rFonts w:ascii="Arial" w:hAnsi="Arial" w:cs="Arial"/>
+          <w:color w:val="000000"/>
+        </w:rPr>
+      </w:pPr>
+      <w:r>
+        <w:rPr>
+          <w:rFonts w:ascii="Arial" w:hAnsi="Arial" w:cs="Arial"/>
+          <w:color w:val="000000"/>
+        </w:rPr>
+        <w:tab/>
+        <w:t xml:space="preserve">id_treino_usuario </w:t>
+      </w:r>
+      <w:r>
+        <w:rPr>
+          <w:rFonts w:ascii="Arial" w:hAnsi="Arial" w:cs="Arial"/>
+          <w:color w:val="000000"/>
+        </w:rPr>
+        <w:tab/>
+        <w:t>NUMBER(10),</w:t>
+      </w:r>
+    </w:p>
+    <w:p>
+      <w:pPr>
+        <w:spacing w:before="200" w:after="240"/>
+        <w:jc w:val="both"/>
+        <w:rPr>
+          <w:rFonts w:ascii="Arial" w:hAnsi="Arial" w:cs="Arial"/>
+          <w:color w:val="000000"/>
+        </w:rPr>
+      </w:pPr>
+      <w:r>
+        <w:rPr>
+          <w:rFonts w:ascii="Arial" w:hAnsi="Arial" w:cs="Arial"/>
+          <w:color w:val="000000"/>
+        </w:rPr>
+        <w:tab/>
+        <w:t>dmit</w:t>
+      </w:r>
+      <w:r>
+        <w:rPr>
+          <w:rFonts w:ascii="Arial" w:hAnsi="Arial" w:cs="Arial"/>
+          <w:color w:val="000000"/>
+        </w:rPr>
+        <w:tab/>
+      </w:r>
+      <w:r>
+        <w:rPr>
+          <w:rFonts w:ascii="Arial" w:hAnsi="Arial" w:cs="Arial"/>
+          <w:color w:val="000000"/>
+        </w:rPr>
+        <w:tab/>
+      </w:r>
+      <w:r>
+        <w:rPr>
+          <w:rFonts w:ascii="Arial" w:hAnsi="Arial" w:cs="Arial"/>
+          <w:color w:val="000000"/>
+        </w:rPr>
+        <w:tab/>
+      </w:r>
+      <w:r>
+        <w:rPr>
+          <w:rFonts w:ascii="Arial" w:hAnsi="Arial" w:cs="Arial"/>
+          <w:color w:val="000000"/>
+        </w:rPr>
+        <w:tab/>
+        <w:t>NUMBER(2),</w:t>
+      </w:r>
+    </w:p>
+    <w:p>
+      <w:pPr>
+        <w:spacing w:before="200" w:after="240"/>
+        <w:jc w:val="both"/>
+        <w:rPr>
+          <w:rFonts w:ascii="Arial" w:hAnsi="Arial" w:cs="Arial"/>
+          <w:color w:val="000000"/>
+        </w:rPr>
+      </w:pPr>
+      <w:r>
+        <w:rPr>
+          <w:rFonts w:ascii="Arial" w:hAnsi="Arial" w:cs="Arial"/>
+          <w:color w:val="000000"/>
+        </w:rPr>
+        <w:tab/>
+        <w:t>fad</w:t>
+      </w:r>
+      <w:r>
+        <w:rPr>
+          <w:rFonts w:ascii="Arial" w:hAnsi="Arial" w:cs="Arial"/>
+          <w:color w:val="000000"/>
+        </w:rPr>
+        <w:tab/>
+      </w:r>
+      <w:r>
+        <w:rPr>
+          <w:rFonts w:ascii="Arial" w:hAnsi="Arial" w:cs="Arial"/>
+          <w:color w:val="000000"/>
+        </w:rPr>
+        <w:tab/>
+      </w:r>
+      <w:r>
+        <w:rPr>
+          <w:rFonts w:ascii="Arial" w:hAnsi="Arial" w:cs="Arial"/>
+          <w:color w:val="000000"/>
+        </w:rPr>
+        <w:tab/>
+      </w:r>
+      <w:r>
+        <w:rPr>
+          <w:rFonts w:ascii="Arial" w:hAnsi="Arial" w:cs="Arial"/>
+          <w:color w:val="000000"/>
+        </w:rPr>
+        <w:tab/>
+      </w:r>
+      <w:r>
+        <w:rPr>
+          <w:rFonts w:ascii="Arial" w:hAnsi="Arial" w:cs="Arial"/>
+          <w:color w:val="000000"/>
+        </w:rPr>
+        <w:tab/>
+        <w:t>NUMBER(2),</w:t>
+      </w:r>
+    </w:p>
+    <w:p>
+      <w:pPr>
+        <w:spacing w:before="200" w:after="240"/>
+        <w:jc w:val="both"/>
+        <w:rPr>
+          <w:rFonts w:ascii="Arial" w:hAnsi="Arial" w:cs="Arial"/>
+          <w:color w:val="000000"/>
+        </w:rPr>
+      </w:pPr>
+      <w:r>
+        <w:rPr>
+          <w:rFonts w:ascii="Arial" w:hAnsi="Arial" w:cs="Arial"/>
+          <w:color w:val="000000"/>
+        </w:rPr>
+        <w:tab/>
+        <w:t>pse</w:t>
+      </w:r>
+      <w:r>
+        <w:rPr>
+          <w:rFonts w:ascii="Arial" w:hAnsi="Arial" w:cs="Arial"/>
+          <w:color w:val="000000"/>
+        </w:rPr>
+        <w:tab/>
+      </w:r>
+      <w:r>
+        <w:rPr>
+          <w:rFonts w:ascii="Arial" w:hAnsi="Arial" w:cs="Arial"/>
+          <w:color w:val="000000"/>
+        </w:rPr>
+        <w:tab/>
+      </w:r>
+      <w:r>
+        <w:rPr>
+          <w:rFonts w:ascii="Arial" w:hAnsi="Arial" w:cs="Arial"/>
+          <w:color w:val="000000"/>
+        </w:rPr>
+        <w:tab/>
+      </w:r>
+      <w:r>
+        <w:rPr>
+          <w:rFonts w:ascii="Arial" w:hAnsi="Arial" w:cs="Arial"/>
+          <w:color w:val="000000"/>
+        </w:rPr>
+        <w:tab/>
+      </w:r>
+      <w:r>
+        <w:rPr>
+          <w:rFonts w:ascii="Arial" w:hAnsi="Arial" w:cs="Arial"/>
+          <w:color w:val="000000"/>
+        </w:rPr>
+        <w:tab/>
+        <w:t>NUMBER(2),</w:t>
+      </w:r>
+    </w:p>
+    <w:p>
+      <w:pPr>
+        <w:spacing w:before="200" w:after="240"/>
+        <w:jc w:val="both"/>
+        <w:rPr>
+          <w:rFonts w:ascii="Arial" w:hAnsi="Arial" w:cs="Arial"/>
+          <w:color w:val="000000"/>
+        </w:rPr>
+      </w:pPr>
+      <w:r>
+        <w:rPr>
+          <w:rFonts w:ascii="Arial" w:hAnsi="Arial" w:cs="Arial"/>
+          <w:color w:val="000000"/>
+        </w:rPr>
+        <w:tab/>
+        <w:t>CONSTRAINT FK_ID_TREINO_USUARIO</w:t>
+      </w:r>
+    </w:p>
+    <w:p>
+      <w:pPr>
+        <w:spacing w:before="200" w:after="240"/>
+        <w:jc w:val="both"/>
+        <w:rPr>
+          <w:rFonts w:ascii="Arial" w:hAnsi="Arial" w:cs="Arial"/>
+          <w:color w:val="000000"/>
+        </w:rPr>
+      </w:pPr>
+      <w:r>
+        <w:rPr>
+          <w:rFonts w:ascii="Arial" w:hAnsi="Arial" w:cs="Arial"/>
+          <w:color w:val="000000"/>
+        </w:rPr>
+        <w:tab/>
+      </w:r>
+      <w:r>
+        <w:rPr>
+          <w:rFonts w:ascii="Arial" w:hAnsi="Arial" w:cs="Arial"/>
+          <w:color w:val="000000"/>
+        </w:rPr>
+        <w:tab/>
+        <w:t>FOREIGN KEY (id_treino_usuario)</w:t>
+      </w:r>
+    </w:p>
+    <w:p>
+      <w:pPr>
+        <w:spacing w:before="200" w:after="240"/>
+        <w:jc w:val="both"/>
+        <w:rPr>
+          <w:rFonts w:ascii="Arial" w:hAnsi="Arial" w:cs="Arial"/>
+          <w:color w:val="000000"/>
+        </w:rPr>
+      </w:pPr>
+      <w:r>
+        <w:rPr>
+          <w:rFonts w:ascii="Arial" w:hAnsi="Arial" w:cs="Arial"/>
+          <w:color w:val="000000"/>
+        </w:rPr>
+        <w:tab/>
+      </w:r>
+      <w:r>
+        <w:rPr>
+          <w:rFonts w:ascii="Arial" w:hAnsi="Arial" w:cs="Arial"/>
+          <w:color w:val="000000"/>
+        </w:rPr>
+        <w:tab/>
+        <w:t>REFERENCES treino_usuario(id)</w:t>
+      </w:r>
+    </w:p>
+    <w:p>
+      <w:pPr>
+        <w:spacing w:before="200" w:after="240"/>
+        <w:jc w:val="both"/>
+        <w:rPr>
+          <w:rFonts w:ascii="Arial" w:hAnsi="Arial" w:cs="Arial"/>
+          <w:color w:val="000000"/>
+        </w:rPr>
+      </w:pPr>
+      <w:r>
+        <w:rPr>
+          <w:rFonts w:ascii="Arial" w:hAnsi="Arial" w:cs="Arial"/>
+          <w:color w:val="000000"/>
+        </w:rPr>
+        <w:t>);</w:t>
+      </w:r>
+    </w:p>
+    <w:p>
+      <w:pPr>
+        <w:spacing w:before="200" w:after="240"/>
+        <w:jc w:val="both"/>
+        <w:rPr>
+          <w:rFonts w:ascii="Arial" w:hAnsi="Arial" w:cs="Arial"/>
+          <w:color w:val="000000"/>
+        </w:rPr>
+      </w:pPr>
+    </w:p>
+    <w:p>
+      <w:pPr>
+        <w:spacing w:before="200" w:after="240"/>
+        <w:jc w:val="both"/>
+        <w:rPr>
+          <w:rFonts w:ascii="Arial" w:hAnsi="Arial" w:cs="Arial"/>
+          <w:color w:val="000000"/>
+        </w:rPr>
+      </w:pPr>
+      <w:r>
+        <w:rPr>
+          <w:rFonts w:ascii="Arial" w:hAnsi="Arial" w:cs="Arial"/>
+          <w:color w:val="000000"/>
+        </w:rPr>
+        <w:t>CREATE TABLE exercicio (</w:t>
+      </w:r>
+    </w:p>
+    <w:p>
+      <w:pPr>
+        <w:spacing w:before="200" w:after="240"/>
+        <w:jc w:val="both"/>
+        <w:rPr>
+          <w:rFonts w:ascii="Arial" w:hAnsi="Arial" w:cs="Arial"/>
+          <w:color w:val="000000"/>
+        </w:rPr>
+      </w:pPr>
+      <w:r>
+        <w:rPr>
+          <w:rFonts w:ascii="Arial" w:hAnsi="Arial" w:cs="Arial"/>
+          <w:color w:val="000000"/>
+        </w:rPr>
+        <w:tab/>
+        <w:t>id</w:t>
+      </w:r>
+      <w:r>
+        <w:rPr>
+          <w:rFonts w:ascii="Arial" w:hAnsi="Arial" w:cs="Arial"/>
+          <w:color w:val="000000"/>
+        </w:rPr>
+        <w:tab/>
+      </w:r>
+      <w:r>
+        <w:rPr>
+          <w:rFonts w:ascii="Arial" w:hAnsi="Arial" w:cs="Arial"/>
+          <w:color w:val="000000"/>
+        </w:rPr>
+        <w:tab/>
+        <w:t>NUMBER(10)</w:t>
+      </w:r>
+      <w:r>
+        <w:rPr>
+          <w:rFonts w:ascii="Arial" w:hAnsi="Arial" w:cs="Arial"/>
+          <w:color w:val="000000"/>
+        </w:rPr>
+        <w:tab/>
+      </w:r>
+      <w:r>
+        <w:rPr>
+          <w:rFonts w:ascii="Arial" w:hAnsi="Arial" w:cs="Arial"/>
+          <w:color w:val="000000"/>
+        </w:rPr>
+        <w:tab/>
+        <w:t>PRIMARY KEY,</w:t>
+      </w:r>
+    </w:p>
+    <w:p>
+      <w:pPr>
+        <w:spacing w:before="200" w:after="240"/>
+        <w:jc w:val="both"/>
+        <w:rPr>
+          <w:rFonts w:ascii="Arial" w:hAnsi="Arial" w:cs="Arial"/>
+          <w:color w:val="000000"/>
+        </w:rPr>
+      </w:pPr>
+      <w:r>
+        <w:rPr>
+          <w:rFonts w:ascii="Arial" w:hAnsi="Arial" w:cs="Arial"/>
+          <w:color w:val="000000"/>
+        </w:rPr>
+        <w:tab/>
+        <w:t>nome</w:t>
+      </w:r>
+      <w:r>
+        <w:rPr>
+          <w:rFonts w:ascii="Arial" w:hAnsi="Arial" w:cs="Arial"/>
+          <w:color w:val="000000"/>
+        </w:rPr>
+        <w:tab/>
+        <w:t>VARCHAR2(100),</w:t>
+      </w:r>
+    </w:p>
+    <w:p>
+      <w:pPr>
+        <w:spacing w:before="200" w:after="240"/>
+        <w:jc w:val="both"/>
+        <w:rPr>
+          <w:rFonts w:ascii="Arial" w:hAnsi="Arial" w:cs="Arial"/>
+          <w:color w:val="000000"/>
+        </w:rPr>
+      </w:pPr>
+      <w:r>
+        <w:rPr>
+          <w:rFonts w:ascii="Arial" w:hAnsi="Arial" w:cs="Arial"/>
+          <w:color w:val="000000"/>
+        </w:rPr>
+        <w:t>);</w:t>
+      </w:r>
+    </w:p>
+    <w:p>
+      <w:pPr>
+        <w:spacing w:before="200" w:after="240"/>
+        <w:jc w:val="both"/>
+        <w:rPr>
+          <w:rFonts w:ascii="Arial" w:hAnsi="Arial" w:cs="Arial"/>
+          <w:color w:val="000000"/>
+        </w:rPr>
+      </w:pPr>
+    </w:p>
+    <w:p>
+      <w:pPr>
+        <w:spacing w:before="200" w:after="240"/>
+        <w:jc w:val="both"/>
+        <w:rPr>
+          <w:rFonts w:ascii="Arial" w:hAnsi="Arial" w:cs="Arial"/>
+          <w:color w:val="000000"/>
+        </w:rPr>
+      </w:pPr>
+      <w:r>
+        <w:rPr>
+          <w:rFonts w:ascii="Arial" w:hAnsi="Arial" w:cs="Arial"/>
+          <w:color w:val="000000"/>
+        </w:rPr>
+        <w:t>CREATE TABLE treino_exercicio (</w:t>
+      </w:r>
+    </w:p>
+    <w:p>
+      <w:pPr>
+        <w:spacing w:before="200" w:after="240"/>
+        <w:jc w:val="both"/>
+        <w:rPr>
+          <w:rFonts w:ascii="Arial" w:hAnsi="Arial" w:cs="Arial"/>
+          <w:color w:val="000000"/>
+        </w:rPr>
+      </w:pPr>
+      <w:r>
+        <w:rPr>
+          <w:rFonts w:ascii="Arial" w:hAnsi="Arial" w:cs="Arial"/>
+          <w:color w:val="000000"/>
+        </w:rPr>
+        <w:tab/>
+        <w:t>id</w:t>
+      </w:r>
+      <w:r>
+        <w:rPr>
+          <w:rFonts w:ascii="Arial" w:hAnsi="Arial" w:cs="Arial"/>
+          <w:color w:val="000000"/>
+        </w:rPr>
+        <w:tab/>
+      </w:r>
+      <w:r>
+        <w:rPr>
+          <w:rFonts w:ascii="Arial" w:hAnsi="Arial" w:cs="Arial"/>
+          <w:color w:val="000000"/>
+        </w:rPr>
+        <w:tab/>
+      </w:r>
+      <w:r>
+        <w:rPr>
+          <w:rFonts w:ascii="Arial" w:hAnsi="Arial" w:cs="Arial"/>
+          <w:color w:val="000000"/>
+        </w:rPr>
+        <w:tab/>
+      </w:r>
+      <w:r>
+        <w:rPr>
+          <w:rFonts w:ascii="Arial" w:hAnsi="Arial" w:cs="Arial"/>
+          <w:color w:val="000000"/>
+        </w:rPr>
+        <w:tab/>
+        <w:t>NUMBER(10)</w:t>
+      </w:r>
+      <w:r>
+        <w:rPr>
+          <w:rFonts w:ascii="Arial" w:hAnsi="Arial" w:cs="Arial"/>
+          <w:color w:val="000000"/>
+        </w:rPr>
+        <w:tab/>
+      </w:r>
+      <w:r>
+        <w:rPr>
+          <w:rFonts w:ascii="Arial" w:hAnsi="Arial" w:cs="Arial"/>
+          <w:color w:val="000000"/>
+        </w:rPr>
+        <w:tab/>
+        <w:t>PRIMARY KEY,</w:t>
+      </w:r>
+    </w:p>
+    <w:p>
+      <w:pPr>
+        <w:spacing w:before="200" w:after="240"/>
+        <w:jc w:val="both"/>
+        <w:rPr>
+          <w:rFonts w:ascii="Arial" w:hAnsi="Arial" w:cs="Arial"/>
+          <w:color w:val="000000"/>
+        </w:rPr>
+      </w:pPr>
+      <w:r>
+        <w:rPr>
+          <w:rFonts w:ascii="Arial" w:hAnsi="Arial" w:cs="Arial"/>
+          <w:color w:val="000000"/>
+        </w:rPr>
+        <w:tab/>
+        <w:t>id_exercicio</w:t>
+      </w:r>
+      <w:r>
+        <w:rPr>
+          <w:rFonts w:ascii="Arial" w:hAnsi="Arial" w:cs="Arial"/>
+          <w:color w:val="000000"/>
+        </w:rPr>
+        <w:tab/>
+        <w:t>NUMBER(10),</w:t>
+      </w:r>
+    </w:p>
+    <w:p>
+      <w:pPr>
+        <w:spacing w:before="200" w:after="240"/>
+        <w:jc w:val="both"/>
+        <w:rPr>
+          <w:rFonts w:ascii="Arial" w:hAnsi="Arial" w:cs="Arial"/>
+          <w:color w:val="000000"/>
+        </w:rPr>
+      </w:pPr>
+      <w:r>
+        <w:rPr>
+          <w:rFonts w:ascii="Arial" w:hAnsi="Arial" w:cs="Arial"/>
+          <w:color w:val="000000"/>
+        </w:rPr>
+        <w:tab/>
+        <w:t>id_treino</w:t>
+      </w:r>
+      <w:r>
+        <w:rPr>
+          <w:rFonts w:ascii="Arial" w:hAnsi="Arial" w:cs="Arial"/>
+          <w:color w:val="000000"/>
+        </w:rPr>
+        <w:tab/>
+      </w:r>
+      <w:r>
+        <w:rPr>
+          <w:rFonts w:ascii="Arial" w:hAnsi="Arial" w:cs="Arial"/>
+          <w:color w:val="000000"/>
+        </w:rPr>
+        <w:tab/>
+        <w:t>NUMBER(10),</w:t>
+      </w:r>
+    </w:p>
+    <w:p>
+      <w:pPr>
+        <w:spacing w:before="200" w:after="240"/>
+        <w:jc w:val="both"/>
+        <w:rPr>
+          <w:rFonts w:ascii="Arial" w:hAnsi="Arial" w:cs="Arial"/>
+          <w:color w:val="000000"/>
+        </w:rPr>
+      </w:pPr>
+      <w:r>
+        <w:rPr>
+          <w:rFonts w:ascii="Arial" w:hAnsi="Arial" w:cs="Arial"/>
+          <w:color w:val="000000"/>
+        </w:rPr>
+        <w:tab/>
+        <w:t>repeticoes</w:t>
+      </w:r>
+      <w:r>
+        <w:rPr>
+          <w:rFonts w:ascii="Arial" w:hAnsi="Arial" w:cs="Arial"/>
+          <w:color w:val="000000"/>
+        </w:rPr>
+        <w:tab/>
+      </w:r>
+      <w:r>
+        <w:rPr>
+          <w:rFonts w:ascii="Arial" w:hAnsi="Arial" w:cs="Arial"/>
+          <w:color w:val="000000"/>
+        </w:rPr>
+        <w:tab/>
+        <w:t>NUMBER(5),</w:t>
+      </w:r>
+    </w:p>
+    <w:p>
+      <w:pPr>
+        <w:spacing w:before="200" w:after="240"/>
+        <w:jc w:val="both"/>
+        <w:rPr>
+          <w:rFonts w:ascii="Arial" w:hAnsi="Arial" w:cs="Arial"/>
+          <w:color w:val="000000"/>
+        </w:rPr>
+      </w:pPr>
+      <w:r>
+        <w:rPr>
+          <w:rFonts w:ascii="Arial" w:hAnsi="Arial" w:cs="Arial"/>
+          <w:color w:val="000000"/>
+        </w:rPr>
+        <w:tab/>
+        <w:t>tempo</w:t>
+      </w:r>
+      <w:r>
+        <w:rPr>
+          <w:rFonts w:ascii="Arial" w:hAnsi="Arial" w:cs="Arial"/>
+          <w:color w:val="000000"/>
+        </w:rPr>
+        <w:tab/>
+      </w:r>
+      <w:r>
+        <w:rPr>
+          <w:rFonts w:ascii="Arial" w:hAnsi="Arial" w:cs="Arial"/>
+          <w:color w:val="000000"/>
+        </w:rPr>
+        <w:tab/>
+      </w:r>
+      <w:r>
+        <w:rPr>
+          <w:rFonts w:ascii="Arial" w:hAnsi="Arial" w:cs="Arial"/>
+          <w:color w:val="000000"/>
+        </w:rPr>
+        <w:tab/>
+        <w:t>NUMBER(5,2),</w:t>
+      </w:r>
+    </w:p>
+    <w:p>
+      <w:pPr>
+        <w:spacing w:before="200" w:after="240"/>
+        <w:jc w:val="both"/>
+        <w:rPr>
+          <w:rFonts w:ascii="Arial" w:hAnsi="Arial" w:cs="Arial"/>
+          <w:color w:val="000000"/>
+        </w:rPr>
+      </w:pPr>
+      <w:r>
+        <w:rPr>
+          <w:rFonts w:ascii="Arial" w:hAnsi="Arial" w:cs="Arial"/>
+          <w:color w:val="000000"/>
+        </w:rPr>
+        <w:tab/>
+        <w:t>CONSTRAINT FK_ID_EXERCICIO</w:t>
+      </w:r>
+    </w:p>
+    <w:p>
+      <w:pPr>
+        <w:spacing w:before="200" w:after="240"/>
+        <w:jc w:val="both"/>
+        <w:rPr>
+          <w:rFonts w:ascii="Arial" w:hAnsi="Arial" w:cs="Arial"/>
+          <w:color w:val="000000"/>
+        </w:rPr>
+      </w:pPr>
+      <w:r>
+        <w:rPr>
+          <w:rFonts w:ascii="Arial" w:hAnsi="Arial" w:cs="Arial"/>
+          <w:color w:val="000000"/>
+        </w:rPr>
+        <w:tab/>
+      </w:r>
+      <w:r>
+        <w:rPr>
+          <w:rFonts w:ascii="Arial" w:hAnsi="Arial" w:cs="Arial"/>
+          <w:color w:val="000000"/>
+        </w:rPr>
+        <w:tab/>
+        <w:t>FOREIGN KEY (id_exercicio)</w:t>
+      </w:r>
+    </w:p>
+    <w:p>
+      <w:pPr>
+        <w:spacing w:before="200" w:after="240"/>
+        <w:jc w:val="both"/>
+        <w:rPr>
+          <w:rFonts w:ascii="Arial" w:hAnsi="Arial" w:cs="Arial"/>
+          <w:color w:val="000000"/>
+        </w:rPr>
+      </w:pPr>
+      <w:r>
+        <w:rPr>
+          <w:rFonts w:ascii="Arial" w:hAnsi="Arial" w:cs="Arial"/>
+          <w:color w:val="000000"/>
+        </w:rPr>
+        <w:tab/>
+      </w:r>
+      <w:r>
+        <w:rPr>
+          <w:rFonts w:ascii="Arial" w:hAnsi="Arial" w:cs="Arial"/>
+          <w:color w:val="000000"/>
+        </w:rPr>
+        <w:tab/>
+        <w:t>REFERENCES exercicio(id),</w:t>
+      </w:r>
+    </w:p>
+    <w:p>
+      <w:pPr>
+        <w:spacing w:before="200" w:after="240"/>
+        <w:jc w:val="both"/>
+        <w:rPr>
+          <w:rFonts w:ascii="Arial" w:hAnsi="Arial" w:cs="Arial"/>
+          <w:color w:val="000000"/>
+        </w:rPr>
+      </w:pPr>
+      <w:r>
+        <w:rPr>
+          <w:rFonts w:ascii="Arial" w:hAnsi="Arial" w:cs="Arial"/>
+          <w:color w:val="000000"/>
+        </w:rPr>
+        <w:tab/>
+        <w:t>CONSTRAINT FK_ID_TREINO</w:t>
+      </w:r>
+    </w:p>
+    <w:p>
+      <w:pPr>
+        <w:spacing w:before="200" w:after="240"/>
+        <w:jc w:val="both"/>
+        <w:rPr>
+          <w:rFonts w:ascii="Arial" w:hAnsi="Arial" w:cs="Arial"/>
+          <w:color w:val="000000"/>
+        </w:rPr>
+      </w:pPr>
+      <w:r>
+        <w:rPr>
+          <w:rFonts w:ascii="Arial" w:hAnsi="Arial" w:cs="Arial"/>
+          <w:color w:val="000000"/>
+        </w:rPr>
+        <w:tab/>
+      </w:r>
+      <w:r>
+        <w:rPr>
+          <w:rFonts w:ascii="Arial" w:hAnsi="Arial" w:cs="Arial"/>
+          <w:color w:val="000000"/>
+        </w:rPr>
+        <w:tab/>
+        <w:t>FOREIGN KEY (id_treino)</w:t>
+      </w:r>
+    </w:p>
+    <w:p>
+      <w:pPr>
+        <w:spacing w:before="200" w:after="240"/>
+        <w:jc w:val="both"/>
+        <w:rPr>
+          <w:rFonts w:ascii="Arial" w:hAnsi="Arial" w:cs="Arial"/>
+          <w:color w:val="000000"/>
+        </w:rPr>
+      </w:pPr>
+      <w:r>
+        <w:rPr>
+          <w:rFonts w:ascii="Arial" w:hAnsi="Arial" w:cs="Arial"/>
+          <w:color w:val="000000"/>
+        </w:rPr>
+        <w:tab/>
+      </w:r>
+      <w:r>
+        <w:rPr>
+          <w:rFonts w:ascii="Arial" w:hAnsi="Arial" w:cs="Arial"/>
+          <w:color w:val="000000"/>
+        </w:rPr>
+        <w:tab/>
+        <w:t>REFERENCES treino(id),</w:t>
+      </w:r>
+      <w:r>
+        <w:rPr>
+          <w:rFonts w:ascii="Arial" w:hAnsi="Arial" w:cs="Arial"/>
+          <w:color w:val="000000"/>
+        </w:rPr>
+        <w:tab/>
+      </w:r>
+    </w:p>
+    <w:p>
+      <w:pPr>
+        <w:spacing w:before="200" w:after="240"/>
+        <w:jc w:val="both"/>
+        <w:rPr>
+          <w:rFonts w:ascii="Arial" w:hAnsi="Arial" w:cs="Arial"/>
+          <w:color w:val="000000"/>
+        </w:rPr>
+      </w:pPr>
+      <w:r>
+        <w:rPr>
+          <w:rFonts w:ascii="Arial" w:hAnsi="Arial" w:cs="Arial"/>
+          <w:color w:val="000000"/>
+        </w:rPr>
+        <w:t>);</w:t>
+      </w:r>
+    </w:p>
+    <w:p>
+      <w:pPr>
+        <w:spacing w:before="200" w:after="240"/>
+        <w:jc w:val="both"/>
+        <w:rPr>
+          <w:rFonts w:ascii="Arial" w:hAnsi="Arial" w:cs="Arial"/>
+          <w:color w:val="000000"/>
+        </w:rPr>
+      </w:pPr>
     </w:p>
     <w:sectPr>
-      <w:headerReference w:type="default" r:id="rId8"/>
+      <w:headerReference w:type="default" r:id="rId9"/>
       <w:pgSz w:w="11906" w:h="16838"/>
       <w:pgMar w:top="1701" w:right="1134" w:bottom="1701" w:left="1134" w:header="709" w:footer="709" w:gutter="0"/>
       <w:cols w:space="708"/>

</xml_diff>

<commit_message>
Requisitos, caso de uso, design pattern, indice e outros ajustes
</commit_message>
<xml_diff>
--- a/DEV_Solutions - 2016.docx
+++ b/DEV_Solutions - 2016.docx
@@ -1954,6 +1954,7 @@
           <w:rFonts w:ascii="Arial" w:hAnsi="Arial" w:cs="Arial"/>
           <w:color w:val="000000"/>
         </w:rPr>
+        <w:lastRenderedPageBreak/>
         <w:t>Abstract</w:t>
       </w:r>
     </w:p>
@@ -3399,31 +3400,357 @@
           <w:rFonts w:ascii="Arial" w:hAnsi="Arial" w:cs="Arial"/>
           <w:color w:val="000000"/>
         </w:rPr>
-        <w:t>Lista de Ilustrações, Tabelas, A</w:t>
-      </w:r>
-      <w:r>
-        <w:rPr>
-          <w:rFonts w:ascii="Arial" w:hAnsi="Arial" w:cs="Arial"/>
-          <w:color w:val="000000"/>
-        </w:rPr>
-        <w:t xml:space="preserve">breviaturas e Siglas, </w:t>
-      </w:r>
-      <w:proofErr w:type="gramStart"/>
-      <w:r>
-        <w:rPr>
-          <w:rFonts w:ascii="Arial" w:hAnsi="Arial" w:cs="Arial"/>
-          <w:color w:val="000000"/>
-        </w:rPr>
-        <w:t>Símbolos</w:t>
-      </w:r>
-      <w:proofErr w:type="gramEnd"/>
-      <w:r>
-        <w:rPr>
-          <w:rFonts w:ascii="Arial" w:hAnsi="Arial" w:cs="Arial"/>
-          <w:color w:val="000000"/>
-        </w:rPr>
-        <w:t xml:space="preserve"> </w:t>
-      </w:r>
+        <w:lastRenderedPageBreak/>
+        <w:t>Lista de Tabelas</w:t>
+      </w:r>
+    </w:p>
+    <w:p>
+      <w:pPr>
+        <w:pStyle w:val="ndicedeilustraes"/>
+        <w:tabs>
+          <w:tab w:val="right" w:leader="dot" w:pos="9628"/>
+        </w:tabs>
+        <w:rPr>
+          <w:noProof/>
+        </w:rPr>
+      </w:pPr>
+      <w:r>
+        <w:rPr>
+          <w:rFonts w:ascii="Arial" w:hAnsi="Arial" w:cs="Arial"/>
+          <w:color w:val="000000"/>
+        </w:rPr>
+        <w:fldChar w:fldCharType="begin"/>
+      </w:r>
+      <w:r>
+        <w:rPr>
+          <w:rFonts w:ascii="Arial" w:hAnsi="Arial" w:cs="Arial"/>
+          <w:color w:val="000000"/>
+        </w:rPr>
+        <w:instrText xml:space="preserve"> TOC \h \z \c "Tabela" </w:instrText>
+      </w:r>
+      <w:r>
+        <w:rPr>
+          <w:rFonts w:ascii="Arial" w:hAnsi="Arial" w:cs="Arial"/>
+          <w:color w:val="000000"/>
+        </w:rPr>
+        <w:fldChar w:fldCharType="separate"/>
+      </w:r>
+      <w:hyperlink w:anchor="_Toc447800428" w:history="1">
+        <w:r>
+          <w:rPr>
+            <w:rStyle w:val="Hyperlink"/>
+            <w:noProof/>
+          </w:rPr>
+          <w:t>Tabela 1 - Cronograma de Trabalho</w:t>
+        </w:r>
+        <w:r>
+          <w:rPr>
+            <w:noProof/>
+            <w:webHidden/>
+          </w:rPr>
+          <w:tab/>
+        </w:r>
+        <w:r>
+          <w:rPr>
+            <w:noProof/>
+            <w:webHidden/>
+          </w:rPr>
+          <w:fldChar w:fldCharType="begin"/>
+        </w:r>
+        <w:r>
+          <w:rPr>
+            <w:noProof/>
+            <w:webHidden/>
+          </w:rPr>
+          <w:instrText xml:space="preserve"> PAGEREF _Toc447800428 \h </w:instrText>
+        </w:r>
+        <w:r>
+          <w:rPr>
+            <w:noProof/>
+            <w:webHidden/>
+          </w:rPr>
+        </w:r>
+        <w:r>
+          <w:rPr>
+            <w:noProof/>
+            <w:webHidden/>
+          </w:rPr>
+          <w:fldChar w:fldCharType="separate"/>
+        </w:r>
+        <w:r>
+          <w:rPr>
+            <w:noProof/>
+            <w:webHidden/>
+          </w:rPr>
+          <w:t>9</w:t>
+        </w:r>
+        <w:r>
+          <w:rPr>
+            <w:noProof/>
+            <w:webHidden/>
+          </w:rPr>
+          <w:fldChar w:fldCharType="end"/>
+        </w:r>
+      </w:hyperlink>
+    </w:p>
+    <w:p>
+      <w:pPr>
+        <w:spacing w:before="200" w:after="240"/>
+        <w:jc w:val="both"/>
+        <w:rPr>
+          <w:rFonts w:ascii="Arial" w:hAnsi="Arial" w:cs="Arial"/>
+          <w:color w:val="000000"/>
+        </w:rPr>
+      </w:pPr>
+      <w:r>
+        <w:rPr>
+          <w:rFonts w:ascii="Arial" w:hAnsi="Arial" w:cs="Arial"/>
+          <w:color w:val="000000"/>
+        </w:rPr>
+        <w:fldChar w:fldCharType="end"/>
+      </w:r>
+    </w:p>
+    <w:p>
+      <w:pPr>
+        <w:spacing w:after="200" w:line="276" w:lineRule="auto"/>
+        <w:rPr>
+          <w:rFonts w:ascii="Arial" w:hAnsi="Arial" w:cs="Arial"/>
+          <w:color w:val="000000"/>
+        </w:rPr>
+      </w:pPr>
+      <w:r>
+        <w:rPr>
+          <w:rFonts w:ascii="Arial" w:hAnsi="Arial" w:cs="Arial"/>
+          <w:color w:val="000000"/>
+        </w:rPr>
+        <w:br w:type="page"/>
+      </w:r>
+    </w:p>
+    <w:p>
+      <w:pPr>
+        <w:spacing w:before="200" w:after="240"/>
+        <w:jc w:val="both"/>
+        <w:rPr>
+          <w:rFonts w:ascii="Arial" w:hAnsi="Arial" w:cs="Arial"/>
+          <w:color w:val="000000"/>
+        </w:rPr>
+      </w:pPr>
+      <w:r>
+        <w:rPr>
+          <w:rFonts w:ascii="Arial" w:hAnsi="Arial" w:cs="Arial"/>
+          <w:color w:val="000000"/>
+        </w:rPr>
+        <w:lastRenderedPageBreak/>
+        <w:t>Tabela de Figuras</w:t>
+      </w:r>
+    </w:p>
+    <w:p>
+      <w:pPr>
+        <w:pStyle w:val="ndicedeilustraes"/>
+        <w:tabs>
+          <w:tab w:val="right" w:leader="dot" w:pos="9628"/>
+        </w:tabs>
+        <w:rPr>
+          <w:rFonts w:asciiTheme="minorHAnsi" w:eastAsiaTheme="minorEastAsia" w:hAnsiTheme="minorHAnsi" w:cstheme="minorBidi"/>
+          <w:noProof/>
+          <w:sz w:val="22"/>
+          <w:szCs w:val="22"/>
+        </w:rPr>
+      </w:pPr>
+      <w:r>
+        <w:rPr>
+          <w:rFonts w:ascii="Arial" w:hAnsi="Arial" w:cs="Arial"/>
+          <w:color w:val="000000"/>
+        </w:rPr>
+        <w:fldChar w:fldCharType="begin"/>
+      </w:r>
+      <w:r>
+        <w:rPr>
+          <w:rFonts w:ascii="Arial" w:hAnsi="Arial" w:cs="Arial"/>
+          <w:color w:val="000000"/>
+        </w:rPr>
+        <w:instrText xml:space="preserve"> TOC \h \z \c "Figura" </w:instrText>
+      </w:r>
+      <w:r>
+        <w:rPr>
+          <w:rFonts w:ascii="Arial" w:hAnsi="Arial" w:cs="Arial"/>
+          <w:color w:val="000000"/>
+        </w:rPr>
+        <w:fldChar w:fldCharType="separate"/>
+      </w:r>
+      <w:hyperlink w:anchor="_Toc447800440" w:history="1">
+        <w:r>
+          <w:rPr>
+            <w:rStyle w:val="Hyperlink"/>
+            <w:rFonts w:ascii="Arial" w:hAnsi="Arial" w:cs="Arial"/>
+            <w:noProof/>
+          </w:rPr>
+          <w:t>Figura 1 - Diagrama de caso de uso</w:t>
+        </w:r>
+        <w:r>
+          <w:rPr>
+            <w:noProof/>
+            <w:webHidden/>
+          </w:rPr>
+          <w:tab/>
+        </w:r>
+        <w:r>
+          <w:rPr>
+            <w:noProof/>
+            <w:webHidden/>
+          </w:rPr>
+          <w:fldChar w:fldCharType="begin"/>
+        </w:r>
+        <w:r>
+          <w:rPr>
+            <w:noProof/>
+            <w:webHidden/>
+          </w:rPr>
+          <w:instrText xml:space="preserve"> PAGEREF _Toc447800440 \h </w:instrText>
+        </w:r>
+        <w:r>
+          <w:rPr>
+            <w:noProof/>
+            <w:webHidden/>
+          </w:rPr>
+        </w:r>
+        <w:r>
+          <w:rPr>
+            <w:noProof/>
+            <w:webHidden/>
+          </w:rPr>
+          <w:fldChar w:fldCharType="separate"/>
+        </w:r>
+        <w:r>
+          <w:rPr>
+            <w:noProof/>
+            <w:webHidden/>
+          </w:rPr>
+          <w:t>15</w:t>
+        </w:r>
+        <w:r>
+          <w:rPr>
+            <w:noProof/>
+            <w:webHidden/>
+          </w:rPr>
+          <w:fldChar w:fldCharType="end"/>
+        </w:r>
+      </w:hyperlink>
+    </w:p>
+    <w:p>
+      <w:pPr>
+        <w:pStyle w:val="ndicedeilustraes"/>
+        <w:tabs>
+          <w:tab w:val="right" w:leader="dot" w:pos="9628"/>
+        </w:tabs>
+        <w:rPr>
+          <w:rFonts w:asciiTheme="minorHAnsi" w:eastAsiaTheme="minorEastAsia" w:hAnsiTheme="minorHAnsi" w:cstheme="minorBidi"/>
+          <w:noProof/>
+          <w:sz w:val="22"/>
+          <w:szCs w:val="22"/>
+        </w:rPr>
+      </w:pPr>
+      <w:hyperlink w:anchor="_Toc447800441" w:history="1">
+        <w:r>
+          <w:rPr>
+            <w:rStyle w:val="Hyperlink"/>
+            <w:rFonts w:ascii="Arial" w:hAnsi="Arial" w:cs="Arial"/>
+            <w:noProof/>
+          </w:rPr>
+          <w:t>Figura 2 - Modelagem física</w:t>
+        </w:r>
+        <w:r>
+          <w:rPr>
+            <w:noProof/>
+            <w:webHidden/>
+          </w:rPr>
+          <w:tab/>
+        </w:r>
+        <w:r>
+          <w:rPr>
+            <w:noProof/>
+            <w:webHidden/>
+          </w:rPr>
+          <w:fldChar w:fldCharType="begin"/>
+        </w:r>
+        <w:r>
+          <w:rPr>
+            <w:noProof/>
+            <w:webHidden/>
+          </w:rPr>
+          <w:instrText xml:space="preserve"> PAGEREF _Toc447800441 \h </w:instrText>
+        </w:r>
+        <w:r>
+          <w:rPr>
+            <w:noProof/>
+            <w:webHidden/>
+          </w:rPr>
+        </w:r>
+        <w:r>
+          <w:rPr>
+            <w:noProof/>
+            <w:webHidden/>
+          </w:rPr>
+          <w:fldChar w:fldCharType="separate"/>
+        </w:r>
+        <w:r>
+          <w:rPr>
+            <w:noProof/>
+            <w:webHidden/>
+          </w:rPr>
+          <w:t>17</w:t>
+        </w:r>
+        <w:r>
+          <w:rPr>
+            <w:noProof/>
+            <w:webHidden/>
+          </w:rPr>
+          <w:fldChar w:fldCharType="end"/>
+        </w:r>
+      </w:hyperlink>
+    </w:p>
+    <w:p>
+      <w:pPr>
+        <w:spacing w:before="200" w:after="240"/>
+        <w:jc w:val="both"/>
+        <w:rPr>
+          <w:rFonts w:ascii="Arial" w:hAnsi="Arial" w:cs="Arial"/>
+          <w:color w:val="000000"/>
+        </w:rPr>
+      </w:pPr>
+      <w:r>
+        <w:rPr>
+          <w:rFonts w:ascii="Arial" w:hAnsi="Arial" w:cs="Arial"/>
+          <w:color w:val="000000"/>
+        </w:rPr>
+        <w:fldChar w:fldCharType="end"/>
+      </w:r>
+    </w:p>
+    <w:p>
+      <w:pPr>
+        <w:spacing w:after="200" w:line="276" w:lineRule="auto"/>
+        <w:rPr>
+          <w:rFonts w:ascii="Arial" w:hAnsi="Arial" w:cs="Arial"/>
+          <w:color w:val="000000"/>
+        </w:rPr>
+      </w:pPr>
+      <w:r>
+        <w:rPr>
+          <w:rFonts w:ascii="Arial" w:hAnsi="Arial" w:cs="Arial"/>
+          <w:color w:val="000000"/>
+        </w:rPr>
+        <w:br w:type="page"/>
+      </w:r>
+    </w:p>
+    <w:p>
+      <w:pPr>
+        <w:spacing w:before="200" w:after="240"/>
+        <w:jc w:val="both"/>
+        <w:rPr>
+          <w:rFonts w:ascii="Arial" w:hAnsi="Arial" w:cs="Arial"/>
+          <w:color w:val="000000"/>
+        </w:rPr>
+      </w:pPr>
     </w:p>
     <w:p>
       <w:pPr>
@@ -5979,20 +6306,35 @@
       <w:pPr>
         <w:pStyle w:val="Legenda1"/>
       </w:pPr>
+      <w:bookmarkStart w:id="0" w:name="_Toc447800428"/>
       <w:r>
         <w:t xml:space="preserve">Tabela </w:t>
       </w:r>
-      <w:fldSimple w:instr=" SEQ Tabela \* ARABIC ">
-        <w:r>
-          <w:rPr>
-            <w:noProof/>
-          </w:rPr>
-          <w:t>1</w:t>
-        </w:r>
-      </w:fldSimple>
+      <w:r>
+        <w:fldChar w:fldCharType="begin"/>
+      </w:r>
+      <w:r>
+        <w:instrText xml:space="preserve"> SEQ Tabela \* ARABIC </w:instrText>
+      </w:r>
+      <w:r>
+        <w:fldChar w:fldCharType="separate"/>
+      </w:r>
+      <w:r>
+        <w:rPr>
+          <w:noProof/>
+        </w:rPr>
+        <w:t>1</w:t>
+      </w:r>
+      <w:r>
+        <w:rPr>
+          <w:noProof/>
+        </w:rPr>
+        <w:fldChar w:fldCharType="end"/>
+      </w:r>
       <w:r>
         <w:t xml:space="preserve"> - Cronograma de Trabalho</w:t>
       </w:r>
+      <w:bookmarkEnd w:id="0"/>
     </w:p>
     <w:p>
       <w:pPr>
@@ -6039,9 +6381,270 @@
     </w:p>
     <w:p>
       <w:pPr>
+        <w:pStyle w:val="TextoN3"/>
+      </w:pPr>
+      <w:r>
+        <w:t>[RF009</w:t>
+      </w:r>
+      <w:r>
+        <w:t xml:space="preserve">] </w:t>
+      </w:r>
+      <w:r>
+        <w:t>Disponibilizar Dieta</w:t>
+      </w:r>
+    </w:p>
+    <w:p>
+      <w:pPr>
+        <w:pStyle w:val="TextoN3"/>
+        <w:rPr>
+          <w:b w:val="0"/>
+        </w:rPr>
+      </w:pPr>
+      <w:r>
+        <w:rPr>
+          <w:b w:val="0"/>
+        </w:rPr>
+        <w:t>O sistema deve disponibilizar as dietas para o usuário assim que as mesmas forem cadastradas.</w:t>
+      </w:r>
+    </w:p>
+    <w:p>
+      <w:pPr>
+        <w:pStyle w:val="TextoN3"/>
+      </w:pPr>
+      <w:r>
+        <w:t>Prioridade</w:t>
+      </w:r>
+      <w:r>
+        <w:t>:</w:t>
+      </w:r>
+      <w:r>
+        <w:rPr>
+          <w:b w:val="0"/>
+        </w:rPr>
+        <w:t xml:space="preserve"> [x] Essencial </w:t>
+      </w:r>
+      <w:proofErr w:type="gramStart"/>
+      <w:r>
+        <w:rPr>
+          <w:b w:val="0"/>
+        </w:rPr>
+        <w:t xml:space="preserve">[ </w:t>
+      </w:r>
+      <w:proofErr w:type="gramEnd"/>
+      <w:r>
+        <w:rPr>
+          <w:b w:val="0"/>
+        </w:rPr>
+        <w:t>] Importante [ ] Desejável</w:t>
+      </w:r>
+      <w:r>
+        <w:t xml:space="preserve"> </w:t>
+      </w:r>
+    </w:p>
+    <w:p>
+      <w:pPr>
+        <w:pStyle w:val="TextoN3"/>
+        <w:rPr>
+          <w:b w:val="0"/>
+        </w:rPr>
+      </w:pPr>
+      <w:r>
+        <w:t xml:space="preserve">Entradas e pré-condições: </w:t>
+      </w:r>
+      <w:r>
+        <w:rPr>
+          <w:b w:val="0"/>
+        </w:rPr>
+        <w:t>Dieta e aluno cadastrados no aplicativo.</w:t>
+      </w:r>
+    </w:p>
+    <w:p>
+      <w:pPr>
+        <w:pStyle w:val="TextoN3"/>
+        <w:rPr>
+          <w:b w:val="0"/>
+        </w:rPr>
+      </w:pPr>
+      <w:r>
+        <w:t xml:space="preserve">Saídas e pós-condições: </w:t>
+      </w:r>
+      <w:r>
+        <w:rPr>
+          <w:b w:val="0"/>
+        </w:rPr>
+        <w:t>Dieta disponibilizada para o aluno.</w:t>
+      </w:r>
+    </w:p>
+    <w:p>
+      <w:pPr>
+        <w:pStyle w:val="TextoN3"/>
+      </w:pPr>
+    </w:p>
+    <w:p>
+      <w:pPr>
+        <w:pStyle w:val="TextoN3"/>
+      </w:pPr>
+      <w:r>
+        <w:t>[RF009</w:t>
+      </w:r>
+      <w:r>
+        <w:t xml:space="preserve">] </w:t>
+      </w:r>
+      <w:r>
+        <w:t xml:space="preserve">Disponibilizar </w:t>
+      </w:r>
+      <w:r>
+        <w:t>treino</w:t>
+      </w:r>
+    </w:p>
+    <w:p>
+      <w:pPr>
+        <w:pStyle w:val="TextoN3"/>
+        <w:rPr>
+          <w:b w:val="0"/>
+        </w:rPr>
+      </w:pPr>
+      <w:r>
+        <w:rPr>
+          <w:b w:val="0"/>
+        </w:rPr>
+        <w:t xml:space="preserve">O sistema deve disponibilizar </w:t>
+      </w:r>
+      <w:r>
+        <w:rPr>
+          <w:b w:val="0"/>
+        </w:rPr>
+        <w:t>os treinos para o usuário assim que os</w:t>
+      </w:r>
+      <w:r>
+        <w:rPr>
+          <w:b w:val="0"/>
+        </w:rPr>
+        <w:t xml:space="preserve"> mesm</w:t>
+      </w:r>
+      <w:r>
+        <w:rPr>
+          <w:b w:val="0"/>
+        </w:rPr>
+        <w:t>os forem cadastrado</w:t>
+      </w:r>
+      <w:r>
+        <w:rPr>
+          <w:b w:val="0"/>
+        </w:rPr>
+        <w:t>s.</w:t>
+      </w:r>
+    </w:p>
+    <w:p>
+      <w:pPr>
+        <w:pStyle w:val="TextoN3"/>
+      </w:pPr>
+      <w:r>
+        <w:t>Prioridade</w:t>
+      </w:r>
+      <w:r>
+        <w:t>:</w:t>
+      </w:r>
+      <w:r>
+        <w:rPr>
+          <w:b w:val="0"/>
+        </w:rPr>
+        <w:t xml:space="preserve"> [x] Essencial </w:t>
+      </w:r>
+      <w:proofErr w:type="gramStart"/>
+      <w:r>
+        <w:rPr>
+          <w:b w:val="0"/>
+        </w:rPr>
+        <w:t xml:space="preserve">[ </w:t>
+      </w:r>
+      <w:proofErr w:type="gramEnd"/>
+      <w:r>
+        <w:rPr>
+          <w:b w:val="0"/>
+        </w:rPr>
+        <w:t>] Importante [ ] Desejável</w:t>
+      </w:r>
+      <w:r>
+        <w:t xml:space="preserve"> </w:t>
+      </w:r>
+    </w:p>
+    <w:p>
+      <w:pPr>
+        <w:pStyle w:val="TextoN3"/>
+        <w:rPr>
+          <w:b w:val="0"/>
+        </w:rPr>
+      </w:pPr>
+      <w:r>
+        <w:t xml:space="preserve">Entradas e pré-condições: </w:t>
+      </w:r>
+      <w:r>
+        <w:rPr>
+          <w:b w:val="0"/>
+        </w:rPr>
+        <w:t>Treino e alunos cadastrados.</w:t>
+      </w:r>
+    </w:p>
+    <w:p>
+      <w:pPr>
+        <w:pStyle w:val="TextoN3"/>
+        <w:rPr>
+          <w:b w:val="0"/>
+        </w:rPr>
+      </w:pPr>
+      <w:r>
+        <w:t xml:space="preserve">Saídas e pós-condições: </w:t>
+      </w:r>
+      <w:r>
+        <w:rPr>
+          <w:b w:val="0"/>
+        </w:rPr>
+        <w:t>Treinos disponibilizados</w:t>
+      </w:r>
+      <w:r>
+        <w:rPr>
+          <w:b w:val="0"/>
+        </w:rPr>
+        <w:t xml:space="preserve"> para o aluno.</w:t>
+      </w:r>
+    </w:p>
+    <w:p>
+      <w:pPr>
+        <w:pStyle w:val="TitN1"/>
+        <w:numPr>
+          <w:ilvl w:val="0"/>
+          <w:numId w:val="0"/>
+        </w:numPr>
+        <w:ind w:left="360" w:hanging="360"/>
+      </w:pPr>
+    </w:p>
+    <w:p>
+      <w:pPr>
+        <w:pStyle w:val="TitN1"/>
+        <w:numPr>
+          <w:ilvl w:val="0"/>
+          <w:numId w:val="0"/>
+        </w:numPr>
+        <w:ind w:left="360" w:hanging="360"/>
+      </w:pPr>
+    </w:p>
+    <w:p>
+      <w:pPr>
+        <w:pStyle w:val="TitN1"/>
+        <w:numPr>
+          <w:ilvl w:val="0"/>
+          <w:numId w:val="0"/>
+        </w:numPr>
+        <w:ind w:left="360" w:hanging="360"/>
+      </w:pPr>
+    </w:p>
+    <w:p>
+      <w:pPr>
         <w:pStyle w:val="TitN3"/>
       </w:pPr>
       <w:r>
+        <w:lastRenderedPageBreak/>
         <w:t>Requisitos de Usuário</w:t>
       </w:r>
     </w:p>
@@ -6159,7 +6762,13 @@
         <w:rPr>
           <w:b/>
         </w:rPr>
-        <w:t>[RF001] Cadastrar treino</w:t>
+        <w:t>[RF002</w:t>
+      </w:r>
+      <w:r>
+        <w:rPr>
+          <w:b/>
+        </w:rPr>
+        <w:t>] Cadastrar treino</w:t>
       </w:r>
     </w:p>
     <w:p>
@@ -6274,7 +6883,13 @@
         <w:rPr>
           <w:b/>
         </w:rPr>
-        <w:t xml:space="preserve">[RF001] Cadastrar </w:t>
+        <w:t>[RF003</w:t>
+      </w:r>
+      <w:r>
+        <w:rPr>
+          <w:b/>
+        </w:rPr>
+        <w:t xml:space="preserve">] Cadastrar </w:t>
       </w:r>
       <w:r>
         <w:rPr>
@@ -6383,7 +6998,13 @@
         <w:rPr>
           <w:b/>
         </w:rPr>
-        <w:t xml:space="preserve">[RF001] </w:t>
+        <w:t>[RF004</w:t>
+      </w:r>
+      <w:r>
+        <w:rPr>
+          <w:b/>
+        </w:rPr>
+        <w:t xml:space="preserve">] </w:t>
       </w:r>
       <w:r>
         <w:rPr>
@@ -6495,7 +7116,13 @@
         <w:rPr>
           <w:b/>
         </w:rPr>
-        <w:t xml:space="preserve">[RF001] </w:t>
+        <w:t>[RF005</w:t>
+      </w:r>
+      <w:r>
+        <w:rPr>
+          <w:b/>
+        </w:rPr>
+        <w:t xml:space="preserve">] </w:t>
       </w:r>
       <w:r>
         <w:rPr>
@@ -6599,15 +7226,26 @@
     <w:p>
       <w:pPr>
         <w:pStyle w:val="TextoN2"/>
-        <w:rPr>
-          <w:b/>
-        </w:rPr>
-      </w:pPr>
-      <w:r>
-        <w:rPr>
-          <w:b/>
-        </w:rPr>
-        <w:t xml:space="preserve">[RF001] </w:t>
+      </w:pPr>
+    </w:p>
+    <w:p>
+      <w:pPr>
+        <w:pStyle w:val="TextoN2"/>
+        <w:rPr>
+          <w:b/>
+        </w:rPr>
+      </w:pPr>
+      <w:r>
+        <w:rPr>
+          <w:b/>
+        </w:rPr>
+        <w:t>[RF006</w:t>
+      </w:r>
+      <w:r>
+        <w:rPr>
+          <w:b/>
+        </w:rPr>
+        <w:t xml:space="preserve">] </w:t>
       </w:r>
       <w:r>
         <w:rPr>
@@ -6744,7 +7382,13 @@
         <w:rPr>
           <w:b/>
         </w:rPr>
-        <w:t>[RF001] Cadastrar treino</w:t>
+        <w:t>[RF007</w:t>
+      </w:r>
+      <w:r>
+        <w:rPr>
+          <w:b/>
+        </w:rPr>
+        <w:t>] Cadastrar treino</w:t>
       </w:r>
     </w:p>
     <w:p>
@@ -6839,16 +7483,854 @@
     <w:p>
       <w:pPr>
         <w:pStyle w:val="TextoN2"/>
-      </w:pPr>
+        <w:rPr>
+          <w:b/>
+        </w:rPr>
+      </w:pPr>
+      <w:r>
+        <w:rPr>
+          <w:b/>
+        </w:rPr>
+        <w:t>[RF008</w:t>
+      </w:r>
+      <w:r>
+        <w:rPr>
+          <w:b/>
+        </w:rPr>
+        <w:t xml:space="preserve">] </w:t>
+      </w:r>
+      <w:r>
+        <w:rPr>
+          <w:b/>
+        </w:rPr>
+        <w:t>Enviar mensagem ao consultor</w:t>
+      </w:r>
     </w:p>
     <w:p>
       <w:pPr>
         <w:pStyle w:val="TextoN2"/>
       </w:pPr>
+      <w:r>
+        <w:t xml:space="preserve">O sistema </w:t>
+      </w:r>
+      <w:r>
+        <w:t xml:space="preserve">deve permitir que o </w:t>
+      </w:r>
+      <w:r>
+        <w:t xml:space="preserve">usuário </w:t>
+      </w:r>
+      <w:proofErr w:type="gramStart"/>
+      <w:r>
+        <w:t>envie</w:t>
+      </w:r>
+      <w:proofErr w:type="gramEnd"/>
+      <w:r>
+        <w:t xml:space="preserve"> mensagens/feedback ao consultor.</w:t>
+      </w:r>
     </w:p>
     <w:p>
       <w:pPr>
         <w:pStyle w:val="TextoN2"/>
+      </w:pPr>
+      <w:r>
+        <w:rPr>
+          <w:b/>
+        </w:rPr>
+        <w:t>Prioridade</w:t>
+      </w:r>
+      <w:r>
+        <w:t xml:space="preserve">: </w:t>
+      </w:r>
+      <w:r>
+        <w:t xml:space="preserve">[x] Essencial </w:t>
+      </w:r>
+      <w:proofErr w:type="gramStart"/>
+      <w:r>
+        <w:t xml:space="preserve">[ </w:t>
+      </w:r>
+      <w:proofErr w:type="gramEnd"/>
+      <w:r>
+        <w:t xml:space="preserve">] Importante [ ] Desejável </w:t>
+      </w:r>
+    </w:p>
+    <w:p>
+      <w:pPr>
+        <w:pStyle w:val="TextoN2"/>
+      </w:pPr>
+      <w:r>
+        <w:rPr>
+          <w:b/>
+        </w:rPr>
+        <w:t>Entradas e pré-condições</w:t>
+      </w:r>
+      <w:r>
+        <w:rPr>
+          <w:b/>
+        </w:rPr>
+        <w:t xml:space="preserve">: </w:t>
+      </w:r>
+      <w:r>
+        <w:t>Usuário deve estar cadastrado.</w:t>
+      </w:r>
+      <w:r>
+        <w:rPr>
+          <w:b/>
+        </w:rPr>
+        <w:t xml:space="preserve"> </w:t>
+      </w:r>
+    </w:p>
+    <w:p>
+      <w:pPr>
+        <w:pStyle w:val="TextoN2"/>
+      </w:pPr>
+      <w:r>
+        <w:rPr>
+          <w:b/>
+        </w:rPr>
+        <w:t xml:space="preserve">Saídas e pós-condições: </w:t>
+      </w:r>
+      <w:r>
+        <w:t>Mensagem/</w:t>
+      </w:r>
+      <w:proofErr w:type="gramStart"/>
+      <w:r>
+        <w:t>feedback</w:t>
+      </w:r>
+      <w:proofErr w:type="gramEnd"/>
+      <w:r>
+        <w:t xml:space="preserve"> enviada ao consultor.</w:t>
+      </w:r>
+    </w:p>
+    <w:p>
+      <w:pPr>
+        <w:pStyle w:val="TextoN2"/>
+      </w:pPr>
+    </w:p>
+    <w:p>
+      <w:pPr>
+        <w:pStyle w:val="TextoN2"/>
+        <w:rPr>
+          <w:b/>
+        </w:rPr>
+      </w:pPr>
+      <w:r>
+        <w:rPr>
+          <w:b/>
+        </w:rPr>
+        <w:t>[RF008</w:t>
+      </w:r>
+      <w:r>
+        <w:rPr>
+          <w:b/>
+        </w:rPr>
+        <w:t xml:space="preserve">] </w:t>
+      </w:r>
+      <w:r>
+        <w:rPr>
+          <w:b/>
+        </w:rPr>
+        <w:t xml:space="preserve">Acessar </w:t>
+      </w:r>
+      <w:proofErr w:type="gramStart"/>
+      <w:r>
+        <w:rPr>
+          <w:b/>
+        </w:rPr>
+        <w:t>feedback</w:t>
+      </w:r>
+      <w:proofErr w:type="gramEnd"/>
+    </w:p>
+    <w:p>
+      <w:pPr>
+        <w:pStyle w:val="TextoN2"/>
+      </w:pPr>
+      <w:r>
+        <w:t xml:space="preserve">O sistema </w:t>
+      </w:r>
+      <w:r>
+        <w:t xml:space="preserve">deve permitir que o usuário </w:t>
+      </w:r>
+      <w:proofErr w:type="gramStart"/>
+      <w:r>
+        <w:t>acesse</w:t>
+      </w:r>
+      <w:proofErr w:type="gramEnd"/>
+      <w:r>
+        <w:t xml:space="preserve"> os feedbacks.</w:t>
+      </w:r>
+    </w:p>
+    <w:p>
+      <w:pPr>
+        <w:pStyle w:val="TextoN2"/>
+      </w:pPr>
+      <w:r>
+        <w:rPr>
+          <w:b/>
+        </w:rPr>
+        <w:t>Prioridade</w:t>
+      </w:r>
+      <w:r>
+        <w:t xml:space="preserve">: </w:t>
+      </w:r>
+      <w:r>
+        <w:t xml:space="preserve">[x] Essencial </w:t>
+      </w:r>
+      <w:proofErr w:type="gramStart"/>
+      <w:r>
+        <w:t xml:space="preserve">[ </w:t>
+      </w:r>
+      <w:proofErr w:type="gramEnd"/>
+      <w:r>
+        <w:t xml:space="preserve">] Importante [ ] Desejável </w:t>
+      </w:r>
+    </w:p>
+    <w:p>
+      <w:pPr>
+        <w:pStyle w:val="TextoN2"/>
+      </w:pPr>
+      <w:r>
+        <w:rPr>
+          <w:b/>
+        </w:rPr>
+        <w:t>Entradas e pré-condições</w:t>
+      </w:r>
+      <w:r>
+        <w:rPr>
+          <w:b/>
+        </w:rPr>
+        <w:t xml:space="preserve">: </w:t>
+      </w:r>
+      <w:r>
+        <w:t>Usuário deve estar cadastrado.</w:t>
+      </w:r>
+    </w:p>
+    <w:p>
+      <w:pPr>
+        <w:pStyle w:val="TextoN2"/>
+      </w:pPr>
+      <w:r>
+        <w:rPr>
+          <w:b/>
+        </w:rPr>
+        <w:t xml:space="preserve">Saídas e pós-condições: </w:t>
+      </w:r>
+      <w:r>
+        <w:t xml:space="preserve">Acesso ao </w:t>
+      </w:r>
+      <w:proofErr w:type="gramStart"/>
+      <w:r>
+        <w:t>feedback</w:t>
+      </w:r>
+      <w:proofErr w:type="gramEnd"/>
+      <w:r>
+        <w:t xml:space="preserve"> liberado.</w:t>
+      </w:r>
+    </w:p>
+    <w:p>
+      <w:pPr>
+        <w:pStyle w:val="TextoN2"/>
+      </w:pPr>
+    </w:p>
+    <w:p>
+      <w:pPr>
+        <w:pStyle w:val="TextoN2"/>
+      </w:pPr>
+    </w:p>
+    <w:p>
+      <w:pPr>
+        <w:pStyle w:val="TextoN2"/>
+      </w:pPr>
+    </w:p>
+    <w:p>
+      <w:pPr>
+        <w:pStyle w:val="TextoN2"/>
+      </w:pPr>
+    </w:p>
+    <w:p>
+      <w:pPr>
+        <w:spacing w:after="200" w:line="276" w:lineRule="auto"/>
+        <w:rPr>
+          <w:rFonts w:ascii="Arial" w:hAnsi="Arial" w:cs="Arial"/>
+          <w:color w:val="000000"/>
+        </w:rPr>
+      </w:pPr>
+      <w:r>
+        <w:br w:type="page"/>
+      </w:r>
+    </w:p>
+    <w:p>
+      <w:pPr>
+        <w:pStyle w:val="TitN3"/>
+      </w:pPr>
+      <w:r>
+        <w:lastRenderedPageBreak/>
+        <w:t>Requisitos de Administrador</w:t>
+      </w:r>
+    </w:p>
+    <w:p>
+      <w:pPr>
+        <w:pStyle w:val="TitN2"/>
+      </w:pPr>
+      <w:r>
+        <w:t>Requisitos Não Funcionais</w:t>
+      </w:r>
+    </w:p>
+    <w:p>
+      <w:pPr>
+        <w:pStyle w:val="TextoN2"/>
+      </w:pPr>
+      <w:r>
+        <w:t>Esse item tem como propósito a descrição dos requisitos não funcionais do sistema.</w:t>
+      </w:r>
+    </w:p>
+    <w:p>
+      <w:pPr>
+        <w:pStyle w:val="TitN3"/>
+      </w:pPr>
+      <w:r>
+        <w:t>Requisitos de Aparência e Estilo</w:t>
+      </w:r>
+    </w:p>
+    <w:p>
+      <w:pPr>
+        <w:pStyle w:val="TextoN3"/>
+      </w:pPr>
+      <w:r>
+        <w:t>[RNF001</w:t>
+      </w:r>
+      <w:r>
+        <w:t xml:space="preserve">] Aparência e estilo </w:t>
+      </w:r>
+    </w:p>
+    <w:p>
+      <w:pPr>
+        <w:pStyle w:val="TextoN3"/>
+        <w:rPr>
+          <w:b w:val="0"/>
+        </w:rPr>
+      </w:pPr>
+      <w:r>
+        <w:rPr>
+          <w:b w:val="0"/>
+        </w:rPr>
+        <w:t xml:space="preserve">O sistema deve </w:t>
+      </w:r>
+      <w:r>
+        <w:rPr>
+          <w:b w:val="0"/>
+        </w:rPr>
+        <w:t xml:space="preserve">possuir </w:t>
+      </w:r>
+      <w:proofErr w:type="gramStart"/>
+      <w:r>
+        <w:rPr>
+          <w:b w:val="0"/>
+        </w:rPr>
+        <w:t>predominante as cores azul, vermelho e cinza</w:t>
+      </w:r>
+      <w:proofErr w:type="gramEnd"/>
+      <w:r>
+        <w:rPr>
+          <w:b w:val="0"/>
+        </w:rPr>
+        <w:t xml:space="preserve">. </w:t>
+      </w:r>
+    </w:p>
+    <w:p>
+      <w:pPr>
+        <w:pStyle w:val="TextoN3"/>
+        <w:rPr>
+          <w:b w:val="0"/>
+        </w:rPr>
+      </w:pPr>
+      <w:r>
+        <w:t xml:space="preserve">Prioridade: </w:t>
+      </w:r>
+      <w:r>
+        <w:rPr>
+          <w:b w:val="0"/>
+        </w:rPr>
+        <w:t xml:space="preserve">[x] Essencial </w:t>
+      </w:r>
+      <w:proofErr w:type="gramStart"/>
+      <w:r>
+        <w:rPr>
+          <w:b w:val="0"/>
+        </w:rPr>
+        <w:t xml:space="preserve">[ </w:t>
+      </w:r>
+      <w:proofErr w:type="gramEnd"/>
+      <w:r>
+        <w:rPr>
+          <w:b w:val="0"/>
+        </w:rPr>
+        <w:t xml:space="preserve">] Importante [ ] Desejável </w:t>
+      </w:r>
+    </w:p>
+    <w:p>
+      <w:pPr>
+        <w:pStyle w:val="TextoN3"/>
+      </w:pPr>
+      <w:r>
+        <w:t>Entradas e pré-condições:</w:t>
+      </w:r>
+    </w:p>
+    <w:p>
+      <w:pPr>
+        <w:pStyle w:val="TextoN3"/>
+      </w:pPr>
+      <w:r>
+        <w:t>Saídas e pós-condições</w:t>
+      </w:r>
+      <w:r>
+        <w:t>:</w:t>
+      </w:r>
+    </w:p>
+    <w:p>
+      <w:pPr>
+        <w:pStyle w:val="TextoN3"/>
+      </w:pPr>
+    </w:p>
+    <w:p>
+      <w:pPr>
+        <w:pStyle w:val="TextoN3"/>
+      </w:pPr>
+      <w:r>
+        <w:t>[RNF002</w:t>
+      </w:r>
+      <w:r>
+        <w:t xml:space="preserve">] Aparência e estilo </w:t>
+      </w:r>
+    </w:p>
+    <w:p>
+      <w:pPr>
+        <w:pStyle w:val="TextoN3"/>
+        <w:rPr>
+          <w:b w:val="0"/>
+        </w:rPr>
+      </w:pPr>
+      <w:r>
+        <w:rPr>
+          <w:b w:val="0"/>
+        </w:rPr>
+        <w:t xml:space="preserve">O sistema deve ter como fonte padrão a fonte “Arial” em todo sistema. </w:t>
+      </w:r>
+    </w:p>
+    <w:p>
+      <w:pPr>
+        <w:pStyle w:val="TextoN3"/>
+        <w:rPr>
+          <w:b w:val="0"/>
+        </w:rPr>
+      </w:pPr>
+      <w:r>
+        <w:t xml:space="preserve">Prioridade: </w:t>
+      </w:r>
+      <w:r>
+        <w:rPr>
+          <w:b w:val="0"/>
+        </w:rPr>
+        <w:t xml:space="preserve">[x] Essencial </w:t>
+      </w:r>
+      <w:proofErr w:type="gramStart"/>
+      <w:r>
+        <w:rPr>
+          <w:b w:val="0"/>
+        </w:rPr>
+        <w:t xml:space="preserve">[ </w:t>
+      </w:r>
+      <w:proofErr w:type="gramEnd"/>
+      <w:r>
+        <w:rPr>
+          <w:b w:val="0"/>
+        </w:rPr>
+        <w:t xml:space="preserve">] Importante [ ] Desejável </w:t>
+      </w:r>
+    </w:p>
+    <w:p>
+      <w:pPr>
+        <w:pStyle w:val="TextoN3"/>
+      </w:pPr>
+      <w:r>
+        <w:t>Entradas e pré-condições:</w:t>
+      </w:r>
+    </w:p>
+    <w:p>
+      <w:pPr>
+        <w:pStyle w:val="TextoN3"/>
+      </w:pPr>
+      <w:r>
+        <w:t>Saídas e pós-condições</w:t>
+      </w:r>
+      <w:r>
+        <w:t>:</w:t>
+      </w:r>
+    </w:p>
+    <w:p>
+      <w:pPr>
+        <w:pStyle w:val="TextoN3"/>
+      </w:pPr>
+    </w:p>
+    <w:p>
+      <w:pPr>
+        <w:pStyle w:val="TitN3"/>
+      </w:pPr>
+      <w:r>
+        <w:t>Requisitos de Usabilidade e Humanidade</w:t>
+      </w:r>
+    </w:p>
+    <w:p>
+      <w:pPr>
+        <w:pStyle w:val="TextoN3"/>
+      </w:pPr>
+      <w:r>
+        <w:t>[RNF003</w:t>
+      </w:r>
+      <w:r>
+        <w:t>] Idioma</w:t>
+      </w:r>
+    </w:p>
+    <w:p>
+      <w:pPr>
+        <w:pStyle w:val="TextoN3"/>
+        <w:rPr>
+          <w:b w:val="0"/>
+        </w:rPr>
+      </w:pPr>
+      <w:r>
+        <w:rPr>
+          <w:b w:val="0"/>
+        </w:rPr>
+        <w:t xml:space="preserve">O sistema deve ter como padrão </w:t>
+      </w:r>
+      <w:r>
+        <w:rPr>
+          <w:b w:val="0"/>
+        </w:rPr>
+        <w:t>a língua portuguesa.</w:t>
+      </w:r>
+    </w:p>
+    <w:p>
+      <w:pPr>
+        <w:pStyle w:val="TextoN3"/>
+      </w:pPr>
+      <w:r>
+        <w:t xml:space="preserve">Prioridade: </w:t>
+      </w:r>
+      <w:r>
+        <w:rPr>
+          <w:b w:val="0"/>
+        </w:rPr>
+        <w:t xml:space="preserve">[x] Essencial </w:t>
+      </w:r>
+      <w:proofErr w:type="gramStart"/>
+      <w:r>
+        <w:rPr>
+          <w:b w:val="0"/>
+        </w:rPr>
+        <w:t xml:space="preserve">[ </w:t>
+      </w:r>
+      <w:proofErr w:type="gramEnd"/>
+      <w:r>
+        <w:rPr>
+          <w:b w:val="0"/>
+        </w:rPr>
+        <w:t>] Importante [ ] Desejável</w:t>
+      </w:r>
+      <w:r>
+        <w:t xml:space="preserve"> </w:t>
+      </w:r>
+    </w:p>
+    <w:p>
+      <w:pPr>
+        <w:pStyle w:val="TextoN3"/>
+      </w:pPr>
+      <w:r>
+        <w:t>Entradas e pré-condições:</w:t>
+      </w:r>
+    </w:p>
+    <w:p>
+      <w:pPr>
+        <w:pStyle w:val="TextoN3"/>
+      </w:pPr>
+      <w:r>
+        <w:t>Saídas e pós-condições</w:t>
+      </w:r>
+      <w:r>
+        <w:t>:</w:t>
+      </w:r>
+    </w:p>
+    <w:p>
+      <w:pPr>
+        <w:pStyle w:val="TextoN3"/>
+      </w:pPr>
+    </w:p>
+    <w:p>
+      <w:pPr>
+        <w:pStyle w:val="TextoN3"/>
+      </w:pPr>
+      <w:r>
+        <w:t>[RNF004</w:t>
+      </w:r>
+      <w:r>
+        <w:t xml:space="preserve">] </w:t>
+      </w:r>
+      <w:r>
+        <w:t>Interatividade</w:t>
+      </w:r>
+      <w:r>
+        <w:t xml:space="preserve"> </w:t>
+      </w:r>
+    </w:p>
+    <w:p>
+      <w:pPr>
+        <w:pStyle w:val="TextoN3"/>
+        <w:rPr>
+          <w:b w:val="0"/>
+        </w:rPr>
+      </w:pPr>
+      <w:r>
+        <w:rPr>
+          <w:b w:val="0"/>
+        </w:rPr>
+        <w:t>O sistema deve ser de fácil entendimento para todo tipo de usuário.</w:t>
+      </w:r>
+    </w:p>
+    <w:p>
+      <w:pPr>
+        <w:pStyle w:val="TextoN3"/>
+      </w:pPr>
+      <w:r>
+        <w:t xml:space="preserve">Prioridade: </w:t>
+      </w:r>
+      <w:r>
+        <w:rPr>
+          <w:b w:val="0"/>
+        </w:rPr>
+        <w:t xml:space="preserve">[x] Essencial </w:t>
+      </w:r>
+      <w:proofErr w:type="gramStart"/>
+      <w:r>
+        <w:rPr>
+          <w:b w:val="0"/>
+        </w:rPr>
+        <w:t xml:space="preserve">[ </w:t>
+      </w:r>
+      <w:proofErr w:type="gramEnd"/>
+      <w:r>
+        <w:rPr>
+          <w:b w:val="0"/>
+        </w:rPr>
+        <w:t xml:space="preserve">] Importante [ ] Desejável </w:t>
+      </w:r>
+    </w:p>
+    <w:p>
+      <w:pPr>
+        <w:pStyle w:val="TextoN3"/>
+      </w:pPr>
+      <w:r>
+        <w:t>Entradas e pré-condições:</w:t>
+      </w:r>
+    </w:p>
+    <w:p>
+      <w:pPr>
+        <w:pStyle w:val="TextoN3"/>
+      </w:pPr>
+      <w:r>
+        <w:t>Saídas e pós-condições</w:t>
+      </w:r>
+      <w:r>
+        <w:t>:</w:t>
+      </w:r>
+    </w:p>
+    <w:p>
+      <w:pPr>
+        <w:spacing w:after="200" w:line="276" w:lineRule="auto"/>
+        <w:rPr>
+          <w:rFonts w:ascii="Arial" w:hAnsi="Arial" w:cs="Arial"/>
+          <w:b/>
+          <w:color w:val="000000"/>
+        </w:rPr>
+      </w:pPr>
+      <w:r>
+        <w:br w:type="page"/>
+      </w:r>
+    </w:p>
+    <w:p>
+      <w:pPr>
+        <w:pStyle w:val="TextoN3"/>
+      </w:pPr>
+    </w:p>
+    <w:p>
+      <w:pPr>
+        <w:pStyle w:val="TextoN3"/>
+      </w:pPr>
+      <w:r>
+        <w:t>[RNF005</w:t>
+      </w:r>
+      <w:r>
+        <w:t xml:space="preserve">] </w:t>
+      </w:r>
+      <w:r>
+        <w:t>Interatividade</w:t>
+      </w:r>
+      <w:r>
+        <w:t xml:space="preserve"> </w:t>
+      </w:r>
+    </w:p>
+    <w:p>
+      <w:pPr>
+        <w:pStyle w:val="TextoN3"/>
+        <w:rPr>
+          <w:b w:val="0"/>
+        </w:rPr>
+      </w:pPr>
+      <w:r>
+        <w:rPr>
+          <w:b w:val="0"/>
+        </w:rPr>
+        <w:t>O sistema deve ter fácil manuseio para uma melhor interação com todos os tipos de usuários.</w:t>
+      </w:r>
+    </w:p>
+    <w:p>
+      <w:pPr>
+        <w:pStyle w:val="TextoN3"/>
+      </w:pPr>
+      <w:r>
+        <w:t xml:space="preserve">Prioridade: </w:t>
+      </w:r>
+      <w:r>
+        <w:rPr>
+          <w:b w:val="0"/>
+        </w:rPr>
+        <w:t xml:space="preserve">[x] Essencial </w:t>
+      </w:r>
+      <w:proofErr w:type="gramStart"/>
+      <w:r>
+        <w:rPr>
+          <w:b w:val="0"/>
+        </w:rPr>
+        <w:t xml:space="preserve">[ </w:t>
+      </w:r>
+      <w:proofErr w:type="gramEnd"/>
+      <w:r>
+        <w:rPr>
+          <w:b w:val="0"/>
+        </w:rPr>
+        <w:t>] Importante [ ] Desejável</w:t>
+      </w:r>
+      <w:r>
+        <w:t xml:space="preserve"> </w:t>
+      </w:r>
+    </w:p>
+    <w:p>
+      <w:pPr>
+        <w:pStyle w:val="TextoN3"/>
+      </w:pPr>
+      <w:r>
+        <w:t>Entradas e pré-condições:</w:t>
+      </w:r>
+    </w:p>
+    <w:p>
+      <w:pPr>
+        <w:pStyle w:val="TextoN3"/>
+      </w:pPr>
+      <w:r>
+        <w:t>Saídas e pós-condições</w:t>
+      </w:r>
+      <w:r>
+        <w:t>:</w:t>
+      </w:r>
+    </w:p>
+    <w:p>
+      <w:pPr>
+        <w:pStyle w:val="TextoN3"/>
+      </w:pPr>
+    </w:p>
+    <w:p>
+      <w:pPr>
+        <w:pStyle w:val="TextoN3"/>
+      </w:pPr>
+      <w:r>
+        <w:t>[RNF006</w:t>
+      </w:r>
+      <w:r>
+        <w:t xml:space="preserve">] </w:t>
+      </w:r>
+      <w:r>
+        <w:t>Interatividade</w:t>
+      </w:r>
+      <w:r>
+        <w:t xml:space="preserve"> </w:t>
+      </w:r>
+    </w:p>
+    <w:p>
+      <w:pPr>
+        <w:pStyle w:val="TextoN3"/>
+        <w:rPr>
+          <w:b w:val="0"/>
+        </w:rPr>
+      </w:pPr>
+      <w:r>
+        <w:rPr>
+          <w:b w:val="0"/>
+        </w:rPr>
+        <w:t>O sistema deve ter simbologias padronizadas para facilitar na utilização do sistema para qualquer tipo de usuário.</w:t>
+      </w:r>
+    </w:p>
+    <w:p>
+      <w:pPr>
+        <w:pStyle w:val="TextoN3"/>
+      </w:pPr>
+      <w:r>
+        <w:t xml:space="preserve">Prioridade: </w:t>
+      </w:r>
+      <w:r>
+        <w:rPr>
+          <w:b w:val="0"/>
+        </w:rPr>
+        <w:t xml:space="preserve">[x] Essencial </w:t>
+      </w:r>
+      <w:proofErr w:type="gramStart"/>
+      <w:r>
+        <w:rPr>
+          <w:b w:val="0"/>
+        </w:rPr>
+        <w:t xml:space="preserve">[ </w:t>
+      </w:r>
+      <w:proofErr w:type="gramEnd"/>
+      <w:r>
+        <w:rPr>
+          <w:b w:val="0"/>
+        </w:rPr>
+        <w:t>] Importante [ ] Desejável</w:t>
+      </w:r>
+      <w:r>
+        <w:t xml:space="preserve"> </w:t>
+      </w:r>
+    </w:p>
+    <w:p>
+      <w:pPr>
+        <w:pStyle w:val="TextoN3"/>
+      </w:pPr>
+      <w:r>
+        <w:t>Entradas e pré-condições:</w:t>
+      </w:r>
+    </w:p>
+    <w:p>
+      <w:pPr>
+        <w:pStyle w:val="TextoN3"/>
+      </w:pPr>
+      <w:r>
+        <w:t>Saídas e pós-condições</w:t>
+      </w:r>
+      <w:r>
+        <w:t>:</w:t>
+      </w:r>
+    </w:p>
+    <w:p>
+      <w:pPr>
+        <w:pStyle w:val="TextoN3"/>
       </w:pPr>
     </w:p>
     <w:p>
@@ -6863,10 +8345,10 @@
     </w:p>
     <w:p>
       <w:pPr>
-        <w:pStyle w:val="TitN3"/>
-      </w:pPr>
-      <w:r>
-        <w:t>Requisitos de Administrador</w:t>
+        <w:pStyle w:val="TitN1"/>
+      </w:pPr>
+      <w:r>
+        <w:t>Diagramas</w:t>
       </w:r>
     </w:p>
     <w:p>
@@ -6874,375 +8356,7 @@
         <w:pStyle w:val="TitN2"/>
       </w:pPr>
       <w:r>
-        <w:t>Requisitos Não Funcionais</w:t>
-      </w:r>
-    </w:p>
-    <w:p>
-      <w:pPr>
-        <w:pStyle w:val="TextoN2"/>
-      </w:pPr>
-      <w:r>
-        <w:t>Esse item tem como propósito a descrição dos requisitos não funcionais do sistema.</w:t>
-      </w:r>
-    </w:p>
-    <w:p>
-      <w:pPr>
-        <w:pStyle w:val="TitN3"/>
-      </w:pPr>
-      <w:r>
-        <w:t>Requisitos de Aparência e Estilo</w:t>
-      </w:r>
-    </w:p>
-    <w:p>
-      <w:pPr>
-        <w:pStyle w:val="TextoN3"/>
-      </w:pPr>
-      <w:r>
-        <w:t>[RNF001</w:t>
-      </w:r>
-      <w:r>
-        <w:t xml:space="preserve">] Aparência e estilo </w:t>
-      </w:r>
-    </w:p>
-    <w:p>
-      <w:pPr>
-        <w:pStyle w:val="TextoN3"/>
-        <w:rPr>
-          <w:b w:val="0"/>
-        </w:rPr>
-      </w:pPr>
-      <w:r>
-        <w:rPr>
-          <w:b w:val="0"/>
-        </w:rPr>
-        <w:t xml:space="preserve">O sistema deve </w:t>
-      </w:r>
-      <w:r>
-        <w:rPr>
-          <w:b w:val="0"/>
-        </w:rPr>
-        <w:t xml:space="preserve">possuir </w:t>
-      </w:r>
-      <w:proofErr w:type="gramStart"/>
-      <w:r>
-        <w:rPr>
-          <w:b w:val="0"/>
-        </w:rPr>
-        <w:t>predominante as cores azul, vermelho e cinza</w:t>
-      </w:r>
-      <w:proofErr w:type="gramEnd"/>
-      <w:r>
-        <w:rPr>
-          <w:b w:val="0"/>
-        </w:rPr>
-        <w:t xml:space="preserve">. </w:t>
-      </w:r>
-    </w:p>
-    <w:p>
-      <w:pPr>
-        <w:pStyle w:val="TextoN3"/>
-        <w:rPr>
-          <w:b w:val="0"/>
-        </w:rPr>
-      </w:pPr>
-      <w:r>
-        <w:t xml:space="preserve">Prioridade: </w:t>
-      </w:r>
-      <w:r>
-        <w:rPr>
-          <w:b w:val="0"/>
-        </w:rPr>
-        <w:t xml:space="preserve">[x] Essencial </w:t>
-      </w:r>
-      <w:proofErr w:type="gramStart"/>
-      <w:r>
-        <w:rPr>
-          <w:b w:val="0"/>
-        </w:rPr>
-        <w:t xml:space="preserve">[ </w:t>
-      </w:r>
-      <w:proofErr w:type="gramEnd"/>
-      <w:r>
-        <w:rPr>
-          <w:b w:val="0"/>
-        </w:rPr>
-        <w:t xml:space="preserve">] Importante [ ] Desejável </w:t>
-      </w:r>
-    </w:p>
-    <w:p>
-      <w:pPr>
-        <w:pStyle w:val="TextoN3"/>
-      </w:pPr>
-      <w:r>
-        <w:t>Entradas e pré-condições:</w:t>
-      </w:r>
-    </w:p>
-    <w:p>
-      <w:pPr>
-        <w:pStyle w:val="TextoN3"/>
-      </w:pPr>
-      <w:r>
-        <w:t>Saídas e pós-condições</w:t>
-      </w:r>
-      <w:r>
-        <w:t>:</w:t>
-      </w:r>
-    </w:p>
-    <w:p>
-      <w:pPr>
-        <w:pStyle w:val="TextoN3"/>
-      </w:pPr>
-    </w:p>
-    <w:p>
-      <w:pPr>
-        <w:pStyle w:val="TextoN3"/>
-      </w:pPr>
-      <w:r>
-        <w:t>[RNF002</w:t>
-      </w:r>
-      <w:r>
-        <w:t xml:space="preserve">] Aparência e estilo </w:t>
-      </w:r>
-    </w:p>
-    <w:p>
-      <w:pPr>
-        <w:pStyle w:val="TextoN3"/>
-        <w:rPr>
-          <w:b w:val="0"/>
-        </w:rPr>
-      </w:pPr>
-      <w:r>
-        <w:rPr>
-          <w:b w:val="0"/>
-        </w:rPr>
-        <w:t xml:space="preserve">O sistema deve ter como fonte padrão a fonte “Arial” em todo sistema. </w:t>
-      </w:r>
-    </w:p>
-    <w:p>
-      <w:pPr>
-        <w:pStyle w:val="TextoN3"/>
-        <w:rPr>
-          <w:b w:val="0"/>
-        </w:rPr>
-      </w:pPr>
-      <w:r>
-        <w:t xml:space="preserve">Prioridade: </w:t>
-      </w:r>
-      <w:r>
-        <w:rPr>
-          <w:b w:val="0"/>
-        </w:rPr>
-        <w:t xml:space="preserve">[x] Essencial </w:t>
-      </w:r>
-      <w:proofErr w:type="gramStart"/>
-      <w:r>
-        <w:rPr>
-          <w:b w:val="0"/>
-        </w:rPr>
-        <w:t xml:space="preserve">[ </w:t>
-      </w:r>
-      <w:proofErr w:type="gramEnd"/>
-      <w:r>
-        <w:rPr>
-          <w:b w:val="0"/>
-        </w:rPr>
-        <w:t xml:space="preserve">] Importante [ ] Desejável </w:t>
-      </w:r>
-    </w:p>
-    <w:p>
-      <w:pPr>
-        <w:pStyle w:val="TextoN3"/>
-      </w:pPr>
-      <w:r>
-        <w:t>Entradas e pré-condições:</w:t>
-      </w:r>
-    </w:p>
-    <w:p>
-      <w:pPr>
-        <w:pStyle w:val="TextoN3"/>
-      </w:pPr>
-      <w:r>
-        <w:t>Saídas e pós-condições</w:t>
-      </w:r>
-      <w:r>
-        <w:t>:</w:t>
-      </w:r>
-    </w:p>
-    <w:p>
-      <w:pPr>
-        <w:pStyle w:val="TextoN3"/>
-      </w:pPr>
-    </w:p>
-    <w:p>
-      <w:pPr>
-        <w:pStyle w:val="TitN3"/>
-      </w:pPr>
-      <w:r>
-        <w:t>Requisitos de Usabilidade e Humanidade</w:t>
-      </w:r>
-    </w:p>
-    <w:p>
-      <w:pPr>
-        <w:pStyle w:val="TextoN3"/>
-      </w:pPr>
-      <w:r>
-        <w:t>[RNF003</w:t>
-      </w:r>
-      <w:r>
-        <w:t>] Idioma</w:t>
-      </w:r>
-    </w:p>
-    <w:p>
-      <w:pPr>
-        <w:pStyle w:val="TextoN3"/>
-        <w:rPr>
-          <w:b w:val="0"/>
-        </w:rPr>
-      </w:pPr>
-      <w:r>
-        <w:rPr>
-          <w:b w:val="0"/>
-        </w:rPr>
-        <w:t xml:space="preserve">O sistema deve ter como padrão </w:t>
-      </w:r>
-      <w:r>
-        <w:rPr>
-          <w:b w:val="0"/>
-        </w:rPr>
-        <w:t>a língua portuguesa.</w:t>
-      </w:r>
-    </w:p>
-    <w:p>
-      <w:pPr>
-        <w:pStyle w:val="TextoN3"/>
-      </w:pPr>
-      <w:r>
-        <w:t xml:space="preserve">Prioridade: </w:t>
-      </w:r>
-      <w:r>
-        <w:rPr>
-          <w:b w:val="0"/>
-        </w:rPr>
-        <w:t xml:space="preserve">[x] Essencial </w:t>
-      </w:r>
-      <w:proofErr w:type="gramStart"/>
-      <w:r>
-        <w:rPr>
-          <w:b w:val="0"/>
-        </w:rPr>
-        <w:t xml:space="preserve">[ </w:t>
-      </w:r>
-      <w:proofErr w:type="gramEnd"/>
-      <w:r>
-        <w:rPr>
-          <w:b w:val="0"/>
-        </w:rPr>
-        <w:t>] Importante [ ] Desejável</w:t>
-      </w:r>
-      <w:r>
-        <w:t xml:space="preserve"> </w:t>
-      </w:r>
-    </w:p>
-    <w:p>
-      <w:pPr>
-        <w:pStyle w:val="TextoN3"/>
-      </w:pPr>
-      <w:r>
-        <w:t>Entradas e pré-condições:</w:t>
-      </w:r>
-    </w:p>
-    <w:p>
-      <w:pPr>
-        <w:pStyle w:val="TextoN3"/>
-      </w:pPr>
-      <w:r>
-        <w:t>Saídas e pós-condições</w:t>
-      </w:r>
-      <w:r>
-        <w:t>:</w:t>
-      </w:r>
-    </w:p>
-    <w:p>
-      <w:pPr>
-        <w:pStyle w:val="TextoN3"/>
-      </w:pPr>
-    </w:p>
-    <w:p>
-      <w:pPr>
-        <w:pStyle w:val="TextoN3"/>
-      </w:pPr>
-      <w:r>
-        <w:t>[RNF004</w:t>
-      </w:r>
-      <w:r>
-        <w:t xml:space="preserve">] </w:t>
-      </w:r>
-      <w:r>
-        <w:t>Interatividade</w:t>
-      </w:r>
-      <w:r>
-        <w:t xml:space="preserve"> </w:t>
-      </w:r>
-    </w:p>
-    <w:p>
-      <w:pPr>
-        <w:pStyle w:val="TextoN3"/>
-        <w:rPr>
-          <w:b w:val="0"/>
-        </w:rPr>
-      </w:pPr>
-      <w:r>
-        <w:rPr>
-          <w:b w:val="0"/>
-        </w:rPr>
-        <w:t>O sistema deve ser de fácil entendimento para todo tipo de usuário.</w:t>
-      </w:r>
-    </w:p>
-    <w:p>
-      <w:pPr>
-        <w:pStyle w:val="TextoN3"/>
-      </w:pPr>
-      <w:r>
-        <w:t xml:space="preserve">Prioridade: </w:t>
-      </w:r>
-      <w:r>
-        <w:rPr>
-          <w:b w:val="0"/>
-        </w:rPr>
-        <w:t xml:space="preserve">[x] Essencial </w:t>
-      </w:r>
-      <w:proofErr w:type="gramStart"/>
-      <w:r>
-        <w:rPr>
-          <w:b w:val="0"/>
-        </w:rPr>
-        <w:t xml:space="preserve">[ </w:t>
-      </w:r>
-      <w:proofErr w:type="gramEnd"/>
-      <w:r>
-        <w:rPr>
-          <w:b w:val="0"/>
-        </w:rPr>
-        <w:t xml:space="preserve">] Importante [ ] Desejável </w:t>
-      </w:r>
-    </w:p>
-    <w:p>
-      <w:pPr>
-        <w:pStyle w:val="TextoN3"/>
-      </w:pPr>
-      <w:r>
-        <w:t>Entradas e pré-condições:</w:t>
-      </w:r>
-    </w:p>
-    <w:p>
-      <w:pPr>
-        <w:pStyle w:val="TextoN3"/>
-      </w:pPr>
-      <w:r>
-        <w:t>Saídas e pós-condições</w:t>
-      </w:r>
-      <w:r>
-        <w:t>:</w:t>
+        <w:t>Diagrama de Classes</w:t>
       </w:r>
     </w:p>
     <w:p>
@@ -7260,226 +8374,451 @@
     </w:p>
     <w:p>
       <w:pPr>
-        <w:pStyle w:val="TextoN3"/>
-      </w:pPr>
-    </w:p>
-    <w:p>
-      <w:pPr>
-        <w:pStyle w:val="TextoN3"/>
-      </w:pPr>
-      <w:r>
-        <w:t>[RNF005</w:t>
-      </w:r>
-      <w:r>
-        <w:t xml:space="preserve">] </w:t>
-      </w:r>
-      <w:r>
-        <w:t>Interatividade</w:t>
-      </w:r>
-      <w:r>
-        <w:t xml:space="preserve"> </w:t>
-      </w:r>
-    </w:p>
-    <w:p>
-      <w:pPr>
-        <w:pStyle w:val="TextoN3"/>
-        <w:rPr>
-          <w:b w:val="0"/>
-        </w:rPr>
-      </w:pPr>
-      <w:r>
-        <w:rPr>
-          <w:b w:val="0"/>
-        </w:rPr>
-        <w:t>O sistema deve ter fácil manuseio para uma melhor interação com todos os tipos de usuários.</w:t>
-      </w:r>
-    </w:p>
-    <w:p>
-      <w:pPr>
-        <w:pStyle w:val="TextoN3"/>
-      </w:pPr>
-      <w:r>
-        <w:t xml:space="preserve">Prioridade: </w:t>
-      </w:r>
-      <w:r>
-        <w:rPr>
-          <w:b w:val="0"/>
-        </w:rPr>
-        <w:t xml:space="preserve">[x] Essencial </w:t>
-      </w:r>
-      <w:proofErr w:type="gramStart"/>
-      <w:r>
-        <w:rPr>
-          <w:b w:val="0"/>
-        </w:rPr>
-        <w:t xml:space="preserve">[ </w:t>
-      </w:r>
-      <w:proofErr w:type="gramEnd"/>
-      <w:r>
-        <w:rPr>
-          <w:b w:val="0"/>
-        </w:rPr>
-        <w:t>] Importante [ ] Desejável</w:t>
-      </w:r>
-      <w:r>
-        <w:t xml:space="preserve"> </w:t>
-      </w:r>
-    </w:p>
-    <w:p>
-      <w:pPr>
-        <w:pStyle w:val="TextoN3"/>
-      </w:pPr>
-      <w:r>
-        <w:t>Entradas e pré-condições:</w:t>
-      </w:r>
-    </w:p>
-    <w:p>
-      <w:pPr>
-        <w:pStyle w:val="TextoN3"/>
-      </w:pPr>
-      <w:r>
-        <w:t>Saídas e pós-condições</w:t>
-      </w:r>
-      <w:r>
-        <w:t>:</w:t>
-      </w:r>
-    </w:p>
-    <w:p>
-      <w:pPr>
-        <w:pStyle w:val="TextoN3"/>
-      </w:pPr>
-    </w:p>
-    <w:p>
-      <w:pPr>
-        <w:pStyle w:val="TextoN3"/>
-      </w:pPr>
-      <w:r>
-        <w:t>[RNF006</w:t>
-      </w:r>
-      <w:r>
-        <w:t xml:space="preserve">] </w:t>
-      </w:r>
-      <w:r>
-        <w:t>Interatividade</w:t>
-      </w:r>
-      <w:r>
-        <w:t xml:space="preserve"> </w:t>
-      </w:r>
-    </w:p>
-    <w:p>
-      <w:pPr>
-        <w:pStyle w:val="TextoN3"/>
-        <w:rPr>
-          <w:b w:val="0"/>
-        </w:rPr>
-      </w:pPr>
-      <w:r>
-        <w:rPr>
-          <w:b w:val="0"/>
-        </w:rPr>
-        <w:t>O sistema deve ter simbologias padronizadas para facilitar na utilização do sistema para qualquer tipo de usuário.</w:t>
-      </w:r>
-    </w:p>
-    <w:p>
-      <w:pPr>
-        <w:pStyle w:val="TextoN3"/>
-      </w:pPr>
-      <w:r>
-        <w:t xml:space="preserve">Prioridade: </w:t>
-      </w:r>
-      <w:r>
-        <w:rPr>
-          <w:b w:val="0"/>
-        </w:rPr>
-        <w:t xml:space="preserve">[x] Essencial </w:t>
-      </w:r>
-      <w:proofErr w:type="gramStart"/>
-      <w:r>
-        <w:rPr>
-          <w:b w:val="0"/>
-        </w:rPr>
-        <w:t xml:space="preserve">[ </w:t>
-      </w:r>
-      <w:proofErr w:type="gramEnd"/>
-      <w:r>
-        <w:rPr>
-          <w:b w:val="0"/>
-        </w:rPr>
-        <w:t>] Importante [ ] Desejável</w:t>
-      </w:r>
-      <w:r>
-        <w:t xml:space="preserve"> </w:t>
-      </w:r>
-    </w:p>
-    <w:p>
-      <w:pPr>
-        <w:pStyle w:val="TextoN3"/>
-      </w:pPr>
-      <w:r>
-        <w:t>Entradas e pré-condições:</w:t>
-      </w:r>
-    </w:p>
-    <w:p>
-      <w:pPr>
-        <w:pStyle w:val="TextoN3"/>
-      </w:pPr>
-      <w:r>
-        <w:t>Saídas e pós-condições</w:t>
-      </w:r>
-      <w:r>
-        <w:t>:</w:t>
-      </w:r>
-    </w:p>
-    <w:p>
-      <w:pPr>
-        <w:pStyle w:val="TextoN3"/>
-      </w:pPr>
-    </w:p>
-    <w:p>
-      <w:pPr>
-        <w:pStyle w:val="TitN3"/>
+        <w:pStyle w:val="TitN2"/>
         <w:numPr>
           <w:ilvl w:val="0"/>
           <w:numId w:val="0"/>
         </w:numPr>
-        <w:ind w:left="1224"/>
-      </w:pPr>
+        <w:ind w:left="792"/>
+      </w:pPr>
+    </w:p>
+    <w:p>
+      <w:pPr>
+        <w:pStyle w:val="TitN2"/>
+      </w:pPr>
+      <w:r>
+        <w:t>Diagrama de Caso de Uso</w:t>
+      </w:r>
+    </w:p>
+    <w:p>
+      <w:pPr>
+        <w:pStyle w:val="TXTN2"/>
+      </w:pPr>
+      <w:r>
+        <w:t xml:space="preserve">Abaixo está o diagrama de Caso de Uso utilizado para modelagem do aplicativo Fit </w:t>
+      </w:r>
+      <w:proofErr w:type="spellStart"/>
+      <w:r>
+        <w:t>Control</w:t>
+      </w:r>
+      <w:proofErr w:type="spellEnd"/>
+      <w:r>
+        <w:t>.</w:t>
+      </w:r>
+    </w:p>
+    <w:p>
+      <w:pPr>
+        <w:pStyle w:val="TXTN2"/>
+      </w:pPr>
+    </w:p>
+    <w:p>
+      <w:pPr>
+        <w:pStyle w:val="TXTN2"/>
+        <w:keepNext/>
+      </w:pPr>
+      <w:r>
+        <w:rPr>
+          <w:noProof/>
+        </w:rPr>
+        <w:drawing>
+          <wp:inline distT="0" distB="0" distL="0" distR="0" wp14:anchorId="73A57AC0" wp14:editId="2E62FD47">
+            <wp:extent cx="5715798" cy="5029902"/>
+            <wp:effectExtent l="0" t="0" r="0" b="0"/>
+            <wp:docPr id="2" name="Imagem 2"/>
+            <wp:cNvGraphicFramePr>
+              <a:graphicFrameLocks xmlns:a="http://schemas.openxmlformats.org/drawingml/2006/main" noChangeAspect="1"/>
+            </wp:cNvGraphicFramePr>
+            <a:graphic xmlns:a="http://schemas.openxmlformats.org/drawingml/2006/main">
+              <a:graphicData uri="http://schemas.openxmlformats.org/drawingml/2006/picture">
+                <pic:pic xmlns:pic="http://schemas.openxmlformats.org/drawingml/2006/picture">
+                  <pic:nvPicPr>
+                    <pic:cNvPr id="0" name="casouso.png"/>
+                    <pic:cNvPicPr/>
+                  </pic:nvPicPr>
+                  <pic:blipFill>
+                    <a:blip r:embed="rId9">
+                      <a:extLst>
+                        <a:ext uri="{28A0092B-C50C-407E-A947-70E740481C1C}">
+                          <a14:useLocalDpi xmlns:a14="http://schemas.microsoft.com/office/drawing/2010/main" val="0"/>
+                        </a:ext>
+                      </a:extLst>
+                    </a:blip>
+                    <a:stretch>
+                      <a:fillRect/>
+                    </a:stretch>
+                  </pic:blipFill>
+                  <pic:spPr>
+                    <a:xfrm>
+                      <a:off x="0" y="0"/>
+                      <a:ext cx="5715798" cy="5029902"/>
+                    </a:xfrm>
+                    <a:prstGeom prst="rect">
+                      <a:avLst/>
+                    </a:prstGeom>
+                  </pic:spPr>
+                </pic:pic>
+              </a:graphicData>
+            </a:graphic>
+          </wp:inline>
+        </w:drawing>
+      </w:r>
+    </w:p>
+    <w:p>
+      <w:pPr>
+        <w:pStyle w:val="Legenda"/>
+        <w:ind w:left="708"/>
+        <w:jc w:val="both"/>
+        <w:rPr>
+          <w:rFonts w:ascii="Arial" w:hAnsi="Arial" w:cs="Arial"/>
+          <w:color w:val="000000" w:themeColor="text1"/>
+          <w:sz w:val="20"/>
+          <w:szCs w:val="20"/>
+        </w:rPr>
+      </w:pPr>
+      <w:bookmarkStart w:id="1" w:name="_Toc447800440"/>
+      <w:r>
+        <w:rPr>
+          <w:rFonts w:ascii="Arial" w:hAnsi="Arial" w:cs="Arial"/>
+          <w:color w:val="000000" w:themeColor="text1"/>
+          <w:sz w:val="20"/>
+          <w:szCs w:val="20"/>
+        </w:rPr>
+        <w:t xml:space="preserve">Figura </w:t>
+      </w:r>
+      <w:r>
+        <w:rPr>
+          <w:rFonts w:ascii="Arial" w:hAnsi="Arial" w:cs="Arial"/>
+          <w:color w:val="000000" w:themeColor="text1"/>
+          <w:sz w:val="20"/>
+          <w:szCs w:val="20"/>
+        </w:rPr>
+        <w:fldChar w:fldCharType="begin"/>
+      </w:r>
+      <w:r>
+        <w:rPr>
+          <w:rFonts w:ascii="Arial" w:hAnsi="Arial" w:cs="Arial"/>
+          <w:color w:val="000000" w:themeColor="text1"/>
+          <w:sz w:val="20"/>
+          <w:szCs w:val="20"/>
+        </w:rPr>
+        <w:instrText xml:space="preserve"> SEQ Figura \* ARABIC </w:instrText>
+      </w:r>
+      <w:r>
+        <w:rPr>
+          <w:rFonts w:ascii="Arial" w:hAnsi="Arial" w:cs="Arial"/>
+          <w:color w:val="000000" w:themeColor="text1"/>
+          <w:sz w:val="20"/>
+          <w:szCs w:val="20"/>
+        </w:rPr>
+        <w:fldChar w:fldCharType="separate"/>
+      </w:r>
+      <w:r>
+        <w:rPr>
+          <w:rFonts w:ascii="Arial" w:hAnsi="Arial" w:cs="Arial"/>
+          <w:noProof/>
+          <w:color w:val="000000" w:themeColor="text1"/>
+          <w:sz w:val="20"/>
+          <w:szCs w:val="20"/>
+        </w:rPr>
+        <w:t>1</w:t>
+      </w:r>
+      <w:r>
+        <w:rPr>
+          <w:rFonts w:ascii="Arial" w:hAnsi="Arial" w:cs="Arial"/>
+          <w:color w:val="000000" w:themeColor="text1"/>
+          <w:sz w:val="20"/>
+          <w:szCs w:val="20"/>
+        </w:rPr>
+        <w:fldChar w:fldCharType="end"/>
+      </w:r>
+      <w:r>
+        <w:rPr>
+          <w:rFonts w:ascii="Arial" w:hAnsi="Arial" w:cs="Arial"/>
+          <w:color w:val="000000" w:themeColor="text1"/>
+          <w:sz w:val="20"/>
+          <w:szCs w:val="20"/>
+        </w:rPr>
+        <w:t xml:space="preserve"> - Diagrama de caso de uso</w:t>
+      </w:r>
+      <w:bookmarkEnd w:id="1"/>
+    </w:p>
+    <w:p>
+      <w:pPr>
+        <w:pStyle w:val="TitN2"/>
+      </w:pPr>
+      <w:r>
+        <w:t>Diagrama de Atividade</w:t>
+      </w:r>
     </w:p>
     <w:p>
       <w:pPr>
         <w:pStyle w:val="TitN1"/>
-      </w:pPr>
-      <w:r>
-        <w:t>Diagramas</w:t>
+        <w:numPr>
+          <w:ilvl w:val="0"/>
+          <w:numId w:val="0"/>
+        </w:numPr>
+        <w:ind w:left="360" w:hanging="360"/>
+      </w:pPr>
+    </w:p>
+    <w:p>
+      <w:pPr>
+        <w:pStyle w:val="TitN1"/>
+        <w:numPr>
+          <w:ilvl w:val="0"/>
+          <w:numId w:val="0"/>
+        </w:numPr>
+        <w:ind w:left="360" w:hanging="360"/>
+      </w:pPr>
+    </w:p>
+    <w:p>
+      <w:pPr>
+        <w:pStyle w:val="TitN1"/>
+        <w:numPr>
+          <w:ilvl w:val="0"/>
+          <w:numId w:val="0"/>
+        </w:numPr>
+        <w:ind w:left="360" w:hanging="360"/>
+      </w:pPr>
+    </w:p>
+    <w:p>
+      <w:pPr>
+        <w:pStyle w:val="TitN1"/>
+        <w:numPr>
+          <w:ilvl w:val="0"/>
+          <w:numId w:val="0"/>
+        </w:numPr>
+        <w:ind w:left="360" w:hanging="360"/>
+      </w:pPr>
+    </w:p>
+    <w:p>
+      <w:pPr>
+        <w:pStyle w:val="TitN1"/>
+        <w:numPr>
+          <w:ilvl w:val="0"/>
+          <w:numId w:val="0"/>
+        </w:numPr>
+        <w:ind w:left="360" w:hanging="360"/>
+      </w:pPr>
+    </w:p>
+    <w:p>
+      <w:pPr>
+        <w:pStyle w:val="TitN1"/>
+        <w:numPr>
+          <w:ilvl w:val="0"/>
+          <w:numId w:val="0"/>
+        </w:numPr>
+        <w:ind w:left="360" w:hanging="360"/>
+      </w:pPr>
+    </w:p>
+    <w:p>
+      <w:pPr>
+        <w:pStyle w:val="TitN1"/>
+        <w:numPr>
+          <w:ilvl w:val="0"/>
+          <w:numId w:val="0"/>
+        </w:numPr>
+        <w:ind w:left="360" w:hanging="360"/>
+      </w:pPr>
+    </w:p>
+    <w:p>
+      <w:pPr>
+        <w:pStyle w:val="TitN1"/>
+      </w:pPr>
+      <w:r>
+        <w:lastRenderedPageBreak/>
+        <w:t xml:space="preserve">Design </w:t>
+      </w:r>
+      <w:proofErr w:type="spellStart"/>
+      <w:r>
+        <w:t>Pattern</w:t>
+      </w:r>
+      <w:proofErr w:type="spellEnd"/>
+    </w:p>
+    <w:p>
+      <w:pPr>
+        <w:pStyle w:val="TitN1"/>
+        <w:numPr>
+          <w:ilvl w:val="0"/>
+          <w:numId w:val="0"/>
+        </w:numPr>
+        <w:ind w:left="360" w:hanging="360"/>
+      </w:pPr>
+    </w:p>
+    <w:p>
+      <w:pPr>
+        <w:pStyle w:val="TEXTON1"/>
+      </w:pPr>
+      <w:r>
+        <w:t xml:space="preserve">No desenvolvimento do projeto </w:t>
+      </w:r>
+      <w:proofErr w:type="gramStart"/>
+      <w:r>
+        <w:t>foram</w:t>
+      </w:r>
+      <w:proofErr w:type="gramEnd"/>
+      <w:r>
+        <w:t xml:space="preserve"> utilizados os design </w:t>
+      </w:r>
+      <w:proofErr w:type="spellStart"/>
+      <w:r>
+        <w:t>patterns</w:t>
+      </w:r>
+      <w:proofErr w:type="spellEnd"/>
+      <w:r>
+        <w:t xml:space="preserve"> que estão descritos nos próximos itens.</w:t>
       </w:r>
     </w:p>
     <w:p>
       <w:pPr>
         <w:pStyle w:val="TitN2"/>
       </w:pPr>
-      <w:r>
-        <w:t>Diagrama de Classes</w:t>
+      <w:proofErr w:type="spellStart"/>
+      <w:r>
+        <w:t>Singleton</w:t>
+      </w:r>
+      <w:proofErr w:type="spellEnd"/>
+    </w:p>
+    <w:p>
+      <w:pPr>
+        <w:pStyle w:val="TextoN2"/>
+        <w:numPr>
+          <w:ilvl w:val="0"/>
+          <w:numId w:val="4"/>
+        </w:numPr>
+      </w:pPr>
+      <w:r>
+        <w:t xml:space="preserve">Será utilizado como padrão um objeto </w:t>
+      </w:r>
+      <w:r>
+        <w:t>único</w:t>
+      </w:r>
+      <w:r>
+        <w:t xml:space="preserve"> e instanciado uma </w:t>
+      </w:r>
+      <w:r>
+        <w:t>única</w:t>
+      </w:r>
+      <w:r>
+        <w:t xml:space="preserve"> vez para a conexão com o banco de dados.</w:t>
+      </w:r>
+    </w:p>
+    <w:p>
+      <w:pPr>
+        <w:pStyle w:val="TextoN2"/>
+        <w:numPr>
+          <w:ilvl w:val="0"/>
+          <w:numId w:val="4"/>
+        </w:numPr>
+      </w:pPr>
+      <w:r>
+        <w:t xml:space="preserve">Será utilizado como padrão um objeto </w:t>
+      </w:r>
+      <w:r>
+        <w:t>único</w:t>
+      </w:r>
+      <w:r>
+        <w:t xml:space="preserve"> e instanciado uma </w:t>
+      </w:r>
+      <w:r>
+        <w:t>única</w:t>
+      </w:r>
+      <w:r>
+        <w:t xml:space="preserve"> vez para a utilização das chamadas de serviços.</w:t>
       </w:r>
     </w:p>
     <w:p>
       <w:pPr>
         <w:pStyle w:val="TitN2"/>
       </w:pPr>
-      <w:r>
-        <w:t>Diagrama de Caso de Uso</w:t>
+      <w:proofErr w:type="spellStart"/>
+      <w:r>
+        <w:t>Composite</w:t>
+      </w:r>
+      <w:proofErr w:type="spellEnd"/>
+    </w:p>
+    <w:p>
+      <w:pPr>
+        <w:pStyle w:val="TextoN2"/>
+      </w:pPr>
+      <w:r>
+        <w:t xml:space="preserve">Será </w:t>
+      </w:r>
+      <w:proofErr w:type="gramStart"/>
+      <w:r>
+        <w:t>utilizado</w:t>
+      </w:r>
+      <w:proofErr w:type="gramEnd"/>
+      <w:r>
+        <w:t xml:space="preserve"> como padrão uma classe que em momento de execução definirá qual a instância apropriada para execução, fazendo assim com que tenhamos centralizado um objeto todos as ações.</w:t>
       </w:r>
     </w:p>
     <w:p>
       <w:pPr>
         <w:pStyle w:val="TitN2"/>
       </w:pPr>
-      <w:r>
-        <w:t>Diagrama de Atividade</w:t>
+      <w:proofErr w:type="spellStart"/>
+      <w:r>
+        <w:t>Factory</w:t>
+      </w:r>
+      <w:proofErr w:type="spellEnd"/>
+      <w:r>
+        <w:t xml:space="preserve"> </w:t>
+      </w:r>
+      <w:proofErr w:type="spellStart"/>
+      <w:r>
+        <w:t>Method</w:t>
+      </w:r>
+      <w:proofErr w:type="spellEnd"/>
+    </w:p>
+    <w:p>
+      <w:pPr>
+        <w:pStyle w:val="TextoN2"/>
+      </w:pPr>
+      <w:r>
+        <w:t xml:space="preserve">Será utilizado para </w:t>
+      </w:r>
+      <w:r>
+        <w:t>métodos genéricos</w:t>
+      </w:r>
+      <w:r>
+        <w:t xml:space="preserve"> que conforme uma ação desejada</w:t>
+      </w:r>
+      <w:proofErr w:type="gramStart"/>
+      <w:r>
+        <w:t>, t</w:t>
+      </w:r>
+      <w:r>
+        <w:t>erão</w:t>
+      </w:r>
+      <w:proofErr w:type="gramEnd"/>
+      <w:r>
+        <w:t xml:space="preserve"> </w:t>
+      </w:r>
+      <w:r>
+        <w:t>comportamentos diferentes.</w:t>
+      </w:r>
+      <w:r>
+        <w:t xml:space="preserve">        </w:t>
+      </w:r>
+      <w:r>
+        <w:t> </w:t>
       </w:r>
     </w:p>
     <w:p>
       <w:pPr>
         <w:pStyle w:val="TitN1"/>
+        <w:numPr>
+          <w:ilvl w:val="0"/>
+          <w:numId w:val="0"/>
+        </w:numPr>
+        <w:ind w:left="360" w:hanging="360"/>
+      </w:pPr>
+      <w:bookmarkStart w:id="2" w:name="_GoBack"/>
+      <w:bookmarkEnd w:id="2"/>
+    </w:p>
+    <w:p>
+      <w:pPr>
+        <w:pStyle w:val="TitN1"/>
       </w:pPr>
       <w:r>
         <w:t xml:space="preserve">Desenvolvimento </w:t>
@@ -7487,10 +8826,303 @@
     </w:p>
     <w:p>
       <w:pPr>
+        <w:pStyle w:val="TEXTON1"/>
+      </w:pPr>
+      <w:r>
+        <w:t>Esse ca</w:t>
+      </w:r>
+      <w:r>
+        <w:t>pítulo aborda todo processo de desenvolvimento do aplicativo, desde a concepção inicial, documentação, diagramação, até o desenvolvimento do código e resultados finais.</w:t>
+      </w:r>
+    </w:p>
+    <w:p>
+      <w:pPr>
         <w:pStyle w:val="TitN2"/>
       </w:pPr>
       <w:r>
         <w:t>Processos da qualidade</w:t>
+      </w:r>
+    </w:p>
+    <w:p>
+      <w:pPr>
+        <w:pStyle w:val="TextoN2"/>
+      </w:pPr>
+      <w:r>
+        <w:t xml:space="preserve">A </w:t>
+      </w:r>
+      <w:proofErr w:type="spellStart"/>
+      <w:r>
+        <w:t>Dev</w:t>
+      </w:r>
+      <w:proofErr w:type="spellEnd"/>
+      <w:r>
+        <w:t xml:space="preserve"> </w:t>
+      </w:r>
+      <w:proofErr w:type="spellStart"/>
+      <w:r>
+        <w:t>Solutions</w:t>
+      </w:r>
+      <w:proofErr w:type="spellEnd"/>
+      <w:r>
+        <w:t xml:space="preserve"> está na busca contínua para</w:t>
+      </w:r>
+      <w:r>
+        <w:t xml:space="preserve"> melhorar a qualidade dos seus processos de desenvolvimento de software, pois entende que qualificar seus processos, trará uma melhor competitividade no mercado, que </w:t>
+      </w:r>
+      <w:r>
+        <w:t>por sua vez encontra-se mais exigente</w:t>
+      </w:r>
+      <w:r>
+        <w:t xml:space="preserve">. Para isso a empresa deve medir a maturidade de seus </w:t>
+      </w:r>
+      <w:r>
+        <w:lastRenderedPageBreak/>
+        <w:t xml:space="preserve">processos de desenvolvimento de software e </w:t>
+      </w:r>
+      <w:proofErr w:type="gramStart"/>
+      <w:r>
+        <w:t>implementar</w:t>
+      </w:r>
+      <w:proofErr w:type="gramEnd"/>
+      <w:r>
+        <w:t xml:space="preserve"> um nível superior ao atual.</w:t>
+      </w:r>
+      <w:r>
+        <w:t xml:space="preserve"> Foi utilizado como base o modelo de referência </w:t>
+      </w:r>
+      <w:proofErr w:type="gramStart"/>
+      <w:r>
+        <w:t>MPS.</w:t>
+      </w:r>
+      <w:proofErr w:type="gramEnd"/>
+      <w:r>
+        <w:t>Br.</w:t>
+      </w:r>
+    </w:p>
+    <w:p>
+      <w:pPr>
+        <w:pStyle w:val="TextoN2"/>
+      </w:pPr>
+    </w:p>
+    <w:p>
+      <w:pPr>
+        <w:pStyle w:val="TitN3"/>
+      </w:pPr>
+      <w:r>
+        <w:t>Nível F – Parcialmente Gerenciado</w:t>
+      </w:r>
+    </w:p>
+    <w:p>
+      <w:pPr>
+        <w:pStyle w:val="TitN3"/>
+      </w:pPr>
+      <w:r>
+        <w:t xml:space="preserve">Nível G - Gerenciado </w:t>
+      </w:r>
+    </w:p>
+    <w:p>
+      <w:pPr>
+        <w:pStyle w:val="TitN1"/>
+        <w:spacing w:line="360" w:lineRule="auto"/>
+      </w:pPr>
+      <w:r>
+        <w:t xml:space="preserve">Resultados </w:t>
+      </w:r>
+    </w:p>
+    <w:p>
+      <w:pPr>
+        <w:pStyle w:val="TEXTON1"/>
+      </w:pPr>
+      <w:r>
+        <w:t>Nesse capítulo são abordados os resultados da aplicação, sendo eles todas as telas da aplicação e suas respectivas funções.</w:t>
+      </w:r>
+    </w:p>
+    <w:p>
+      <w:pPr>
+        <w:pStyle w:val="TEXTON1"/>
+      </w:pPr>
+    </w:p>
+    <w:p>
+      <w:pPr>
+        <w:pStyle w:val="TEXTON1"/>
+        <w:keepNext/>
+        <w:jc w:val="center"/>
+      </w:pPr>
+      <w:r>
+        <w:rPr>
+          <w:noProof/>
+        </w:rPr>
+        <w:drawing>
+          <wp:inline distT="0" distB="0" distL="0" distR="0" wp14:anchorId="2EA5A582" wp14:editId="23CB38E1">
+            <wp:extent cx="2093444" cy="3581400"/>
+            <wp:effectExtent l="0" t="0" r="2540" b="0"/>
+            <wp:docPr id="3" name="Imagem 3"/>
+            <wp:cNvGraphicFramePr>
+              <a:graphicFrameLocks xmlns:a="http://schemas.openxmlformats.org/drawingml/2006/main" noChangeAspect="1"/>
+            </wp:cNvGraphicFramePr>
+            <a:graphic xmlns:a="http://schemas.openxmlformats.org/drawingml/2006/main">
+              <a:graphicData uri="http://schemas.openxmlformats.org/drawingml/2006/picture">
+                <pic:pic xmlns:pic="http://schemas.openxmlformats.org/drawingml/2006/picture">
+                  <pic:nvPicPr>
+                    <pic:cNvPr id="0" name=""/>
+                    <pic:cNvPicPr/>
+                  </pic:nvPicPr>
+                  <pic:blipFill rotWithShape="1">
+                    <a:blip r:embed="rId10"/>
+                    <a:srcRect l="10219" t="14286" r="10706" b="12168"/>
+                    <a:stretch/>
+                  </pic:blipFill>
+                  <pic:spPr bwMode="auto">
+                    <a:xfrm>
+                      <a:off x="0" y="0"/>
+                      <a:ext cx="2099554" cy="3591853"/>
+                    </a:xfrm>
+                    <a:prstGeom prst="rect">
+                      <a:avLst/>
+                    </a:prstGeom>
+                    <a:ln>
+                      <a:noFill/>
+                    </a:ln>
+                    <a:extLst>
+                      <a:ext uri="{53640926-AAD7-44D8-BBD7-CCE9431645EC}">
+                        <a14:shadowObscured xmlns:a14="http://schemas.microsoft.com/office/drawing/2010/main"/>
+                      </a:ext>
+                    </a:extLst>
+                  </pic:spPr>
+                </pic:pic>
+              </a:graphicData>
+            </a:graphic>
+          </wp:inline>
+        </w:drawing>
+      </w:r>
+    </w:p>
+    <w:p>
+      <w:pPr>
+        <w:pStyle w:val="Legenda"/>
+        <w:ind w:left="360"/>
+        <w:jc w:val="center"/>
+        <w:rPr>
+          <w:rFonts w:ascii="Arial" w:hAnsi="Arial" w:cs="Arial"/>
+          <w:color w:val="000000" w:themeColor="text1"/>
+          <w:sz w:val="20"/>
+          <w:szCs w:val="20"/>
+        </w:rPr>
+      </w:pPr>
+      <w:r>
+        <w:rPr>
+          <w:rFonts w:ascii="Arial" w:hAnsi="Arial" w:cs="Arial"/>
+          <w:color w:val="000000" w:themeColor="text1"/>
+          <w:sz w:val="20"/>
+          <w:szCs w:val="20"/>
+        </w:rPr>
+        <w:t xml:space="preserve">Figura </w:t>
+      </w:r>
+      <w:r>
+        <w:rPr>
+          <w:rFonts w:ascii="Arial" w:hAnsi="Arial" w:cs="Arial"/>
+          <w:color w:val="000000" w:themeColor="text1"/>
+          <w:sz w:val="20"/>
+          <w:szCs w:val="20"/>
+        </w:rPr>
+        <w:fldChar w:fldCharType="begin"/>
+      </w:r>
+      <w:r>
+        <w:rPr>
+          <w:rFonts w:ascii="Arial" w:hAnsi="Arial" w:cs="Arial"/>
+          <w:color w:val="000000" w:themeColor="text1"/>
+          <w:sz w:val="20"/>
+          <w:szCs w:val="20"/>
+        </w:rPr>
+        <w:instrText xml:space="preserve"> SEQ Figura \* ARABIC </w:instrText>
+      </w:r>
+      <w:r>
+        <w:rPr>
+          <w:rFonts w:ascii="Arial" w:hAnsi="Arial" w:cs="Arial"/>
+          <w:color w:val="000000" w:themeColor="text1"/>
+          <w:sz w:val="20"/>
+          <w:szCs w:val="20"/>
+        </w:rPr>
+        <w:fldChar w:fldCharType="separate"/>
+      </w:r>
+      <w:r>
+        <w:rPr>
+          <w:rFonts w:ascii="Arial" w:hAnsi="Arial" w:cs="Arial"/>
+          <w:noProof/>
+          <w:color w:val="000000" w:themeColor="text1"/>
+          <w:sz w:val="20"/>
+          <w:szCs w:val="20"/>
+        </w:rPr>
+        <w:t>2</w:t>
+      </w:r>
+      <w:r>
+        <w:rPr>
+          <w:rFonts w:ascii="Arial" w:hAnsi="Arial" w:cs="Arial"/>
+          <w:color w:val="000000" w:themeColor="text1"/>
+          <w:sz w:val="20"/>
+          <w:szCs w:val="20"/>
+        </w:rPr>
+        <w:fldChar w:fldCharType="end"/>
+      </w:r>
+      <w:r>
+        <w:rPr>
+          <w:rFonts w:ascii="Arial" w:hAnsi="Arial" w:cs="Arial"/>
+          <w:color w:val="000000" w:themeColor="text1"/>
+          <w:sz w:val="20"/>
+          <w:szCs w:val="20"/>
+        </w:rPr>
+        <w:t xml:space="preserve"> - Tela inicial</w:t>
+      </w:r>
+    </w:p>
+    <w:p>
+      <w:pPr>
+        <w:pStyle w:val="TitN1"/>
+        <w:spacing w:line="360" w:lineRule="auto"/>
+      </w:pPr>
+      <w:r>
+        <w:t xml:space="preserve">Discussão </w:t>
+      </w:r>
+    </w:p>
+    <w:p>
+      <w:pPr>
+        <w:pStyle w:val="TitN1"/>
+        <w:spacing w:line="360" w:lineRule="auto"/>
+      </w:pPr>
+      <w:r>
+        <w:t>Melhorias Futuras</w:t>
+      </w:r>
+    </w:p>
+    <w:p>
+      <w:pPr>
+        <w:pStyle w:val="TitN1"/>
+        <w:spacing w:line="360" w:lineRule="auto"/>
+      </w:pPr>
+      <w:r>
+        <w:t xml:space="preserve">Conclusão </w:t>
+      </w:r>
+    </w:p>
+    <w:p>
+      <w:pPr>
+        <w:pStyle w:val="TitN1"/>
+        <w:spacing w:line="360" w:lineRule="auto"/>
+      </w:pPr>
+      <w:r>
+        <w:t xml:space="preserve">Referências </w:t>
+      </w:r>
+    </w:p>
+    <w:p>
+      <w:pPr>
+        <w:spacing w:after="200" w:line="276" w:lineRule="auto"/>
+        <w:rPr>
+          <w:rFonts w:ascii="Arial" w:hAnsi="Arial" w:cs="Arial"/>
+          <w:color w:val="000000"/>
+        </w:rPr>
+      </w:pPr>
+      <w:r>
+        <w:rPr>
+          <w:rFonts w:ascii="Arial" w:hAnsi="Arial" w:cs="Arial"/>
+          <w:color w:val="000000"/>
+        </w:rPr>
+        <w:br w:type="page"/>
       </w:r>
     </w:p>
     <w:p>
@@ -7507,118 +9139,7 @@
           <w:rFonts w:ascii="Arial" w:hAnsi="Arial" w:cs="Arial"/>
           <w:color w:val="000000"/>
         </w:rPr>
-        <w:t xml:space="preserve">-explicar o uso do </w:t>
-      </w:r>
-      <w:proofErr w:type="gramStart"/>
-      <w:r>
-        <w:rPr>
-          <w:rFonts w:ascii="Arial" w:hAnsi="Arial" w:cs="Arial"/>
-          <w:color w:val="000000"/>
-        </w:rPr>
-        <w:t>MPS.</w:t>
-      </w:r>
-      <w:proofErr w:type="gramEnd"/>
-      <w:r>
-        <w:rPr>
-          <w:rFonts w:ascii="Arial" w:hAnsi="Arial" w:cs="Arial"/>
-          <w:color w:val="000000"/>
-        </w:rPr>
-        <w:t>BR</w:t>
-      </w:r>
-    </w:p>
-    <w:p>
-      <w:pPr>
-        <w:pStyle w:val="TitN3"/>
-      </w:pPr>
-      <w:r>
-        <w:t>Nível F – Parcialmente Gerenciado</w:t>
-      </w:r>
-    </w:p>
-    <w:p>
-      <w:pPr>
-        <w:pStyle w:val="TitN3"/>
-      </w:pPr>
-      <w:r>
-        <w:t xml:space="preserve">Nível G - Gerenciado </w:t>
-      </w:r>
-    </w:p>
-    <w:p>
-      <w:pPr>
-        <w:pStyle w:val="TitN1"/>
-        <w:spacing w:line="360" w:lineRule="auto"/>
-      </w:pPr>
-      <w:r>
-        <w:t xml:space="preserve">Resultados </w:t>
-      </w:r>
-      <w:bookmarkStart w:id="0" w:name="_GoBack"/>
-      <w:bookmarkEnd w:id="0"/>
-    </w:p>
-    <w:p>
-      <w:pPr>
-        <w:pStyle w:val="TitN1"/>
-        <w:spacing w:line="360" w:lineRule="auto"/>
-      </w:pPr>
-      <w:r>
-        <w:t xml:space="preserve">Discussão </w:t>
-      </w:r>
-    </w:p>
-    <w:p>
-      <w:pPr>
-        <w:pStyle w:val="TitN1"/>
-        <w:spacing w:line="360" w:lineRule="auto"/>
-      </w:pPr>
-      <w:r>
-        <w:t>Melhorias Futuras</w:t>
-      </w:r>
-    </w:p>
-    <w:p>
-      <w:pPr>
-        <w:pStyle w:val="TitN1"/>
-        <w:spacing w:line="360" w:lineRule="auto"/>
-      </w:pPr>
-      <w:r>
-        <w:t xml:space="preserve">Conclusão </w:t>
-      </w:r>
-    </w:p>
-    <w:p>
-      <w:pPr>
-        <w:pStyle w:val="TitN1"/>
-        <w:spacing w:line="360" w:lineRule="auto"/>
-      </w:pPr>
-      <w:r>
-        <w:t xml:space="preserve">Referências </w:t>
-      </w:r>
-    </w:p>
-    <w:p>
-      <w:pPr>
-        <w:spacing w:after="200" w:line="276" w:lineRule="auto"/>
-        <w:rPr>
-          <w:rFonts w:ascii="Arial" w:hAnsi="Arial" w:cs="Arial"/>
-          <w:color w:val="000000"/>
-        </w:rPr>
-      </w:pPr>
-      <w:r>
-        <w:rPr>
-          <w:rFonts w:ascii="Arial" w:hAnsi="Arial" w:cs="Arial"/>
-          <w:color w:val="000000"/>
-        </w:rPr>
-        <w:br w:type="page"/>
-      </w:r>
-    </w:p>
-    <w:p>
-      <w:pPr>
-        <w:spacing w:before="200" w:after="240"/>
-        <w:jc w:val="both"/>
-        <w:rPr>
-          <w:rFonts w:ascii="Arial" w:hAnsi="Arial" w:cs="Arial"/>
-          <w:color w:val="000000"/>
-        </w:rPr>
-      </w:pPr>
-      <w:r>
-        <w:rPr>
-          <w:rFonts w:ascii="Arial" w:hAnsi="Arial" w:cs="Arial"/>
-          <w:color w:val="000000"/>
-        </w:rPr>
+        <w:lastRenderedPageBreak/>
         <w:t>Apêndice A – Banco de Dados: Modelagem Física e Lógica</w:t>
       </w:r>
     </w:p>
@@ -7687,7 +9208,7 @@
           <w:color w:val="000000"/>
         </w:rPr>
         <w:drawing>
-          <wp:inline distT="0" distB="0" distL="0" distR="0" wp14:anchorId="65A67B01" wp14:editId="3EC9D557">
+          <wp:inline distT="0" distB="0" distL="0" distR="0" wp14:anchorId="58E943C4" wp14:editId="07D99704">
             <wp:extent cx="6120130" cy="4987290"/>
             <wp:effectExtent l="0" t="0" r="0" b="3810"/>
             <wp:docPr id="1" name="Imagem 1"/>
@@ -7702,7 +9223,7 @@
                     <pic:cNvPicPr/>
                   </pic:nvPicPr>
                   <pic:blipFill>
-                    <a:blip r:embed="rId8">
+                    <a:blip r:embed="rId11">
                       <a:extLst>
                         <a:ext uri="{28A0092B-C50C-407E-A947-70E740481C1C}">
                           <a14:useLocalDpi xmlns:a14="http://schemas.microsoft.com/office/drawing/2010/main" val="0"/>
@@ -7738,6 +9259,7 @@
           <w:color w:val="000000" w:themeColor="text1"/>
         </w:rPr>
       </w:pPr>
+      <w:bookmarkStart w:id="3" w:name="_Toc447800441"/>
       <w:r>
         <w:rPr>
           <w:rFonts w:ascii="Arial" w:hAnsi="Arial" w:cs="Arial"/>
@@ -7772,7 +9294,7 @@
           <w:noProof/>
           <w:color w:val="000000" w:themeColor="text1"/>
         </w:rPr>
-        <w:t>1</w:t>
+        <w:t>3</w:t>
       </w:r>
       <w:r>
         <w:rPr>
@@ -7795,6 +9317,7 @@
         </w:rPr>
         <w:t>física</w:t>
       </w:r>
+      <w:bookmarkEnd w:id="3"/>
     </w:p>
     <w:p>
       <w:pPr>
@@ -7840,6 +9363,7 @@
           <w:b/>
           <w:color w:val="000000"/>
         </w:rPr>
+        <w:lastRenderedPageBreak/>
         <w:t>Modelagem Lógica</w:t>
       </w:r>
     </w:p>
@@ -8951,6 +10475,7 @@
           <w:rFonts w:ascii="Arial" w:hAnsi="Arial" w:cs="Arial"/>
           <w:color w:val="000000"/>
         </w:rPr>
+        <w:lastRenderedPageBreak/>
         <w:tab/>
       </w:r>
       <w:proofErr w:type="gramStart"/>
@@ -9884,6 +11409,7 @@
           <w:rFonts w:ascii="Arial" w:hAnsi="Arial" w:cs="Arial"/>
           <w:color w:val="000000"/>
         </w:rPr>
+        <w:lastRenderedPageBreak/>
         <w:t xml:space="preserve">CREATE TABLE </w:t>
       </w:r>
       <w:proofErr w:type="spellStart"/>
@@ -10978,6 +12504,7 @@
           <w:rFonts w:ascii="Arial" w:hAnsi="Arial" w:cs="Arial"/>
           <w:color w:val="000000"/>
         </w:rPr>
+        <w:lastRenderedPageBreak/>
         <w:tab/>
       </w:r>
       <w:proofErr w:type="spellStart"/>
@@ -11308,7 +12835,7 @@
       </w:pPr>
     </w:p>
     <w:sectPr>
-      <w:headerReference w:type="default" r:id="rId9"/>
+      <w:headerReference w:type="default" r:id="rId12"/>
       <w:pgSz w:w="11906" w:h="16838"/>
       <w:pgMar w:top="1701" w:right="1134" w:bottom="1701" w:left="1134" w:header="709" w:footer="709" w:gutter="0"/>
       <w:cols w:space="708"/>
@@ -11502,6 +13029,119 @@
     </w:lvl>
   </w:abstractNum>
   <w:abstractNum w:abstractNumId="1">
+    <w:nsid w:val="3A7C6C76"/>
+    <w:multiLevelType w:val="hybridMultilevel"/>
+    <w:tmpl w:val="65861C78"/>
+    <w:lvl w:ilvl="0" w:tplc="04160001">
+      <w:start w:val="1"/>
+      <w:numFmt w:val="bullet"/>
+      <w:lvlText w:val=""/>
+      <w:lvlJc w:val="left"/>
+      <w:pPr>
+        <w:ind w:left="1152" w:hanging="360"/>
+      </w:pPr>
+      <w:rPr>
+        <w:rFonts w:ascii="Symbol" w:hAnsi="Symbol" w:hint="default"/>
+      </w:rPr>
+    </w:lvl>
+    <w:lvl w:ilvl="1" w:tplc="04160003" w:tentative="1">
+      <w:start w:val="1"/>
+      <w:numFmt w:val="bullet"/>
+      <w:lvlText w:val="o"/>
+      <w:lvlJc w:val="left"/>
+      <w:pPr>
+        <w:ind w:left="1872" w:hanging="360"/>
+      </w:pPr>
+      <w:rPr>
+        <w:rFonts w:ascii="Courier New" w:hAnsi="Courier New" w:cs="Courier New" w:hint="default"/>
+      </w:rPr>
+    </w:lvl>
+    <w:lvl w:ilvl="2" w:tplc="04160005" w:tentative="1">
+      <w:start w:val="1"/>
+      <w:numFmt w:val="bullet"/>
+      <w:lvlText w:val=""/>
+      <w:lvlJc w:val="left"/>
+      <w:pPr>
+        <w:ind w:left="2592" w:hanging="360"/>
+      </w:pPr>
+      <w:rPr>
+        <w:rFonts w:ascii="Wingdings" w:hAnsi="Wingdings" w:hint="default"/>
+      </w:rPr>
+    </w:lvl>
+    <w:lvl w:ilvl="3" w:tplc="04160001" w:tentative="1">
+      <w:start w:val="1"/>
+      <w:numFmt w:val="bullet"/>
+      <w:lvlText w:val=""/>
+      <w:lvlJc w:val="left"/>
+      <w:pPr>
+        <w:ind w:left="3312" w:hanging="360"/>
+      </w:pPr>
+      <w:rPr>
+        <w:rFonts w:ascii="Symbol" w:hAnsi="Symbol" w:hint="default"/>
+      </w:rPr>
+    </w:lvl>
+    <w:lvl w:ilvl="4" w:tplc="04160003" w:tentative="1">
+      <w:start w:val="1"/>
+      <w:numFmt w:val="bullet"/>
+      <w:lvlText w:val="o"/>
+      <w:lvlJc w:val="left"/>
+      <w:pPr>
+        <w:ind w:left="4032" w:hanging="360"/>
+      </w:pPr>
+      <w:rPr>
+        <w:rFonts w:ascii="Courier New" w:hAnsi="Courier New" w:cs="Courier New" w:hint="default"/>
+      </w:rPr>
+    </w:lvl>
+    <w:lvl w:ilvl="5" w:tplc="04160005" w:tentative="1">
+      <w:start w:val="1"/>
+      <w:numFmt w:val="bullet"/>
+      <w:lvlText w:val=""/>
+      <w:lvlJc w:val="left"/>
+      <w:pPr>
+        <w:ind w:left="4752" w:hanging="360"/>
+      </w:pPr>
+      <w:rPr>
+        <w:rFonts w:ascii="Wingdings" w:hAnsi="Wingdings" w:hint="default"/>
+      </w:rPr>
+    </w:lvl>
+    <w:lvl w:ilvl="6" w:tplc="04160001" w:tentative="1">
+      <w:start w:val="1"/>
+      <w:numFmt w:val="bullet"/>
+      <w:lvlText w:val=""/>
+      <w:lvlJc w:val="left"/>
+      <w:pPr>
+        <w:ind w:left="5472" w:hanging="360"/>
+      </w:pPr>
+      <w:rPr>
+        <w:rFonts w:ascii="Symbol" w:hAnsi="Symbol" w:hint="default"/>
+      </w:rPr>
+    </w:lvl>
+    <w:lvl w:ilvl="7" w:tplc="04160003" w:tentative="1">
+      <w:start w:val="1"/>
+      <w:numFmt w:val="bullet"/>
+      <w:lvlText w:val="o"/>
+      <w:lvlJc w:val="left"/>
+      <w:pPr>
+        <w:ind w:left="6192" w:hanging="360"/>
+      </w:pPr>
+      <w:rPr>
+        <w:rFonts w:ascii="Courier New" w:hAnsi="Courier New" w:cs="Courier New" w:hint="default"/>
+      </w:rPr>
+    </w:lvl>
+    <w:lvl w:ilvl="8" w:tplc="04160005" w:tentative="1">
+      <w:start w:val="1"/>
+      <w:numFmt w:val="bullet"/>
+      <w:lvlText w:val=""/>
+      <w:lvlJc w:val="left"/>
+      <w:pPr>
+        <w:ind w:left="6912" w:hanging="360"/>
+      </w:pPr>
+      <w:rPr>
+        <w:rFonts w:ascii="Wingdings" w:hAnsi="Wingdings" w:hint="default"/>
+      </w:rPr>
+    </w:lvl>
+  </w:abstractNum>
+  <w:abstractNum w:abstractNumId="2">
     <w:nsid w:val="42E04FAB"/>
     <w:multiLevelType w:val="multilevel"/>
     <w:tmpl w:val="378C5E20"/>
@@ -11590,7 +13230,7 @@
       </w:pPr>
     </w:lvl>
   </w:abstractNum>
-  <w:abstractNum w:abstractNumId="2">
+  <w:abstractNum w:abstractNumId="3">
     <w:nsid w:val="54075230"/>
     <w:multiLevelType w:val="multilevel"/>
     <w:tmpl w:val="0416001F"/>
@@ -11677,13 +13317,16 @@
     </w:lvl>
   </w:abstractNum>
   <w:num w:numId="1">
-    <w:abstractNumId w:val="1"/>
+    <w:abstractNumId w:val="2"/>
   </w:num>
   <w:num w:numId="2">
     <w:abstractNumId w:val="0"/>
   </w:num>
   <w:num w:numId="3">
-    <w:abstractNumId w:val="2"/>
+    <w:abstractNumId w:val="3"/>
+  </w:num>
+  <w:num w:numId="4">
+    <w:abstractNumId w:val="1"/>
   </w:num>
 </w:numbering>
 </file>
@@ -12275,6 +13918,25 @@
       <w:lang w:eastAsia="pt-BR"/>
     </w:rPr>
   </w:style>
+  <w:style w:type="paragraph" w:styleId="ndicedeilustraes">
+    <w:name w:val="table of figures"/>
+    <w:basedOn w:val="Normal"/>
+    <w:next w:val="Normal"/>
+    <w:uiPriority w:val="99"/>
+    <w:unhideWhenUsed/>
+    <w:rsid w:val="00E96747"/>
+  </w:style>
+  <w:style w:type="character" w:styleId="Hyperlink">
+    <w:name w:val="Hyperlink"/>
+    <w:basedOn w:val="Fontepargpadro"/>
+    <w:uiPriority w:val="99"/>
+    <w:unhideWhenUsed/>
+    <w:rsid w:val="00E96747"/>
+    <w:rPr>
+      <w:color w:val="0000FF" w:themeColor="hyperlink"/>
+      <w:u w:val="single"/>
+    </w:rPr>
+  </w:style>
 </w:styles>
 </file>
 
@@ -12865,6 +14527,25 @@
       <w:lang w:eastAsia="pt-BR"/>
     </w:rPr>
   </w:style>
+  <w:style w:type="paragraph" w:styleId="ndicedeilustraes">
+    <w:name w:val="table of figures"/>
+    <w:basedOn w:val="Normal"/>
+    <w:next w:val="Normal"/>
+    <w:uiPriority w:val="99"/>
+    <w:unhideWhenUsed/>
+    <w:rsid w:val="00E96747"/>
+  </w:style>
+  <w:style w:type="character" w:styleId="Hyperlink">
+    <w:name w:val="Hyperlink"/>
+    <w:basedOn w:val="Fontepargpadro"/>
+    <w:uiPriority w:val="99"/>
+    <w:unhideWhenUsed/>
+    <w:rsid w:val="00E96747"/>
+    <w:rPr>
+      <w:color w:val="0000FF" w:themeColor="hyperlink"/>
+      <w:u w:val="single"/>
+    </w:rPr>
+  </w:style>
 </w:styles>
 </file>
 
@@ -13151,4 +14832,16 @@
   <a:objectDefaults/>
   <a:extraClrSchemeLst/>
 </a:theme>
+</file>
+
+<file path=customXml/item1.xml><?xml version="1.0" encoding="utf-8"?>
+<b:Sources xmlns:b="http://schemas.openxmlformats.org/officeDocument/2006/bibliography" xmlns="http://schemas.openxmlformats.org/officeDocument/2006/bibliography" SelectedStyle="\APA.XSL" StyleName="APA"/>
+</file>
+
+<file path=customXml/itemProps1.xml><?xml version="1.0" encoding="utf-8"?>
+<ds:datastoreItem xmlns:ds="http://schemas.openxmlformats.org/officeDocument/2006/customXml" ds:itemID="{A2569863-F61C-429B-A5CD-67A95A1DDBBE}">
+  <ds:schemaRefs>
+    <ds:schemaRef ds:uri="http://schemas.openxmlformats.org/officeDocument/2006/bibliography"/>
+  </ds:schemaRefs>
+</ds:datastoreItem>
 </file>
</xml_diff>

<commit_message>
alterações feitas, upload do diagrama de classes
</commit_message>
<xml_diff>
--- a/DEV_Solutions - 2016.docx
+++ b/DEV_Solutions - 2016.docx
@@ -1711,16 +1711,22 @@
     <w:p>
       <w:pPr>
         <w:spacing w:before="200" w:after="240"/>
-        <w:jc w:val="both"/>
-        <w:rPr>
-          <w:rFonts w:ascii="Arial" w:hAnsi="Arial" w:cs="Arial"/>
-          <w:color w:val="000000"/>
-        </w:rPr>
-      </w:pPr>
-      <w:r>
-        <w:rPr>
-          <w:rFonts w:ascii="Arial" w:hAnsi="Arial" w:cs="Arial"/>
-          <w:color w:val="000000"/>
+        <w:jc w:val="center"/>
+        <w:rPr>
+          <w:rFonts w:ascii="Arial" w:hAnsi="Arial" w:cs="Arial"/>
+          <w:b/>
+          <w:color w:val="000000"/>
+          <w:sz w:val="28"/>
+          <w:szCs w:val="28"/>
+        </w:rPr>
+      </w:pPr>
+      <w:r>
+        <w:rPr>
+          <w:rFonts w:ascii="Arial" w:hAnsi="Arial" w:cs="Arial"/>
+          <w:b/>
+          <w:color w:val="000000"/>
+          <w:sz w:val="28"/>
+          <w:szCs w:val="28"/>
         </w:rPr>
         <w:t>Resumo</w:t>
       </w:r>
@@ -1897,9 +1903,17 @@
       <w:r>
         <w:rPr>
           <w:rFonts w:ascii="Arial" w:hAnsi="Arial" w:cs="Arial"/>
-          <w:color w:val="000000"/>
-        </w:rPr>
-        <w:t xml:space="preserve">Palavras-chave: treino, aplicativo, desenvolvimento, </w:t>
+          <w:b/>
+          <w:color w:val="000000"/>
+        </w:rPr>
+        <w:t>Palavras-chave</w:t>
+      </w:r>
+      <w:r>
+        <w:rPr>
+          <w:rFonts w:ascii="Arial" w:hAnsi="Arial" w:cs="Arial"/>
+          <w:color w:val="000000"/>
+        </w:rPr>
+        <w:t xml:space="preserve">: treino, aplicativo, desenvolvimento, </w:t>
       </w:r>
       <w:proofErr w:type="spellStart"/>
       <w:r>
@@ -1948,6 +1962,26 @@
           <w:color w:val="000000"/>
         </w:rPr>
         <w:br w:type="page"/>
+      </w:r>
+    </w:p>
+    <w:p>
+      <w:pPr>
+        <w:spacing w:after="200" w:line="276" w:lineRule="auto"/>
+        <w:jc w:val="center"/>
+        <w:rPr>
+          <w:rFonts w:ascii="Arial" w:hAnsi="Arial" w:cs="Arial"/>
+          <w:b/>
+          <w:color w:val="000000"/>
+        </w:rPr>
+      </w:pPr>
+      <w:r>
+        <w:rPr>
+          <w:rFonts w:ascii="Arial" w:hAnsi="Arial" w:cs="Arial"/>
+          <w:b/>
+          <w:color w:val="000000"/>
+        </w:rPr>
+        <w:lastRenderedPageBreak/>
+        <w:t>Abstract</w:t>
       </w:r>
     </w:p>
     <w:p>
@@ -1959,12 +1993,1113 @@
           <w:color w:val="000000"/>
         </w:rPr>
       </w:pPr>
-      <w:r>
-        <w:rPr>
-          <w:rFonts w:ascii="Arial" w:hAnsi="Arial" w:cs="Arial"/>
-          <w:color w:val="000000"/>
-        </w:rPr>
-        <w:t>Abstract</w:t>
+      <w:proofErr w:type="spellStart"/>
+      <w:r>
+        <w:rPr>
+          <w:rFonts w:ascii="Arial" w:hAnsi="Arial" w:cs="Arial"/>
+          <w:color w:val="000000"/>
+        </w:rPr>
+        <w:t>This</w:t>
+      </w:r>
+      <w:proofErr w:type="spellEnd"/>
+      <w:r>
+        <w:rPr>
+          <w:rFonts w:ascii="Arial" w:hAnsi="Arial" w:cs="Arial"/>
+          <w:color w:val="000000"/>
+        </w:rPr>
+        <w:t xml:space="preserve"> </w:t>
+      </w:r>
+      <w:proofErr w:type="spellStart"/>
+      <w:r>
+        <w:rPr>
+          <w:rFonts w:ascii="Arial" w:hAnsi="Arial" w:cs="Arial"/>
+          <w:color w:val="000000"/>
+        </w:rPr>
+        <w:t>academic</w:t>
+      </w:r>
+      <w:proofErr w:type="spellEnd"/>
+      <w:r>
+        <w:rPr>
+          <w:rFonts w:ascii="Arial" w:hAnsi="Arial" w:cs="Arial"/>
+          <w:color w:val="000000"/>
+        </w:rPr>
+        <w:t xml:space="preserve"> </w:t>
+      </w:r>
+      <w:proofErr w:type="spellStart"/>
+      <w:r>
+        <w:rPr>
+          <w:rFonts w:ascii="Arial" w:hAnsi="Arial" w:cs="Arial"/>
+          <w:color w:val="000000"/>
+        </w:rPr>
+        <w:t>work</w:t>
+      </w:r>
+      <w:proofErr w:type="spellEnd"/>
+      <w:r>
+        <w:rPr>
+          <w:rFonts w:ascii="Arial" w:hAnsi="Arial" w:cs="Arial"/>
+          <w:color w:val="000000"/>
+        </w:rPr>
+        <w:t xml:space="preserve"> </w:t>
+      </w:r>
+      <w:proofErr w:type="spellStart"/>
+      <w:r>
+        <w:rPr>
+          <w:rFonts w:ascii="Arial" w:hAnsi="Arial" w:cs="Arial"/>
+          <w:color w:val="000000"/>
+        </w:rPr>
+        <w:t>presents</w:t>
+      </w:r>
+      <w:proofErr w:type="spellEnd"/>
+      <w:r>
+        <w:rPr>
+          <w:rFonts w:ascii="Arial" w:hAnsi="Arial" w:cs="Arial"/>
+          <w:color w:val="000000"/>
+        </w:rPr>
+        <w:t xml:space="preserve"> a </w:t>
+      </w:r>
+      <w:proofErr w:type="spellStart"/>
+      <w:r>
+        <w:rPr>
+          <w:rFonts w:ascii="Arial" w:hAnsi="Arial" w:cs="Arial"/>
+          <w:color w:val="000000"/>
+        </w:rPr>
+        <w:t>Android</w:t>
+      </w:r>
+      <w:proofErr w:type="spellEnd"/>
+      <w:r>
+        <w:rPr>
+          <w:rFonts w:ascii="Arial" w:hAnsi="Arial" w:cs="Arial"/>
+          <w:color w:val="000000"/>
+        </w:rPr>
+        <w:t xml:space="preserve"> </w:t>
+      </w:r>
+      <w:proofErr w:type="spellStart"/>
+      <w:r>
+        <w:rPr>
+          <w:rFonts w:ascii="Arial" w:hAnsi="Arial" w:cs="Arial"/>
+          <w:color w:val="000000"/>
+        </w:rPr>
+        <w:t>application</w:t>
+      </w:r>
+      <w:proofErr w:type="spellEnd"/>
+      <w:r>
+        <w:rPr>
+          <w:rFonts w:ascii="Arial" w:hAnsi="Arial" w:cs="Arial"/>
+          <w:color w:val="000000"/>
+        </w:rPr>
+        <w:t xml:space="preserve"> </w:t>
+      </w:r>
+      <w:proofErr w:type="spellStart"/>
+      <w:r>
+        <w:rPr>
+          <w:rFonts w:ascii="Arial" w:hAnsi="Arial" w:cs="Arial"/>
+          <w:color w:val="000000"/>
+        </w:rPr>
+        <w:t>development</w:t>
+      </w:r>
+      <w:proofErr w:type="spellEnd"/>
+      <w:r>
+        <w:rPr>
+          <w:rFonts w:ascii="Arial" w:hAnsi="Arial" w:cs="Arial"/>
+          <w:color w:val="000000"/>
+        </w:rPr>
+        <w:t xml:space="preserve"> </w:t>
+      </w:r>
+      <w:proofErr w:type="spellStart"/>
+      <w:proofErr w:type="gramStart"/>
+      <w:r>
+        <w:rPr>
+          <w:rFonts w:ascii="Arial" w:hAnsi="Arial" w:cs="Arial"/>
+          <w:color w:val="000000"/>
+        </w:rPr>
+        <w:t>project</w:t>
+      </w:r>
+      <w:proofErr w:type="spellEnd"/>
+      <w:proofErr w:type="gramEnd"/>
+      <w:r>
+        <w:rPr>
+          <w:rFonts w:ascii="Arial" w:hAnsi="Arial" w:cs="Arial"/>
+          <w:color w:val="000000"/>
+        </w:rPr>
+        <w:t xml:space="preserve">, </w:t>
+      </w:r>
+      <w:proofErr w:type="spellStart"/>
+      <w:r>
+        <w:rPr>
+          <w:rFonts w:ascii="Arial" w:hAnsi="Arial" w:cs="Arial"/>
+          <w:color w:val="000000"/>
+        </w:rPr>
+        <w:t>the</w:t>
+      </w:r>
+      <w:proofErr w:type="spellEnd"/>
+      <w:r>
+        <w:rPr>
+          <w:rFonts w:ascii="Arial" w:hAnsi="Arial" w:cs="Arial"/>
+          <w:color w:val="000000"/>
+        </w:rPr>
+        <w:t xml:space="preserve"> Fit </w:t>
+      </w:r>
+      <w:proofErr w:type="spellStart"/>
+      <w:r>
+        <w:rPr>
+          <w:rFonts w:ascii="Arial" w:hAnsi="Arial" w:cs="Arial"/>
+          <w:color w:val="000000"/>
+        </w:rPr>
+        <w:t>Control</w:t>
+      </w:r>
+      <w:proofErr w:type="spellEnd"/>
+      <w:r>
+        <w:rPr>
+          <w:rFonts w:ascii="Arial" w:hAnsi="Arial" w:cs="Arial"/>
+          <w:color w:val="000000"/>
+        </w:rPr>
+        <w:t xml:space="preserve">, </w:t>
+      </w:r>
+      <w:proofErr w:type="spellStart"/>
+      <w:r>
+        <w:rPr>
+          <w:rFonts w:ascii="Arial" w:hAnsi="Arial" w:cs="Arial"/>
+          <w:color w:val="000000"/>
+        </w:rPr>
+        <w:t>developed</w:t>
+      </w:r>
+      <w:proofErr w:type="spellEnd"/>
+      <w:r>
+        <w:rPr>
+          <w:rFonts w:ascii="Arial" w:hAnsi="Arial" w:cs="Arial"/>
+          <w:color w:val="000000"/>
+        </w:rPr>
+        <w:t xml:space="preserve"> </w:t>
+      </w:r>
+      <w:proofErr w:type="spellStart"/>
+      <w:r>
+        <w:rPr>
+          <w:rFonts w:ascii="Arial" w:hAnsi="Arial" w:cs="Arial"/>
+          <w:color w:val="000000"/>
+        </w:rPr>
+        <w:t>by</w:t>
+      </w:r>
+      <w:proofErr w:type="spellEnd"/>
+      <w:r>
+        <w:rPr>
+          <w:rFonts w:ascii="Arial" w:hAnsi="Arial" w:cs="Arial"/>
+          <w:color w:val="000000"/>
+        </w:rPr>
+        <w:t xml:space="preserve"> </w:t>
+      </w:r>
+      <w:proofErr w:type="spellStart"/>
+      <w:r>
+        <w:rPr>
+          <w:rFonts w:ascii="Arial" w:hAnsi="Arial" w:cs="Arial"/>
+          <w:color w:val="000000"/>
+        </w:rPr>
+        <w:t>Dev</w:t>
+      </w:r>
+      <w:proofErr w:type="spellEnd"/>
+      <w:r>
+        <w:rPr>
+          <w:rFonts w:ascii="Arial" w:hAnsi="Arial" w:cs="Arial"/>
+          <w:color w:val="000000"/>
+        </w:rPr>
+        <w:t xml:space="preserve"> </w:t>
+      </w:r>
+      <w:proofErr w:type="spellStart"/>
+      <w:r>
+        <w:rPr>
+          <w:rFonts w:ascii="Arial" w:hAnsi="Arial" w:cs="Arial"/>
+          <w:color w:val="000000"/>
+        </w:rPr>
+        <w:t>Solutions</w:t>
+      </w:r>
+      <w:proofErr w:type="spellEnd"/>
+      <w:r>
+        <w:rPr>
+          <w:rFonts w:ascii="Arial" w:hAnsi="Arial" w:cs="Arial"/>
+          <w:color w:val="000000"/>
+        </w:rPr>
+        <w:t xml:space="preserve">. The </w:t>
+      </w:r>
+      <w:proofErr w:type="spellStart"/>
+      <w:r>
+        <w:rPr>
+          <w:rFonts w:ascii="Arial" w:hAnsi="Arial" w:cs="Arial"/>
+          <w:color w:val="000000"/>
+        </w:rPr>
+        <w:t>app</w:t>
+      </w:r>
+      <w:proofErr w:type="spellEnd"/>
+      <w:r>
+        <w:rPr>
+          <w:rFonts w:ascii="Arial" w:hAnsi="Arial" w:cs="Arial"/>
+          <w:color w:val="000000"/>
+        </w:rPr>
+        <w:t xml:space="preserve"> Fit </w:t>
+      </w:r>
+      <w:proofErr w:type="spellStart"/>
+      <w:r>
+        <w:rPr>
+          <w:rFonts w:ascii="Arial" w:hAnsi="Arial" w:cs="Arial"/>
+          <w:color w:val="000000"/>
+        </w:rPr>
+        <w:t>Control</w:t>
+      </w:r>
+      <w:proofErr w:type="spellEnd"/>
+      <w:r>
+        <w:rPr>
+          <w:rFonts w:ascii="Arial" w:hAnsi="Arial" w:cs="Arial"/>
+          <w:color w:val="000000"/>
+        </w:rPr>
+        <w:t xml:space="preserve"> </w:t>
+      </w:r>
+      <w:proofErr w:type="spellStart"/>
+      <w:r>
+        <w:rPr>
+          <w:rFonts w:ascii="Arial" w:hAnsi="Arial" w:cs="Arial"/>
+          <w:color w:val="000000"/>
+        </w:rPr>
+        <w:t>manages</w:t>
+      </w:r>
+      <w:proofErr w:type="spellEnd"/>
+      <w:r>
+        <w:rPr>
+          <w:rFonts w:ascii="Arial" w:hAnsi="Arial" w:cs="Arial"/>
+          <w:color w:val="000000"/>
+        </w:rPr>
+        <w:t xml:space="preserve"> </w:t>
+      </w:r>
+      <w:proofErr w:type="spellStart"/>
+      <w:r>
+        <w:rPr>
+          <w:rFonts w:ascii="Arial" w:hAnsi="Arial" w:cs="Arial"/>
+          <w:color w:val="000000"/>
+        </w:rPr>
+        <w:t>the</w:t>
+      </w:r>
+      <w:proofErr w:type="spellEnd"/>
+      <w:r>
+        <w:rPr>
+          <w:rFonts w:ascii="Arial" w:hAnsi="Arial" w:cs="Arial"/>
+          <w:color w:val="000000"/>
+        </w:rPr>
+        <w:t xml:space="preserve"> </w:t>
+      </w:r>
+      <w:proofErr w:type="spellStart"/>
+      <w:r>
+        <w:rPr>
+          <w:rFonts w:ascii="Arial" w:hAnsi="Arial" w:cs="Arial"/>
+          <w:color w:val="000000"/>
+        </w:rPr>
+        <w:t>workout</w:t>
+      </w:r>
+      <w:proofErr w:type="spellEnd"/>
+      <w:r>
+        <w:rPr>
+          <w:rFonts w:ascii="Arial" w:hAnsi="Arial" w:cs="Arial"/>
+          <w:color w:val="000000"/>
+        </w:rPr>
+        <w:t xml:space="preserve"> </w:t>
+      </w:r>
+      <w:proofErr w:type="spellStart"/>
+      <w:r>
+        <w:rPr>
+          <w:rFonts w:ascii="Arial" w:hAnsi="Arial" w:cs="Arial"/>
+          <w:color w:val="000000"/>
+        </w:rPr>
+        <w:t>according</w:t>
+      </w:r>
+      <w:proofErr w:type="spellEnd"/>
+      <w:r>
+        <w:rPr>
+          <w:rFonts w:ascii="Arial" w:hAnsi="Arial" w:cs="Arial"/>
+          <w:color w:val="000000"/>
+        </w:rPr>
+        <w:t xml:space="preserve"> </w:t>
+      </w:r>
+      <w:proofErr w:type="spellStart"/>
+      <w:r>
+        <w:rPr>
+          <w:rFonts w:ascii="Arial" w:hAnsi="Arial" w:cs="Arial"/>
+          <w:color w:val="000000"/>
+        </w:rPr>
+        <w:t>your</w:t>
+      </w:r>
+      <w:proofErr w:type="spellEnd"/>
+      <w:r>
+        <w:rPr>
+          <w:rFonts w:ascii="Arial" w:hAnsi="Arial" w:cs="Arial"/>
+          <w:color w:val="000000"/>
+        </w:rPr>
+        <w:t xml:space="preserve"> </w:t>
+      </w:r>
+      <w:proofErr w:type="gramStart"/>
+      <w:r>
+        <w:rPr>
+          <w:rFonts w:ascii="Arial" w:hAnsi="Arial" w:cs="Arial"/>
+          <w:color w:val="000000"/>
+        </w:rPr>
+        <w:t>performance</w:t>
+      </w:r>
+      <w:proofErr w:type="gramEnd"/>
+      <w:r>
+        <w:rPr>
+          <w:rFonts w:ascii="Arial" w:hAnsi="Arial" w:cs="Arial"/>
+          <w:color w:val="000000"/>
+        </w:rPr>
+        <w:t xml:space="preserve">, </w:t>
+      </w:r>
+      <w:proofErr w:type="spellStart"/>
+      <w:r>
+        <w:rPr>
+          <w:rFonts w:ascii="Arial" w:hAnsi="Arial" w:cs="Arial"/>
+          <w:color w:val="000000"/>
+        </w:rPr>
+        <w:t>health</w:t>
+      </w:r>
+      <w:proofErr w:type="spellEnd"/>
+      <w:r>
+        <w:rPr>
+          <w:rFonts w:ascii="Arial" w:hAnsi="Arial" w:cs="Arial"/>
+          <w:color w:val="000000"/>
+        </w:rPr>
+        <w:t xml:space="preserve">, </w:t>
+      </w:r>
+      <w:proofErr w:type="spellStart"/>
+      <w:r>
+        <w:rPr>
+          <w:rFonts w:ascii="Arial" w:hAnsi="Arial" w:cs="Arial"/>
+          <w:color w:val="000000"/>
+        </w:rPr>
+        <w:t>avoiding</w:t>
+      </w:r>
+      <w:proofErr w:type="spellEnd"/>
+      <w:r>
+        <w:rPr>
+          <w:rFonts w:ascii="Arial" w:hAnsi="Arial" w:cs="Arial"/>
+          <w:color w:val="000000"/>
+        </w:rPr>
+        <w:t xml:space="preserve"> </w:t>
+      </w:r>
+      <w:proofErr w:type="spellStart"/>
+      <w:r>
+        <w:rPr>
+          <w:rFonts w:ascii="Arial" w:hAnsi="Arial" w:cs="Arial"/>
+          <w:color w:val="000000"/>
+        </w:rPr>
+        <w:t>the</w:t>
+      </w:r>
+      <w:proofErr w:type="spellEnd"/>
+      <w:r>
+        <w:rPr>
+          <w:rFonts w:ascii="Arial" w:hAnsi="Arial" w:cs="Arial"/>
+          <w:color w:val="000000"/>
+        </w:rPr>
+        <w:t xml:space="preserve"> </w:t>
+      </w:r>
+      <w:proofErr w:type="spellStart"/>
+      <w:r>
+        <w:rPr>
+          <w:rFonts w:ascii="Arial" w:hAnsi="Arial" w:cs="Arial"/>
+          <w:color w:val="000000"/>
+        </w:rPr>
+        <w:t>overtraining</w:t>
+      </w:r>
+      <w:proofErr w:type="spellEnd"/>
+      <w:r>
+        <w:rPr>
+          <w:rFonts w:ascii="Arial" w:hAnsi="Arial" w:cs="Arial"/>
+          <w:color w:val="000000"/>
+        </w:rPr>
+        <w:t xml:space="preserve"> </w:t>
+      </w:r>
+      <w:proofErr w:type="spellStart"/>
+      <w:r>
+        <w:rPr>
+          <w:rFonts w:ascii="Arial" w:hAnsi="Arial" w:cs="Arial"/>
+          <w:color w:val="000000"/>
+        </w:rPr>
+        <w:t>and</w:t>
+      </w:r>
+      <w:proofErr w:type="spellEnd"/>
+      <w:r>
+        <w:rPr>
+          <w:rFonts w:ascii="Arial" w:hAnsi="Arial" w:cs="Arial"/>
+          <w:color w:val="000000"/>
+        </w:rPr>
+        <w:t xml:space="preserve"> </w:t>
+      </w:r>
+      <w:proofErr w:type="spellStart"/>
+      <w:r>
+        <w:rPr>
+          <w:rFonts w:ascii="Arial" w:hAnsi="Arial" w:cs="Arial"/>
+          <w:color w:val="000000"/>
+        </w:rPr>
+        <w:t>the</w:t>
+      </w:r>
+      <w:proofErr w:type="spellEnd"/>
+      <w:r>
+        <w:rPr>
+          <w:rFonts w:ascii="Arial" w:hAnsi="Arial" w:cs="Arial"/>
+          <w:color w:val="000000"/>
+        </w:rPr>
+        <w:t xml:space="preserve"> </w:t>
+      </w:r>
+      <w:proofErr w:type="spellStart"/>
+      <w:r>
+        <w:rPr>
+          <w:rFonts w:ascii="Arial" w:hAnsi="Arial" w:cs="Arial"/>
+          <w:color w:val="000000"/>
+        </w:rPr>
+        <w:t>muscle</w:t>
+      </w:r>
+      <w:proofErr w:type="spellEnd"/>
+      <w:r>
+        <w:rPr>
+          <w:rFonts w:ascii="Arial" w:hAnsi="Arial" w:cs="Arial"/>
+          <w:color w:val="000000"/>
+        </w:rPr>
+        <w:t xml:space="preserve"> </w:t>
+      </w:r>
+      <w:proofErr w:type="spellStart"/>
+      <w:r>
+        <w:rPr>
+          <w:rFonts w:ascii="Arial" w:hAnsi="Arial" w:cs="Arial"/>
+          <w:color w:val="000000"/>
+        </w:rPr>
+        <w:t>injury</w:t>
+      </w:r>
+      <w:proofErr w:type="spellEnd"/>
+      <w:r>
+        <w:rPr>
+          <w:rFonts w:ascii="Arial" w:hAnsi="Arial" w:cs="Arial"/>
+          <w:color w:val="000000"/>
+        </w:rPr>
+        <w:t xml:space="preserve">. The </w:t>
+      </w:r>
+      <w:proofErr w:type="spellStart"/>
+      <w:r>
+        <w:rPr>
+          <w:rFonts w:ascii="Arial" w:hAnsi="Arial" w:cs="Arial"/>
+          <w:color w:val="000000"/>
+        </w:rPr>
+        <w:t>choice</w:t>
+      </w:r>
+      <w:proofErr w:type="spellEnd"/>
+      <w:r>
+        <w:rPr>
+          <w:rFonts w:ascii="Arial" w:hAnsi="Arial" w:cs="Arial"/>
+          <w:color w:val="000000"/>
+        </w:rPr>
+        <w:t xml:space="preserve"> </w:t>
+      </w:r>
+      <w:proofErr w:type="spellStart"/>
+      <w:r>
+        <w:rPr>
+          <w:rFonts w:ascii="Arial" w:hAnsi="Arial" w:cs="Arial"/>
+          <w:color w:val="000000"/>
+        </w:rPr>
+        <w:t>to</w:t>
+      </w:r>
+      <w:proofErr w:type="spellEnd"/>
+      <w:r>
+        <w:rPr>
+          <w:rFonts w:ascii="Arial" w:hAnsi="Arial" w:cs="Arial"/>
+          <w:color w:val="000000"/>
+        </w:rPr>
+        <w:t xml:space="preserve"> </w:t>
+      </w:r>
+      <w:proofErr w:type="spellStart"/>
+      <w:r>
+        <w:rPr>
+          <w:rFonts w:ascii="Arial" w:hAnsi="Arial" w:cs="Arial"/>
+          <w:color w:val="000000"/>
+        </w:rPr>
+        <w:t>develop</w:t>
+      </w:r>
+      <w:proofErr w:type="spellEnd"/>
+      <w:r>
+        <w:rPr>
+          <w:rFonts w:ascii="Arial" w:hAnsi="Arial" w:cs="Arial"/>
+          <w:color w:val="000000"/>
+        </w:rPr>
+        <w:t xml:space="preserve"> </w:t>
+      </w:r>
+      <w:proofErr w:type="spellStart"/>
+      <w:r>
+        <w:rPr>
+          <w:rFonts w:ascii="Arial" w:hAnsi="Arial" w:cs="Arial"/>
+          <w:color w:val="000000"/>
+        </w:rPr>
+        <w:t>an</w:t>
+      </w:r>
+      <w:proofErr w:type="spellEnd"/>
+      <w:r>
+        <w:rPr>
+          <w:rFonts w:ascii="Arial" w:hAnsi="Arial" w:cs="Arial"/>
+          <w:color w:val="000000"/>
+        </w:rPr>
+        <w:t xml:space="preserve"> </w:t>
+      </w:r>
+      <w:proofErr w:type="spellStart"/>
+      <w:r>
+        <w:rPr>
+          <w:rFonts w:ascii="Arial" w:hAnsi="Arial" w:cs="Arial"/>
+          <w:color w:val="000000"/>
+        </w:rPr>
+        <w:t>application</w:t>
+      </w:r>
+      <w:proofErr w:type="spellEnd"/>
+      <w:r>
+        <w:rPr>
+          <w:rFonts w:ascii="Arial" w:hAnsi="Arial" w:cs="Arial"/>
+          <w:color w:val="000000"/>
+        </w:rPr>
+        <w:t xml:space="preserve"> it causes </w:t>
+      </w:r>
+      <w:proofErr w:type="spellStart"/>
+      <w:r>
+        <w:rPr>
+          <w:rFonts w:ascii="Arial" w:hAnsi="Arial" w:cs="Arial"/>
+          <w:color w:val="000000"/>
+        </w:rPr>
+        <w:t>the</w:t>
+      </w:r>
+      <w:proofErr w:type="spellEnd"/>
+      <w:r>
+        <w:rPr>
+          <w:rFonts w:ascii="Arial" w:hAnsi="Arial" w:cs="Arial"/>
+          <w:color w:val="000000"/>
+        </w:rPr>
+        <w:t xml:space="preserve"> </w:t>
+      </w:r>
+      <w:proofErr w:type="spellStart"/>
+      <w:r>
+        <w:rPr>
+          <w:rFonts w:ascii="Arial" w:hAnsi="Arial" w:cs="Arial"/>
+          <w:color w:val="000000"/>
+        </w:rPr>
+        <w:t>user</w:t>
+      </w:r>
+      <w:proofErr w:type="spellEnd"/>
+      <w:r>
+        <w:rPr>
+          <w:rFonts w:ascii="Arial" w:hAnsi="Arial" w:cs="Arial"/>
+          <w:color w:val="000000"/>
+        </w:rPr>
+        <w:t xml:space="preserve"> </w:t>
+      </w:r>
+      <w:proofErr w:type="spellStart"/>
+      <w:r>
+        <w:rPr>
+          <w:rFonts w:ascii="Arial" w:hAnsi="Arial" w:cs="Arial"/>
+          <w:color w:val="000000"/>
+        </w:rPr>
+        <w:t>have</w:t>
+      </w:r>
+      <w:proofErr w:type="spellEnd"/>
+      <w:r>
+        <w:rPr>
+          <w:rFonts w:ascii="Arial" w:hAnsi="Arial" w:cs="Arial"/>
+          <w:color w:val="000000"/>
+        </w:rPr>
+        <w:t xml:space="preserve"> a </w:t>
+      </w:r>
+      <w:proofErr w:type="spellStart"/>
+      <w:r>
+        <w:rPr>
+          <w:rFonts w:ascii="Arial" w:hAnsi="Arial" w:cs="Arial"/>
+          <w:color w:val="000000"/>
+        </w:rPr>
+        <w:t>greater</w:t>
+      </w:r>
+      <w:proofErr w:type="spellEnd"/>
+      <w:r>
+        <w:rPr>
+          <w:rFonts w:ascii="Arial" w:hAnsi="Arial" w:cs="Arial"/>
+          <w:color w:val="000000"/>
+        </w:rPr>
+        <w:t xml:space="preserve"> management </w:t>
+      </w:r>
+      <w:proofErr w:type="spellStart"/>
+      <w:r>
+        <w:rPr>
+          <w:rFonts w:ascii="Arial" w:hAnsi="Arial" w:cs="Arial"/>
+          <w:color w:val="000000"/>
+        </w:rPr>
+        <w:t>of</w:t>
+      </w:r>
+      <w:proofErr w:type="spellEnd"/>
+      <w:r>
+        <w:rPr>
+          <w:rFonts w:ascii="Arial" w:hAnsi="Arial" w:cs="Arial"/>
+          <w:color w:val="000000"/>
+        </w:rPr>
+        <w:t xml:space="preserve"> </w:t>
+      </w:r>
+      <w:proofErr w:type="spellStart"/>
+      <w:r>
+        <w:rPr>
+          <w:rFonts w:ascii="Arial" w:hAnsi="Arial" w:cs="Arial"/>
+          <w:color w:val="000000"/>
+        </w:rPr>
+        <w:t>your</w:t>
+      </w:r>
+      <w:proofErr w:type="spellEnd"/>
+      <w:r>
+        <w:rPr>
+          <w:rFonts w:ascii="Arial" w:hAnsi="Arial" w:cs="Arial"/>
+          <w:color w:val="000000"/>
+        </w:rPr>
+        <w:t xml:space="preserve"> </w:t>
+      </w:r>
+      <w:proofErr w:type="spellStart"/>
+      <w:r>
+        <w:rPr>
+          <w:rFonts w:ascii="Arial" w:hAnsi="Arial" w:cs="Arial"/>
+          <w:color w:val="000000"/>
+        </w:rPr>
+        <w:t>workout</w:t>
+      </w:r>
+      <w:proofErr w:type="spellEnd"/>
+      <w:r>
+        <w:rPr>
+          <w:rFonts w:ascii="Arial" w:hAnsi="Arial" w:cs="Arial"/>
+          <w:color w:val="000000"/>
+        </w:rPr>
+        <w:t xml:space="preserve">. For </w:t>
+      </w:r>
+      <w:proofErr w:type="spellStart"/>
+      <w:r>
+        <w:rPr>
+          <w:rFonts w:ascii="Arial" w:hAnsi="Arial" w:cs="Arial"/>
+          <w:color w:val="000000"/>
+        </w:rPr>
+        <w:t>this</w:t>
+      </w:r>
+      <w:proofErr w:type="spellEnd"/>
+      <w:r>
+        <w:rPr>
+          <w:rFonts w:ascii="Arial" w:hAnsi="Arial" w:cs="Arial"/>
+          <w:color w:val="000000"/>
+        </w:rPr>
+        <w:t xml:space="preserve"> </w:t>
+      </w:r>
+      <w:proofErr w:type="spellStart"/>
+      <w:proofErr w:type="gramStart"/>
+      <w:r>
+        <w:rPr>
+          <w:rFonts w:ascii="Arial" w:hAnsi="Arial" w:cs="Arial"/>
+          <w:color w:val="000000"/>
+        </w:rPr>
+        <w:t>project</w:t>
+      </w:r>
+      <w:proofErr w:type="spellEnd"/>
+      <w:proofErr w:type="gramEnd"/>
+      <w:r>
+        <w:rPr>
+          <w:rFonts w:ascii="Arial" w:hAnsi="Arial" w:cs="Arial"/>
+          <w:color w:val="000000"/>
+        </w:rPr>
+        <w:t xml:space="preserve"> a clean </w:t>
+      </w:r>
+      <w:proofErr w:type="spellStart"/>
+      <w:r>
+        <w:rPr>
+          <w:rFonts w:ascii="Arial" w:hAnsi="Arial" w:cs="Arial"/>
+          <w:color w:val="000000"/>
+        </w:rPr>
+        <w:t>and</w:t>
+      </w:r>
+      <w:proofErr w:type="spellEnd"/>
+      <w:r>
+        <w:rPr>
+          <w:rFonts w:ascii="Arial" w:hAnsi="Arial" w:cs="Arial"/>
+          <w:color w:val="000000"/>
+        </w:rPr>
+        <w:t xml:space="preserve"> </w:t>
+      </w:r>
+      <w:proofErr w:type="spellStart"/>
+      <w:r>
+        <w:rPr>
+          <w:rFonts w:ascii="Arial" w:hAnsi="Arial" w:cs="Arial"/>
+          <w:color w:val="000000"/>
+        </w:rPr>
+        <w:t>interactive</w:t>
+      </w:r>
+      <w:proofErr w:type="spellEnd"/>
+      <w:r>
+        <w:rPr>
+          <w:rFonts w:ascii="Arial" w:hAnsi="Arial" w:cs="Arial"/>
+          <w:color w:val="000000"/>
+        </w:rPr>
+        <w:t xml:space="preserve"> interface </w:t>
+      </w:r>
+      <w:proofErr w:type="spellStart"/>
+      <w:r>
+        <w:rPr>
+          <w:rFonts w:ascii="Arial" w:hAnsi="Arial" w:cs="Arial"/>
+          <w:color w:val="000000"/>
+        </w:rPr>
+        <w:t>was</w:t>
+      </w:r>
+      <w:proofErr w:type="spellEnd"/>
+      <w:r>
+        <w:rPr>
+          <w:rFonts w:ascii="Arial" w:hAnsi="Arial" w:cs="Arial"/>
+          <w:color w:val="000000"/>
+        </w:rPr>
+        <w:t xml:space="preserve"> </w:t>
+      </w:r>
+      <w:proofErr w:type="spellStart"/>
+      <w:r>
+        <w:rPr>
+          <w:rFonts w:ascii="Arial" w:hAnsi="Arial" w:cs="Arial"/>
+          <w:color w:val="000000"/>
+        </w:rPr>
+        <w:t>developed</w:t>
+      </w:r>
+      <w:proofErr w:type="spellEnd"/>
+      <w:r>
+        <w:rPr>
+          <w:rFonts w:ascii="Arial" w:hAnsi="Arial" w:cs="Arial"/>
+          <w:color w:val="000000"/>
+        </w:rPr>
+        <w:t xml:space="preserve"> </w:t>
+      </w:r>
+      <w:proofErr w:type="spellStart"/>
+      <w:r>
+        <w:rPr>
+          <w:rFonts w:ascii="Arial" w:hAnsi="Arial" w:cs="Arial"/>
+          <w:color w:val="000000"/>
+        </w:rPr>
+        <w:t>so</w:t>
+      </w:r>
+      <w:proofErr w:type="spellEnd"/>
+      <w:r>
+        <w:rPr>
+          <w:rFonts w:ascii="Arial" w:hAnsi="Arial" w:cs="Arial"/>
+          <w:color w:val="000000"/>
+        </w:rPr>
+        <w:t xml:space="preserve"> </w:t>
+      </w:r>
+      <w:proofErr w:type="spellStart"/>
+      <w:r>
+        <w:rPr>
+          <w:rFonts w:ascii="Arial" w:hAnsi="Arial" w:cs="Arial"/>
+          <w:color w:val="000000"/>
+        </w:rPr>
+        <w:t>that</w:t>
+      </w:r>
+      <w:proofErr w:type="spellEnd"/>
+      <w:r>
+        <w:rPr>
+          <w:rFonts w:ascii="Arial" w:hAnsi="Arial" w:cs="Arial"/>
+          <w:color w:val="000000"/>
+        </w:rPr>
+        <w:t xml:space="preserve"> </w:t>
+      </w:r>
+      <w:proofErr w:type="spellStart"/>
+      <w:r>
+        <w:rPr>
+          <w:rFonts w:ascii="Arial" w:hAnsi="Arial" w:cs="Arial"/>
+          <w:color w:val="000000"/>
+        </w:rPr>
+        <w:t>user</w:t>
+      </w:r>
+      <w:proofErr w:type="spellEnd"/>
+      <w:r>
+        <w:rPr>
+          <w:rFonts w:ascii="Arial" w:hAnsi="Arial" w:cs="Arial"/>
+          <w:color w:val="000000"/>
+        </w:rPr>
+        <w:t xml:space="preserve"> </w:t>
+      </w:r>
+      <w:proofErr w:type="spellStart"/>
+      <w:r>
+        <w:rPr>
+          <w:rFonts w:ascii="Arial" w:hAnsi="Arial" w:cs="Arial"/>
+          <w:color w:val="000000"/>
+        </w:rPr>
+        <w:t>may</w:t>
+      </w:r>
+      <w:proofErr w:type="spellEnd"/>
+      <w:r>
+        <w:rPr>
+          <w:rFonts w:ascii="Arial" w:hAnsi="Arial" w:cs="Arial"/>
+          <w:color w:val="000000"/>
+        </w:rPr>
+        <w:t xml:space="preserve"> </w:t>
+      </w:r>
+      <w:proofErr w:type="spellStart"/>
+      <w:r>
+        <w:rPr>
+          <w:rFonts w:ascii="Arial" w:hAnsi="Arial" w:cs="Arial"/>
+          <w:color w:val="000000"/>
+        </w:rPr>
+        <w:t>have</w:t>
+      </w:r>
+      <w:proofErr w:type="spellEnd"/>
+      <w:r>
+        <w:rPr>
+          <w:rFonts w:ascii="Arial" w:hAnsi="Arial" w:cs="Arial"/>
+          <w:color w:val="000000"/>
+        </w:rPr>
+        <w:t xml:space="preserve"> </w:t>
+      </w:r>
+      <w:proofErr w:type="spellStart"/>
+      <w:r>
+        <w:rPr>
+          <w:rFonts w:ascii="Arial" w:hAnsi="Arial" w:cs="Arial"/>
+          <w:color w:val="000000"/>
+        </w:rPr>
+        <w:t>the</w:t>
+      </w:r>
+      <w:proofErr w:type="spellEnd"/>
+      <w:r>
+        <w:rPr>
+          <w:rFonts w:ascii="Arial" w:hAnsi="Arial" w:cs="Arial"/>
+          <w:color w:val="000000"/>
+        </w:rPr>
+        <w:t xml:space="preserve"> </w:t>
+      </w:r>
+      <w:proofErr w:type="spellStart"/>
+      <w:r>
+        <w:rPr>
+          <w:rFonts w:ascii="Arial" w:hAnsi="Arial" w:cs="Arial"/>
+          <w:color w:val="000000"/>
+        </w:rPr>
+        <w:t>best</w:t>
+      </w:r>
+      <w:proofErr w:type="spellEnd"/>
+      <w:r>
+        <w:rPr>
+          <w:rFonts w:ascii="Arial" w:hAnsi="Arial" w:cs="Arial"/>
+          <w:color w:val="000000"/>
+        </w:rPr>
+        <w:t xml:space="preserve"> </w:t>
+      </w:r>
+      <w:proofErr w:type="spellStart"/>
+      <w:r>
+        <w:rPr>
+          <w:rFonts w:ascii="Arial" w:hAnsi="Arial" w:cs="Arial"/>
+          <w:color w:val="000000"/>
+        </w:rPr>
+        <w:t>experience</w:t>
+      </w:r>
+      <w:proofErr w:type="spellEnd"/>
+      <w:r>
+        <w:rPr>
+          <w:rFonts w:ascii="Arial" w:hAnsi="Arial" w:cs="Arial"/>
+          <w:color w:val="000000"/>
+        </w:rPr>
+        <w:t xml:space="preserve"> </w:t>
+      </w:r>
+      <w:proofErr w:type="spellStart"/>
+      <w:r>
+        <w:rPr>
+          <w:rFonts w:ascii="Arial" w:hAnsi="Arial" w:cs="Arial"/>
+          <w:color w:val="000000"/>
+        </w:rPr>
+        <w:t>using</w:t>
+      </w:r>
+      <w:proofErr w:type="spellEnd"/>
+      <w:r>
+        <w:rPr>
+          <w:rFonts w:ascii="Arial" w:hAnsi="Arial" w:cs="Arial"/>
+          <w:color w:val="000000"/>
+        </w:rPr>
+        <w:t xml:space="preserve"> </w:t>
+      </w:r>
+      <w:proofErr w:type="spellStart"/>
+      <w:r>
+        <w:rPr>
+          <w:rFonts w:ascii="Arial" w:hAnsi="Arial" w:cs="Arial"/>
+          <w:color w:val="000000"/>
+        </w:rPr>
+        <w:t>this</w:t>
+      </w:r>
+      <w:proofErr w:type="spellEnd"/>
+      <w:r>
+        <w:rPr>
+          <w:rFonts w:ascii="Arial" w:hAnsi="Arial" w:cs="Arial"/>
+          <w:color w:val="000000"/>
+        </w:rPr>
+        <w:t xml:space="preserve"> </w:t>
+      </w:r>
+      <w:proofErr w:type="spellStart"/>
+      <w:r>
+        <w:rPr>
+          <w:rFonts w:ascii="Arial" w:hAnsi="Arial" w:cs="Arial"/>
+          <w:color w:val="000000"/>
+        </w:rPr>
+        <w:t>application</w:t>
+      </w:r>
+      <w:proofErr w:type="spellEnd"/>
+      <w:r>
+        <w:rPr>
+          <w:rFonts w:ascii="Arial" w:hAnsi="Arial" w:cs="Arial"/>
+          <w:color w:val="000000"/>
+        </w:rPr>
+        <w:t xml:space="preserve">. </w:t>
+      </w:r>
+      <w:proofErr w:type="spellStart"/>
+      <w:r>
+        <w:rPr>
+          <w:rFonts w:ascii="Arial" w:hAnsi="Arial" w:cs="Arial"/>
+          <w:color w:val="000000"/>
+        </w:rPr>
+        <w:t>Complementing</w:t>
+      </w:r>
+      <w:proofErr w:type="spellEnd"/>
+      <w:r>
+        <w:rPr>
+          <w:rFonts w:ascii="Arial" w:hAnsi="Arial" w:cs="Arial"/>
+          <w:color w:val="000000"/>
+        </w:rPr>
+        <w:t xml:space="preserve">, it </w:t>
+      </w:r>
+      <w:proofErr w:type="spellStart"/>
+      <w:r>
+        <w:rPr>
+          <w:rFonts w:ascii="Arial" w:hAnsi="Arial" w:cs="Arial"/>
+          <w:color w:val="000000"/>
+        </w:rPr>
+        <w:t>developed</w:t>
+      </w:r>
+      <w:proofErr w:type="spellEnd"/>
+      <w:r>
+        <w:rPr>
+          <w:rFonts w:ascii="Arial" w:hAnsi="Arial" w:cs="Arial"/>
+          <w:color w:val="000000"/>
+        </w:rPr>
+        <w:t xml:space="preserve"> a </w:t>
+      </w:r>
+      <w:proofErr w:type="spellStart"/>
+      <w:r>
+        <w:rPr>
+          <w:rFonts w:ascii="Arial" w:hAnsi="Arial" w:cs="Arial"/>
+          <w:color w:val="000000"/>
+        </w:rPr>
+        <w:t>database</w:t>
+      </w:r>
+      <w:proofErr w:type="spellEnd"/>
+      <w:r>
+        <w:rPr>
+          <w:rFonts w:ascii="Arial" w:hAnsi="Arial" w:cs="Arial"/>
+          <w:color w:val="000000"/>
+        </w:rPr>
+        <w:t xml:space="preserve"> </w:t>
+      </w:r>
+      <w:proofErr w:type="spellStart"/>
+      <w:r>
+        <w:rPr>
+          <w:rFonts w:ascii="Arial" w:hAnsi="Arial" w:cs="Arial"/>
+          <w:color w:val="000000"/>
+        </w:rPr>
+        <w:t>that</w:t>
+      </w:r>
+      <w:proofErr w:type="spellEnd"/>
+      <w:r>
+        <w:rPr>
+          <w:rFonts w:ascii="Arial" w:hAnsi="Arial" w:cs="Arial"/>
+          <w:color w:val="000000"/>
+        </w:rPr>
+        <w:t xml:space="preserve"> </w:t>
+      </w:r>
+      <w:proofErr w:type="spellStart"/>
+      <w:r>
+        <w:rPr>
+          <w:rFonts w:ascii="Arial" w:hAnsi="Arial" w:cs="Arial"/>
+          <w:color w:val="000000"/>
+        </w:rPr>
+        <w:t>meets</w:t>
+      </w:r>
+      <w:proofErr w:type="spellEnd"/>
+      <w:r>
+        <w:rPr>
+          <w:rFonts w:ascii="Arial" w:hAnsi="Arial" w:cs="Arial"/>
+          <w:color w:val="000000"/>
+        </w:rPr>
+        <w:t xml:space="preserve"> </w:t>
+      </w:r>
+      <w:proofErr w:type="spellStart"/>
+      <w:r>
+        <w:rPr>
+          <w:rFonts w:ascii="Arial" w:hAnsi="Arial" w:cs="Arial"/>
+          <w:color w:val="000000"/>
+        </w:rPr>
+        <w:t>the</w:t>
+      </w:r>
+      <w:proofErr w:type="spellEnd"/>
+      <w:r>
+        <w:rPr>
+          <w:rFonts w:ascii="Arial" w:hAnsi="Arial" w:cs="Arial"/>
+          <w:color w:val="000000"/>
+        </w:rPr>
+        <w:t xml:space="preserve"> </w:t>
+      </w:r>
+      <w:proofErr w:type="spellStart"/>
+      <w:r>
+        <w:rPr>
+          <w:rFonts w:ascii="Arial" w:hAnsi="Arial" w:cs="Arial"/>
+          <w:color w:val="000000"/>
+        </w:rPr>
+        <w:t>basic</w:t>
+      </w:r>
+      <w:proofErr w:type="spellEnd"/>
+      <w:r>
+        <w:rPr>
+          <w:rFonts w:ascii="Arial" w:hAnsi="Arial" w:cs="Arial"/>
+          <w:color w:val="000000"/>
+        </w:rPr>
+        <w:t xml:space="preserve"> </w:t>
+      </w:r>
+      <w:proofErr w:type="spellStart"/>
+      <w:r>
+        <w:rPr>
+          <w:rFonts w:ascii="Arial" w:hAnsi="Arial" w:cs="Arial"/>
+          <w:color w:val="000000"/>
+        </w:rPr>
+        <w:t>needs</w:t>
+      </w:r>
+      <w:proofErr w:type="spellEnd"/>
+      <w:r>
+        <w:rPr>
+          <w:rFonts w:ascii="Arial" w:hAnsi="Arial" w:cs="Arial"/>
+          <w:color w:val="000000"/>
+        </w:rPr>
+        <w:t xml:space="preserve"> </w:t>
+      </w:r>
+      <w:proofErr w:type="spellStart"/>
+      <w:r>
+        <w:rPr>
+          <w:rFonts w:ascii="Arial" w:hAnsi="Arial" w:cs="Arial"/>
+          <w:color w:val="000000"/>
+        </w:rPr>
+        <w:t>of</w:t>
+      </w:r>
+      <w:proofErr w:type="spellEnd"/>
+      <w:r>
+        <w:rPr>
+          <w:rFonts w:ascii="Arial" w:hAnsi="Arial" w:cs="Arial"/>
+          <w:color w:val="000000"/>
+        </w:rPr>
+        <w:t xml:space="preserve"> </w:t>
+      </w:r>
+      <w:proofErr w:type="spellStart"/>
+      <w:r>
+        <w:rPr>
+          <w:rFonts w:ascii="Arial" w:hAnsi="Arial" w:cs="Arial"/>
+          <w:color w:val="000000"/>
+        </w:rPr>
+        <w:t>the</w:t>
+      </w:r>
+      <w:proofErr w:type="spellEnd"/>
+      <w:r>
+        <w:rPr>
+          <w:rFonts w:ascii="Arial" w:hAnsi="Arial" w:cs="Arial"/>
+          <w:color w:val="000000"/>
+        </w:rPr>
+        <w:t xml:space="preserve"> software. </w:t>
       </w:r>
     </w:p>
     <w:p>
@@ -1976,13 +3111,22 @@
           <w:color w:val="000000"/>
         </w:rPr>
       </w:pPr>
+      <w:r>
+        <w:rPr>
+          <w:rFonts w:ascii="Arial" w:hAnsi="Arial" w:cs="Arial"/>
+          <w:b/>
+          <w:color w:val="000000"/>
+        </w:rPr>
+        <w:t>Key-</w:t>
+      </w:r>
       <w:proofErr w:type="spellStart"/>
       <w:r>
         <w:rPr>
           <w:rFonts w:ascii="Arial" w:hAnsi="Arial" w:cs="Arial"/>
-          <w:color w:val="000000"/>
-        </w:rPr>
-        <w:t>This</w:t>
+          <w:b/>
+          <w:color w:val="000000"/>
+        </w:rPr>
+        <w:t>words</w:t>
       </w:r>
       <w:proofErr w:type="spellEnd"/>
       <w:r>
@@ -1990,6 +3134,13 @@
           <w:rFonts w:ascii="Arial" w:hAnsi="Arial" w:cs="Arial"/>
           <w:color w:val="000000"/>
         </w:rPr>
+        <w:t>:</w:t>
+      </w:r>
+      <w:r>
+        <w:rPr>
+          <w:rFonts w:ascii="Arial" w:hAnsi="Arial" w:cs="Arial"/>
+          <w:color w:val="000000"/>
+        </w:rPr>
         <w:t xml:space="preserve"> </w:t>
       </w:r>
       <w:proofErr w:type="spellStart"/>
@@ -1998,7 +3149,7 @@
           <w:rFonts w:ascii="Arial" w:hAnsi="Arial" w:cs="Arial"/>
           <w:color w:val="000000"/>
         </w:rPr>
-        <w:t>academic</w:t>
+        <w:t>workout</w:t>
       </w:r>
       <w:proofErr w:type="spellEnd"/>
       <w:r>
@@ -2006,7 +3157,7 @@
           <w:rFonts w:ascii="Arial" w:hAnsi="Arial" w:cs="Arial"/>
           <w:color w:val="000000"/>
         </w:rPr>
-        <w:t xml:space="preserve"> </w:t>
+        <w:t xml:space="preserve">, </w:t>
       </w:r>
       <w:proofErr w:type="spellStart"/>
       <w:r>
@@ -2014,7 +3165,7 @@
           <w:rFonts w:ascii="Arial" w:hAnsi="Arial" w:cs="Arial"/>
           <w:color w:val="000000"/>
         </w:rPr>
-        <w:t>work</w:t>
+        <w:t>application</w:t>
       </w:r>
       <w:proofErr w:type="spellEnd"/>
       <w:r>
@@ -2022,7 +3173,7 @@
           <w:rFonts w:ascii="Arial" w:hAnsi="Arial" w:cs="Arial"/>
           <w:color w:val="000000"/>
         </w:rPr>
-        <w:t xml:space="preserve"> </w:t>
+        <w:t xml:space="preserve">, </w:t>
       </w:r>
       <w:proofErr w:type="spellStart"/>
       <w:r>
@@ -2030,7 +3181,7 @@
           <w:rFonts w:ascii="Arial" w:hAnsi="Arial" w:cs="Arial"/>
           <w:color w:val="000000"/>
         </w:rPr>
-        <w:t>presents</w:t>
+        <w:t>development</w:t>
       </w:r>
       <w:proofErr w:type="spellEnd"/>
       <w:r>
@@ -2038,7 +3189,7 @@
           <w:rFonts w:ascii="Arial" w:hAnsi="Arial" w:cs="Arial"/>
           <w:color w:val="000000"/>
         </w:rPr>
-        <w:t xml:space="preserve"> a </w:t>
+        <w:t xml:space="preserve">, </w:t>
       </w:r>
       <w:proofErr w:type="spellStart"/>
       <w:r>
@@ -2046,7 +3197,7 @@
           <w:rFonts w:ascii="Arial" w:hAnsi="Arial" w:cs="Arial"/>
           <w:color w:val="000000"/>
         </w:rPr>
-        <w:t>Android</w:t>
+        <w:t>fit</w:t>
       </w:r>
       <w:proofErr w:type="spellEnd"/>
       <w:r>
@@ -2054,7 +3205,7 @@
           <w:rFonts w:ascii="Arial" w:hAnsi="Arial" w:cs="Arial"/>
           <w:color w:val="000000"/>
         </w:rPr>
-        <w:t xml:space="preserve"> </w:t>
+        <w:t xml:space="preserve">, </w:t>
       </w:r>
       <w:proofErr w:type="spellStart"/>
       <w:r>
@@ -2062,7 +3213,7 @@
           <w:rFonts w:ascii="Arial" w:hAnsi="Arial" w:cs="Arial"/>
           <w:color w:val="000000"/>
         </w:rPr>
-        <w:t>application</w:t>
+        <w:t>solutions</w:t>
       </w:r>
       <w:proofErr w:type="spellEnd"/>
       <w:r>
@@ -2070,1019 +3221,7 @@
           <w:rFonts w:ascii="Arial" w:hAnsi="Arial" w:cs="Arial"/>
           <w:color w:val="000000"/>
         </w:rPr>
-        <w:t xml:space="preserve"> </w:t>
-      </w:r>
-      <w:proofErr w:type="spellStart"/>
-      <w:r>
-        <w:rPr>
-          <w:rFonts w:ascii="Arial" w:hAnsi="Arial" w:cs="Arial"/>
-          <w:color w:val="000000"/>
-        </w:rPr>
-        <w:t>development</w:t>
-      </w:r>
-      <w:proofErr w:type="spellEnd"/>
-      <w:r>
-        <w:rPr>
-          <w:rFonts w:ascii="Arial" w:hAnsi="Arial" w:cs="Arial"/>
-          <w:color w:val="000000"/>
-        </w:rPr>
-        <w:t xml:space="preserve"> </w:t>
-      </w:r>
-      <w:proofErr w:type="spellStart"/>
-      <w:proofErr w:type="gramStart"/>
-      <w:r>
-        <w:rPr>
-          <w:rFonts w:ascii="Arial" w:hAnsi="Arial" w:cs="Arial"/>
-          <w:color w:val="000000"/>
-        </w:rPr>
-        <w:t>project</w:t>
-      </w:r>
-      <w:proofErr w:type="spellEnd"/>
-      <w:proofErr w:type="gramEnd"/>
-      <w:r>
-        <w:rPr>
-          <w:rFonts w:ascii="Arial" w:hAnsi="Arial" w:cs="Arial"/>
-          <w:color w:val="000000"/>
-        </w:rPr>
-        <w:t xml:space="preserve">, </w:t>
-      </w:r>
-      <w:proofErr w:type="spellStart"/>
-      <w:r>
-        <w:rPr>
-          <w:rFonts w:ascii="Arial" w:hAnsi="Arial" w:cs="Arial"/>
-          <w:color w:val="000000"/>
-        </w:rPr>
-        <w:t>the</w:t>
-      </w:r>
-      <w:proofErr w:type="spellEnd"/>
-      <w:r>
-        <w:rPr>
-          <w:rFonts w:ascii="Arial" w:hAnsi="Arial" w:cs="Arial"/>
-          <w:color w:val="000000"/>
-        </w:rPr>
-        <w:t xml:space="preserve"> Fit </w:t>
-      </w:r>
-      <w:proofErr w:type="spellStart"/>
-      <w:r>
-        <w:rPr>
-          <w:rFonts w:ascii="Arial" w:hAnsi="Arial" w:cs="Arial"/>
-          <w:color w:val="000000"/>
-        </w:rPr>
-        <w:t>Control</w:t>
-      </w:r>
-      <w:proofErr w:type="spellEnd"/>
-      <w:r>
-        <w:rPr>
-          <w:rFonts w:ascii="Arial" w:hAnsi="Arial" w:cs="Arial"/>
-          <w:color w:val="000000"/>
-        </w:rPr>
-        <w:t xml:space="preserve">, </w:t>
-      </w:r>
-      <w:proofErr w:type="spellStart"/>
-      <w:r>
-        <w:rPr>
-          <w:rFonts w:ascii="Arial" w:hAnsi="Arial" w:cs="Arial"/>
-          <w:color w:val="000000"/>
-        </w:rPr>
-        <w:t>developed</w:t>
-      </w:r>
-      <w:proofErr w:type="spellEnd"/>
-      <w:r>
-        <w:rPr>
-          <w:rFonts w:ascii="Arial" w:hAnsi="Arial" w:cs="Arial"/>
-          <w:color w:val="000000"/>
-        </w:rPr>
-        <w:t xml:space="preserve"> </w:t>
-      </w:r>
-      <w:proofErr w:type="spellStart"/>
-      <w:r>
-        <w:rPr>
-          <w:rFonts w:ascii="Arial" w:hAnsi="Arial" w:cs="Arial"/>
-          <w:color w:val="000000"/>
-        </w:rPr>
-        <w:t>by</w:t>
-      </w:r>
-      <w:proofErr w:type="spellEnd"/>
-      <w:r>
-        <w:rPr>
-          <w:rFonts w:ascii="Arial" w:hAnsi="Arial" w:cs="Arial"/>
-          <w:color w:val="000000"/>
-        </w:rPr>
-        <w:t xml:space="preserve"> </w:t>
-      </w:r>
-      <w:proofErr w:type="spellStart"/>
-      <w:r>
-        <w:rPr>
-          <w:rFonts w:ascii="Arial" w:hAnsi="Arial" w:cs="Arial"/>
-          <w:color w:val="000000"/>
-        </w:rPr>
-        <w:t>Dev</w:t>
-      </w:r>
-      <w:proofErr w:type="spellEnd"/>
-      <w:r>
-        <w:rPr>
-          <w:rFonts w:ascii="Arial" w:hAnsi="Arial" w:cs="Arial"/>
-          <w:color w:val="000000"/>
-        </w:rPr>
-        <w:t xml:space="preserve"> </w:t>
-      </w:r>
-      <w:proofErr w:type="spellStart"/>
-      <w:r>
-        <w:rPr>
-          <w:rFonts w:ascii="Arial" w:hAnsi="Arial" w:cs="Arial"/>
-          <w:color w:val="000000"/>
-        </w:rPr>
-        <w:t>Solutions</w:t>
-      </w:r>
-      <w:proofErr w:type="spellEnd"/>
-      <w:r>
-        <w:rPr>
-          <w:rFonts w:ascii="Arial" w:hAnsi="Arial" w:cs="Arial"/>
-          <w:color w:val="000000"/>
-        </w:rPr>
-        <w:t xml:space="preserve">. The </w:t>
-      </w:r>
-      <w:proofErr w:type="spellStart"/>
-      <w:r>
-        <w:rPr>
-          <w:rFonts w:ascii="Arial" w:hAnsi="Arial" w:cs="Arial"/>
-          <w:color w:val="000000"/>
-        </w:rPr>
-        <w:t>app</w:t>
-      </w:r>
-      <w:proofErr w:type="spellEnd"/>
-      <w:r>
-        <w:rPr>
-          <w:rFonts w:ascii="Arial" w:hAnsi="Arial" w:cs="Arial"/>
-          <w:color w:val="000000"/>
-        </w:rPr>
-        <w:t xml:space="preserve"> Fit </w:t>
-      </w:r>
-      <w:proofErr w:type="spellStart"/>
-      <w:r>
-        <w:rPr>
-          <w:rFonts w:ascii="Arial" w:hAnsi="Arial" w:cs="Arial"/>
-          <w:color w:val="000000"/>
-        </w:rPr>
-        <w:t>Control</w:t>
-      </w:r>
-      <w:proofErr w:type="spellEnd"/>
-      <w:r>
-        <w:rPr>
-          <w:rFonts w:ascii="Arial" w:hAnsi="Arial" w:cs="Arial"/>
-          <w:color w:val="000000"/>
-        </w:rPr>
-        <w:t xml:space="preserve"> </w:t>
-      </w:r>
-      <w:proofErr w:type="spellStart"/>
-      <w:r>
-        <w:rPr>
-          <w:rFonts w:ascii="Arial" w:hAnsi="Arial" w:cs="Arial"/>
-          <w:color w:val="000000"/>
-        </w:rPr>
-        <w:t>manages</w:t>
-      </w:r>
-      <w:proofErr w:type="spellEnd"/>
-      <w:r>
-        <w:rPr>
-          <w:rFonts w:ascii="Arial" w:hAnsi="Arial" w:cs="Arial"/>
-          <w:color w:val="000000"/>
-        </w:rPr>
-        <w:t xml:space="preserve"> </w:t>
-      </w:r>
-      <w:proofErr w:type="spellStart"/>
-      <w:r>
-        <w:rPr>
-          <w:rFonts w:ascii="Arial" w:hAnsi="Arial" w:cs="Arial"/>
-          <w:color w:val="000000"/>
-        </w:rPr>
-        <w:t>the</w:t>
-      </w:r>
-      <w:proofErr w:type="spellEnd"/>
-      <w:r>
-        <w:rPr>
-          <w:rFonts w:ascii="Arial" w:hAnsi="Arial" w:cs="Arial"/>
-          <w:color w:val="000000"/>
-        </w:rPr>
-        <w:t xml:space="preserve"> </w:t>
-      </w:r>
-      <w:proofErr w:type="spellStart"/>
-      <w:r>
-        <w:rPr>
-          <w:rFonts w:ascii="Arial" w:hAnsi="Arial" w:cs="Arial"/>
-          <w:color w:val="000000"/>
-        </w:rPr>
-        <w:t>workout</w:t>
-      </w:r>
-      <w:proofErr w:type="spellEnd"/>
-      <w:r>
-        <w:rPr>
-          <w:rFonts w:ascii="Arial" w:hAnsi="Arial" w:cs="Arial"/>
-          <w:color w:val="000000"/>
-        </w:rPr>
-        <w:t xml:space="preserve"> </w:t>
-      </w:r>
-      <w:proofErr w:type="spellStart"/>
-      <w:r>
-        <w:rPr>
-          <w:rFonts w:ascii="Arial" w:hAnsi="Arial" w:cs="Arial"/>
-          <w:color w:val="000000"/>
-        </w:rPr>
-        <w:t>according</w:t>
-      </w:r>
-      <w:proofErr w:type="spellEnd"/>
-      <w:r>
-        <w:rPr>
-          <w:rFonts w:ascii="Arial" w:hAnsi="Arial" w:cs="Arial"/>
-          <w:color w:val="000000"/>
-        </w:rPr>
-        <w:t xml:space="preserve"> </w:t>
-      </w:r>
-      <w:proofErr w:type="spellStart"/>
-      <w:r>
-        <w:rPr>
-          <w:rFonts w:ascii="Arial" w:hAnsi="Arial" w:cs="Arial"/>
-          <w:color w:val="000000"/>
-        </w:rPr>
-        <w:t>your</w:t>
-      </w:r>
-      <w:proofErr w:type="spellEnd"/>
-      <w:r>
-        <w:rPr>
-          <w:rFonts w:ascii="Arial" w:hAnsi="Arial" w:cs="Arial"/>
-          <w:color w:val="000000"/>
-        </w:rPr>
-        <w:t xml:space="preserve"> </w:t>
-      </w:r>
-      <w:proofErr w:type="gramStart"/>
-      <w:r>
-        <w:rPr>
-          <w:rFonts w:ascii="Arial" w:hAnsi="Arial" w:cs="Arial"/>
-          <w:color w:val="000000"/>
-        </w:rPr>
-        <w:t>performance</w:t>
-      </w:r>
-      <w:proofErr w:type="gramEnd"/>
-      <w:r>
-        <w:rPr>
-          <w:rFonts w:ascii="Arial" w:hAnsi="Arial" w:cs="Arial"/>
-          <w:color w:val="000000"/>
-        </w:rPr>
-        <w:t xml:space="preserve">, </w:t>
-      </w:r>
-      <w:proofErr w:type="spellStart"/>
-      <w:r>
-        <w:rPr>
-          <w:rFonts w:ascii="Arial" w:hAnsi="Arial" w:cs="Arial"/>
-          <w:color w:val="000000"/>
-        </w:rPr>
-        <w:t>health</w:t>
-      </w:r>
-      <w:proofErr w:type="spellEnd"/>
-      <w:r>
-        <w:rPr>
-          <w:rFonts w:ascii="Arial" w:hAnsi="Arial" w:cs="Arial"/>
-          <w:color w:val="000000"/>
-        </w:rPr>
-        <w:t xml:space="preserve">, </w:t>
-      </w:r>
-      <w:proofErr w:type="spellStart"/>
-      <w:r>
-        <w:rPr>
-          <w:rFonts w:ascii="Arial" w:hAnsi="Arial" w:cs="Arial"/>
-          <w:color w:val="000000"/>
-        </w:rPr>
-        <w:t>avoiding</w:t>
-      </w:r>
-      <w:proofErr w:type="spellEnd"/>
-      <w:r>
-        <w:rPr>
-          <w:rFonts w:ascii="Arial" w:hAnsi="Arial" w:cs="Arial"/>
-          <w:color w:val="000000"/>
-        </w:rPr>
-        <w:t xml:space="preserve"> </w:t>
-      </w:r>
-      <w:proofErr w:type="spellStart"/>
-      <w:r>
-        <w:rPr>
-          <w:rFonts w:ascii="Arial" w:hAnsi="Arial" w:cs="Arial"/>
-          <w:color w:val="000000"/>
-        </w:rPr>
-        <w:t>the</w:t>
-      </w:r>
-      <w:proofErr w:type="spellEnd"/>
-      <w:r>
-        <w:rPr>
-          <w:rFonts w:ascii="Arial" w:hAnsi="Arial" w:cs="Arial"/>
-          <w:color w:val="000000"/>
-        </w:rPr>
-        <w:t xml:space="preserve"> </w:t>
-      </w:r>
-      <w:proofErr w:type="spellStart"/>
-      <w:r>
-        <w:rPr>
-          <w:rFonts w:ascii="Arial" w:hAnsi="Arial" w:cs="Arial"/>
-          <w:color w:val="000000"/>
-        </w:rPr>
-        <w:t>overtraining</w:t>
-      </w:r>
-      <w:proofErr w:type="spellEnd"/>
-      <w:r>
-        <w:rPr>
-          <w:rFonts w:ascii="Arial" w:hAnsi="Arial" w:cs="Arial"/>
-          <w:color w:val="000000"/>
-        </w:rPr>
-        <w:t xml:space="preserve"> </w:t>
-      </w:r>
-      <w:proofErr w:type="spellStart"/>
-      <w:r>
-        <w:rPr>
-          <w:rFonts w:ascii="Arial" w:hAnsi="Arial" w:cs="Arial"/>
-          <w:color w:val="000000"/>
-        </w:rPr>
-        <w:t>and</w:t>
-      </w:r>
-      <w:proofErr w:type="spellEnd"/>
-      <w:r>
-        <w:rPr>
-          <w:rFonts w:ascii="Arial" w:hAnsi="Arial" w:cs="Arial"/>
-          <w:color w:val="000000"/>
-        </w:rPr>
-        <w:t xml:space="preserve"> </w:t>
-      </w:r>
-      <w:proofErr w:type="spellStart"/>
-      <w:r>
-        <w:rPr>
-          <w:rFonts w:ascii="Arial" w:hAnsi="Arial" w:cs="Arial"/>
-          <w:color w:val="000000"/>
-        </w:rPr>
-        <w:t>the</w:t>
-      </w:r>
-      <w:proofErr w:type="spellEnd"/>
-      <w:r>
-        <w:rPr>
-          <w:rFonts w:ascii="Arial" w:hAnsi="Arial" w:cs="Arial"/>
-          <w:color w:val="000000"/>
-        </w:rPr>
-        <w:t xml:space="preserve"> </w:t>
-      </w:r>
-      <w:proofErr w:type="spellStart"/>
-      <w:r>
-        <w:rPr>
-          <w:rFonts w:ascii="Arial" w:hAnsi="Arial" w:cs="Arial"/>
-          <w:color w:val="000000"/>
-        </w:rPr>
-        <w:t>muscle</w:t>
-      </w:r>
-      <w:proofErr w:type="spellEnd"/>
-      <w:r>
-        <w:rPr>
-          <w:rFonts w:ascii="Arial" w:hAnsi="Arial" w:cs="Arial"/>
-          <w:color w:val="000000"/>
-        </w:rPr>
-        <w:t xml:space="preserve"> </w:t>
-      </w:r>
-      <w:proofErr w:type="spellStart"/>
-      <w:r>
-        <w:rPr>
-          <w:rFonts w:ascii="Arial" w:hAnsi="Arial" w:cs="Arial"/>
-          <w:color w:val="000000"/>
-        </w:rPr>
-        <w:t>injury</w:t>
-      </w:r>
-      <w:proofErr w:type="spellEnd"/>
-      <w:r>
-        <w:rPr>
-          <w:rFonts w:ascii="Arial" w:hAnsi="Arial" w:cs="Arial"/>
-          <w:color w:val="000000"/>
-        </w:rPr>
-        <w:t xml:space="preserve">. The </w:t>
-      </w:r>
-      <w:proofErr w:type="spellStart"/>
-      <w:r>
-        <w:rPr>
-          <w:rFonts w:ascii="Arial" w:hAnsi="Arial" w:cs="Arial"/>
-          <w:color w:val="000000"/>
-        </w:rPr>
-        <w:t>choice</w:t>
-      </w:r>
-      <w:proofErr w:type="spellEnd"/>
-      <w:r>
-        <w:rPr>
-          <w:rFonts w:ascii="Arial" w:hAnsi="Arial" w:cs="Arial"/>
-          <w:color w:val="000000"/>
-        </w:rPr>
-        <w:t xml:space="preserve"> </w:t>
-      </w:r>
-      <w:proofErr w:type="spellStart"/>
-      <w:r>
-        <w:rPr>
-          <w:rFonts w:ascii="Arial" w:hAnsi="Arial" w:cs="Arial"/>
-          <w:color w:val="000000"/>
-        </w:rPr>
-        <w:t>to</w:t>
-      </w:r>
-      <w:proofErr w:type="spellEnd"/>
-      <w:r>
-        <w:rPr>
-          <w:rFonts w:ascii="Arial" w:hAnsi="Arial" w:cs="Arial"/>
-          <w:color w:val="000000"/>
-        </w:rPr>
-        <w:t xml:space="preserve"> </w:t>
-      </w:r>
-      <w:proofErr w:type="spellStart"/>
-      <w:r>
-        <w:rPr>
-          <w:rFonts w:ascii="Arial" w:hAnsi="Arial" w:cs="Arial"/>
-          <w:color w:val="000000"/>
-        </w:rPr>
-        <w:t>develop</w:t>
-      </w:r>
-      <w:proofErr w:type="spellEnd"/>
-      <w:r>
-        <w:rPr>
-          <w:rFonts w:ascii="Arial" w:hAnsi="Arial" w:cs="Arial"/>
-          <w:color w:val="000000"/>
-        </w:rPr>
-        <w:t xml:space="preserve"> </w:t>
-      </w:r>
-      <w:proofErr w:type="spellStart"/>
-      <w:r>
-        <w:rPr>
-          <w:rFonts w:ascii="Arial" w:hAnsi="Arial" w:cs="Arial"/>
-          <w:color w:val="000000"/>
-        </w:rPr>
-        <w:t>an</w:t>
-      </w:r>
-      <w:proofErr w:type="spellEnd"/>
-      <w:r>
-        <w:rPr>
-          <w:rFonts w:ascii="Arial" w:hAnsi="Arial" w:cs="Arial"/>
-          <w:color w:val="000000"/>
-        </w:rPr>
-        <w:t xml:space="preserve"> </w:t>
-      </w:r>
-      <w:proofErr w:type="spellStart"/>
-      <w:r>
-        <w:rPr>
-          <w:rFonts w:ascii="Arial" w:hAnsi="Arial" w:cs="Arial"/>
-          <w:color w:val="000000"/>
-        </w:rPr>
-        <w:t>application</w:t>
-      </w:r>
-      <w:proofErr w:type="spellEnd"/>
-      <w:r>
-        <w:rPr>
-          <w:rFonts w:ascii="Arial" w:hAnsi="Arial" w:cs="Arial"/>
-          <w:color w:val="000000"/>
-        </w:rPr>
-        <w:t xml:space="preserve"> it causes </w:t>
-      </w:r>
-      <w:proofErr w:type="spellStart"/>
-      <w:r>
-        <w:rPr>
-          <w:rFonts w:ascii="Arial" w:hAnsi="Arial" w:cs="Arial"/>
-          <w:color w:val="000000"/>
-        </w:rPr>
-        <w:t>the</w:t>
-      </w:r>
-      <w:proofErr w:type="spellEnd"/>
-      <w:r>
-        <w:rPr>
-          <w:rFonts w:ascii="Arial" w:hAnsi="Arial" w:cs="Arial"/>
-          <w:color w:val="000000"/>
-        </w:rPr>
-        <w:t xml:space="preserve"> </w:t>
-      </w:r>
-      <w:proofErr w:type="spellStart"/>
-      <w:r>
-        <w:rPr>
-          <w:rFonts w:ascii="Arial" w:hAnsi="Arial" w:cs="Arial"/>
-          <w:color w:val="000000"/>
-        </w:rPr>
-        <w:t>user</w:t>
-      </w:r>
-      <w:proofErr w:type="spellEnd"/>
-      <w:r>
-        <w:rPr>
-          <w:rFonts w:ascii="Arial" w:hAnsi="Arial" w:cs="Arial"/>
-          <w:color w:val="000000"/>
-        </w:rPr>
-        <w:t xml:space="preserve"> </w:t>
-      </w:r>
-      <w:proofErr w:type="spellStart"/>
-      <w:r>
-        <w:rPr>
-          <w:rFonts w:ascii="Arial" w:hAnsi="Arial" w:cs="Arial"/>
-          <w:color w:val="000000"/>
-        </w:rPr>
-        <w:t>have</w:t>
-      </w:r>
-      <w:proofErr w:type="spellEnd"/>
-      <w:r>
-        <w:rPr>
-          <w:rFonts w:ascii="Arial" w:hAnsi="Arial" w:cs="Arial"/>
-          <w:color w:val="000000"/>
-        </w:rPr>
-        <w:t xml:space="preserve"> a </w:t>
-      </w:r>
-      <w:proofErr w:type="spellStart"/>
-      <w:r>
-        <w:rPr>
-          <w:rFonts w:ascii="Arial" w:hAnsi="Arial" w:cs="Arial"/>
-          <w:color w:val="000000"/>
-        </w:rPr>
-        <w:t>greater</w:t>
-      </w:r>
-      <w:proofErr w:type="spellEnd"/>
-      <w:r>
-        <w:rPr>
-          <w:rFonts w:ascii="Arial" w:hAnsi="Arial" w:cs="Arial"/>
-          <w:color w:val="000000"/>
-        </w:rPr>
-        <w:t xml:space="preserve"> management </w:t>
-      </w:r>
-      <w:proofErr w:type="spellStart"/>
-      <w:r>
-        <w:rPr>
-          <w:rFonts w:ascii="Arial" w:hAnsi="Arial" w:cs="Arial"/>
-          <w:color w:val="000000"/>
-        </w:rPr>
-        <w:t>of</w:t>
-      </w:r>
-      <w:proofErr w:type="spellEnd"/>
-      <w:r>
-        <w:rPr>
-          <w:rFonts w:ascii="Arial" w:hAnsi="Arial" w:cs="Arial"/>
-          <w:color w:val="000000"/>
-        </w:rPr>
-        <w:t xml:space="preserve"> </w:t>
-      </w:r>
-      <w:proofErr w:type="spellStart"/>
-      <w:r>
-        <w:rPr>
-          <w:rFonts w:ascii="Arial" w:hAnsi="Arial" w:cs="Arial"/>
-          <w:color w:val="000000"/>
-        </w:rPr>
-        <w:t>your</w:t>
-      </w:r>
-      <w:proofErr w:type="spellEnd"/>
-      <w:r>
-        <w:rPr>
-          <w:rFonts w:ascii="Arial" w:hAnsi="Arial" w:cs="Arial"/>
-          <w:color w:val="000000"/>
-        </w:rPr>
-        <w:t xml:space="preserve"> </w:t>
-      </w:r>
-      <w:proofErr w:type="spellStart"/>
-      <w:r>
-        <w:rPr>
-          <w:rFonts w:ascii="Arial" w:hAnsi="Arial" w:cs="Arial"/>
-          <w:color w:val="000000"/>
-        </w:rPr>
-        <w:t>workout</w:t>
-      </w:r>
-      <w:proofErr w:type="spellEnd"/>
-      <w:r>
-        <w:rPr>
-          <w:rFonts w:ascii="Arial" w:hAnsi="Arial" w:cs="Arial"/>
-          <w:color w:val="000000"/>
-        </w:rPr>
-        <w:t xml:space="preserve">. For </w:t>
-      </w:r>
-      <w:proofErr w:type="spellStart"/>
-      <w:r>
-        <w:rPr>
-          <w:rFonts w:ascii="Arial" w:hAnsi="Arial" w:cs="Arial"/>
-          <w:color w:val="000000"/>
-        </w:rPr>
-        <w:t>this</w:t>
-      </w:r>
-      <w:proofErr w:type="spellEnd"/>
-      <w:r>
-        <w:rPr>
-          <w:rFonts w:ascii="Arial" w:hAnsi="Arial" w:cs="Arial"/>
-          <w:color w:val="000000"/>
-        </w:rPr>
-        <w:t xml:space="preserve"> </w:t>
-      </w:r>
-      <w:proofErr w:type="spellStart"/>
-      <w:proofErr w:type="gramStart"/>
-      <w:r>
-        <w:rPr>
-          <w:rFonts w:ascii="Arial" w:hAnsi="Arial" w:cs="Arial"/>
-          <w:color w:val="000000"/>
-        </w:rPr>
-        <w:t>project</w:t>
-      </w:r>
-      <w:proofErr w:type="spellEnd"/>
-      <w:proofErr w:type="gramEnd"/>
-      <w:r>
-        <w:rPr>
-          <w:rFonts w:ascii="Arial" w:hAnsi="Arial" w:cs="Arial"/>
-          <w:color w:val="000000"/>
-        </w:rPr>
-        <w:t xml:space="preserve"> a clean </w:t>
-      </w:r>
-      <w:proofErr w:type="spellStart"/>
-      <w:r>
-        <w:rPr>
-          <w:rFonts w:ascii="Arial" w:hAnsi="Arial" w:cs="Arial"/>
-          <w:color w:val="000000"/>
-        </w:rPr>
-        <w:t>and</w:t>
-      </w:r>
-      <w:proofErr w:type="spellEnd"/>
-      <w:r>
-        <w:rPr>
-          <w:rFonts w:ascii="Arial" w:hAnsi="Arial" w:cs="Arial"/>
-          <w:color w:val="000000"/>
-        </w:rPr>
-        <w:t xml:space="preserve"> </w:t>
-      </w:r>
-      <w:proofErr w:type="spellStart"/>
-      <w:r>
-        <w:rPr>
-          <w:rFonts w:ascii="Arial" w:hAnsi="Arial" w:cs="Arial"/>
-          <w:color w:val="000000"/>
-        </w:rPr>
-        <w:t>interactive</w:t>
-      </w:r>
-      <w:proofErr w:type="spellEnd"/>
-      <w:r>
-        <w:rPr>
-          <w:rFonts w:ascii="Arial" w:hAnsi="Arial" w:cs="Arial"/>
-          <w:color w:val="000000"/>
-        </w:rPr>
-        <w:t xml:space="preserve"> interface </w:t>
-      </w:r>
-      <w:proofErr w:type="spellStart"/>
-      <w:r>
-        <w:rPr>
-          <w:rFonts w:ascii="Arial" w:hAnsi="Arial" w:cs="Arial"/>
-          <w:color w:val="000000"/>
-        </w:rPr>
-        <w:t>was</w:t>
-      </w:r>
-      <w:proofErr w:type="spellEnd"/>
-      <w:r>
-        <w:rPr>
-          <w:rFonts w:ascii="Arial" w:hAnsi="Arial" w:cs="Arial"/>
-          <w:color w:val="000000"/>
-        </w:rPr>
-        <w:t xml:space="preserve"> </w:t>
-      </w:r>
-      <w:proofErr w:type="spellStart"/>
-      <w:r>
-        <w:rPr>
-          <w:rFonts w:ascii="Arial" w:hAnsi="Arial" w:cs="Arial"/>
-          <w:color w:val="000000"/>
-        </w:rPr>
-        <w:t>developed</w:t>
-      </w:r>
-      <w:proofErr w:type="spellEnd"/>
-      <w:r>
-        <w:rPr>
-          <w:rFonts w:ascii="Arial" w:hAnsi="Arial" w:cs="Arial"/>
-          <w:color w:val="000000"/>
-        </w:rPr>
-        <w:t xml:space="preserve"> </w:t>
-      </w:r>
-      <w:proofErr w:type="spellStart"/>
-      <w:r>
-        <w:rPr>
-          <w:rFonts w:ascii="Arial" w:hAnsi="Arial" w:cs="Arial"/>
-          <w:color w:val="000000"/>
-        </w:rPr>
-        <w:t>so</w:t>
-      </w:r>
-      <w:proofErr w:type="spellEnd"/>
-      <w:r>
-        <w:rPr>
-          <w:rFonts w:ascii="Arial" w:hAnsi="Arial" w:cs="Arial"/>
-          <w:color w:val="000000"/>
-        </w:rPr>
-        <w:t xml:space="preserve"> </w:t>
-      </w:r>
-      <w:proofErr w:type="spellStart"/>
-      <w:r>
-        <w:rPr>
-          <w:rFonts w:ascii="Arial" w:hAnsi="Arial" w:cs="Arial"/>
-          <w:color w:val="000000"/>
-        </w:rPr>
-        <w:t>that</w:t>
-      </w:r>
-      <w:proofErr w:type="spellEnd"/>
-      <w:r>
-        <w:rPr>
-          <w:rFonts w:ascii="Arial" w:hAnsi="Arial" w:cs="Arial"/>
-          <w:color w:val="000000"/>
-        </w:rPr>
-        <w:t xml:space="preserve"> </w:t>
-      </w:r>
-      <w:proofErr w:type="spellStart"/>
-      <w:r>
-        <w:rPr>
-          <w:rFonts w:ascii="Arial" w:hAnsi="Arial" w:cs="Arial"/>
-          <w:color w:val="000000"/>
-        </w:rPr>
-        <w:t>user</w:t>
-      </w:r>
-      <w:proofErr w:type="spellEnd"/>
-      <w:r>
-        <w:rPr>
-          <w:rFonts w:ascii="Arial" w:hAnsi="Arial" w:cs="Arial"/>
-          <w:color w:val="000000"/>
-        </w:rPr>
-        <w:t xml:space="preserve"> </w:t>
-      </w:r>
-      <w:proofErr w:type="spellStart"/>
-      <w:r>
-        <w:rPr>
-          <w:rFonts w:ascii="Arial" w:hAnsi="Arial" w:cs="Arial"/>
-          <w:color w:val="000000"/>
-        </w:rPr>
-        <w:t>may</w:t>
-      </w:r>
-      <w:proofErr w:type="spellEnd"/>
-      <w:r>
-        <w:rPr>
-          <w:rFonts w:ascii="Arial" w:hAnsi="Arial" w:cs="Arial"/>
-          <w:color w:val="000000"/>
-        </w:rPr>
-        <w:t xml:space="preserve"> </w:t>
-      </w:r>
-      <w:proofErr w:type="spellStart"/>
-      <w:r>
-        <w:rPr>
-          <w:rFonts w:ascii="Arial" w:hAnsi="Arial" w:cs="Arial"/>
-          <w:color w:val="000000"/>
-        </w:rPr>
-        <w:t>have</w:t>
-      </w:r>
-      <w:proofErr w:type="spellEnd"/>
-      <w:r>
-        <w:rPr>
-          <w:rFonts w:ascii="Arial" w:hAnsi="Arial" w:cs="Arial"/>
-          <w:color w:val="000000"/>
-        </w:rPr>
-        <w:t xml:space="preserve"> </w:t>
-      </w:r>
-      <w:proofErr w:type="spellStart"/>
-      <w:r>
-        <w:rPr>
-          <w:rFonts w:ascii="Arial" w:hAnsi="Arial" w:cs="Arial"/>
-          <w:color w:val="000000"/>
-        </w:rPr>
-        <w:t>the</w:t>
-      </w:r>
-      <w:proofErr w:type="spellEnd"/>
-      <w:r>
-        <w:rPr>
-          <w:rFonts w:ascii="Arial" w:hAnsi="Arial" w:cs="Arial"/>
-          <w:color w:val="000000"/>
-        </w:rPr>
-        <w:t xml:space="preserve"> </w:t>
-      </w:r>
-      <w:proofErr w:type="spellStart"/>
-      <w:r>
-        <w:rPr>
-          <w:rFonts w:ascii="Arial" w:hAnsi="Arial" w:cs="Arial"/>
-          <w:color w:val="000000"/>
-        </w:rPr>
-        <w:t>best</w:t>
-      </w:r>
-      <w:proofErr w:type="spellEnd"/>
-      <w:r>
-        <w:rPr>
-          <w:rFonts w:ascii="Arial" w:hAnsi="Arial" w:cs="Arial"/>
-          <w:color w:val="000000"/>
-        </w:rPr>
-        <w:t xml:space="preserve"> </w:t>
-      </w:r>
-      <w:proofErr w:type="spellStart"/>
-      <w:r>
-        <w:rPr>
-          <w:rFonts w:ascii="Arial" w:hAnsi="Arial" w:cs="Arial"/>
-          <w:color w:val="000000"/>
-        </w:rPr>
-        <w:t>experience</w:t>
-      </w:r>
-      <w:proofErr w:type="spellEnd"/>
-      <w:r>
-        <w:rPr>
-          <w:rFonts w:ascii="Arial" w:hAnsi="Arial" w:cs="Arial"/>
-          <w:color w:val="000000"/>
-        </w:rPr>
-        <w:t xml:space="preserve"> </w:t>
-      </w:r>
-      <w:proofErr w:type="spellStart"/>
-      <w:r>
-        <w:rPr>
-          <w:rFonts w:ascii="Arial" w:hAnsi="Arial" w:cs="Arial"/>
-          <w:color w:val="000000"/>
-        </w:rPr>
-        <w:t>using</w:t>
-      </w:r>
-      <w:proofErr w:type="spellEnd"/>
-      <w:r>
-        <w:rPr>
-          <w:rFonts w:ascii="Arial" w:hAnsi="Arial" w:cs="Arial"/>
-          <w:color w:val="000000"/>
-        </w:rPr>
-        <w:t xml:space="preserve"> </w:t>
-      </w:r>
-      <w:proofErr w:type="spellStart"/>
-      <w:r>
-        <w:rPr>
-          <w:rFonts w:ascii="Arial" w:hAnsi="Arial" w:cs="Arial"/>
-          <w:color w:val="000000"/>
-        </w:rPr>
-        <w:t>this</w:t>
-      </w:r>
-      <w:proofErr w:type="spellEnd"/>
-      <w:r>
-        <w:rPr>
-          <w:rFonts w:ascii="Arial" w:hAnsi="Arial" w:cs="Arial"/>
-          <w:color w:val="000000"/>
-        </w:rPr>
-        <w:t xml:space="preserve"> </w:t>
-      </w:r>
-      <w:proofErr w:type="spellStart"/>
-      <w:r>
-        <w:rPr>
-          <w:rFonts w:ascii="Arial" w:hAnsi="Arial" w:cs="Arial"/>
-          <w:color w:val="000000"/>
-        </w:rPr>
-        <w:t>application</w:t>
-      </w:r>
-      <w:proofErr w:type="spellEnd"/>
-      <w:r>
-        <w:rPr>
-          <w:rFonts w:ascii="Arial" w:hAnsi="Arial" w:cs="Arial"/>
-          <w:color w:val="000000"/>
-        </w:rPr>
-        <w:t xml:space="preserve">. </w:t>
-      </w:r>
-      <w:proofErr w:type="spellStart"/>
-      <w:r>
-        <w:rPr>
-          <w:rFonts w:ascii="Arial" w:hAnsi="Arial" w:cs="Arial"/>
-          <w:color w:val="000000"/>
-        </w:rPr>
-        <w:t>Complementing</w:t>
-      </w:r>
-      <w:proofErr w:type="spellEnd"/>
-      <w:r>
-        <w:rPr>
-          <w:rFonts w:ascii="Arial" w:hAnsi="Arial" w:cs="Arial"/>
-          <w:color w:val="000000"/>
-        </w:rPr>
-        <w:t xml:space="preserve">, it </w:t>
-      </w:r>
-      <w:proofErr w:type="spellStart"/>
-      <w:r>
-        <w:rPr>
-          <w:rFonts w:ascii="Arial" w:hAnsi="Arial" w:cs="Arial"/>
-          <w:color w:val="000000"/>
-        </w:rPr>
-        <w:t>developed</w:t>
-      </w:r>
-      <w:proofErr w:type="spellEnd"/>
-      <w:r>
-        <w:rPr>
-          <w:rFonts w:ascii="Arial" w:hAnsi="Arial" w:cs="Arial"/>
-          <w:color w:val="000000"/>
-        </w:rPr>
-        <w:t xml:space="preserve"> a </w:t>
-      </w:r>
-      <w:proofErr w:type="spellStart"/>
-      <w:r>
-        <w:rPr>
-          <w:rFonts w:ascii="Arial" w:hAnsi="Arial" w:cs="Arial"/>
-          <w:color w:val="000000"/>
-        </w:rPr>
-        <w:t>database</w:t>
-      </w:r>
-      <w:proofErr w:type="spellEnd"/>
-      <w:r>
-        <w:rPr>
-          <w:rFonts w:ascii="Arial" w:hAnsi="Arial" w:cs="Arial"/>
-          <w:color w:val="000000"/>
-        </w:rPr>
-        <w:t xml:space="preserve"> </w:t>
-      </w:r>
-      <w:proofErr w:type="spellStart"/>
-      <w:r>
-        <w:rPr>
-          <w:rFonts w:ascii="Arial" w:hAnsi="Arial" w:cs="Arial"/>
-          <w:color w:val="000000"/>
-        </w:rPr>
-        <w:t>that</w:t>
-      </w:r>
-      <w:proofErr w:type="spellEnd"/>
-      <w:r>
-        <w:rPr>
-          <w:rFonts w:ascii="Arial" w:hAnsi="Arial" w:cs="Arial"/>
-          <w:color w:val="000000"/>
-        </w:rPr>
-        <w:t xml:space="preserve"> </w:t>
-      </w:r>
-      <w:proofErr w:type="spellStart"/>
-      <w:r>
-        <w:rPr>
-          <w:rFonts w:ascii="Arial" w:hAnsi="Arial" w:cs="Arial"/>
-          <w:color w:val="000000"/>
-        </w:rPr>
-        <w:t>meets</w:t>
-      </w:r>
-      <w:proofErr w:type="spellEnd"/>
-      <w:r>
-        <w:rPr>
-          <w:rFonts w:ascii="Arial" w:hAnsi="Arial" w:cs="Arial"/>
-          <w:color w:val="000000"/>
-        </w:rPr>
-        <w:t xml:space="preserve"> </w:t>
-      </w:r>
-      <w:proofErr w:type="spellStart"/>
-      <w:r>
-        <w:rPr>
-          <w:rFonts w:ascii="Arial" w:hAnsi="Arial" w:cs="Arial"/>
-          <w:color w:val="000000"/>
-        </w:rPr>
-        <w:t>the</w:t>
-      </w:r>
-      <w:proofErr w:type="spellEnd"/>
-      <w:r>
-        <w:rPr>
-          <w:rFonts w:ascii="Arial" w:hAnsi="Arial" w:cs="Arial"/>
-          <w:color w:val="000000"/>
-        </w:rPr>
-        <w:t xml:space="preserve"> </w:t>
-      </w:r>
-      <w:proofErr w:type="spellStart"/>
-      <w:r>
-        <w:rPr>
-          <w:rFonts w:ascii="Arial" w:hAnsi="Arial" w:cs="Arial"/>
-          <w:color w:val="000000"/>
-        </w:rPr>
-        <w:t>basic</w:t>
-      </w:r>
-      <w:proofErr w:type="spellEnd"/>
-      <w:r>
-        <w:rPr>
-          <w:rFonts w:ascii="Arial" w:hAnsi="Arial" w:cs="Arial"/>
-          <w:color w:val="000000"/>
-        </w:rPr>
-        <w:t xml:space="preserve"> </w:t>
-      </w:r>
-      <w:proofErr w:type="spellStart"/>
-      <w:r>
-        <w:rPr>
-          <w:rFonts w:ascii="Arial" w:hAnsi="Arial" w:cs="Arial"/>
-          <w:color w:val="000000"/>
-        </w:rPr>
-        <w:t>needs</w:t>
-      </w:r>
-      <w:proofErr w:type="spellEnd"/>
-      <w:r>
-        <w:rPr>
-          <w:rFonts w:ascii="Arial" w:hAnsi="Arial" w:cs="Arial"/>
-          <w:color w:val="000000"/>
-        </w:rPr>
-        <w:t xml:space="preserve"> </w:t>
-      </w:r>
-      <w:proofErr w:type="spellStart"/>
-      <w:r>
-        <w:rPr>
-          <w:rFonts w:ascii="Arial" w:hAnsi="Arial" w:cs="Arial"/>
-          <w:color w:val="000000"/>
-        </w:rPr>
-        <w:t>of</w:t>
-      </w:r>
-      <w:proofErr w:type="spellEnd"/>
-      <w:r>
-        <w:rPr>
-          <w:rFonts w:ascii="Arial" w:hAnsi="Arial" w:cs="Arial"/>
-          <w:color w:val="000000"/>
-        </w:rPr>
-        <w:t xml:space="preserve"> </w:t>
-      </w:r>
-      <w:proofErr w:type="spellStart"/>
-      <w:r>
-        <w:rPr>
-          <w:rFonts w:ascii="Arial" w:hAnsi="Arial" w:cs="Arial"/>
-          <w:color w:val="000000"/>
-        </w:rPr>
-        <w:t>the</w:t>
-      </w:r>
-      <w:proofErr w:type="spellEnd"/>
-      <w:r>
-        <w:rPr>
-          <w:rFonts w:ascii="Arial" w:hAnsi="Arial" w:cs="Arial"/>
-          <w:color w:val="000000"/>
-        </w:rPr>
-        <w:t xml:space="preserve"> software. </w:t>
+        <w:t>.</w:t>
       </w:r>
     </w:p>
     <w:p>
@@ -3094,116 +3233,6 @@
           <w:color w:val="000000"/>
         </w:rPr>
       </w:pPr>
-      <w:r>
-        <w:rPr>
-          <w:rFonts w:ascii="Arial" w:hAnsi="Arial" w:cs="Arial"/>
-          <w:color w:val="000000"/>
-        </w:rPr>
-        <w:t>Key-</w:t>
-      </w:r>
-      <w:proofErr w:type="spellStart"/>
-      <w:r>
-        <w:rPr>
-          <w:rFonts w:ascii="Arial" w:hAnsi="Arial" w:cs="Arial"/>
-          <w:color w:val="000000"/>
-        </w:rPr>
-        <w:t>words</w:t>
-      </w:r>
-      <w:proofErr w:type="spellEnd"/>
-      <w:r>
-        <w:rPr>
-          <w:rFonts w:ascii="Arial" w:hAnsi="Arial" w:cs="Arial"/>
-          <w:color w:val="000000"/>
-        </w:rPr>
-        <w:t>:</w:t>
-      </w:r>
-      <w:r>
-        <w:rPr>
-          <w:rFonts w:ascii="Arial" w:hAnsi="Arial" w:cs="Arial"/>
-          <w:color w:val="000000"/>
-        </w:rPr>
-        <w:t xml:space="preserve"> </w:t>
-      </w:r>
-      <w:proofErr w:type="spellStart"/>
-      <w:r>
-        <w:rPr>
-          <w:rFonts w:ascii="Arial" w:hAnsi="Arial" w:cs="Arial"/>
-          <w:color w:val="000000"/>
-        </w:rPr>
-        <w:t>workout</w:t>
-      </w:r>
-      <w:proofErr w:type="spellEnd"/>
-      <w:r>
-        <w:rPr>
-          <w:rFonts w:ascii="Arial" w:hAnsi="Arial" w:cs="Arial"/>
-          <w:color w:val="000000"/>
-        </w:rPr>
-        <w:t xml:space="preserve">, </w:t>
-      </w:r>
-      <w:proofErr w:type="spellStart"/>
-      <w:r>
-        <w:rPr>
-          <w:rFonts w:ascii="Arial" w:hAnsi="Arial" w:cs="Arial"/>
-          <w:color w:val="000000"/>
-        </w:rPr>
-        <w:t>application</w:t>
-      </w:r>
-      <w:proofErr w:type="spellEnd"/>
-      <w:r>
-        <w:rPr>
-          <w:rFonts w:ascii="Arial" w:hAnsi="Arial" w:cs="Arial"/>
-          <w:color w:val="000000"/>
-        </w:rPr>
-        <w:t xml:space="preserve">, </w:t>
-      </w:r>
-      <w:proofErr w:type="spellStart"/>
-      <w:r>
-        <w:rPr>
-          <w:rFonts w:ascii="Arial" w:hAnsi="Arial" w:cs="Arial"/>
-          <w:color w:val="000000"/>
-        </w:rPr>
-        <w:t>development</w:t>
-      </w:r>
-      <w:proofErr w:type="spellEnd"/>
-      <w:r>
-        <w:rPr>
-          <w:rFonts w:ascii="Arial" w:hAnsi="Arial" w:cs="Arial"/>
-          <w:color w:val="000000"/>
-        </w:rPr>
-        <w:t xml:space="preserve">, </w:t>
-      </w:r>
-      <w:proofErr w:type="spellStart"/>
-      <w:r>
-        <w:rPr>
-          <w:rFonts w:ascii="Arial" w:hAnsi="Arial" w:cs="Arial"/>
-          <w:color w:val="000000"/>
-        </w:rPr>
-        <w:t>fit</w:t>
-      </w:r>
-      <w:proofErr w:type="spellEnd"/>
-      <w:r>
-        <w:rPr>
-          <w:rFonts w:ascii="Arial" w:hAnsi="Arial" w:cs="Arial"/>
-          <w:color w:val="000000"/>
-        </w:rPr>
-        <w:t xml:space="preserve">, </w:t>
-      </w:r>
-      <w:proofErr w:type="spellStart"/>
-      <w:r>
-        <w:rPr>
-          <w:rFonts w:ascii="Arial" w:hAnsi="Arial" w:cs="Arial"/>
-          <w:color w:val="000000"/>
-        </w:rPr>
-        <w:t>solutions</w:t>
-      </w:r>
-      <w:proofErr w:type="spellEnd"/>
-      <w:r>
-        <w:rPr>
-          <w:rFonts w:ascii="Arial" w:hAnsi="Arial" w:cs="Arial"/>
-          <w:color w:val="000000"/>
-        </w:rPr>
-        <w:t>.</w:t>
-      </w:r>
     </w:p>
     <w:p>
       <w:pPr>
@@ -3217,16 +3246,6 @@
     </w:p>
     <w:p>
       <w:pPr>
-        <w:spacing w:after="200" w:line="276" w:lineRule="auto"/>
-        <w:jc w:val="both"/>
-        <w:rPr>
-          <w:rFonts w:ascii="Arial" w:hAnsi="Arial" w:cs="Arial"/>
-          <w:color w:val="000000"/>
-        </w:rPr>
-      </w:pPr>
-    </w:p>
-    <w:p>
-      <w:pPr>
         <w:spacing w:before="200" w:after="240"/>
         <w:jc w:val="both"/>
         <w:rPr>
@@ -3411,6 +3430,7 @@
           <w:b/>
           <w:color w:val="000000"/>
         </w:rPr>
+        <w:lastRenderedPageBreak/>
         <w:t>Lista de Tabelas</w:t>
       </w:r>
     </w:p>
@@ -3561,6 +3581,7 @@
           <w:b/>
           <w:color w:val="000000"/>
         </w:rPr>
+        <w:lastRenderedPageBreak/>
         <w:t>Tabela de Figuras</w:t>
       </w:r>
     </w:p>
@@ -10143,7 +10164,7 @@
         <w:pStyle w:val="TextoN3"/>
       </w:pPr>
       <w:r>
-        <w:t>[RF009</w:t>
+        <w:t>[RF001</w:t>
       </w:r>
       <w:r>
         <w:t xml:space="preserve">] </w:t>
@@ -10239,6 +10260,162 @@
         </w:rPr>
         <w:t xml:space="preserve"> para o aluno.</w:t>
       </w:r>
+    </w:p>
+    <w:p>
+      <w:pPr>
+        <w:pStyle w:val="TextoN3"/>
+        <w:rPr>
+          <w:b w:val="0"/>
+        </w:rPr>
+      </w:pPr>
+    </w:p>
+    <w:p>
+      <w:pPr>
+        <w:pStyle w:val="TextoN3"/>
+      </w:pPr>
+      <w:r>
+        <w:t>[RF002</w:t>
+      </w:r>
+      <w:r>
+        <w:t xml:space="preserve">] </w:t>
+      </w:r>
+      <w:r>
+        <w:t xml:space="preserve">Disponibilizar </w:t>
+      </w:r>
+      <w:proofErr w:type="gramStart"/>
+      <w:r>
+        <w:t>menu</w:t>
+      </w:r>
+      <w:proofErr w:type="gramEnd"/>
+      <w:r>
+        <w:t xml:space="preserve"> principal</w:t>
+      </w:r>
+    </w:p>
+    <w:p>
+      <w:pPr>
+        <w:pStyle w:val="TextoN3"/>
+        <w:rPr>
+          <w:b w:val="0"/>
+        </w:rPr>
+      </w:pPr>
+      <w:r>
+        <w:rPr>
+          <w:b w:val="0"/>
+        </w:rPr>
+        <w:t xml:space="preserve">O sistema deve disponibilizar o </w:t>
+      </w:r>
+      <w:proofErr w:type="gramStart"/>
+      <w:r>
+        <w:rPr>
+          <w:b w:val="0"/>
+        </w:rPr>
+        <w:t>menu</w:t>
+      </w:r>
+      <w:proofErr w:type="gramEnd"/>
+      <w:r>
+        <w:rPr>
+          <w:b w:val="0"/>
+        </w:rPr>
+        <w:t xml:space="preserve"> principal assim que o usuário </w:t>
+      </w:r>
+      <w:proofErr w:type="spellStart"/>
+      <w:r>
+        <w:rPr>
+          <w:b w:val="0"/>
+        </w:rPr>
+        <w:t>logar-se</w:t>
+      </w:r>
+      <w:proofErr w:type="spellEnd"/>
+      <w:r>
+        <w:rPr>
+          <w:b w:val="0"/>
+        </w:rPr>
+        <w:t xml:space="preserve"> no aplicativo.</w:t>
+      </w:r>
+    </w:p>
+    <w:p>
+      <w:pPr>
+        <w:pStyle w:val="TextoN3"/>
+      </w:pPr>
+      <w:r>
+        <w:t>Prioridade</w:t>
+      </w:r>
+      <w:r>
+        <w:t>:</w:t>
+      </w:r>
+      <w:r>
+        <w:rPr>
+          <w:b w:val="0"/>
+        </w:rPr>
+        <w:t xml:space="preserve"> [x] Essencial </w:t>
+      </w:r>
+      <w:proofErr w:type="gramStart"/>
+      <w:r>
+        <w:rPr>
+          <w:b w:val="0"/>
+        </w:rPr>
+        <w:t xml:space="preserve">[ </w:t>
+      </w:r>
+      <w:proofErr w:type="gramEnd"/>
+      <w:r>
+        <w:rPr>
+          <w:b w:val="0"/>
+        </w:rPr>
+        <w:t>] Importante [ ] Desejável</w:t>
+      </w:r>
+      <w:r>
+        <w:t xml:space="preserve"> </w:t>
+      </w:r>
+    </w:p>
+    <w:p>
+      <w:pPr>
+        <w:pStyle w:val="TextoN3"/>
+        <w:rPr>
+          <w:b w:val="0"/>
+        </w:rPr>
+      </w:pPr>
+      <w:r>
+        <w:t xml:space="preserve">Entradas e pré-condições: </w:t>
+      </w:r>
+      <w:r>
+        <w:rPr>
+          <w:b w:val="0"/>
+        </w:rPr>
+        <w:t>Usuário cadastrado</w:t>
+      </w:r>
+    </w:p>
+    <w:p>
+      <w:pPr>
+        <w:pStyle w:val="TextoN3"/>
+        <w:rPr>
+          <w:b w:val="0"/>
+        </w:rPr>
+      </w:pPr>
+      <w:r>
+        <w:t xml:space="preserve">Saídas e pós-condições: </w:t>
+      </w:r>
+      <w:proofErr w:type="gramStart"/>
+      <w:r>
+        <w:rPr>
+          <w:b w:val="0"/>
+        </w:rPr>
+        <w:t>Menu</w:t>
+      </w:r>
+      <w:proofErr w:type="gramEnd"/>
+      <w:r>
+        <w:rPr>
+          <w:b w:val="0"/>
+        </w:rPr>
+        <w:t xml:space="preserve"> disponibilizado.</w:t>
+      </w:r>
+    </w:p>
+    <w:p>
+      <w:pPr>
+        <w:pStyle w:val="TextoN3"/>
+        <w:rPr>
+          <w:b w:val="0"/>
+        </w:rPr>
+      </w:pPr>
     </w:p>
     <w:p>
       <w:pPr>
@@ -10836,6 +11013,7 @@
         <w:rPr>
           <w:b/>
         </w:rPr>
+        <w:lastRenderedPageBreak/>
         <w:t>Saídas e pós-condições:</w:t>
       </w:r>
       <w:r>
@@ -11369,6 +11547,7 @@
         <w:pStyle w:val="TextoN3"/>
       </w:pPr>
       <w:r>
+        <w:lastRenderedPageBreak/>
         <w:t xml:space="preserve">Prioridade: </w:t>
       </w:r>
       <w:r>
@@ -11990,6 +12169,7 @@
       <w:bookmarkStart w:id="31" w:name="_Toc447951619"/>
       <w:bookmarkStart w:id="32" w:name="_Toc448154384"/>
       <w:r>
+        <w:lastRenderedPageBreak/>
         <w:t>Desenvolvimento</w:t>
       </w:r>
       <w:bookmarkEnd w:id="31"/>
@@ -12014,8 +12194,8 @@
         <w:pStyle w:val="TitN2"/>
         <w:outlineLvl w:val="1"/>
       </w:pPr>
-      <w:bookmarkStart w:id="33" w:name="_Toc447951620"/>
-      <w:bookmarkStart w:id="34" w:name="_Toc448154385"/>
+      <w:bookmarkStart w:id="33" w:name="_Toc448154385"/>
+      <w:bookmarkStart w:id="34" w:name="_Toc447951620"/>
       <w:r>
         <w:t xml:space="preserve">Design </w:t>
       </w:r>
@@ -12023,7 +12203,7 @@
       <w:r>
         <w:t>Pattern</w:t>
       </w:r>
-      <w:bookmarkEnd w:id="34"/>
+      <w:bookmarkEnd w:id="33"/>
       <w:proofErr w:type="spellEnd"/>
     </w:p>
     <w:p>
@@ -12209,9 +12389,10 @@
       </w:pPr>
       <w:bookmarkStart w:id="35" w:name="_Toc448154386"/>
       <w:r>
+        <w:lastRenderedPageBreak/>
         <w:t>Processos da qualidade</w:t>
       </w:r>
-      <w:bookmarkEnd w:id="33"/>
+      <w:bookmarkEnd w:id="34"/>
       <w:bookmarkEnd w:id="35"/>
     </w:p>
     <w:p>
@@ -12278,8 +12459,8 @@
         <w:pStyle w:val="TitN3"/>
         <w:outlineLvl w:val="2"/>
       </w:pPr>
-      <w:bookmarkStart w:id="38" w:name="_Toc447951622"/>
-      <w:bookmarkStart w:id="39" w:name="_Toc448154388"/>
+      <w:bookmarkStart w:id="38" w:name="_Toc448154388"/>
+      <w:bookmarkStart w:id="39" w:name="_Toc447951622"/>
       <w:r>
         <w:t xml:space="preserve">Nível G </w:t>
       </w:r>
@@ -12292,8 +12473,70 @@
       <w:r>
         <w:t>Parcialmente Gerenciado</w:t>
       </w:r>
-      <w:bookmarkEnd w:id="39"/>
-    </w:p>
+      <w:bookmarkEnd w:id="38"/>
+    </w:p>
+    <w:p>
+      <w:pPr>
+        <w:pStyle w:val="TextoN3"/>
+        <w:spacing w:line="360" w:lineRule="auto"/>
+        <w:ind w:left="1416"/>
+        <w:rPr>
+          <w:b w:val="0"/>
+        </w:rPr>
+      </w:pPr>
+      <w:bookmarkStart w:id="40" w:name="_GoBack"/>
+      <w:r>
+        <w:rPr>
+          <w:b w:val="0"/>
+        </w:rPr>
+        <w:t xml:space="preserve">Dentro do nível G do </w:t>
+      </w:r>
+      <w:proofErr w:type="gramStart"/>
+      <w:r>
+        <w:rPr>
+          <w:b w:val="0"/>
+        </w:rPr>
+        <w:t>MPS.</w:t>
+      </w:r>
+      <w:proofErr w:type="gramEnd"/>
+      <w:r>
+        <w:rPr>
+          <w:b w:val="0"/>
+        </w:rPr>
+        <w:t>Br, existem</w:t>
+      </w:r>
+      <w:r>
+        <w:rPr>
+          <w:b w:val="0"/>
+        </w:rPr>
+        <w:t xml:space="preserve"> dois processos que precisam ser modelados e descritos: Gerência de Requisitos (GR</w:t>
+      </w:r>
+      <w:r>
+        <w:rPr>
+          <w:b w:val="0"/>
+        </w:rPr>
+        <w:t xml:space="preserve">E) e Gerência de Projetos (GPR), que estão descritos nos itens </w:t>
+      </w:r>
+      <w:r>
+        <w:t xml:space="preserve">4.2.2.1 </w:t>
+      </w:r>
+      <w:r>
+        <w:rPr>
+          <w:b w:val="0"/>
+        </w:rPr>
+        <w:t xml:space="preserve">e </w:t>
+      </w:r>
+      <w:r>
+        <w:t>4.2.2.2</w:t>
+      </w:r>
+      <w:r>
+        <w:rPr>
+          <w:b w:val="0"/>
+        </w:rPr>
+        <w:t>.</w:t>
+      </w:r>
+    </w:p>
+    <w:bookmarkEnd w:id="40"/>
     <w:p>
       <w:pPr>
         <w:pStyle w:val="TextoN3"/>
@@ -12302,87 +12545,28 @@
           <w:b w:val="0"/>
         </w:rPr>
       </w:pPr>
-      <w:r>
-        <w:rPr>
-          <w:b w:val="0"/>
-        </w:rPr>
-        <w:t xml:space="preserve">Dentro do nível G do </w:t>
-      </w:r>
-      <w:proofErr w:type="gramStart"/>
-      <w:r>
-        <w:rPr>
-          <w:b w:val="0"/>
-        </w:rPr>
-        <w:t>MPS.</w:t>
-      </w:r>
-      <w:proofErr w:type="gramEnd"/>
-      <w:r>
-        <w:rPr>
-          <w:b w:val="0"/>
-        </w:rPr>
-        <w:t>Br, existem</w:t>
-      </w:r>
-      <w:r>
-        <w:rPr>
-          <w:b w:val="0"/>
-        </w:rPr>
-        <w:t xml:space="preserve"> dois processos que precisam ser modelados e descritos: Gerência de Requisitos (GR</w:t>
-      </w:r>
-      <w:r>
-        <w:rPr>
-          <w:b w:val="0"/>
-        </w:rPr>
-        <w:t xml:space="preserve">E) e Gerência de Projetos (GPR), que estão descritos nos itens </w:t>
-      </w:r>
-      <w:r>
-        <w:t xml:space="preserve">4.2.2.1 </w:t>
-      </w:r>
-      <w:r>
-        <w:rPr>
-          <w:b w:val="0"/>
-        </w:rPr>
-        <w:t xml:space="preserve">e </w:t>
-      </w:r>
-      <w:r>
-        <w:t>4.2.2.2</w:t>
-      </w:r>
-      <w:r>
-        <w:rPr>
-          <w:b w:val="0"/>
-        </w:rPr>
-        <w:t>.</w:t>
-      </w:r>
-    </w:p>
-    <w:p>
-      <w:pPr>
-        <w:pStyle w:val="TextoN3"/>
-        <w:ind w:left="1416"/>
-        <w:rPr>
-          <w:b w:val="0"/>
-        </w:rPr>
-      </w:pPr>
     </w:p>
     <w:p>
       <w:pPr>
         <w:pStyle w:val="TITN4"/>
         <w:outlineLvl w:val="3"/>
       </w:pPr>
-      <w:bookmarkStart w:id="40" w:name="_Ref448135033"/>
-      <w:bookmarkStart w:id="41" w:name="_Ref448135053"/>
-      <w:bookmarkStart w:id="42" w:name="_Toc448154389"/>
+      <w:bookmarkStart w:id="41" w:name="_Ref448135033"/>
+      <w:bookmarkStart w:id="42" w:name="_Ref448135053"/>
+      <w:bookmarkStart w:id="43" w:name="_Toc448154389"/>
       <w:r>
         <w:t>Gerência de Requisitos</w:t>
       </w:r>
-      <w:bookmarkEnd w:id="40"/>
       <w:bookmarkEnd w:id="41"/>
       <w:bookmarkEnd w:id="42"/>
+      <w:bookmarkEnd w:id="43"/>
     </w:p>
     <w:p>
       <w:pPr>
         <w:pStyle w:val="TEXTON4"/>
         <w:outlineLvl w:val="9"/>
       </w:pPr>
-      <w:bookmarkStart w:id="43" w:name="_Toc448154390"/>
+      <w:bookmarkStart w:id="44" w:name="_Toc448154390"/>
       <w:r>
         <w:t>Foi modelada a Gerência de Requisitos (GRE), identificando os</w:t>
       </w:r>
@@ -12400,7 +12584,7 @@
       <w:r>
         <w:t xml:space="preserve"> Para a modelagem foi utilizada a notação BPMN.</w:t>
       </w:r>
-      <w:bookmarkEnd w:id="43"/>
+      <w:bookmarkEnd w:id="44"/>
     </w:p>
     <w:p>
       <w:pPr>
@@ -12469,7 +12653,7 @@
       <w:pPr>
         <w:pStyle w:val="legendaF"/>
       </w:pPr>
-      <w:bookmarkStart w:id="44" w:name="_Toc448154402"/>
+      <w:bookmarkStart w:id="45" w:name="_Toc448154402"/>
       <w:r>
         <w:t xml:space="preserve">Figura </w:t>
       </w:r>
@@ -12484,7 +12668,7 @@
       <w:r>
         <w:t xml:space="preserve"> - Gerência de Requisitos (GRE)</w:t>
       </w:r>
-      <w:bookmarkEnd w:id="44"/>
+      <w:bookmarkEnd w:id="45"/>
     </w:p>
     <w:p>
       <w:pPr>
@@ -12515,19 +12699,19 @@
         <w:pStyle w:val="TITN4"/>
         <w:outlineLvl w:val="3"/>
       </w:pPr>
-      <w:bookmarkStart w:id="45" w:name="_Toc448154391"/>
-      <w:bookmarkEnd w:id="38"/>
+      <w:bookmarkStart w:id="46" w:name="_Toc448154391"/>
+      <w:bookmarkEnd w:id="39"/>
       <w:r>
         <w:t>Gerência de Projetos</w:t>
       </w:r>
-      <w:bookmarkEnd w:id="45"/>
+      <w:bookmarkEnd w:id="46"/>
     </w:p>
     <w:p>
       <w:pPr>
         <w:pStyle w:val="TEXTON4"/>
         <w:outlineLvl w:val="9"/>
       </w:pPr>
-      <w:bookmarkStart w:id="46" w:name="_Toc448154392"/>
+      <w:bookmarkStart w:id="47" w:name="_Toc448154392"/>
       <w:r>
         <w:t xml:space="preserve">Foi modelada a Gerência de </w:t>
       </w:r>
@@ -12551,7 +12735,7 @@
       <w:r>
         <w:t xml:space="preserve"> descritos no MPS.Br. Para a modelagem foi utilizada a notação BPMN.</w:t>
       </w:r>
-      <w:bookmarkEnd w:id="46"/>
+      <w:bookmarkEnd w:id="47"/>
     </w:p>
     <w:p>
       <w:pPr>
@@ -12565,7 +12749,7 @@
         <w:ind w:left="360"/>
         <w:jc w:val="left"/>
       </w:pPr>
-      <w:bookmarkStart w:id="47" w:name="_Toc448154393"/>
+      <w:bookmarkStart w:id="48" w:name="_Toc448154393"/>
       <w:r>
         <w:rPr>
           <w:noProof/>
@@ -12619,13 +12803,13 @@
           </wp:inline>
         </w:drawing>
       </w:r>
-      <w:bookmarkEnd w:id="47"/>
+      <w:bookmarkEnd w:id="48"/>
     </w:p>
     <w:p>
       <w:pPr>
         <w:pStyle w:val="legendaF"/>
       </w:pPr>
-      <w:bookmarkStart w:id="48" w:name="_Toc448154403"/>
+      <w:bookmarkStart w:id="49" w:name="_Toc448154403"/>
       <w:r>
         <w:t xml:space="preserve">Figura </w:t>
       </w:r>
@@ -12640,7 +12824,7 @@
       <w:r>
         <w:t xml:space="preserve"> - Gerenciamento de Projetos (GPR)</w:t>
       </w:r>
-      <w:bookmarkEnd w:id="48"/>
+      <w:bookmarkEnd w:id="49"/>
     </w:p>
     <w:p>
       <w:pPr>
@@ -12682,13 +12866,13 @@
         <w:spacing w:line="360" w:lineRule="auto"/>
         <w:outlineLvl w:val="0"/>
       </w:pPr>
-      <w:bookmarkStart w:id="49" w:name="_Toc447951623"/>
-      <w:bookmarkStart w:id="50" w:name="_Toc448154394"/>
+      <w:bookmarkStart w:id="50" w:name="_Toc447951623"/>
+      <w:bookmarkStart w:id="51" w:name="_Toc448154394"/>
       <w:r>
         <w:t>Resultados</w:t>
       </w:r>
-      <w:bookmarkEnd w:id="49"/>
       <w:bookmarkEnd w:id="50"/>
+      <w:bookmarkEnd w:id="51"/>
       <w:r>
         <w:t xml:space="preserve"> </w:t>
       </w:r>
@@ -12806,8 +12990,8 @@
       <w:pPr>
         <w:pStyle w:val="legendaF"/>
       </w:pPr>
-      <w:bookmarkStart w:id="51" w:name="_Ref448048932"/>
-      <w:bookmarkStart w:id="52" w:name="_Toc448154404"/>
+      <w:bookmarkStart w:id="52" w:name="_Ref448048932"/>
+      <w:bookmarkStart w:id="53" w:name="_Toc448154404"/>
       <w:r>
         <w:t xml:space="preserve">Figura </w:t>
       </w:r>
@@ -12819,11 +13003,11 @@
           <w:t>4</w:t>
         </w:r>
       </w:fldSimple>
-      <w:bookmarkEnd w:id="51"/>
+      <w:bookmarkEnd w:id="52"/>
       <w:r>
         <w:t xml:space="preserve"> - Tela inicial</w:t>
       </w:r>
-      <w:bookmarkEnd w:id="52"/>
+      <w:bookmarkEnd w:id="53"/>
     </w:p>
     <w:p>
       <w:pPr>
@@ -12898,6 +13082,7 @@
         <w:rPr>
           <w:noProof/>
         </w:rPr>
+        <w:lastRenderedPageBreak/>
         <w:drawing>
           <wp:inline distT="0" distB="0" distL="0" distR="0" wp14:anchorId="0E15F0FD" wp14:editId="7ACAD8EC">
             <wp:extent cx="2451858" cy="4086225"/>
@@ -12945,8 +13130,8 @@
       <w:pPr>
         <w:pStyle w:val="legendaF"/>
       </w:pPr>
-      <w:bookmarkStart w:id="53" w:name="_Ref448049131"/>
-      <w:bookmarkStart w:id="54" w:name="_Toc448154405"/>
+      <w:bookmarkStart w:id="54" w:name="_Ref448049131"/>
+      <w:bookmarkStart w:id="55" w:name="_Toc448154405"/>
       <w:r>
         <w:t xml:space="preserve">Figura </w:t>
       </w:r>
@@ -12958,7 +13143,7 @@
           <w:t>5</w:t>
         </w:r>
       </w:fldSimple>
-      <w:bookmarkEnd w:id="53"/>
+      <w:bookmarkEnd w:id="54"/>
       <w:r>
         <w:t xml:space="preserve"> - Tela </w:t>
       </w:r>
@@ -12966,7 +13151,7 @@
       <w:r>
         <w:t>login</w:t>
       </w:r>
-      <w:bookmarkEnd w:id="54"/>
+      <w:bookmarkEnd w:id="55"/>
       <w:proofErr w:type="spellEnd"/>
     </w:p>
     <w:p>
@@ -13026,6 +13211,7 @@
         <w:rPr>
           <w:noProof/>
         </w:rPr>
+        <w:lastRenderedPageBreak/>
         <w:drawing>
           <wp:inline distT="0" distB="0" distL="0" distR="0" wp14:anchorId="12A7F611" wp14:editId="5097B27B">
             <wp:extent cx="2474718" cy="4124325"/>
@@ -13073,8 +13259,8 @@
       <w:pPr>
         <w:pStyle w:val="legendaF"/>
       </w:pPr>
-      <w:bookmarkStart w:id="55" w:name="_Ref448049304"/>
-      <w:bookmarkStart w:id="56" w:name="_Toc448154406"/>
+      <w:bookmarkStart w:id="56" w:name="_Ref448049304"/>
+      <w:bookmarkStart w:id="57" w:name="_Toc448154406"/>
       <w:r>
         <w:t xml:space="preserve">Figura </w:t>
       </w:r>
@@ -13086,11 +13272,11 @@
           <w:t>6</w:t>
         </w:r>
       </w:fldSimple>
-      <w:bookmarkEnd w:id="55"/>
+      <w:bookmarkEnd w:id="56"/>
       <w:r>
         <w:t xml:space="preserve"> - Tela cadastro</w:t>
       </w:r>
-      <w:bookmarkEnd w:id="56"/>
+      <w:bookmarkEnd w:id="57"/>
     </w:p>
     <w:p>
       <w:pPr>
@@ -13154,6 +13340,7 @@
         <w:rPr>
           <w:noProof/>
         </w:rPr>
+        <w:lastRenderedPageBreak/>
         <w:drawing>
           <wp:inline distT="0" distB="0" distL="0" distR="0" wp14:anchorId="66A6FD63" wp14:editId="2F539D9A">
             <wp:extent cx="2537586" cy="4229100"/>
@@ -13201,8 +13388,8 @@
       <w:pPr>
         <w:pStyle w:val="legendaF"/>
       </w:pPr>
-      <w:bookmarkStart w:id="57" w:name="_Ref448049446"/>
-      <w:bookmarkStart w:id="58" w:name="_Toc448154407"/>
+      <w:bookmarkStart w:id="58" w:name="_Ref448049446"/>
+      <w:bookmarkStart w:id="59" w:name="_Toc448154407"/>
       <w:r>
         <w:t xml:space="preserve">Figura </w:t>
       </w:r>
@@ -13214,7 +13401,7 @@
           <w:t>7</w:t>
         </w:r>
       </w:fldSimple>
-      <w:bookmarkEnd w:id="57"/>
+      <w:bookmarkEnd w:id="58"/>
       <w:r>
         <w:t xml:space="preserve"> - </w:t>
       </w:r>
@@ -13226,7 +13413,7 @@
       <w:r>
         <w:t xml:space="preserve"> principal</w:t>
       </w:r>
-      <w:bookmarkEnd w:id="58"/>
+      <w:bookmarkEnd w:id="59"/>
     </w:p>
     <w:p>
       <w:pPr>
@@ -13332,6 +13519,7 @@
         <w:rPr>
           <w:noProof/>
         </w:rPr>
+        <w:lastRenderedPageBreak/>
         <w:drawing>
           <wp:inline distT="0" distB="0" distL="0" distR="0" wp14:anchorId="35D1E03B" wp14:editId="4F94159E">
             <wp:extent cx="2486148" cy="4143375"/>
@@ -13379,8 +13567,8 @@
       <w:pPr>
         <w:pStyle w:val="legendaF"/>
       </w:pPr>
-      <w:bookmarkStart w:id="59" w:name="_Ref448049574"/>
-      <w:bookmarkStart w:id="60" w:name="_Toc448154408"/>
+      <w:bookmarkStart w:id="60" w:name="_Ref448049574"/>
+      <w:bookmarkStart w:id="61" w:name="_Toc448154408"/>
       <w:r>
         <w:t xml:space="preserve">Figura </w:t>
       </w:r>
@@ -13392,11 +13580,11 @@
           <w:t>8</w:t>
         </w:r>
       </w:fldSimple>
-      <w:bookmarkEnd w:id="59"/>
+      <w:bookmarkEnd w:id="60"/>
       <w:r>
         <w:t xml:space="preserve"> - Tela mensagens</w:t>
       </w:r>
-      <w:bookmarkEnd w:id="60"/>
+      <w:bookmarkEnd w:id="61"/>
     </w:p>
     <w:p>
       <w:pPr>
@@ -13412,6 +13600,7 @@
         <w:rPr>
           <w:noProof/>
         </w:rPr>
+        <w:lastRenderedPageBreak/>
         <w:drawing>
           <wp:inline distT="0" distB="0" distL="0" distR="0" wp14:anchorId="7F0E3499" wp14:editId="5F04C87E">
             <wp:extent cx="2669037" cy="4448175"/>
@@ -13459,8 +13648,8 @@
       <w:pPr>
         <w:pStyle w:val="legendaF"/>
       </w:pPr>
-      <w:bookmarkStart w:id="61" w:name="_Ref448049590"/>
-      <w:bookmarkStart w:id="62" w:name="_Toc448154409"/>
+      <w:bookmarkStart w:id="62" w:name="_Ref448049590"/>
+      <w:bookmarkStart w:id="63" w:name="_Toc448154409"/>
       <w:r>
         <w:t xml:space="preserve">Figura </w:t>
       </w:r>
@@ -13472,11 +13661,11 @@
           <w:t>9</w:t>
         </w:r>
       </w:fldSimple>
-      <w:bookmarkEnd w:id="61"/>
+      <w:bookmarkEnd w:id="62"/>
       <w:r>
         <w:t xml:space="preserve"> - Tela detalhe mensagem</w:t>
       </w:r>
-      <w:bookmarkEnd w:id="62"/>
+      <w:bookmarkEnd w:id="63"/>
     </w:p>
     <w:p>
       <w:pPr>
@@ -13534,6 +13723,7 @@
         <w:rPr>
           <w:noProof/>
         </w:rPr>
+        <w:lastRenderedPageBreak/>
         <w:drawing>
           <wp:inline distT="0" distB="0" distL="0" distR="0" wp14:anchorId="558C6DCD" wp14:editId="075D3E1F">
             <wp:extent cx="2554733" cy="4257675"/>
@@ -13581,8 +13771,8 @@
       <w:pPr>
         <w:pStyle w:val="legendaF"/>
       </w:pPr>
-      <w:bookmarkStart w:id="63" w:name="_Ref448049810"/>
-      <w:bookmarkStart w:id="64" w:name="_Toc448154410"/>
+      <w:bookmarkStart w:id="64" w:name="_Ref448049810"/>
+      <w:bookmarkStart w:id="65" w:name="_Toc448154410"/>
       <w:r>
         <w:t xml:space="preserve">Figura </w:t>
       </w:r>
@@ -13594,11 +13784,11 @@
           <w:t>10</w:t>
         </w:r>
       </w:fldSimple>
-      <w:bookmarkEnd w:id="63"/>
+      <w:bookmarkEnd w:id="64"/>
       <w:r>
         <w:t xml:space="preserve"> - Tela detalhes do treino</w:t>
       </w:r>
-      <w:bookmarkEnd w:id="64"/>
+      <w:bookmarkEnd w:id="65"/>
     </w:p>
     <w:p>
       <w:pPr>
@@ -13664,6 +13854,7 @@
         <w:rPr>
           <w:noProof/>
         </w:rPr>
+        <w:lastRenderedPageBreak/>
         <w:drawing>
           <wp:inline distT="0" distB="0" distL="0" distR="0" wp14:anchorId="1F24ED47" wp14:editId="66AF713E">
             <wp:extent cx="2823350" cy="4705350"/>
@@ -13711,8 +13902,8 @@
       <w:pPr>
         <w:pStyle w:val="legendaF"/>
       </w:pPr>
-      <w:bookmarkStart w:id="65" w:name="_Ref448049949"/>
-      <w:bookmarkStart w:id="66" w:name="_Toc448154411"/>
+      <w:bookmarkStart w:id="66" w:name="_Ref448049949"/>
+      <w:bookmarkStart w:id="67" w:name="_Toc448154411"/>
       <w:r>
         <w:t xml:space="preserve">Figura </w:t>
       </w:r>
@@ -13724,7 +13915,7 @@
           <w:t>11</w:t>
         </w:r>
       </w:fldSimple>
-      <w:bookmarkEnd w:id="65"/>
+      <w:bookmarkEnd w:id="66"/>
       <w:r>
         <w:t xml:space="preserve"> - Tela </w:t>
       </w:r>
@@ -13737,7 +13928,7 @@
       <w:r>
         <w:t xml:space="preserve"> treino</w:t>
       </w:r>
-      <w:bookmarkEnd w:id="66"/>
+      <w:bookmarkEnd w:id="67"/>
       <w:proofErr w:type="gramEnd"/>
     </w:p>
     <w:p>
@@ -13801,6 +13992,7 @@
         <w:rPr>
           <w:noProof/>
         </w:rPr>
+        <w:lastRenderedPageBreak/>
         <w:drawing>
           <wp:inline distT="0" distB="0" distL="0" distR="0" wp14:anchorId="7398370E" wp14:editId="318504A1">
             <wp:extent cx="2594739" cy="4324350"/>
@@ -13848,8 +14040,8 @@
       <w:pPr>
         <w:pStyle w:val="legendaF"/>
       </w:pPr>
-      <w:bookmarkStart w:id="67" w:name="_Ref448050102"/>
-      <w:bookmarkStart w:id="68" w:name="_Toc448154412"/>
+      <w:bookmarkStart w:id="68" w:name="_Ref448050102"/>
+      <w:bookmarkStart w:id="69" w:name="_Toc448154412"/>
       <w:r>
         <w:t xml:space="preserve">Figura </w:t>
       </w:r>
@@ -13861,7 +14053,7 @@
           <w:t>12</w:t>
         </w:r>
       </w:fldSimple>
-      <w:bookmarkEnd w:id="67"/>
+      <w:bookmarkEnd w:id="68"/>
       <w:r>
         <w:t xml:space="preserve"> - Tela </w:t>
       </w:r>
@@ -13869,7 +14061,7 @@
       <w:r>
         <w:t>pós treino</w:t>
       </w:r>
-      <w:bookmarkEnd w:id="68"/>
+      <w:bookmarkEnd w:id="69"/>
       <w:proofErr w:type="gramEnd"/>
     </w:p>
     <w:p>
@@ -13917,6 +14109,7 @@
         <w:rPr>
           <w:noProof/>
         </w:rPr>
+        <w:lastRenderedPageBreak/>
         <w:drawing>
           <wp:inline distT="0" distB="0" distL="0" distR="0" wp14:anchorId="570F6795" wp14:editId="0505A9D5">
             <wp:extent cx="2966231" cy="4943475"/>
@@ -13964,7 +14157,7 @@
       <w:pPr>
         <w:pStyle w:val="legendaF"/>
       </w:pPr>
-      <w:bookmarkStart w:id="69" w:name="_Toc448154413"/>
+      <w:bookmarkStart w:id="70" w:name="_Toc448154413"/>
       <w:r>
         <w:t xml:space="preserve">Figura </w:t>
       </w:r>
@@ -13979,7 +14172,7 @@
       <w:r>
         <w:t xml:space="preserve"> - Tela histórico treino</w:t>
       </w:r>
-      <w:bookmarkEnd w:id="69"/>
+      <w:bookmarkEnd w:id="70"/>
     </w:p>
     <w:p>
       <w:pPr>
@@ -13987,13 +14180,13 @@
         <w:spacing w:line="360" w:lineRule="auto"/>
         <w:outlineLvl w:val="0"/>
       </w:pPr>
-      <w:bookmarkStart w:id="70" w:name="_Toc447951625"/>
-      <w:bookmarkStart w:id="71" w:name="_Toc448154395"/>
+      <w:bookmarkStart w:id="71" w:name="_Toc447951625"/>
+      <w:bookmarkStart w:id="72" w:name="_Toc448154395"/>
       <w:r>
         <w:t>Melhorias Futuras</w:t>
       </w:r>
-      <w:bookmarkEnd w:id="70"/>
       <w:bookmarkEnd w:id="71"/>
+      <w:bookmarkEnd w:id="72"/>
     </w:p>
     <w:p>
       <w:pPr>
@@ -14001,13 +14194,13 @@
         <w:spacing w:line="360" w:lineRule="auto"/>
         <w:outlineLvl w:val="0"/>
       </w:pPr>
-      <w:bookmarkStart w:id="72" w:name="_Toc447951626"/>
-      <w:bookmarkStart w:id="73" w:name="_Toc448154396"/>
+      <w:bookmarkStart w:id="73" w:name="_Toc447951626"/>
+      <w:bookmarkStart w:id="74" w:name="_Toc448154396"/>
       <w:r>
         <w:t>Conclusão</w:t>
       </w:r>
-      <w:bookmarkEnd w:id="72"/>
       <w:bookmarkEnd w:id="73"/>
+      <w:bookmarkEnd w:id="74"/>
       <w:r>
         <w:t xml:space="preserve"> </w:t>
       </w:r>
@@ -14064,13 +14257,13 @@
         <w:spacing w:line="360" w:lineRule="auto"/>
         <w:outlineLvl w:val="0"/>
       </w:pPr>
-      <w:bookmarkStart w:id="74" w:name="_Toc447951627"/>
-      <w:bookmarkStart w:id="75" w:name="_Toc448154397"/>
+      <w:bookmarkStart w:id="75" w:name="_Toc447951627"/>
+      <w:bookmarkStart w:id="76" w:name="_Toc448154397"/>
       <w:r>
         <w:t>Referências</w:t>
       </w:r>
-      <w:bookmarkEnd w:id="74"/>
       <w:bookmarkEnd w:id="75"/>
+      <w:bookmarkEnd w:id="76"/>
       <w:r>
         <w:t xml:space="preserve"> </w:t>
       </w:r>
@@ -14211,7 +14404,6 @@
       <w:pPr>
         <w:pStyle w:val="TEXTON1"/>
       </w:pPr>
-      <w:bookmarkStart w:id="76" w:name="_GoBack"/>
       <w:r>
         <w:rPr>
           <w:b/>
@@ -14219,11 +14411,7 @@
         <w:t>Disponível em:</w:t>
       </w:r>
       <w:r>
-        <w:t xml:space="preserve"> </w:t>
-      </w:r>
-      <w:bookmarkEnd w:id="76"/>
-      <w:r>
-        <w:t>&lt;</w:t>
+        <w:t xml:space="preserve"> &lt;</w:t>
       </w:r>
       <w:r>
         <w:t xml:space="preserve"> </w:t>
@@ -14473,6 +14661,7 @@
           <w:rFonts w:ascii="Arial" w:hAnsi="Arial" w:cs="Arial"/>
           <w:color w:val="000000"/>
         </w:rPr>
+        <w:lastRenderedPageBreak/>
         <w:t>Modelagem Lógica</w:t>
       </w:r>
       <w:bookmarkEnd w:id="82"/>
@@ -15586,6 +15775,7 @@
           <w:rFonts w:ascii="Arial" w:hAnsi="Arial" w:cs="Arial"/>
           <w:color w:val="000000"/>
         </w:rPr>
+        <w:lastRenderedPageBreak/>
         <w:tab/>
       </w:r>
       <w:proofErr w:type="gramStart"/>
@@ -16519,6 +16709,7 @@
           <w:rFonts w:ascii="Arial" w:hAnsi="Arial" w:cs="Arial"/>
           <w:color w:val="000000"/>
         </w:rPr>
+        <w:lastRenderedPageBreak/>
         <w:t xml:space="preserve">CREATE TABLE </w:t>
       </w:r>
       <w:proofErr w:type="spellStart"/>
@@ -17613,6 +17804,7 @@
           <w:rFonts w:ascii="Arial" w:hAnsi="Arial" w:cs="Arial"/>
           <w:color w:val="000000"/>
         </w:rPr>
+        <w:lastRenderedPageBreak/>
         <w:tab/>
       </w:r>
       <w:proofErr w:type="spellStart"/>
@@ -18027,7 +18219,7 @@
           <w:rPr>
             <w:noProof/>
           </w:rPr>
-          <w:t>20</w:t>
+          <w:t>8</w:t>
         </w:r>
         <w:r>
           <w:fldChar w:fldCharType="end"/>
@@ -20503,7 +20695,7 @@
 </file>
 
 <file path=customXml/itemProps1.xml><?xml version="1.0" encoding="utf-8"?>
-<ds:datastoreItem xmlns:ds="http://schemas.openxmlformats.org/officeDocument/2006/customXml" ds:itemID="{95AA270E-830D-4D9F-86A1-CC1AE0BC8D6B}">
+<ds:datastoreItem xmlns:ds="http://schemas.openxmlformats.org/officeDocument/2006/customXml" ds:itemID="{BC347D25-DF61-4939-BA72-956C954513C9}">
   <ds:schemaRefs>
     <ds:schemaRef ds:uri="http://schemas.openxmlformats.org/officeDocument/2006/bibliography"/>
   </ds:schemaRefs>

</xml_diff>